<commit_message>
Correcion de interfaz "Consultar articulos"
</commit_message>
<xml_diff>
--- a/MySQL/Diccionario de datos SIESM 2015.docx
+++ b/MySQL/Diccionario de datos SIESM 2015.docx
@@ -637,7 +637,13 @@
               <w:rPr>
                 <w:sz w:val="24"/>
               </w:rPr>
-              <w:t>MEDIUMBLOB</w:t>
+              <w:t>LONG</w:t>
+            </w:r>
+            <w:r>
+              <w:rPr>
+                <w:sz w:val="24"/>
+              </w:rPr>
+              <w:t>BLOB</w:t>
             </w:r>
           </w:p>
         </w:tc>
@@ -2331,6 +2337,8 @@
                 <w:sz w:val="24"/>
               </w:rPr>
             </w:pPr>
+            <w:bookmarkStart w:id="0" w:name="_GoBack"/>
+            <w:bookmarkEnd w:id="0"/>
           </w:p>
         </w:tc>
         <w:tc>
@@ -2391,7 +2399,13 @@
               <w:rPr>
                 <w:sz w:val="24"/>
               </w:rPr>
-              <w:t>MEDIUMBLOB</w:t>
+              <w:t>LONG</w:t>
+            </w:r>
+            <w:r>
+              <w:rPr>
+                <w:sz w:val="24"/>
+              </w:rPr>
+              <w:t>BLOB</w:t>
             </w:r>
           </w:p>
         </w:tc>
@@ -2497,8 +2511,6 @@
               </w:rPr>
               <w:t>NN</w:t>
             </w:r>
-            <w:bookmarkStart w:id="0" w:name="_GoBack"/>
-            <w:bookmarkEnd w:id="0"/>
           </w:p>
         </w:tc>
         <w:tc>

</xml_diff>

<commit_message>
Actualización del diccionario de datos.
</commit_message>
<xml_diff>
--- a/MySQL/Diccionario de datos SIESM 2015.docx
+++ b/MySQL/Diccionario de datos SIESM 2015.docx
@@ -5,8 +5,14 @@
     <w:p>
       <w:pPr>
         <w:pStyle w:val="Ttulo1"/>
+        <w:rPr>
+          <w:b/>
+        </w:rPr>
       </w:pPr>
       <w:r>
+        <w:rPr>
+          <w:b/>
+        </w:rPr>
         <w:t>Diccionario de datos SIESM 2015</w:t>
       </w:r>
     </w:p>
@@ -139,10 +145,10 @@
         <w:tblLook w:val="04A0" w:firstRow="1" w:lastRow="0" w:firstColumn="1" w:lastColumn="0" w:noHBand="0" w:noVBand="1"/>
       </w:tblPr>
       <w:tblGrid>
-        <w:gridCol w:w="2254"/>
-        <w:gridCol w:w="1679"/>
+        <w:gridCol w:w="2256"/>
+        <w:gridCol w:w="1685"/>
         <w:gridCol w:w="1571"/>
-        <w:gridCol w:w="9092"/>
+        <w:gridCol w:w="9084"/>
       </w:tblGrid>
       <w:tr>
         <w:trPr>
@@ -429,7 +435,25 @@
               <w:rPr>
                 <w:sz w:val="24"/>
               </w:rPr>
-              <w:t>Nombre corto para el articulo, se usara para imprimir nombre del artículo en el ticket</w:t>
+              <w:t xml:space="preserve">Nombre corto para el </w:t>
+            </w:r>
+            <w:r>
+              <w:rPr>
+                <w:sz w:val="24"/>
+              </w:rPr>
+              <w:t>artículo</w:t>
+            </w:r>
+            <w:r>
+              <w:rPr>
+                <w:sz w:val="24"/>
+              </w:rPr>
+              <w:t>, se usara para imprimir nombre del artículo en el ticket</w:t>
+            </w:r>
+            <w:r>
+              <w:rPr>
+                <w:sz w:val="24"/>
+              </w:rPr>
+              <w:t>.</w:t>
             </w:r>
           </w:p>
         </w:tc>
@@ -513,6 +537,12 @@
                 <w:sz w:val="24"/>
               </w:rPr>
               <w:t>Nombre largo del artículo, se usara para visualizarlo en la interfaz de venta</w:t>
+            </w:r>
+            <w:r>
+              <w:rPr>
+                <w:sz w:val="24"/>
+              </w:rPr>
+              <w:t>.</w:t>
             </w:r>
           </w:p>
         </w:tc>
@@ -599,6 +629,12 @@
               </w:rPr>
               <w:t>artículo, será visible en consultas</w:t>
             </w:r>
+            <w:r>
+              <w:rPr>
+                <w:sz w:val="24"/>
+              </w:rPr>
+              <w:t>.</w:t>
+            </w:r>
           </w:p>
         </w:tc>
       </w:tr>
@@ -677,7 +713,13 @@
               <w:rPr>
                 <w:sz w:val="24"/>
               </w:rPr>
-              <w:t>Imagen del articulo</w:t>
+              <w:t xml:space="preserve">Imagen del </w:t>
+            </w:r>
+            <w:r>
+              <w:rPr>
+                <w:sz w:val="24"/>
+              </w:rPr>
+              <w:t>artículo.</w:t>
             </w:r>
           </w:p>
         </w:tc>
@@ -763,7 +805,361 @@
               <w:rPr>
                 <w:sz w:val="24"/>
               </w:rPr>
-              <w:t>Fecha en que se registró el articulo</w:t>
+              <w:t xml:space="preserve">Fecha en que se registró el </w:t>
+            </w:r>
+            <w:r>
+              <w:rPr>
+                <w:sz w:val="24"/>
+              </w:rPr>
+              <w:t>artículo.</w:t>
+            </w:r>
+          </w:p>
+        </w:tc>
+      </w:tr>
+      <w:tr>
+        <w:tc>
+          <w:tcPr>
+            <w:cnfStyle w:val="001000000000" w:firstRow="0" w:lastRow="0" w:firstColumn="1" w:lastColumn="0" w:oddVBand="0" w:evenVBand="0" w:oddHBand="0" w:evenHBand="0" w:firstRowFirstColumn="0" w:firstRowLastColumn="0" w:lastRowFirstColumn="0" w:lastRowLastColumn="0"/>
+            <w:tcW w:w="2263" w:type="dxa"/>
+          </w:tcPr>
+          <w:p>
+            <w:pPr>
+              <w:rPr>
+                <w:sz w:val="24"/>
+              </w:rPr>
+            </w:pPr>
+            <w:proofErr w:type="spellStart"/>
+            <w:r>
+              <w:rPr>
+                <w:sz w:val="24"/>
+              </w:rPr>
+              <w:t>nivel_critico</w:t>
+            </w:r>
+            <w:proofErr w:type="spellEnd"/>
+          </w:p>
+        </w:tc>
+        <w:tc>
+          <w:tcPr>
+            <w:tcW w:w="1560" w:type="dxa"/>
+          </w:tcPr>
+          <w:p>
+            <w:pPr>
+              <w:cnfStyle w:val="000000000000" w:firstRow="0" w:lastRow="0" w:firstColumn="0" w:lastColumn="0" w:oddVBand="0" w:evenVBand="0" w:oddHBand="0" w:evenHBand="0" w:firstRowFirstColumn="0" w:firstRowLastColumn="0" w:lastRowFirstColumn="0" w:lastRowLastColumn="0"/>
+              <w:rPr>
+                <w:sz w:val="24"/>
+              </w:rPr>
+            </w:pPr>
+            <w:r>
+              <w:rPr>
+                <w:sz w:val="24"/>
+              </w:rPr>
+              <w:t>INT</w:t>
+            </w:r>
+          </w:p>
+        </w:tc>
+        <w:tc>
+          <w:tcPr>
+            <w:tcW w:w="1571" w:type="dxa"/>
+          </w:tcPr>
+          <w:p>
+            <w:pPr>
+              <w:jc w:val="center"/>
+              <w:cnfStyle w:val="000000000000" w:firstRow="0" w:lastRow="0" w:firstColumn="0" w:lastColumn="0" w:oddVBand="0" w:evenVBand="0" w:oddHBand="0" w:evenHBand="0" w:firstRowFirstColumn="0" w:firstRowLastColumn="0" w:lastRowFirstColumn="0" w:lastRowLastColumn="0"/>
+              <w:rPr>
+                <w:b/>
+                <w:sz w:val="24"/>
+              </w:rPr>
+            </w:pPr>
+          </w:p>
+        </w:tc>
+        <w:tc>
+          <w:tcPr>
+            <w:tcW w:w="9202" w:type="dxa"/>
+          </w:tcPr>
+          <w:p>
+            <w:pPr>
+              <w:cnfStyle w:val="000000000000" w:firstRow="0" w:lastRow="0" w:firstColumn="0" w:lastColumn="0" w:oddVBand="0" w:evenVBand="0" w:oddHBand="0" w:evenHBand="0" w:firstRowFirstColumn="0" w:firstRowLastColumn="0" w:lastRowFirstColumn="0" w:lastRowLastColumn="0"/>
+              <w:rPr>
+                <w:sz w:val="24"/>
+              </w:rPr>
+            </w:pPr>
+            <w:r>
+              <w:rPr>
+                <w:sz w:val="24"/>
+              </w:rPr>
+              <w:t>Cuando un artículo alcance el nivel crítico el sistema dará un aviso.</w:t>
+            </w:r>
+          </w:p>
+        </w:tc>
+      </w:tr>
+      <w:tr>
+        <w:trPr>
+          <w:cnfStyle w:val="000000100000" w:firstRow="0" w:lastRow="0" w:firstColumn="0" w:lastColumn="0" w:oddVBand="0" w:evenVBand="0" w:oddHBand="1" w:evenHBand="0" w:firstRowFirstColumn="0" w:firstRowLastColumn="0" w:lastRowFirstColumn="0" w:lastRowLastColumn="0"/>
+        </w:trPr>
+        <w:tc>
+          <w:tcPr>
+            <w:cnfStyle w:val="001000000000" w:firstRow="0" w:lastRow="0" w:firstColumn="1" w:lastColumn="0" w:oddVBand="0" w:evenVBand="0" w:oddHBand="0" w:evenHBand="0" w:firstRowFirstColumn="0" w:firstRowLastColumn="0" w:lastRowFirstColumn="0" w:lastRowLastColumn="0"/>
+            <w:tcW w:w="2263" w:type="dxa"/>
+          </w:tcPr>
+          <w:p>
+            <w:pPr>
+              <w:rPr>
+                <w:sz w:val="24"/>
+              </w:rPr>
+            </w:pPr>
+            <w:proofErr w:type="spellStart"/>
+            <w:r>
+              <w:rPr>
+                <w:sz w:val="24"/>
+              </w:rPr>
+              <w:t>unidad_medida</w:t>
+            </w:r>
+            <w:proofErr w:type="spellEnd"/>
+          </w:p>
+        </w:tc>
+        <w:tc>
+          <w:tcPr>
+            <w:tcW w:w="1560" w:type="dxa"/>
+          </w:tcPr>
+          <w:p>
+            <w:pPr>
+              <w:cnfStyle w:val="000000100000" w:firstRow="0" w:lastRow="0" w:firstColumn="0" w:lastColumn="0" w:oddVBand="0" w:evenVBand="0" w:oddHBand="1" w:evenHBand="0" w:firstRowFirstColumn="0" w:firstRowLastColumn="0" w:lastRowFirstColumn="0" w:lastRowLastColumn="0"/>
+              <w:rPr>
+                <w:sz w:val="24"/>
+              </w:rPr>
+            </w:pPr>
+            <w:r>
+              <w:rPr>
+                <w:sz w:val="24"/>
+              </w:rPr>
+              <w:t>VARCHAR(10)</w:t>
+            </w:r>
+          </w:p>
+        </w:tc>
+        <w:tc>
+          <w:tcPr>
+            <w:tcW w:w="1571" w:type="dxa"/>
+          </w:tcPr>
+          <w:p>
+            <w:pPr>
+              <w:jc w:val="center"/>
+              <w:cnfStyle w:val="000000100000" w:firstRow="0" w:lastRow="0" w:firstColumn="0" w:lastColumn="0" w:oddVBand="0" w:evenVBand="0" w:oddHBand="1" w:evenHBand="0" w:firstRowFirstColumn="0" w:firstRowLastColumn="0" w:lastRowFirstColumn="0" w:lastRowLastColumn="0"/>
+              <w:rPr>
+                <w:b/>
+                <w:sz w:val="24"/>
+              </w:rPr>
+            </w:pPr>
+          </w:p>
+        </w:tc>
+        <w:tc>
+          <w:tcPr>
+            <w:tcW w:w="9202" w:type="dxa"/>
+          </w:tcPr>
+          <w:p>
+            <w:pPr>
+              <w:cnfStyle w:val="000000100000" w:firstRow="0" w:lastRow="0" w:firstColumn="0" w:lastColumn="0" w:oddVBand="0" w:evenVBand="0" w:oddHBand="1" w:evenHBand="0" w:firstRowFirstColumn="0" w:firstRowLastColumn="0" w:lastRowFirstColumn="0" w:lastRowLastColumn="0"/>
+              <w:rPr>
+                <w:sz w:val="24"/>
+              </w:rPr>
+            </w:pPr>
+            <w:r>
+              <w:rPr>
+                <w:sz w:val="24"/>
+              </w:rPr>
+              <w:t xml:space="preserve">Unidad de medida del </w:t>
+            </w:r>
+            <w:r>
+              <w:rPr>
+                <w:sz w:val="24"/>
+              </w:rPr>
+              <w:t>artículo.</w:t>
+            </w:r>
+          </w:p>
+        </w:tc>
+      </w:tr>
+      <w:tr>
+        <w:tc>
+          <w:tcPr>
+            <w:cnfStyle w:val="001000000000" w:firstRow="0" w:lastRow="0" w:firstColumn="1" w:lastColumn="0" w:oddVBand="0" w:evenVBand="0" w:oddHBand="0" w:evenHBand="0" w:firstRowFirstColumn="0" w:firstRowLastColumn="0" w:lastRowFirstColumn="0" w:lastRowLastColumn="0"/>
+            <w:tcW w:w="2263" w:type="dxa"/>
+          </w:tcPr>
+          <w:p>
+            <w:pPr>
+              <w:rPr>
+                <w:sz w:val="24"/>
+              </w:rPr>
+            </w:pPr>
+            <w:proofErr w:type="spellStart"/>
+            <w:r>
+              <w:rPr>
+                <w:sz w:val="24"/>
+              </w:rPr>
+              <w:t>precio_compra</w:t>
+            </w:r>
+            <w:proofErr w:type="spellEnd"/>
+          </w:p>
+        </w:tc>
+        <w:tc>
+          <w:tcPr>
+            <w:tcW w:w="1560" w:type="dxa"/>
+          </w:tcPr>
+          <w:p>
+            <w:pPr>
+              <w:cnfStyle w:val="000000000000" w:firstRow="0" w:lastRow="0" w:firstColumn="0" w:lastColumn="0" w:oddVBand="0" w:evenVBand="0" w:oddHBand="0" w:evenHBand="0" w:firstRowFirstColumn="0" w:firstRowLastColumn="0" w:lastRowFirstColumn="0" w:lastRowLastColumn="0"/>
+              <w:rPr>
+                <w:sz w:val="24"/>
+              </w:rPr>
+            </w:pPr>
+            <w:bookmarkStart w:id="0" w:name="OLE_LINK1"/>
+            <w:bookmarkStart w:id="1" w:name="OLE_LINK2"/>
+            <w:bookmarkStart w:id="2" w:name="OLE_LINK3"/>
+            <w:r>
+              <w:rPr>
+                <w:sz w:val="24"/>
+              </w:rPr>
+              <w:t>DECIMAL(10,4)</w:t>
+            </w:r>
+            <w:bookmarkEnd w:id="0"/>
+            <w:bookmarkEnd w:id="1"/>
+            <w:bookmarkEnd w:id="2"/>
+          </w:p>
+        </w:tc>
+        <w:tc>
+          <w:tcPr>
+            <w:tcW w:w="1571" w:type="dxa"/>
+          </w:tcPr>
+          <w:p>
+            <w:pPr>
+              <w:jc w:val="center"/>
+              <w:cnfStyle w:val="000000000000" w:firstRow="0" w:lastRow="0" w:firstColumn="0" w:lastColumn="0" w:oddVBand="0" w:evenVBand="0" w:oddHBand="0" w:evenHBand="0" w:firstRowFirstColumn="0" w:firstRowLastColumn="0" w:lastRowFirstColumn="0" w:lastRowLastColumn="0"/>
+              <w:rPr>
+                <w:b/>
+                <w:sz w:val="24"/>
+              </w:rPr>
+            </w:pPr>
+            <w:r>
+              <w:rPr>
+                <w:b/>
+                <w:sz w:val="24"/>
+              </w:rPr>
+              <w:t>NN</w:t>
+            </w:r>
+          </w:p>
+        </w:tc>
+        <w:tc>
+          <w:tcPr>
+            <w:tcW w:w="9202" w:type="dxa"/>
+          </w:tcPr>
+          <w:p>
+            <w:pPr>
+              <w:cnfStyle w:val="000000000000" w:firstRow="0" w:lastRow="0" w:firstColumn="0" w:lastColumn="0" w:oddVBand="0" w:evenVBand="0" w:oddHBand="0" w:evenHBand="0" w:firstRowFirstColumn="0" w:firstRowLastColumn="0" w:lastRowFirstColumn="0" w:lastRowLastColumn="0"/>
+              <w:rPr>
+                <w:sz w:val="24"/>
+              </w:rPr>
+            </w:pPr>
+            <w:r>
+              <w:rPr>
+                <w:sz w:val="24"/>
+              </w:rPr>
+              <w:t xml:space="preserve">Precio al que se compró el </w:t>
+            </w:r>
+            <w:r>
+              <w:rPr>
+                <w:sz w:val="24"/>
+              </w:rPr>
+              <w:t>artículo.</w:t>
+            </w:r>
+          </w:p>
+        </w:tc>
+      </w:tr>
+      <w:tr>
+        <w:trPr>
+          <w:cnfStyle w:val="000000100000" w:firstRow="0" w:lastRow="0" w:firstColumn="0" w:lastColumn="0" w:oddVBand="0" w:evenVBand="0" w:oddHBand="1" w:evenHBand="0" w:firstRowFirstColumn="0" w:firstRowLastColumn="0" w:lastRowFirstColumn="0" w:lastRowLastColumn="0"/>
+        </w:trPr>
+        <w:tc>
+          <w:tcPr>
+            <w:cnfStyle w:val="001000000000" w:firstRow="0" w:lastRow="0" w:firstColumn="1" w:lastColumn="0" w:oddVBand="0" w:evenVBand="0" w:oddHBand="0" w:evenHBand="0" w:firstRowFirstColumn="0" w:firstRowLastColumn="0" w:lastRowFirstColumn="0" w:lastRowLastColumn="0"/>
+            <w:tcW w:w="2263" w:type="dxa"/>
+          </w:tcPr>
+          <w:p>
+            <w:pPr>
+              <w:rPr>
+                <w:sz w:val="24"/>
+              </w:rPr>
+            </w:pPr>
+            <w:proofErr w:type="spellStart"/>
+            <w:r>
+              <w:rPr>
+                <w:sz w:val="24"/>
+              </w:rPr>
+              <w:t>precio_venta</w:t>
+            </w:r>
+            <w:proofErr w:type="spellEnd"/>
+          </w:p>
+        </w:tc>
+        <w:tc>
+          <w:tcPr>
+            <w:tcW w:w="1560" w:type="dxa"/>
+          </w:tcPr>
+          <w:p>
+            <w:pPr>
+              <w:cnfStyle w:val="000000100000" w:firstRow="0" w:lastRow="0" w:firstColumn="0" w:lastColumn="0" w:oddVBand="0" w:evenVBand="0" w:oddHBand="1" w:evenHBand="0" w:firstRowFirstColumn="0" w:firstRowLastColumn="0" w:lastRowFirstColumn="0" w:lastRowLastColumn="0"/>
+              <w:rPr>
+                <w:sz w:val="24"/>
+              </w:rPr>
+            </w:pPr>
+            <w:r>
+              <w:rPr>
+                <w:sz w:val="24"/>
+              </w:rPr>
+              <w:t>DECIMAL(10,4)</w:t>
+            </w:r>
+          </w:p>
+        </w:tc>
+        <w:tc>
+          <w:tcPr>
+            <w:tcW w:w="1571" w:type="dxa"/>
+          </w:tcPr>
+          <w:p>
+            <w:pPr>
+              <w:jc w:val="center"/>
+              <w:cnfStyle w:val="000000100000" w:firstRow="0" w:lastRow="0" w:firstColumn="0" w:lastColumn="0" w:oddVBand="0" w:evenVBand="0" w:oddHBand="1" w:evenHBand="0" w:firstRowFirstColumn="0" w:firstRowLastColumn="0" w:lastRowFirstColumn="0" w:lastRowLastColumn="0"/>
+              <w:rPr>
+                <w:b/>
+                <w:sz w:val="24"/>
+              </w:rPr>
+            </w:pPr>
+            <w:r>
+              <w:rPr>
+                <w:b/>
+                <w:sz w:val="24"/>
+              </w:rPr>
+              <w:t>NN</w:t>
+            </w:r>
+          </w:p>
+        </w:tc>
+        <w:tc>
+          <w:tcPr>
+            <w:tcW w:w="9202" w:type="dxa"/>
+          </w:tcPr>
+          <w:p>
+            <w:pPr>
+              <w:cnfStyle w:val="000000100000" w:firstRow="0" w:lastRow="0" w:firstColumn="0" w:lastColumn="0" w:oddVBand="0" w:evenVBand="0" w:oddHBand="1" w:evenHBand="0" w:firstRowFirstColumn="0" w:firstRowLastColumn="0" w:lastRowFirstColumn="0" w:lastRowLastColumn="0"/>
+              <w:rPr>
+                <w:sz w:val="24"/>
+              </w:rPr>
+            </w:pPr>
+            <w:r>
+              <w:rPr>
+                <w:sz w:val="24"/>
+              </w:rPr>
+              <w:t>Precio al que será expuesto al público</w:t>
+            </w:r>
+            <w:r>
+              <w:rPr>
+                <w:sz w:val="24"/>
+              </w:rPr>
+              <w:t>.</w:t>
             </w:r>
           </w:p>
         </w:tc>
@@ -849,7 +1245,7 @@
         </w:tc>
         <w:tc>
           <w:tcPr>
-            <w:tcW w:w="1560" w:type="dxa"/>
+            <w:tcW w:w="1563" w:type="dxa"/>
             <w:shd w:val="clear" w:color="auto" w:fill="9CC2E5" w:themeFill="accent1" w:themeFillTint="99"/>
           </w:tcPr>
           <w:p>
@@ -895,7 +1291,7 @@
         </w:tc>
         <w:tc>
           <w:tcPr>
-            <w:tcW w:w="9202" w:type="dxa"/>
+            <w:tcW w:w="9199" w:type="dxa"/>
             <w:shd w:val="clear" w:color="auto" w:fill="9CC2E5" w:themeFill="accent1" w:themeFillTint="99"/>
           </w:tcPr>
           <w:p>
@@ -934,20 +1330,14 @@
               <w:rPr>
                 <w:sz w:val="24"/>
               </w:rPr>
-              <w:t>i</w:t>
-            </w:r>
-            <w:r>
-              <w:rPr>
-                <w:sz w:val="24"/>
-              </w:rPr>
-              <w:t>d_registro</w:t>
+              <w:t>id_inventario</w:t>
             </w:r>
             <w:proofErr w:type="spellEnd"/>
           </w:p>
         </w:tc>
         <w:tc>
           <w:tcPr>
-            <w:tcW w:w="1560" w:type="dxa"/>
+            <w:tcW w:w="1563" w:type="dxa"/>
           </w:tcPr>
           <w:p>
             <w:pPr>
@@ -988,7 +1378,7 @@
         </w:tc>
         <w:tc>
           <w:tcPr>
-            <w:tcW w:w="9202" w:type="dxa"/>
+            <w:tcW w:w="9199" w:type="dxa"/>
           </w:tcPr>
           <w:p>
             <w:pPr>
@@ -1002,6 +1392,12 @@
                 <w:sz w:val="24"/>
               </w:rPr>
               <w:t>Clave única para cada registro</w:t>
+            </w:r>
+            <w:r>
+              <w:rPr>
+                <w:sz w:val="24"/>
+              </w:rPr>
+              <w:t>.</w:t>
             </w:r>
           </w:p>
         </w:tc>
@@ -1039,7 +1435,7 @@
         </w:tc>
         <w:tc>
           <w:tcPr>
-            <w:tcW w:w="1560" w:type="dxa"/>
+            <w:tcW w:w="1563" w:type="dxa"/>
           </w:tcPr>
           <w:p>
             <w:pPr>
@@ -1087,20 +1483,26 @@
         </w:tc>
         <w:tc>
           <w:tcPr>
-            <w:tcW w:w="9202" w:type="dxa"/>
-          </w:tcPr>
-          <w:p>
-            <w:pPr>
-              <w:cnfStyle w:val="000000100000" w:firstRow="0" w:lastRow="0" w:firstColumn="0" w:lastColumn="0" w:oddVBand="0" w:evenVBand="0" w:oddHBand="1" w:evenHBand="0" w:firstRowFirstColumn="0" w:firstRowLastColumn="0" w:lastRowFirstColumn="0" w:lastRowLastColumn="0"/>
-              <w:rPr>
-                <w:sz w:val="24"/>
-              </w:rPr>
-            </w:pPr>
-            <w:r>
-              <w:rPr>
-                <w:sz w:val="24"/>
-              </w:rPr>
-              <w:t xml:space="preserve">Sucursal a la que pertenece el articulo </w:t>
+            <w:tcW w:w="9199" w:type="dxa"/>
+          </w:tcPr>
+          <w:p>
+            <w:pPr>
+              <w:cnfStyle w:val="000000100000" w:firstRow="0" w:lastRow="0" w:firstColumn="0" w:lastColumn="0" w:oddVBand="0" w:evenVBand="0" w:oddHBand="1" w:evenHBand="0" w:firstRowFirstColumn="0" w:firstRowLastColumn="0" w:lastRowFirstColumn="0" w:lastRowLastColumn="0"/>
+              <w:rPr>
+                <w:sz w:val="24"/>
+              </w:rPr>
+            </w:pPr>
+            <w:r>
+              <w:rPr>
+                <w:sz w:val="24"/>
+              </w:rPr>
+              <w:t xml:space="preserve">Sucursal a la que pertenece el </w:t>
+            </w:r>
+            <w:r>
+              <w:rPr>
+                <w:sz w:val="24"/>
+              </w:rPr>
+              <w:t>artículo.</w:t>
             </w:r>
           </w:p>
         </w:tc>
@@ -1135,7 +1537,7 @@
         </w:tc>
         <w:tc>
           <w:tcPr>
-            <w:tcW w:w="1560" w:type="dxa"/>
+            <w:tcW w:w="1563" w:type="dxa"/>
           </w:tcPr>
           <w:p>
             <w:pPr>
@@ -1183,20 +1585,26 @@
         </w:tc>
         <w:tc>
           <w:tcPr>
-            <w:tcW w:w="9202" w:type="dxa"/>
-          </w:tcPr>
-          <w:p>
-            <w:pPr>
-              <w:cnfStyle w:val="000000000000" w:firstRow="0" w:lastRow="0" w:firstColumn="0" w:lastColumn="0" w:oddVBand="0" w:evenVBand="0" w:oddHBand="0" w:evenHBand="0" w:firstRowFirstColumn="0" w:firstRowLastColumn="0" w:lastRowFirstColumn="0" w:lastRowLastColumn="0"/>
-              <w:rPr>
-                <w:sz w:val="24"/>
-              </w:rPr>
-            </w:pPr>
-            <w:r>
-              <w:rPr>
-                <w:sz w:val="24"/>
-              </w:rPr>
-              <w:t>Nombre dl proveedor del articulo</w:t>
+            <w:tcW w:w="9199" w:type="dxa"/>
+          </w:tcPr>
+          <w:p>
+            <w:pPr>
+              <w:cnfStyle w:val="000000000000" w:firstRow="0" w:lastRow="0" w:firstColumn="0" w:lastColumn="0" w:oddVBand="0" w:evenVBand="0" w:oddHBand="0" w:evenHBand="0" w:firstRowFirstColumn="0" w:firstRowLastColumn="0" w:lastRowFirstColumn="0" w:lastRowLastColumn="0"/>
+              <w:rPr>
+                <w:sz w:val="24"/>
+              </w:rPr>
+            </w:pPr>
+            <w:r>
+              <w:rPr>
+                <w:sz w:val="24"/>
+              </w:rPr>
+              <w:t xml:space="preserve">Nombre dl proveedor del </w:t>
+            </w:r>
+            <w:r>
+              <w:rPr>
+                <w:sz w:val="24"/>
+              </w:rPr>
+              <w:t>artículo.</w:t>
             </w:r>
           </w:p>
         </w:tc>
@@ -1216,6 +1624,8 @@
                 <w:sz w:val="24"/>
               </w:rPr>
             </w:pPr>
+            <w:bookmarkStart w:id="3" w:name="OLE_LINK4"/>
+            <w:bookmarkStart w:id="4" w:name="OLE_LINK5"/>
             <w:proofErr w:type="spellStart"/>
             <w:r>
               <w:rPr>
@@ -1227,27 +1637,35 @@
               <w:rPr>
                 <w:sz w:val="24"/>
               </w:rPr>
-              <w:t>d_articulo</w:t>
+              <w:t>d_</w:t>
+            </w:r>
+            <w:bookmarkEnd w:id="3"/>
+            <w:bookmarkEnd w:id="4"/>
+            <w:r>
+              <w:rPr>
+                <w:sz w:val="24"/>
+              </w:rPr>
+              <w:t>usuario</w:t>
             </w:r>
             <w:proofErr w:type="spellEnd"/>
           </w:p>
         </w:tc>
         <w:tc>
           <w:tcPr>
-            <w:tcW w:w="1560" w:type="dxa"/>
-          </w:tcPr>
-          <w:p>
-            <w:pPr>
-              <w:cnfStyle w:val="000000100000" w:firstRow="0" w:lastRow="0" w:firstColumn="0" w:lastColumn="0" w:oddVBand="0" w:evenVBand="0" w:oddHBand="1" w:evenHBand="0" w:firstRowFirstColumn="0" w:firstRowLastColumn="0" w:lastRowFirstColumn="0" w:lastRowLastColumn="0"/>
-              <w:rPr>
-                <w:sz w:val="24"/>
-              </w:rPr>
-            </w:pPr>
-            <w:r>
-              <w:rPr>
-                <w:sz w:val="24"/>
-              </w:rPr>
-              <w:t>VARCHAR(20)</w:t>
+            <w:tcW w:w="1563" w:type="dxa"/>
+          </w:tcPr>
+          <w:p>
+            <w:pPr>
+              <w:cnfStyle w:val="000000100000" w:firstRow="0" w:lastRow="0" w:firstColumn="0" w:lastColumn="0" w:oddVBand="0" w:evenVBand="0" w:oddHBand="1" w:evenHBand="0" w:firstRowFirstColumn="0" w:firstRowLastColumn="0" w:lastRowFirstColumn="0" w:lastRowLastColumn="0"/>
+              <w:rPr>
+                <w:sz w:val="24"/>
+              </w:rPr>
+            </w:pPr>
+            <w:r>
+              <w:rPr>
+                <w:sz w:val="24"/>
+              </w:rPr>
+              <w:t>VARCHAR(15)</w:t>
             </w:r>
           </w:p>
         </w:tc>
@@ -1264,6 +1682,9 @@
                 <w:sz w:val="24"/>
               </w:rPr>
             </w:pPr>
+            <w:bookmarkStart w:id="5" w:name="OLE_LINK8"/>
+            <w:bookmarkStart w:id="6" w:name="OLE_LINK9"/>
+            <w:bookmarkStart w:id="7" w:name="OLE_LINK10"/>
             <w:r>
               <w:rPr>
                 <w:b/>
@@ -1278,24 +1699,43 @@
               </w:rPr>
               <w:t>, NN</w:t>
             </w:r>
-          </w:p>
-        </w:tc>
-        <w:tc>
-          <w:tcPr>
-            <w:tcW w:w="9202" w:type="dxa"/>
-          </w:tcPr>
-          <w:p>
-            <w:pPr>
-              <w:cnfStyle w:val="000000100000" w:firstRow="0" w:lastRow="0" w:firstColumn="0" w:lastColumn="0" w:oddVBand="0" w:evenVBand="0" w:oddHBand="1" w:evenHBand="0" w:firstRowFirstColumn="0" w:firstRowLastColumn="0" w:lastRowFirstColumn="0" w:lastRowLastColumn="0"/>
-              <w:rPr>
-                <w:sz w:val="24"/>
-              </w:rPr>
-            </w:pPr>
-            <w:r>
-              <w:rPr>
-                <w:sz w:val="24"/>
-              </w:rPr>
-              <w:t>Clave única para cada artículo (código de barra).</w:t>
+            <w:bookmarkEnd w:id="5"/>
+            <w:bookmarkEnd w:id="6"/>
+            <w:bookmarkEnd w:id="7"/>
+          </w:p>
+        </w:tc>
+        <w:tc>
+          <w:tcPr>
+            <w:tcW w:w="9199" w:type="dxa"/>
+          </w:tcPr>
+          <w:p>
+            <w:pPr>
+              <w:cnfStyle w:val="000000100000" w:firstRow="0" w:lastRow="0" w:firstColumn="0" w:lastColumn="0" w:oddVBand="0" w:evenVBand="0" w:oddHBand="1" w:evenHBand="0" w:firstRowFirstColumn="0" w:firstRowLastColumn="0" w:lastRowFirstColumn="0" w:lastRowLastColumn="0"/>
+              <w:rPr>
+                <w:sz w:val="24"/>
+              </w:rPr>
+            </w:pPr>
+            <w:bookmarkStart w:id="8" w:name="OLE_LINK11"/>
+            <w:bookmarkStart w:id="9" w:name="OLE_LINK12"/>
+            <w:r>
+              <w:rPr>
+                <w:sz w:val="24"/>
+              </w:rPr>
+              <w:t xml:space="preserve">Clave única para cada </w:t>
+            </w:r>
+            <w:bookmarkEnd w:id="8"/>
+            <w:bookmarkEnd w:id="9"/>
+            <w:r>
+              <w:rPr>
+                <w:sz w:val="24"/>
+              </w:rPr>
+              <w:t>usuario</w:t>
+            </w:r>
+            <w:r>
+              <w:rPr>
+                <w:sz w:val="24"/>
+              </w:rPr>
+              <w:t>.</w:t>
             </w:r>
           </w:p>
         </w:tc>
@@ -1317,27 +1757,27 @@
               <w:rPr>
                 <w:sz w:val="24"/>
               </w:rPr>
-              <w:t>unidad_medida</w:t>
+              <w:t>id_articulo</w:t>
             </w:r>
             <w:proofErr w:type="spellEnd"/>
           </w:p>
         </w:tc>
         <w:tc>
           <w:tcPr>
-            <w:tcW w:w="1560" w:type="dxa"/>
-          </w:tcPr>
-          <w:p>
-            <w:pPr>
-              <w:cnfStyle w:val="000000000000" w:firstRow="0" w:lastRow="0" w:firstColumn="0" w:lastColumn="0" w:oddVBand="0" w:evenVBand="0" w:oddHBand="0" w:evenHBand="0" w:firstRowFirstColumn="0" w:firstRowLastColumn="0" w:lastRowFirstColumn="0" w:lastRowLastColumn="0"/>
-              <w:rPr>
-                <w:sz w:val="24"/>
-              </w:rPr>
-            </w:pPr>
-            <w:r>
-              <w:rPr>
-                <w:sz w:val="24"/>
-              </w:rPr>
-              <w:t>VARCHAR(10)</w:t>
+            <w:tcW w:w="1563" w:type="dxa"/>
+          </w:tcPr>
+          <w:p>
+            <w:pPr>
+              <w:cnfStyle w:val="000000000000" w:firstRow="0" w:lastRow="0" w:firstColumn="0" w:lastColumn="0" w:oddVBand="0" w:evenVBand="0" w:oddHBand="0" w:evenHBand="0" w:firstRowFirstColumn="0" w:firstRowLastColumn="0" w:lastRowFirstColumn="0" w:lastRowLastColumn="0"/>
+              <w:rPr>
+                <w:sz w:val="24"/>
+              </w:rPr>
+            </w:pPr>
+            <w:r>
+              <w:rPr>
+                <w:sz w:val="24"/>
+              </w:rPr>
+              <w:t>VARCHAR(20)</w:t>
             </w:r>
           </w:p>
         </w:tc>
@@ -1359,26 +1799,26 @@
                 <w:b/>
                 <w:sz w:val="24"/>
               </w:rPr>
-              <w:t>NN</w:t>
-            </w:r>
-          </w:p>
-        </w:tc>
-        <w:tc>
-          <w:tcPr>
-            <w:tcW w:w="9202" w:type="dxa"/>
-          </w:tcPr>
-          <w:p>
-            <w:pPr>
-              <w:cnfStyle w:val="000000000000" w:firstRow="0" w:lastRow="0" w:firstColumn="0" w:lastColumn="0" w:oddVBand="0" w:evenVBand="0" w:oddHBand="0" w:evenHBand="0" w:firstRowFirstColumn="0" w:firstRowLastColumn="0" w:lastRowFirstColumn="0" w:lastRowLastColumn="0"/>
-              <w:rPr>
-                <w:sz w:val="24"/>
-              </w:rPr>
-            </w:pPr>
-            <w:r>
-              <w:rPr>
-                <w:sz w:val="24"/>
-              </w:rPr>
-              <w:t>Forma en que se vende el artículo: litros, metros o por pieza</w:t>
+              <w:t>FK, NN</w:t>
+            </w:r>
+          </w:p>
+        </w:tc>
+        <w:tc>
+          <w:tcPr>
+            <w:tcW w:w="9199" w:type="dxa"/>
+          </w:tcPr>
+          <w:p>
+            <w:pPr>
+              <w:cnfStyle w:val="000000000000" w:firstRow="0" w:lastRow="0" w:firstColumn="0" w:lastColumn="0" w:oddVBand="0" w:evenVBand="0" w:oddHBand="0" w:evenHBand="0" w:firstRowFirstColumn="0" w:firstRowLastColumn="0" w:lastRowFirstColumn="0" w:lastRowLastColumn="0"/>
+              <w:rPr>
+                <w:sz w:val="24"/>
+              </w:rPr>
+            </w:pPr>
+            <w:r>
+              <w:rPr>
+                <w:sz w:val="24"/>
+              </w:rPr>
+              <w:t>Clave única para cada artículo (código de barra).</w:t>
             </w:r>
           </w:p>
         </w:tc>
@@ -1408,26 +1848,20 @@
         </w:tc>
         <w:tc>
           <w:tcPr>
-            <w:tcW w:w="1560" w:type="dxa"/>
-          </w:tcPr>
-          <w:p>
-            <w:pPr>
-              <w:cnfStyle w:val="000000100000" w:firstRow="0" w:lastRow="0" w:firstColumn="0" w:lastColumn="0" w:oddVBand="0" w:evenVBand="0" w:oddHBand="1" w:evenHBand="0" w:firstRowFirstColumn="0" w:firstRowLastColumn="0" w:lastRowFirstColumn="0" w:lastRowLastColumn="0"/>
-              <w:rPr>
-                <w:sz w:val="24"/>
-              </w:rPr>
-            </w:pPr>
-            <w:r>
-              <w:rPr>
-                <w:sz w:val="24"/>
-              </w:rPr>
-              <w:t>DECIMAL</w:t>
-            </w:r>
-            <w:r>
-              <w:rPr>
-                <w:sz w:val="24"/>
-              </w:rPr>
-              <w:t>(5,2)</w:t>
+            <w:tcW w:w="1563" w:type="dxa"/>
+          </w:tcPr>
+          <w:p>
+            <w:pPr>
+              <w:cnfStyle w:val="000000100000" w:firstRow="0" w:lastRow="0" w:firstColumn="0" w:lastColumn="0" w:oddVBand="0" w:evenVBand="0" w:oddHBand="1" w:evenHBand="0" w:firstRowFirstColumn="0" w:firstRowLastColumn="0" w:lastRowFirstColumn="0" w:lastRowLastColumn="0"/>
+              <w:rPr>
+                <w:sz w:val="24"/>
+              </w:rPr>
+            </w:pPr>
+            <w:r>
+              <w:rPr>
+                <w:sz w:val="24"/>
+              </w:rPr>
+              <w:t>DEC(10,4)</w:t>
             </w:r>
           </w:p>
         </w:tc>
@@ -1444,31 +1878,30 @@
                 <w:sz w:val="24"/>
               </w:rPr>
             </w:pPr>
-            <w:r>
-              <w:rPr>
-                <w:b/>
-                <w:sz w:val="24"/>
-              </w:rPr>
-              <w:t>NN</w:t>
-            </w:r>
-          </w:p>
-        </w:tc>
-        <w:tc>
-          <w:tcPr>
-            <w:tcW w:w="9202" w:type="dxa"/>
-          </w:tcPr>
-          <w:p>
-            <w:pPr>
-              <w:cnfStyle w:val="000000100000" w:firstRow="0" w:lastRow="0" w:firstColumn="0" w:lastColumn="0" w:oddVBand="0" w:evenVBand="0" w:oddHBand="1" w:evenHBand="0" w:firstRowFirstColumn="0" w:firstRowLastColumn="0" w:lastRowFirstColumn="0" w:lastRowLastColumn="0"/>
-              <w:rPr>
-                <w:sz w:val="24"/>
-              </w:rPr>
-            </w:pPr>
-            <w:r>
-              <w:rPr>
-                <w:sz w:val="24"/>
-              </w:rPr>
-              <w:t>Cantidad en existencia del articulo</w:t>
+          </w:p>
+        </w:tc>
+        <w:tc>
+          <w:tcPr>
+            <w:tcW w:w="9199" w:type="dxa"/>
+          </w:tcPr>
+          <w:p>
+            <w:pPr>
+              <w:cnfStyle w:val="000000100000" w:firstRow="0" w:lastRow="0" w:firstColumn="0" w:lastColumn="0" w:oddVBand="0" w:evenVBand="0" w:oddHBand="1" w:evenHBand="0" w:firstRowFirstColumn="0" w:firstRowLastColumn="0" w:lastRowFirstColumn="0" w:lastRowLastColumn="0"/>
+              <w:rPr>
+                <w:sz w:val="24"/>
+              </w:rPr>
+            </w:pPr>
+            <w:r>
+              <w:rPr>
+                <w:sz w:val="24"/>
+              </w:rPr>
+              <w:t xml:space="preserve">Existencia del </w:t>
+            </w:r>
+            <w:r>
+              <w:rPr>
+                <w:sz w:val="24"/>
+              </w:rPr>
+              <w:t>artículo.</w:t>
             </w:r>
           </w:p>
         </w:tc>
@@ -1490,27 +1923,33 @@
               <w:rPr>
                 <w:sz w:val="24"/>
               </w:rPr>
-              <w:t>nivel_critico</w:t>
+              <w:t>fecha_</w:t>
+            </w:r>
+            <w:r>
+              <w:rPr>
+                <w:sz w:val="24"/>
+              </w:rPr>
+              <w:t>surtido</w:t>
             </w:r>
             <w:proofErr w:type="spellEnd"/>
           </w:p>
         </w:tc>
         <w:tc>
           <w:tcPr>
-            <w:tcW w:w="1560" w:type="dxa"/>
-          </w:tcPr>
-          <w:p>
-            <w:pPr>
-              <w:cnfStyle w:val="000000000000" w:firstRow="0" w:lastRow="0" w:firstColumn="0" w:lastColumn="0" w:oddVBand="0" w:evenVBand="0" w:oddHBand="0" w:evenHBand="0" w:firstRowFirstColumn="0" w:firstRowLastColumn="0" w:lastRowFirstColumn="0" w:lastRowLastColumn="0"/>
-              <w:rPr>
-                <w:sz w:val="24"/>
-              </w:rPr>
-            </w:pPr>
-            <w:r>
-              <w:rPr>
-                <w:sz w:val="24"/>
-              </w:rPr>
-              <w:t>INT</w:t>
+            <w:tcW w:w="1563" w:type="dxa"/>
+          </w:tcPr>
+          <w:p>
+            <w:pPr>
+              <w:cnfStyle w:val="000000000000" w:firstRow="0" w:lastRow="0" w:firstColumn="0" w:lastColumn="0" w:oddVBand="0" w:evenVBand="0" w:oddHBand="0" w:evenHBand="0" w:firstRowFirstColumn="0" w:firstRowLastColumn="0" w:lastRowFirstColumn="0" w:lastRowLastColumn="0"/>
+              <w:rPr>
+                <w:sz w:val="24"/>
+              </w:rPr>
+            </w:pPr>
+            <w:r>
+              <w:rPr>
+                <w:sz w:val="24"/>
+              </w:rPr>
+              <w:t>DATE</w:t>
             </w:r>
           </w:p>
         </w:tc>
@@ -1538,275 +1977,20 @@
         </w:tc>
         <w:tc>
           <w:tcPr>
-            <w:tcW w:w="9202" w:type="dxa"/>
-          </w:tcPr>
-          <w:p>
-            <w:pPr>
-              <w:cnfStyle w:val="000000000000" w:firstRow="0" w:lastRow="0" w:firstColumn="0" w:lastColumn="0" w:oddVBand="0" w:evenVBand="0" w:oddHBand="0" w:evenHBand="0" w:firstRowFirstColumn="0" w:firstRowLastColumn="0" w:lastRowFirstColumn="0" w:lastRowLastColumn="0"/>
-              <w:rPr>
-                <w:sz w:val="24"/>
-              </w:rPr>
-            </w:pPr>
-            <w:r>
-              <w:rPr>
-                <w:sz w:val="24"/>
-              </w:rPr>
-              <w:t>Nivel mínimo para el articulo, se mostrara alerta cuando las existencias lleguen a nivel critico</w:t>
-            </w:r>
-          </w:p>
-        </w:tc>
-      </w:tr>
-      <w:tr>
-        <w:trPr>
-          <w:cnfStyle w:val="000000100000" w:firstRow="0" w:lastRow="0" w:firstColumn="0" w:lastColumn="0" w:oddVBand="0" w:evenVBand="0" w:oddHBand="1" w:evenHBand="0" w:firstRowFirstColumn="0" w:firstRowLastColumn="0" w:lastRowFirstColumn="0" w:lastRowLastColumn="0"/>
-        </w:trPr>
-        <w:tc>
-          <w:tcPr>
-            <w:cnfStyle w:val="001000000000" w:firstRow="0" w:lastRow="0" w:firstColumn="1" w:lastColumn="0" w:oddVBand="0" w:evenVBand="0" w:oddHBand="0" w:evenHBand="0" w:firstRowFirstColumn="0" w:firstRowLastColumn="0" w:lastRowFirstColumn="0" w:lastRowLastColumn="0"/>
-            <w:tcW w:w="2263" w:type="dxa"/>
-          </w:tcPr>
-          <w:p>
-            <w:pPr>
-              <w:rPr>
-                <w:sz w:val="24"/>
-              </w:rPr>
-            </w:pPr>
-            <w:proofErr w:type="spellStart"/>
-            <w:r>
-              <w:rPr>
-                <w:sz w:val="24"/>
-              </w:rPr>
-              <w:t>precio_compra</w:t>
-            </w:r>
-            <w:proofErr w:type="spellEnd"/>
-          </w:p>
-        </w:tc>
-        <w:tc>
-          <w:tcPr>
-            <w:tcW w:w="1560" w:type="dxa"/>
-          </w:tcPr>
-          <w:p>
-            <w:pPr>
-              <w:cnfStyle w:val="000000100000" w:firstRow="0" w:lastRow="0" w:firstColumn="0" w:lastColumn="0" w:oddVBand="0" w:evenVBand="0" w:oddHBand="1" w:evenHBand="0" w:firstRowFirstColumn="0" w:firstRowLastColumn="0" w:lastRowFirstColumn="0" w:lastRowLastColumn="0"/>
-              <w:rPr>
-                <w:sz w:val="24"/>
-              </w:rPr>
-            </w:pPr>
-            <w:r>
-              <w:rPr>
-                <w:sz w:val="24"/>
-              </w:rPr>
-              <w:t>DECIMAL(5,2)</w:t>
-            </w:r>
-          </w:p>
-        </w:tc>
-        <w:tc>
-          <w:tcPr>
-            <w:tcW w:w="1571" w:type="dxa"/>
-          </w:tcPr>
-          <w:p>
-            <w:pPr>
-              <w:jc w:val="center"/>
-              <w:cnfStyle w:val="000000100000" w:firstRow="0" w:lastRow="0" w:firstColumn="0" w:lastColumn="0" w:oddVBand="0" w:evenVBand="0" w:oddHBand="1" w:evenHBand="0" w:firstRowFirstColumn="0" w:firstRowLastColumn="0" w:lastRowFirstColumn="0" w:lastRowLastColumn="0"/>
-              <w:rPr>
-                <w:b/>
-                <w:sz w:val="24"/>
-              </w:rPr>
-            </w:pPr>
-            <w:r>
-              <w:rPr>
-                <w:b/>
-                <w:sz w:val="24"/>
-              </w:rPr>
-              <w:t>NN</w:t>
-            </w:r>
-          </w:p>
-        </w:tc>
-        <w:tc>
-          <w:tcPr>
-            <w:tcW w:w="9202" w:type="dxa"/>
-          </w:tcPr>
-          <w:p>
-            <w:pPr>
-              <w:cnfStyle w:val="000000100000" w:firstRow="0" w:lastRow="0" w:firstColumn="0" w:lastColumn="0" w:oddVBand="0" w:evenVBand="0" w:oddHBand="1" w:evenHBand="0" w:firstRowFirstColumn="0" w:firstRowLastColumn="0" w:lastRowFirstColumn="0" w:lastRowLastColumn="0"/>
-              <w:rPr>
-                <w:sz w:val="24"/>
-              </w:rPr>
-            </w:pPr>
-            <w:r>
-              <w:rPr>
-                <w:sz w:val="24"/>
-              </w:rPr>
-              <w:t>Precio al que se adquirió el articulo</w:t>
-            </w:r>
-          </w:p>
-        </w:tc>
-      </w:tr>
-      <w:tr>
-        <w:tc>
-          <w:tcPr>
-            <w:cnfStyle w:val="001000000000" w:firstRow="0" w:lastRow="0" w:firstColumn="1" w:lastColumn="0" w:oddVBand="0" w:evenVBand="0" w:oddHBand="0" w:evenHBand="0" w:firstRowFirstColumn="0" w:firstRowLastColumn="0" w:lastRowFirstColumn="0" w:lastRowLastColumn="0"/>
-            <w:tcW w:w="2263" w:type="dxa"/>
-          </w:tcPr>
-          <w:p>
-            <w:pPr>
-              <w:rPr>
-                <w:sz w:val="24"/>
-              </w:rPr>
-            </w:pPr>
-            <w:proofErr w:type="spellStart"/>
-            <w:r>
-              <w:rPr>
-                <w:sz w:val="24"/>
-              </w:rPr>
-              <w:t>precio_venta</w:t>
-            </w:r>
-            <w:proofErr w:type="spellEnd"/>
-          </w:p>
-        </w:tc>
-        <w:tc>
-          <w:tcPr>
-            <w:tcW w:w="1560" w:type="dxa"/>
-          </w:tcPr>
-          <w:p>
-            <w:pPr>
-              <w:cnfStyle w:val="000000000000" w:firstRow="0" w:lastRow="0" w:firstColumn="0" w:lastColumn="0" w:oddVBand="0" w:evenVBand="0" w:oddHBand="0" w:evenHBand="0" w:firstRowFirstColumn="0" w:firstRowLastColumn="0" w:lastRowFirstColumn="0" w:lastRowLastColumn="0"/>
-              <w:rPr>
-                <w:sz w:val="24"/>
-              </w:rPr>
-            </w:pPr>
-            <w:r>
-              <w:rPr>
-                <w:sz w:val="24"/>
-              </w:rPr>
-              <w:t>DECIMAL(5,2)</w:t>
-            </w:r>
-          </w:p>
-        </w:tc>
-        <w:tc>
-          <w:tcPr>
-            <w:tcW w:w="1571" w:type="dxa"/>
-          </w:tcPr>
-          <w:p>
-            <w:pPr>
-              <w:jc w:val="center"/>
-              <w:cnfStyle w:val="000000000000" w:firstRow="0" w:lastRow="0" w:firstColumn="0" w:lastColumn="0" w:oddVBand="0" w:evenVBand="0" w:oddHBand="0" w:evenHBand="0" w:firstRowFirstColumn="0" w:firstRowLastColumn="0" w:lastRowFirstColumn="0" w:lastRowLastColumn="0"/>
-              <w:rPr>
-                <w:b/>
-                <w:sz w:val="24"/>
-              </w:rPr>
-            </w:pPr>
-            <w:r>
-              <w:rPr>
-                <w:b/>
-                <w:sz w:val="24"/>
-              </w:rPr>
-              <w:t>NN</w:t>
-            </w:r>
-          </w:p>
-        </w:tc>
-        <w:tc>
-          <w:tcPr>
-            <w:tcW w:w="9202" w:type="dxa"/>
-          </w:tcPr>
-          <w:p>
-            <w:pPr>
-              <w:cnfStyle w:val="000000000000" w:firstRow="0" w:lastRow="0" w:firstColumn="0" w:lastColumn="0" w:oddVBand="0" w:evenVBand="0" w:oddHBand="0" w:evenHBand="0" w:firstRowFirstColumn="0" w:firstRowLastColumn="0" w:lastRowFirstColumn="0" w:lastRowLastColumn="0"/>
-              <w:rPr>
-                <w:sz w:val="24"/>
-              </w:rPr>
-            </w:pPr>
-            <w:r>
-              <w:rPr>
-                <w:sz w:val="24"/>
-              </w:rPr>
-              <w:t>Precio al que se venderá al publico</w:t>
-            </w:r>
-          </w:p>
-        </w:tc>
-      </w:tr>
-      <w:tr>
-        <w:trPr>
-          <w:cnfStyle w:val="000000100000" w:firstRow="0" w:lastRow="0" w:firstColumn="0" w:lastColumn="0" w:oddVBand="0" w:evenVBand="0" w:oddHBand="1" w:evenHBand="0" w:firstRowFirstColumn="0" w:firstRowLastColumn="0" w:lastRowFirstColumn="0" w:lastRowLastColumn="0"/>
-        </w:trPr>
-        <w:tc>
-          <w:tcPr>
-            <w:cnfStyle w:val="001000000000" w:firstRow="0" w:lastRow="0" w:firstColumn="1" w:lastColumn="0" w:oddVBand="0" w:evenVBand="0" w:oddHBand="0" w:evenHBand="0" w:firstRowFirstColumn="0" w:firstRowLastColumn="0" w:lastRowFirstColumn="0" w:lastRowLastColumn="0"/>
-            <w:tcW w:w="2263" w:type="dxa"/>
-          </w:tcPr>
-          <w:p>
-            <w:pPr>
-              <w:rPr>
-                <w:sz w:val="24"/>
-              </w:rPr>
-            </w:pPr>
-            <w:proofErr w:type="spellStart"/>
-            <w:r>
-              <w:rPr>
-                <w:sz w:val="24"/>
-              </w:rPr>
-              <w:t>fecha_surtido</w:t>
-            </w:r>
-            <w:proofErr w:type="spellEnd"/>
-          </w:p>
-        </w:tc>
-        <w:tc>
-          <w:tcPr>
-            <w:tcW w:w="1560" w:type="dxa"/>
-          </w:tcPr>
-          <w:p>
-            <w:pPr>
-              <w:cnfStyle w:val="000000100000" w:firstRow="0" w:lastRow="0" w:firstColumn="0" w:lastColumn="0" w:oddVBand="0" w:evenVBand="0" w:oddHBand="1" w:evenHBand="0" w:firstRowFirstColumn="0" w:firstRowLastColumn="0" w:lastRowFirstColumn="0" w:lastRowLastColumn="0"/>
-              <w:rPr>
-                <w:sz w:val="24"/>
-              </w:rPr>
-            </w:pPr>
-            <w:r>
-              <w:rPr>
-                <w:sz w:val="24"/>
-              </w:rPr>
-              <w:t>DATE</w:t>
-            </w:r>
-          </w:p>
-        </w:tc>
-        <w:tc>
-          <w:tcPr>
-            <w:tcW w:w="1571" w:type="dxa"/>
-          </w:tcPr>
-          <w:p>
-            <w:pPr>
-              <w:jc w:val="center"/>
-              <w:cnfStyle w:val="000000100000" w:firstRow="0" w:lastRow="0" w:firstColumn="0" w:lastColumn="0" w:oddVBand="0" w:evenVBand="0" w:oddHBand="1" w:evenHBand="0" w:firstRowFirstColumn="0" w:firstRowLastColumn="0" w:lastRowFirstColumn="0" w:lastRowLastColumn="0"/>
-              <w:rPr>
-                <w:b/>
-                <w:sz w:val="24"/>
-              </w:rPr>
-            </w:pPr>
-            <w:r>
-              <w:rPr>
-                <w:b/>
-                <w:sz w:val="24"/>
-              </w:rPr>
-              <w:t>NN</w:t>
-            </w:r>
-          </w:p>
-        </w:tc>
-        <w:tc>
-          <w:tcPr>
-            <w:tcW w:w="9202" w:type="dxa"/>
-          </w:tcPr>
-          <w:p>
-            <w:pPr>
-              <w:cnfStyle w:val="000000100000" w:firstRow="0" w:lastRow="0" w:firstColumn="0" w:lastColumn="0" w:oddVBand="0" w:evenVBand="0" w:oddHBand="1" w:evenHBand="0" w:firstRowFirstColumn="0" w:firstRowLastColumn="0" w:lastRowFirstColumn="0" w:lastRowLastColumn="0"/>
-              <w:rPr>
-                <w:sz w:val="24"/>
-              </w:rPr>
-            </w:pPr>
-            <w:r>
-              <w:rPr>
-                <w:sz w:val="24"/>
-              </w:rPr>
-              <w:t>Ultima fecha en que se surtió el articulo</w:t>
+            <w:tcW w:w="9199" w:type="dxa"/>
+          </w:tcPr>
+          <w:p>
+            <w:pPr>
+              <w:cnfStyle w:val="000000000000" w:firstRow="0" w:lastRow="0" w:firstColumn="0" w:lastColumn="0" w:oddVBand="0" w:evenVBand="0" w:oddHBand="0" w:evenHBand="0" w:firstRowFirstColumn="0" w:firstRowLastColumn="0" w:lastRowFirstColumn="0" w:lastRowLastColumn="0"/>
+              <w:rPr>
+                <w:sz w:val="24"/>
+              </w:rPr>
+            </w:pPr>
+            <w:r>
+              <w:rPr>
+                <w:sz w:val="24"/>
+              </w:rPr>
+              <w:t>Ultima fecha en que se editó la existencia del artículo.</w:t>
             </w:r>
           </w:p>
         </w:tc>
@@ -2041,6 +2225,12 @@
               </w:rPr>
               <w:t>Clave única para cada sucursal</w:t>
             </w:r>
+            <w:r>
+              <w:rPr>
+                <w:sz w:val="24"/>
+              </w:rPr>
+              <w:t>.</w:t>
+            </w:r>
           </w:p>
         </w:tc>
       </w:tr>
@@ -2125,6 +2315,12 @@
               </w:rPr>
               <w:t>Nombre de la sucursal</w:t>
             </w:r>
+            <w:r>
+              <w:rPr>
+                <w:sz w:val="24"/>
+              </w:rPr>
+              <w:t>.</w:t>
+            </w:r>
           </w:p>
         </w:tc>
       </w:tr>
@@ -2200,6 +2396,12 @@
                 <w:sz w:val="24"/>
               </w:rPr>
               <w:t>Dirección de la sucursal</w:t>
+            </w:r>
+            <w:r>
+              <w:rPr>
+                <w:sz w:val="24"/>
+              </w:rPr>
+              <w:t>.</w:t>
             </w:r>
           </w:p>
         </w:tc>
@@ -2280,6 +2482,12 @@
               </w:rPr>
               <w:t>Descripción o algunas anotaciones sobre la sucursal</w:t>
             </w:r>
+            <w:r>
+              <w:rPr>
+                <w:sz w:val="24"/>
+              </w:rPr>
+              <w:t>.</w:t>
+            </w:r>
           </w:p>
         </w:tc>
       </w:tr>
@@ -2337,8 +2545,6 @@
                 <w:sz w:val="24"/>
               </w:rPr>
             </w:pPr>
-            <w:bookmarkStart w:id="0" w:name="_GoBack"/>
-            <w:bookmarkEnd w:id="0"/>
           </w:p>
         </w:tc>
         <w:tc>
@@ -2357,6 +2563,12 @@
                 <w:sz w:val="24"/>
               </w:rPr>
               <w:t>Teléfono de la sucursal</w:t>
+            </w:r>
+            <w:r>
+              <w:rPr>
+                <w:sz w:val="24"/>
+              </w:rPr>
+              <w:t>.</w:t>
             </w:r>
           </w:p>
         </w:tc>
@@ -2441,6 +2653,12 @@
               </w:rPr>
               <w:t>Imagen de la sucursal</w:t>
             </w:r>
+            <w:r>
+              <w:rPr>
+                <w:sz w:val="24"/>
+              </w:rPr>
+              <w:t>.</w:t>
+            </w:r>
           </w:p>
         </w:tc>
       </w:tr>
@@ -2529,6 +2747,12 @@
                 <w:sz w:val="24"/>
               </w:rPr>
               <w:t>Fecha en que se registró la sucursal</w:t>
+            </w:r>
+            <w:r>
+              <w:rPr>
+                <w:sz w:val="24"/>
+              </w:rPr>
+              <w:t>.</w:t>
             </w:r>
           </w:p>
         </w:tc>
@@ -2762,6 +2986,12 @@
               </w:rPr>
               <w:t>Clave única para el proveedor</w:t>
             </w:r>
+            <w:r>
+              <w:rPr>
+                <w:sz w:val="24"/>
+              </w:rPr>
+              <w:t>.</w:t>
+            </w:r>
           </w:p>
         </w:tc>
       </w:tr>
@@ -2827,6 +3057,13 @@
               </w:rPr>
               <w:t>NN</w:t>
             </w:r>
+            <w:r>
+              <w:rPr>
+                <w:b/>
+                <w:sz w:val="24"/>
+              </w:rPr>
+              <w:t xml:space="preserve"> </w:t>
+            </w:r>
           </w:p>
         </w:tc>
         <w:tc>
@@ -2845,6 +3082,12 @@
                 <w:sz w:val="24"/>
               </w:rPr>
               <w:t>Nombre del proveedor</w:t>
+            </w:r>
+            <w:r>
+              <w:rPr>
+                <w:sz w:val="24"/>
+              </w:rPr>
+              <w:t>.</w:t>
             </w:r>
           </w:p>
         </w:tc>
@@ -2921,6 +3164,12 @@
                 <w:sz w:val="24"/>
               </w:rPr>
               <w:t>Dirección del proveedor</w:t>
+            </w:r>
+            <w:r>
+              <w:rPr>
+                <w:sz w:val="24"/>
+              </w:rPr>
+              <w:t>.</w:t>
             </w:r>
           </w:p>
         </w:tc>
@@ -3001,6 +3250,12 @@
               </w:rPr>
               <w:t>Descripción o anotaciones acerca del proveedor</w:t>
             </w:r>
+            <w:r>
+              <w:rPr>
+                <w:sz w:val="24"/>
+              </w:rPr>
+              <w:t>.</w:t>
+            </w:r>
           </w:p>
         </w:tc>
       </w:tr>
@@ -3076,6 +3331,12 @@
                 <w:sz w:val="24"/>
               </w:rPr>
               <w:t>Teléfono del proveedor</w:t>
+            </w:r>
+            <w:r>
+              <w:rPr>
+                <w:sz w:val="24"/>
+              </w:rPr>
+              <w:t>.</w:t>
             </w:r>
           </w:p>
         </w:tc>
@@ -3169,11 +3430,21 @@
               </w:rPr>
               <w:t>Fecha en que se registró el proveedor</w:t>
             </w:r>
+            <w:r>
+              <w:rPr>
+                <w:sz w:val="24"/>
+              </w:rPr>
+              <w:t>.</w:t>
+            </w:r>
           </w:p>
         </w:tc>
       </w:tr>
     </w:tbl>
     <w:p/>
+    <w:p>
+      <w:bookmarkStart w:id="10" w:name="OLE_LINK13"/>
+      <w:bookmarkStart w:id="11" w:name="OLE_LINK14"/>
+    </w:p>
     <w:p>
       <w:pPr>
         <w:pStyle w:val="Ttulo2"/>
@@ -3327,6 +3598,20 @@
                 <w:sz w:val="24"/>
               </w:rPr>
             </w:pPr>
+            <w:proofErr w:type="spellStart"/>
+            <w:r>
+              <w:rPr>
+                <w:sz w:val="24"/>
+              </w:rPr>
+              <w:t>i</w:t>
+            </w:r>
+            <w:r>
+              <w:rPr>
+                <w:sz w:val="24"/>
+              </w:rPr>
+              <w:t>d_usuario</w:t>
+            </w:r>
+            <w:proofErr w:type="spellEnd"/>
           </w:p>
         </w:tc>
         <w:tc>
@@ -3335,11 +3620,18 @@
           </w:tcPr>
           <w:p>
             <w:pPr>
-              <w:cnfStyle w:val="000000000000" w:firstRow="0" w:lastRow="0" w:firstColumn="0" w:lastColumn="0" w:oddVBand="0" w:evenVBand="0" w:oddHBand="0" w:evenHBand="0" w:firstRowFirstColumn="0" w:firstRowLastColumn="0" w:lastRowFirstColumn="0" w:lastRowLastColumn="0"/>
-              <w:rPr>
-                <w:sz w:val="24"/>
-              </w:rPr>
-            </w:pPr>
+              <w:jc w:val="center"/>
+              <w:cnfStyle w:val="000000000000" w:firstRow="0" w:lastRow="0" w:firstColumn="0" w:lastColumn="0" w:oddVBand="0" w:evenVBand="0" w:oddHBand="0" w:evenHBand="0" w:firstRowFirstColumn="0" w:firstRowLastColumn="0" w:lastRowFirstColumn="0" w:lastRowLastColumn="0"/>
+              <w:rPr>
+                <w:sz w:val="24"/>
+              </w:rPr>
+            </w:pPr>
+            <w:r>
+              <w:rPr>
+                <w:sz w:val="24"/>
+              </w:rPr>
+              <w:t>VARCHAR(15)</w:t>
+            </w:r>
           </w:p>
         </w:tc>
         <w:tc>
@@ -3355,6 +3647,13 @@
                 <w:sz w:val="24"/>
               </w:rPr>
             </w:pPr>
+            <w:r>
+              <w:rPr>
+                <w:b/>
+                <w:sz w:val="24"/>
+              </w:rPr>
+              <w:t>PK</w:t>
+            </w:r>
           </w:p>
         </w:tc>
         <w:tc>
@@ -3368,6 +3667,18 @@
                 <w:sz w:val="24"/>
               </w:rPr>
             </w:pPr>
+            <w:r>
+              <w:rPr>
+                <w:sz w:val="24"/>
+              </w:rPr>
+              <w:t>Clave única para cada usuario</w:t>
+            </w:r>
+            <w:r>
+              <w:rPr>
+                <w:sz w:val="24"/>
+              </w:rPr>
+              <w:t>.</w:t>
+            </w:r>
           </w:p>
         </w:tc>
       </w:tr>
@@ -3386,6 +3697,14 @@
                 <w:sz w:val="24"/>
               </w:rPr>
             </w:pPr>
+            <w:proofErr w:type="spellStart"/>
+            <w:r>
+              <w:rPr>
+                <w:sz w:val="24"/>
+              </w:rPr>
+              <w:t>password</w:t>
+            </w:r>
+            <w:proofErr w:type="spellEnd"/>
           </w:p>
         </w:tc>
         <w:tc>
@@ -3394,11 +3713,18 @@
           </w:tcPr>
           <w:p>
             <w:pPr>
-              <w:cnfStyle w:val="000000100000" w:firstRow="0" w:lastRow="0" w:firstColumn="0" w:lastColumn="0" w:oddVBand="0" w:evenVBand="0" w:oddHBand="1" w:evenHBand="0" w:firstRowFirstColumn="0" w:firstRowLastColumn="0" w:lastRowFirstColumn="0" w:lastRowLastColumn="0"/>
-              <w:rPr>
-                <w:sz w:val="24"/>
-              </w:rPr>
-            </w:pPr>
+              <w:jc w:val="center"/>
+              <w:cnfStyle w:val="000000100000" w:firstRow="0" w:lastRow="0" w:firstColumn="0" w:lastColumn="0" w:oddVBand="0" w:evenVBand="0" w:oddHBand="1" w:evenHBand="0" w:firstRowFirstColumn="0" w:firstRowLastColumn="0" w:lastRowFirstColumn="0" w:lastRowLastColumn="0"/>
+              <w:rPr>
+                <w:sz w:val="24"/>
+              </w:rPr>
+            </w:pPr>
+            <w:r>
+              <w:rPr>
+                <w:sz w:val="24"/>
+              </w:rPr>
+              <w:t>VARCHAR(15)</w:t>
+            </w:r>
           </w:p>
         </w:tc>
         <w:tc>
@@ -3414,6 +3740,13 @@
                 <w:sz w:val="24"/>
               </w:rPr>
             </w:pPr>
+            <w:r>
+              <w:rPr>
+                <w:b/>
+                <w:sz w:val="24"/>
+              </w:rPr>
+              <w:t>NN</w:t>
+            </w:r>
           </w:p>
         </w:tc>
         <w:tc>
@@ -3427,10 +3760,3191 @@
                 <w:sz w:val="24"/>
               </w:rPr>
             </w:pPr>
+            <w:r>
+              <w:rPr>
+                <w:sz w:val="24"/>
+              </w:rPr>
+              <w:t>Contraseña del usuario</w:t>
+            </w:r>
+            <w:r>
+              <w:rPr>
+                <w:sz w:val="24"/>
+              </w:rPr>
+              <w:t>.</w:t>
+            </w:r>
+          </w:p>
+        </w:tc>
+      </w:tr>
+      <w:tr>
+        <w:tc>
+          <w:tcPr>
+            <w:cnfStyle w:val="001000000000" w:firstRow="0" w:lastRow="0" w:firstColumn="1" w:lastColumn="0" w:oddVBand="0" w:evenVBand="0" w:oddHBand="0" w:evenHBand="0" w:firstRowFirstColumn="0" w:firstRowLastColumn="0" w:lastRowFirstColumn="0" w:lastRowLastColumn="0"/>
+            <w:tcW w:w="2263" w:type="dxa"/>
+          </w:tcPr>
+          <w:p>
+            <w:pPr>
+              <w:rPr>
+                <w:sz w:val="24"/>
+              </w:rPr>
+            </w:pPr>
+            <w:r>
+              <w:rPr>
+                <w:sz w:val="24"/>
+              </w:rPr>
+              <w:t>nombre</w:t>
+            </w:r>
+          </w:p>
+        </w:tc>
+        <w:tc>
+          <w:tcPr>
+            <w:tcW w:w="1560" w:type="dxa"/>
+          </w:tcPr>
+          <w:p>
+            <w:pPr>
+              <w:jc w:val="center"/>
+              <w:cnfStyle w:val="000000000000" w:firstRow="0" w:lastRow="0" w:firstColumn="0" w:lastColumn="0" w:oddVBand="0" w:evenVBand="0" w:oddHBand="0" w:evenHBand="0" w:firstRowFirstColumn="0" w:firstRowLastColumn="0" w:lastRowFirstColumn="0" w:lastRowLastColumn="0"/>
+              <w:rPr>
+                <w:sz w:val="24"/>
+              </w:rPr>
+            </w:pPr>
+            <w:r>
+              <w:rPr>
+                <w:sz w:val="24"/>
+              </w:rPr>
+              <w:t>VARCHAR(20)</w:t>
+            </w:r>
+          </w:p>
+        </w:tc>
+        <w:tc>
+          <w:tcPr>
+            <w:tcW w:w="1571" w:type="dxa"/>
+          </w:tcPr>
+          <w:p>
+            <w:pPr>
+              <w:jc w:val="center"/>
+              <w:cnfStyle w:val="000000000000" w:firstRow="0" w:lastRow="0" w:firstColumn="0" w:lastColumn="0" w:oddVBand="0" w:evenVBand="0" w:oddHBand="0" w:evenHBand="0" w:firstRowFirstColumn="0" w:firstRowLastColumn="0" w:lastRowFirstColumn="0" w:lastRowLastColumn="0"/>
+              <w:rPr>
+                <w:b/>
+                <w:sz w:val="24"/>
+              </w:rPr>
+            </w:pPr>
+            <w:r>
+              <w:rPr>
+                <w:b/>
+                <w:sz w:val="24"/>
+              </w:rPr>
+              <w:t>NN</w:t>
+            </w:r>
+          </w:p>
+        </w:tc>
+        <w:tc>
+          <w:tcPr>
+            <w:tcW w:w="9202" w:type="dxa"/>
+          </w:tcPr>
+          <w:p>
+            <w:pPr>
+              <w:cnfStyle w:val="000000000000" w:firstRow="0" w:lastRow="0" w:firstColumn="0" w:lastColumn="0" w:oddVBand="0" w:evenVBand="0" w:oddHBand="0" w:evenHBand="0" w:firstRowFirstColumn="0" w:firstRowLastColumn="0" w:lastRowFirstColumn="0" w:lastRowLastColumn="0"/>
+              <w:rPr>
+                <w:sz w:val="24"/>
+              </w:rPr>
+            </w:pPr>
+            <w:r>
+              <w:rPr>
+                <w:sz w:val="24"/>
+              </w:rPr>
+              <w:t>Nombre del usuario</w:t>
+            </w:r>
+            <w:r>
+              <w:rPr>
+                <w:sz w:val="24"/>
+              </w:rPr>
+              <w:t>.</w:t>
+            </w:r>
+          </w:p>
+        </w:tc>
+      </w:tr>
+      <w:tr>
+        <w:trPr>
+          <w:cnfStyle w:val="000000100000" w:firstRow="0" w:lastRow="0" w:firstColumn="0" w:lastColumn="0" w:oddVBand="0" w:evenVBand="0" w:oddHBand="1" w:evenHBand="0" w:firstRowFirstColumn="0" w:firstRowLastColumn="0" w:lastRowFirstColumn="0" w:lastRowLastColumn="0"/>
+        </w:trPr>
+        <w:tc>
+          <w:tcPr>
+            <w:cnfStyle w:val="001000000000" w:firstRow="0" w:lastRow="0" w:firstColumn="1" w:lastColumn="0" w:oddVBand="0" w:evenVBand="0" w:oddHBand="0" w:evenHBand="0" w:firstRowFirstColumn="0" w:firstRowLastColumn="0" w:lastRowFirstColumn="0" w:lastRowLastColumn="0"/>
+            <w:tcW w:w="2263" w:type="dxa"/>
+          </w:tcPr>
+          <w:p>
+            <w:pPr>
+              <w:rPr>
+                <w:sz w:val="24"/>
+              </w:rPr>
+            </w:pPr>
+            <w:r>
+              <w:rPr>
+                <w:sz w:val="24"/>
+              </w:rPr>
+              <w:t>apellidos</w:t>
+            </w:r>
+          </w:p>
+        </w:tc>
+        <w:tc>
+          <w:tcPr>
+            <w:tcW w:w="1560" w:type="dxa"/>
+          </w:tcPr>
+          <w:p>
+            <w:pPr>
+              <w:jc w:val="center"/>
+              <w:cnfStyle w:val="000000100000" w:firstRow="0" w:lastRow="0" w:firstColumn="0" w:lastColumn="0" w:oddVBand="0" w:evenVBand="0" w:oddHBand="1" w:evenHBand="0" w:firstRowFirstColumn="0" w:firstRowLastColumn="0" w:lastRowFirstColumn="0" w:lastRowLastColumn="0"/>
+              <w:rPr>
+                <w:sz w:val="24"/>
+              </w:rPr>
+            </w:pPr>
+            <w:r>
+              <w:rPr>
+                <w:sz w:val="24"/>
+              </w:rPr>
+              <w:t>VARCHAR(30)</w:t>
+            </w:r>
+          </w:p>
+        </w:tc>
+        <w:tc>
+          <w:tcPr>
+            <w:tcW w:w="1571" w:type="dxa"/>
+          </w:tcPr>
+          <w:p>
+            <w:pPr>
+              <w:jc w:val="center"/>
+              <w:cnfStyle w:val="000000100000" w:firstRow="0" w:lastRow="0" w:firstColumn="0" w:lastColumn="0" w:oddVBand="0" w:evenVBand="0" w:oddHBand="1" w:evenHBand="0" w:firstRowFirstColumn="0" w:firstRowLastColumn="0" w:lastRowFirstColumn="0" w:lastRowLastColumn="0"/>
+              <w:rPr>
+                <w:b/>
+                <w:sz w:val="24"/>
+              </w:rPr>
+            </w:pPr>
+            <w:r>
+              <w:rPr>
+                <w:b/>
+                <w:sz w:val="24"/>
+              </w:rPr>
+              <w:t>NN</w:t>
+            </w:r>
+          </w:p>
+        </w:tc>
+        <w:tc>
+          <w:tcPr>
+            <w:tcW w:w="9202" w:type="dxa"/>
+          </w:tcPr>
+          <w:p>
+            <w:pPr>
+              <w:cnfStyle w:val="000000100000" w:firstRow="0" w:lastRow="0" w:firstColumn="0" w:lastColumn="0" w:oddVBand="0" w:evenVBand="0" w:oddHBand="1" w:evenHBand="0" w:firstRowFirstColumn="0" w:firstRowLastColumn="0" w:lastRowFirstColumn="0" w:lastRowLastColumn="0"/>
+              <w:rPr>
+                <w:sz w:val="24"/>
+              </w:rPr>
+            </w:pPr>
+            <w:r>
+              <w:rPr>
+                <w:sz w:val="24"/>
+              </w:rPr>
+              <w:t>Apellidos del usuario</w:t>
+            </w:r>
+            <w:r>
+              <w:rPr>
+                <w:sz w:val="24"/>
+              </w:rPr>
+              <w:t>.</w:t>
+            </w:r>
+          </w:p>
+        </w:tc>
+      </w:tr>
+      <w:tr>
+        <w:tc>
+          <w:tcPr>
+            <w:cnfStyle w:val="001000000000" w:firstRow="0" w:lastRow="0" w:firstColumn="1" w:lastColumn="0" w:oddVBand="0" w:evenVBand="0" w:oddHBand="0" w:evenHBand="0" w:firstRowFirstColumn="0" w:firstRowLastColumn="0" w:lastRowFirstColumn="0" w:lastRowLastColumn="0"/>
+            <w:tcW w:w="2263" w:type="dxa"/>
+          </w:tcPr>
+          <w:p>
+            <w:pPr>
+              <w:rPr>
+                <w:sz w:val="24"/>
+              </w:rPr>
+            </w:pPr>
+            <w:r>
+              <w:rPr>
+                <w:sz w:val="24"/>
+              </w:rPr>
+              <w:t>sexo</w:t>
+            </w:r>
+          </w:p>
+        </w:tc>
+        <w:tc>
+          <w:tcPr>
+            <w:tcW w:w="1560" w:type="dxa"/>
+          </w:tcPr>
+          <w:p>
+            <w:pPr>
+              <w:jc w:val="center"/>
+              <w:cnfStyle w:val="000000000000" w:firstRow="0" w:lastRow="0" w:firstColumn="0" w:lastColumn="0" w:oddVBand="0" w:evenVBand="0" w:oddHBand="0" w:evenHBand="0" w:firstRowFirstColumn="0" w:firstRowLastColumn="0" w:lastRowFirstColumn="0" w:lastRowLastColumn="0"/>
+              <w:rPr>
+                <w:sz w:val="24"/>
+              </w:rPr>
+            </w:pPr>
+            <w:r>
+              <w:rPr>
+                <w:sz w:val="24"/>
+              </w:rPr>
+              <w:t>VARCHAR(2)</w:t>
+            </w:r>
+          </w:p>
+        </w:tc>
+        <w:tc>
+          <w:tcPr>
+            <w:tcW w:w="1571" w:type="dxa"/>
+          </w:tcPr>
+          <w:p>
+            <w:pPr>
+              <w:jc w:val="center"/>
+              <w:cnfStyle w:val="000000000000" w:firstRow="0" w:lastRow="0" w:firstColumn="0" w:lastColumn="0" w:oddVBand="0" w:evenVBand="0" w:oddHBand="0" w:evenHBand="0" w:firstRowFirstColumn="0" w:firstRowLastColumn="0" w:lastRowFirstColumn="0" w:lastRowLastColumn="0"/>
+              <w:rPr>
+                <w:b/>
+                <w:sz w:val="24"/>
+              </w:rPr>
+            </w:pPr>
+            <w:r>
+              <w:rPr>
+                <w:b/>
+                <w:sz w:val="24"/>
+              </w:rPr>
+              <w:t>NN</w:t>
+            </w:r>
+          </w:p>
+        </w:tc>
+        <w:tc>
+          <w:tcPr>
+            <w:tcW w:w="9202" w:type="dxa"/>
+          </w:tcPr>
+          <w:p>
+            <w:pPr>
+              <w:cnfStyle w:val="000000000000" w:firstRow="0" w:lastRow="0" w:firstColumn="0" w:lastColumn="0" w:oddVBand="0" w:evenVBand="0" w:oddHBand="0" w:evenHBand="0" w:firstRowFirstColumn="0" w:firstRowLastColumn="0" w:lastRowFirstColumn="0" w:lastRowLastColumn="0"/>
+              <w:rPr>
+                <w:sz w:val="24"/>
+              </w:rPr>
+            </w:pPr>
+            <w:r>
+              <w:rPr>
+                <w:sz w:val="24"/>
+              </w:rPr>
+              <w:t>Sexo del usuario denotado en (H</w:t>
+            </w:r>
+            <w:proofErr w:type="gramStart"/>
+            <w:r>
+              <w:rPr>
+                <w:sz w:val="24"/>
+              </w:rPr>
+              <w:t>,M</w:t>
+            </w:r>
+            <w:proofErr w:type="gramEnd"/>
+            <w:r>
+              <w:rPr>
+                <w:sz w:val="24"/>
+              </w:rPr>
+              <w:t>)</w:t>
+            </w:r>
+            <w:r>
+              <w:rPr>
+                <w:sz w:val="24"/>
+              </w:rPr>
+              <w:t>.</w:t>
+            </w:r>
+          </w:p>
+        </w:tc>
+      </w:tr>
+      <w:tr>
+        <w:trPr>
+          <w:cnfStyle w:val="000000100000" w:firstRow="0" w:lastRow="0" w:firstColumn="0" w:lastColumn="0" w:oddVBand="0" w:evenVBand="0" w:oddHBand="1" w:evenHBand="0" w:firstRowFirstColumn="0" w:firstRowLastColumn="0" w:lastRowFirstColumn="0" w:lastRowLastColumn="0"/>
+        </w:trPr>
+        <w:tc>
+          <w:tcPr>
+            <w:cnfStyle w:val="001000000000" w:firstRow="0" w:lastRow="0" w:firstColumn="1" w:lastColumn="0" w:oddVBand="0" w:evenVBand="0" w:oddHBand="0" w:evenHBand="0" w:firstRowFirstColumn="0" w:firstRowLastColumn="0" w:lastRowFirstColumn="0" w:lastRowLastColumn="0"/>
+            <w:tcW w:w="2263" w:type="dxa"/>
+          </w:tcPr>
+          <w:p>
+            <w:pPr>
+              <w:rPr>
+                <w:sz w:val="24"/>
+              </w:rPr>
+            </w:pPr>
+            <w:r>
+              <w:rPr>
+                <w:sz w:val="24"/>
+              </w:rPr>
+              <w:t>tipo</w:t>
+            </w:r>
+          </w:p>
+        </w:tc>
+        <w:tc>
+          <w:tcPr>
+            <w:tcW w:w="1560" w:type="dxa"/>
+          </w:tcPr>
+          <w:p>
+            <w:pPr>
+              <w:jc w:val="center"/>
+              <w:cnfStyle w:val="000000100000" w:firstRow="0" w:lastRow="0" w:firstColumn="0" w:lastColumn="0" w:oddVBand="0" w:evenVBand="0" w:oddHBand="1" w:evenHBand="0" w:firstRowFirstColumn="0" w:firstRowLastColumn="0" w:lastRowFirstColumn="0" w:lastRowLastColumn="0"/>
+              <w:rPr>
+                <w:sz w:val="24"/>
+              </w:rPr>
+            </w:pPr>
+            <w:r>
+              <w:rPr>
+                <w:sz w:val="24"/>
+              </w:rPr>
+              <w:t>INT</w:t>
+            </w:r>
+          </w:p>
+        </w:tc>
+        <w:tc>
+          <w:tcPr>
+            <w:tcW w:w="1571" w:type="dxa"/>
+          </w:tcPr>
+          <w:p>
+            <w:pPr>
+              <w:jc w:val="center"/>
+              <w:cnfStyle w:val="000000100000" w:firstRow="0" w:lastRow="0" w:firstColumn="0" w:lastColumn="0" w:oddVBand="0" w:evenVBand="0" w:oddHBand="1" w:evenHBand="0" w:firstRowFirstColumn="0" w:firstRowLastColumn="0" w:lastRowFirstColumn="0" w:lastRowLastColumn="0"/>
+              <w:rPr>
+                <w:b/>
+                <w:sz w:val="24"/>
+              </w:rPr>
+            </w:pPr>
+            <w:r>
+              <w:rPr>
+                <w:b/>
+                <w:sz w:val="24"/>
+              </w:rPr>
+              <w:t>NN</w:t>
+            </w:r>
+          </w:p>
+        </w:tc>
+        <w:tc>
+          <w:tcPr>
+            <w:tcW w:w="9202" w:type="dxa"/>
+          </w:tcPr>
+          <w:p>
+            <w:pPr>
+              <w:cnfStyle w:val="000000100000" w:firstRow="0" w:lastRow="0" w:firstColumn="0" w:lastColumn="0" w:oddVBand="0" w:evenVBand="0" w:oddHBand="1" w:evenHBand="0" w:firstRowFirstColumn="0" w:firstRowLastColumn="0" w:lastRowFirstColumn="0" w:lastRowLastColumn="0"/>
+              <w:rPr>
+                <w:sz w:val="24"/>
+              </w:rPr>
+            </w:pPr>
+            <w:r>
+              <w:rPr>
+                <w:sz w:val="24"/>
+              </w:rPr>
+              <w:t>Tipo de usuario: 0=Vendedor      1= Administrador</w:t>
+            </w:r>
+            <w:r>
+              <w:rPr>
+                <w:sz w:val="24"/>
+              </w:rPr>
+              <w:t>.</w:t>
+            </w:r>
+          </w:p>
+        </w:tc>
+      </w:tr>
+      <w:tr>
+        <w:tc>
+          <w:tcPr>
+            <w:cnfStyle w:val="001000000000" w:firstRow="0" w:lastRow="0" w:firstColumn="1" w:lastColumn="0" w:oddVBand="0" w:evenVBand="0" w:oddHBand="0" w:evenHBand="0" w:firstRowFirstColumn="0" w:firstRowLastColumn="0" w:lastRowFirstColumn="0" w:lastRowLastColumn="0"/>
+            <w:tcW w:w="2263" w:type="dxa"/>
+          </w:tcPr>
+          <w:p>
+            <w:pPr>
+              <w:rPr>
+                <w:sz w:val="24"/>
+              </w:rPr>
+            </w:pPr>
+            <w:r>
+              <w:rPr>
+                <w:sz w:val="24"/>
+              </w:rPr>
+              <w:t>imagen</w:t>
+            </w:r>
+          </w:p>
+        </w:tc>
+        <w:tc>
+          <w:tcPr>
+            <w:tcW w:w="1560" w:type="dxa"/>
+          </w:tcPr>
+          <w:p>
+            <w:pPr>
+              <w:jc w:val="center"/>
+              <w:cnfStyle w:val="000000000000" w:firstRow="0" w:lastRow="0" w:firstColumn="0" w:lastColumn="0" w:oddVBand="0" w:evenVBand="0" w:oddHBand="0" w:evenHBand="0" w:firstRowFirstColumn="0" w:firstRowLastColumn="0" w:lastRowFirstColumn="0" w:lastRowLastColumn="0"/>
+              <w:rPr>
+                <w:sz w:val="24"/>
+              </w:rPr>
+            </w:pPr>
+            <w:r>
+              <w:rPr>
+                <w:sz w:val="24"/>
+              </w:rPr>
+              <w:t>LONGBLOG</w:t>
+            </w:r>
+          </w:p>
+        </w:tc>
+        <w:tc>
+          <w:tcPr>
+            <w:tcW w:w="1571" w:type="dxa"/>
+          </w:tcPr>
+          <w:p>
+            <w:pPr>
+              <w:jc w:val="center"/>
+              <w:cnfStyle w:val="000000000000" w:firstRow="0" w:lastRow="0" w:firstColumn="0" w:lastColumn="0" w:oddVBand="0" w:evenVBand="0" w:oddHBand="0" w:evenHBand="0" w:firstRowFirstColumn="0" w:firstRowLastColumn="0" w:lastRowFirstColumn="0" w:lastRowLastColumn="0"/>
+              <w:rPr>
+                <w:b/>
+                <w:sz w:val="24"/>
+              </w:rPr>
+            </w:pPr>
+          </w:p>
+        </w:tc>
+        <w:tc>
+          <w:tcPr>
+            <w:tcW w:w="9202" w:type="dxa"/>
+          </w:tcPr>
+          <w:p>
+            <w:pPr>
+              <w:cnfStyle w:val="000000000000" w:firstRow="0" w:lastRow="0" w:firstColumn="0" w:lastColumn="0" w:oddVBand="0" w:evenVBand="0" w:oddHBand="0" w:evenHBand="0" w:firstRowFirstColumn="0" w:firstRowLastColumn="0" w:lastRowFirstColumn="0" w:lastRowLastColumn="0"/>
+              <w:rPr>
+                <w:sz w:val="24"/>
+              </w:rPr>
+            </w:pPr>
+            <w:r>
+              <w:rPr>
+                <w:sz w:val="24"/>
+              </w:rPr>
+              <w:t>Imagen del usuario</w:t>
+            </w:r>
+            <w:r>
+              <w:rPr>
+                <w:sz w:val="24"/>
+              </w:rPr>
+              <w:t>.</w:t>
+            </w:r>
+          </w:p>
+        </w:tc>
+      </w:tr>
+      <w:tr>
+        <w:trPr>
+          <w:cnfStyle w:val="000000100000" w:firstRow="0" w:lastRow="0" w:firstColumn="0" w:lastColumn="0" w:oddVBand="0" w:evenVBand="0" w:oddHBand="1" w:evenHBand="0" w:firstRowFirstColumn="0" w:firstRowLastColumn="0" w:lastRowFirstColumn="0" w:lastRowLastColumn="0"/>
+        </w:trPr>
+        <w:tc>
+          <w:tcPr>
+            <w:cnfStyle w:val="001000000000" w:firstRow="0" w:lastRow="0" w:firstColumn="1" w:lastColumn="0" w:oddVBand="0" w:evenVBand="0" w:oddHBand="0" w:evenHBand="0" w:firstRowFirstColumn="0" w:firstRowLastColumn="0" w:lastRowFirstColumn="0" w:lastRowLastColumn="0"/>
+            <w:tcW w:w="2263" w:type="dxa"/>
+          </w:tcPr>
+          <w:p>
+            <w:pPr>
+              <w:rPr>
+                <w:sz w:val="24"/>
+              </w:rPr>
+            </w:pPr>
+            <w:proofErr w:type="spellStart"/>
+            <w:r>
+              <w:rPr>
+                <w:sz w:val="24"/>
+              </w:rPr>
+              <w:t>fecha_registro</w:t>
+            </w:r>
+            <w:proofErr w:type="spellEnd"/>
+          </w:p>
+        </w:tc>
+        <w:tc>
+          <w:tcPr>
+            <w:tcW w:w="1560" w:type="dxa"/>
+          </w:tcPr>
+          <w:p>
+            <w:pPr>
+              <w:jc w:val="center"/>
+              <w:cnfStyle w:val="000000100000" w:firstRow="0" w:lastRow="0" w:firstColumn="0" w:lastColumn="0" w:oddVBand="0" w:evenVBand="0" w:oddHBand="1" w:evenHBand="0" w:firstRowFirstColumn="0" w:firstRowLastColumn="0" w:lastRowFirstColumn="0" w:lastRowLastColumn="0"/>
+              <w:rPr>
+                <w:sz w:val="24"/>
+              </w:rPr>
+            </w:pPr>
+            <w:r>
+              <w:rPr>
+                <w:sz w:val="24"/>
+              </w:rPr>
+              <w:t>DATE</w:t>
+            </w:r>
+          </w:p>
+        </w:tc>
+        <w:tc>
+          <w:tcPr>
+            <w:tcW w:w="1571" w:type="dxa"/>
+          </w:tcPr>
+          <w:p>
+            <w:pPr>
+              <w:jc w:val="center"/>
+              <w:cnfStyle w:val="000000100000" w:firstRow="0" w:lastRow="0" w:firstColumn="0" w:lastColumn="0" w:oddVBand="0" w:evenVBand="0" w:oddHBand="1" w:evenHBand="0" w:firstRowFirstColumn="0" w:firstRowLastColumn="0" w:lastRowFirstColumn="0" w:lastRowLastColumn="0"/>
+              <w:rPr>
+                <w:b/>
+                <w:sz w:val="24"/>
+              </w:rPr>
+            </w:pPr>
+            <w:r>
+              <w:rPr>
+                <w:b/>
+                <w:sz w:val="24"/>
+              </w:rPr>
+              <w:t>NN</w:t>
+            </w:r>
+          </w:p>
+        </w:tc>
+        <w:tc>
+          <w:tcPr>
+            <w:tcW w:w="9202" w:type="dxa"/>
+          </w:tcPr>
+          <w:p>
+            <w:pPr>
+              <w:cnfStyle w:val="000000100000" w:firstRow="0" w:lastRow="0" w:firstColumn="0" w:lastColumn="0" w:oddVBand="0" w:evenVBand="0" w:oddHBand="1" w:evenHBand="0" w:firstRowFirstColumn="0" w:firstRowLastColumn="0" w:lastRowFirstColumn="0" w:lastRowLastColumn="0"/>
+              <w:rPr>
+                <w:sz w:val="24"/>
+              </w:rPr>
+            </w:pPr>
+            <w:r>
+              <w:rPr>
+                <w:sz w:val="24"/>
+              </w:rPr>
+              <w:t>Fecha en que fue registrado el usuario</w:t>
+            </w:r>
+            <w:r>
+              <w:rPr>
+                <w:sz w:val="24"/>
+              </w:rPr>
+              <w:t>.</w:t>
+            </w:r>
+          </w:p>
+        </w:tc>
+      </w:tr>
+      <w:bookmarkEnd w:id="10"/>
+      <w:bookmarkEnd w:id="11"/>
+    </w:tbl>
+    <w:p/>
+    <w:p>
+      <w:bookmarkStart w:id="12" w:name="OLE_LINK15"/>
+      <w:bookmarkStart w:id="13" w:name="OLE_LINK16"/>
+    </w:p>
+    <w:p>
+      <w:pPr>
+        <w:pStyle w:val="Ttulo2"/>
+      </w:pPr>
+      <w:r>
+        <w:t>Merma</w:t>
+      </w:r>
+    </w:p>
+    <w:tbl>
+      <w:tblPr>
+        <w:tblStyle w:val="Tabladecuadrcula4-nfasis6"/>
+        <w:tblW w:w="14596" w:type="dxa"/>
+        <w:tblLook w:val="04A0" w:firstRow="1" w:lastRow="0" w:firstColumn="1" w:lastColumn="0" w:noHBand="0" w:noVBand="1"/>
+      </w:tblPr>
+      <w:tblGrid>
+        <w:gridCol w:w="2254"/>
+        <w:gridCol w:w="1685"/>
+        <w:gridCol w:w="1571"/>
+        <w:gridCol w:w="9086"/>
+      </w:tblGrid>
+      <w:tr>
+        <w:trPr>
+          <w:cnfStyle w:val="100000000000" w:firstRow="1" w:lastRow="0" w:firstColumn="0" w:lastColumn="0" w:oddVBand="0" w:evenVBand="0" w:oddHBand="0" w:evenHBand="0" w:firstRowFirstColumn="0" w:firstRowLastColumn="0" w:lastRowFirstColumn="0" w:lastRowLastColumn="0"/>
+        </w:trPr>
+        <w:tc>
+          <w:tcPr>
+            <w:cnfStyle w:val="001000000000" w:firstRow="0" w:lastRow="0" w:firstColumn="1" w:lastColumn="0" w:oddVBand="0" w:evenVBand="0" w:oddHBand="0" w:evenHBand="0" w:firstRowFirstColumn="0" w:firstRowLastColumn="0" w:lastRowFirstColumn="0" w:lastRowLastColumn="0"/>
+            <w:tcW w:w="14596" w:type="dxa"/>
+            <w:gridSpan w:val="4"/>
+          </w:tcPr>
+          <w:p>
+            <w:pPr>
+              <w:jc w:val="center"/>
+              <w:rPr>
+                <w:sz w:val="24"/>
+              </w:rPr>
+            </w:pPr>
+            <w:r>
+              <w:rPr>
+                <w:sz w:val="28"/>
+              </w:rPr>
+              <w:t>merma</w:t>
+            </w:r>
+          </w:p>
+        </w:tc>
+      </w:tr>
+      <w:tr>
+        <w:trPr>
+          <w:cnfStyle w:val="000000100000" w:firstRow="0" w:lastRow="0" w:firstColumn="0" w:lastColumn="0" w:oddVBand="0" w:evenVBand="0" w:oddHBand="1" w:evenHBand="0" w:firstRowFirstColumn="0" w:firstRowLastColumn="0" w:lastRowFirstColumn="0" w:lastRowLastColumn="0"/>
+        </w:trPr>
+        <w:tc>
+          <w:tcPr>
+            <w:cnfStyle w:val="001000000000" w:firstRow="0" w:lastRow="0" w:firstColumn="1" w:lastColumn="0" w:oddVBand="0" w:evenVBand="0" w:oddHBand="0" w:evenHBand="0" w:firstRowFirstColumn="0" w:firstRowLastColumn="0" w:lastRowFirstColumn="0" w:lastRowLastColumn="0"/>
+            <w:tcW w:w="2263" w:type="dxa"/>
+            <w:shd w:val="clear" w:color="auto" w:fill="9CC2E5" w:themeFill="accent1" w:themeFillTint="99"/>
+          </w:tcPr>
+          <w:p>
+            <w:pPr>
+              <w:jc w:val="center"/>
+              <w:rPr>
+                <w:sz w:val="24"/>
+              </w:rPr>
+            </w:pPr>
+            <w:r>
+              <w:rPr>
+                <w:sz w:val="24"/>
+              </w:rPr>
+              <w:t>Nombre del campo</w:t>
+            </w:r>
+          </w:p>
+        </w:tc>
+        <w:tc>
+          <w:tcPr>
+            <w:tcW w:w="1560" w:type="dxa"/>
+            <w:shd w:val="clear" w:color="auto" w:fill="9CC2E5" w:themeFill="accent1" w:themeFillTint="99"/>
+          </w:tcPr>
+          <w:p>
+            <w:pPr>
+              <w:jc w:val="center"/>
+              <w:cnfStyle w:val="000000100000" w:firstRow="0" w:lastRow="0" w:firstColumn="0" w:lastColumn="0" w:oddVBand="0" w:evenVBand="0" w:oddHBand="1" w:evenHBand="0" w:firstRowFirstColumn="0" w:firstRowLastColumn="0" w:lastRowFirstColumn="0" w:lastRowLastColumn="0"/>
+              <w:rPr>
+                <w:b/>
+                <w:sz w:val="24"/>
+              </w:rPr>
+            </w:pPr>
+            <w:r>
+              <w:rPr>
+                <w:b/>
+                <w:sz w:val="24"/>
+              </w:rPr>
+              <w:t>Tipo de dato</w:t>
+            </w:r>
+          </w:p>
+        </w:tc>
+        <w:tc>
+          <w:tcPr>
+            <w:tcW w:w="1571" w:type="dxa"/>
+            <w:shd w:val="clear" w:color="auto" w:fill="9CC2E5" w:themeFill="accent1" w:themeFillTint="99"/>
+          </w:tcPr>
+          <w:p>
+            <w:pPr>
+              <w:jc w:val="center"/>
+              <w:cnfStyle w:val="000000100000" w:firstRow="0" w:lastRow="0" w:firstColumn="0" w:lastColumn="0" w:oddVBand="0" w:evenVBand="0" w:oddHBand="1" w:evenHBand="0" w:firstRowFirstColumn="0" w:firstRowLastColumn="0" w:lastRowFirstColumn="0" w:lastRowLastColumn="0"/>
+              <w:rPr>
+                <w:b/>
+                <w:sz w:val="24"/>
+              </w:rPr>
+            </w:pPr>
+            <w:r>
+              <w:rPr>
+                <w:b/>
+                <w:sz w:val="24"/>
+              </w:rPr>
+              <w:t>Característica</w:t>
+            </w:r>
+          </w:p>
+        </w:tc>
+        <w:tc>
+          <w:tcPr>
+            <w:tcW w:w="9202" w:type="dxa"/>
+            <w:shd w:val="clear" w:color="auto" w:fill="9CC2E5" w:themeFill="accent1" w:themeFillTint="99"/>
+          </w:tcPr>
+          <w:p>
+            <w:pPr>
+              <w:jc w:val="center"/>
+              <w:cnfStyle w:val="000000100000" w:firstRow="0" w:lastRow="0" w:firstColumn="0" w:lastColumn="0" w:oddVBand="0" w:evenVBand="0" w:oddHBand="1" w:evenHBand="0" w:firstRowFirstColumn="0" w:firstRowLastColumn="0" w:lastRowFirstColumn="0" w:lastRowLastColumn="0"/>
+              <w:rPr>
+                <w:b/>
+                <w:sz w:val="24"/>
+              </w:rPr>
+            </w:pPr>
+            <w:r>
+              <w:rPr>
+                <w:b/>
+                <w:sz w:val="24"/>
+              </w:rPr>
+              <w:t>Descripción</w:t>
+            </w:r>
+          </w:p>
+        </w:tc>
+      </w:tr>
+      <w:tr>
+        <w:tc>
+          <w:tcPr>
+            <w:cnfStyle w:val="001000000000" w:firstRow="0" w:lastRow="0" w:firstColumn="1" w:lastColumn="0" w:oddVBand="0" w:evenVBand="0" w:oddHBand="0" w:evenHBand="0" w:firstRowFirstColumn="0" w:firstRowLastColumn="0" w:lastRowFirstColumn="0" w:lastRowLastColumn="0"/>
+            <w:tcW w:w="2263" w:type="dxa"/>
+          </w:tcPr>
+          <w:p>
+            <w:pPr>
+              <w:rPr>
+                <w:sz w:val="24"/>
+              </w:rPr>
+            </w:pPr>
+            <w:proofErr w:type="spellStart"/>
+            <w:r>
+              <w:rPr>
+                <w:sz w:val="24"/>
+              </w:rPr>
+              <w:t>id_merma</w:t>
+            </w:r>
+            <w:proofErr w:type="spellEnd"/>
+          </w:p>
+        </w:tc>
+        <w:tc>
+          <w:tcPr>
+            <w:tcW w:w="1560" w:type="dxa"/>
+          </w:tcPr>
+          <w:p>
+            <w:pPr>
+              <w:jc w:val="center"/>
+              <w:cnfStyle w:val="000000000000" w:firstRow="0" w:lastRow="0" w:firstColumn="0" w:lastColumn="0" w:oddVBand="0" w:evenVBand="0" w:oddHBand="0" w:evenHBand="0" w:firstRowFirstColumn="0" w:firstRowLastColumn="0" w:lastRowFirstColumn="0" w:lastRowLastColumn="0"/>
+              <w:rPr>
+                <w:sz w:val="24"/>
+              </w:rPr>
+            </w:pPr>
+            <w:r>
+              <w:rPr>
+                <w:sz w:val="24"/>
+              </w:rPr>
+              <w:t>INT</w:t>
+            </w:r>
+          </w:p>
+        </w:tc>
+        <w:tc>
+          <w:tcPr>
+            <w:tcW w:w="1571" w:type="dxa"/>
+          </w:tcPr>
+          <w:p>
+            <w:pPr>
+              <w:jc w:val="center"/>
+              <w:cnfStyle w:val="000000000000" w:firstRow="0" w:lastRow="0" w:firstColumn="0" w:lastColumn="0" w:oddVBand="0" w:evenVBand="0" w:oddHBand="0" w:evenHBand="0" w:firstRowFirstColumn="0" w:firstRowLastColumn="0" w:lastRowFirstColumn="0" w:lastRowLastColumn="0"/>
+              <w:rPr>
+                <w:b/>
+                <w:sz w:val="24"/>
+              </w:rPr>
+            </w:pPr>
+            <w:r>
+              <w:rPr>
+                <w:b/>
+                <w:sz w:val="24"/>
+              </w:rPr>
+              <w:t>PK, AI</w:t>
+            </w:r>
+          </w:p>
+        </w:tc>
+        <w:tc>
+          <w:tcPr>
+            <w:tcW w:w="9202" w:type="dxa"/>
+          </w:tcPr>
+          <w:p>
+            <w:pPr>
+              <w:cnfStyle w:val="000000000000" w:firstRow="0" w:lastRow="0" w:firstColumn="0" w:lastColumn="0" w:oddVBand="0" w:evenVBand="0" w:oddHBand="0" w:evenHBand="0" w:firstRowFirstColumn="0" w:firstRowLastColumn="0" w:lastRowFirstColumn="0" w:lastRowLastColumn="0"/>
+              <w:rPr>
+                <w:sz w:val="24"/>
+              </w:rPr>
+            </w:pPr>
+            <w:r>
+              <w:rPr>
+                <w:sz w:val="24"/>
+              </w:rPr>
+              <w:t>Clave única para cada merma</w:t>
+            </w:r>
+            <w:r>
+              <w:rPr>
+                <w:sz w:val="24"/>
+              </w:rPr>
+              <w:t>.</w:t>
+            </w:r>
+          </w:p>
+        </w:tc>
+      </w:tr>
+      <w:tr>
+        <w:trPr>
+          <w:cnfStyle w:val="000000100000" w:firstRow="0" w:lastRow="0" w:firstColumn="0" w:lastColumn="0" w:oddVBand="0" w:evenVBand="0" w:oddHBand="1" w:evenHBand="0" w:firstRowFirstColumn="0" w:firstRowLastColumn="0" w:lastRowFirstColumn="0" w:lastRowLastColumn="0"/>
+        </w:trPr>
+        <w:tc>
+          <w:tcPr>
+            <w:cnfStyle w:val="001000000000" w:firstRow="0" w:lastRow="0" w:firstColumn="1" w:lastColumn="0" w:oddVBand="0" w:evenVBand="0" w:oddHBand="0" w:evenHBand="0" w:firstRowFirstColumn="0" w:firstRowLastColumn="0" w:lastRowFirstColumn="0" w:lastRowLastColumn="0"/>
+            <w:tcW w:w="2263" w:type="dxa"/>
+          </w:tcPr>
+          <w:p>
+            <w:pPr>
+              <w:rPr>
+                <w:sz w:val="24"/>
+              </w:rPr>
+            </w:pPr>
+            <w:proofErr w:type="spellStart"/>
+            <w:r>
+              <w:rPr>
+                <w:sz w:val="24"/>
+              </w:rPr>
+              <w:t>id_usuario</w:t>
+            </w:r>
+            <w:proofErr w:type="spellEnd"/>
+          </w:p>
+        </w:tc>
+        <w:tc>
+          <w:tcPr>
+            <w:tcW w:w="1560" w:type="dxa"/>
+          </w:tcPr>
+          <w:p>
+            <w:pPr>
+              <w:jc w:val="center"/>
+              <w:cnfStyle w:val="000000100000" w:firstRow="0" w:lastRow="0" w:firstColumn="0" w:lastColumn="0" w:oddVBand="0" w:evenVBand="0" w:oddHBand="1" w:evenHBand="0" w:firstRowFirstColumn="0" w:firstRowLastColumn="0" w:lastRowFirstColumn="0" w:lastRowLastColumn="0"/>
+              <w:rPr>
+                <w:sz w:val="24"/>
+              </w:rPr>
+            </w:pPr>
+            <w:r>
+              <w:rPr>
+                <w:sz w:val="24"/>
+              </w:rPr>
+              <w:t>VARCHAR(15)</w:t>
+            </w:r>
+          </w:p>
+        </w:tc>
+        <w:tc>
+          <w:tcPr>
+            <w:tcW w:w="1571" w:type="dxa"/>
+          </w:tcPr>
+          <w:p>
+            <w:pPr>
+              <w:jc w:val="center"/>
+              <w:cnfStyle w:val="000000100000" w:firstRow="0" w:lastRow="0" w:firstColumn="0" w:lastColumn="0" w:oddVBand="0" w:evenVBand="0" w:oddHBand="1" w:evenHBand="0" w:firstRowFirstColumn="0" w:firstRowLastColumn="0" w:lastRowFirstColumn="0" w:lastRowLastColumn="0"/>
+              <w:rPr>
+                <w:b/>
+                <w:sz w:val="24"/>
+              </w:rPr>
+            </w:pPr>
+            <w:r>
+              <w:rPr>
+                <w:b/>
+                <w:sz w:val="24"/>
+              </w:rPr>
+              <w:t>FK,</w:t>
+            </w:r>
+            <w:r>
+              <w:rPr>
+                <w:b/>
+                <w:sz w:val="24"/>
+              </w:rPr>
+              <w:t xml:space="preserve"> </w:t>
+            </w:r>
+            <w:r>
+              <w:rPr>
+                <w:b/>
+                <w:sz w:val="24"/>
+              </w:rPr>
+              <w:t>NN</w:t>
+            </w:r>
+          </w:p>
+        </w:tc>
+        <w:tc>
+          <w:tcPr>
+            <w:tcW w:w="9202" w:type="dxa"/>
+          </w:tcPr>
+          <w:p>
+            <w:pPr>
+              <w:cnfStyle w:val="000000100000" w:firstRow="0" w:lastRow="0" w:firstColumn="0" w:lastColumn="0" w:oddVBand="0" w:evenVBand="0" w:oddHBand="1" w:evenHBand="0" w:firstRowFirstColumn="0" w:firstRowLastColumn="0" w:lastRowFirstColumn="0" w:lastRowLastColumn="0"/>
+              <w:rPr>
+                <w:sz w:val="24"/>
+              </w:rPr>
+            </w:pPr>
+            <w:r>
+              <w:rPr>
+                <w:sz w:val="24"/>
+              </w:rPr>
+              <w:t>Clave única para cada usuario</w:t>
+            </w:r>
+            <w:r>
+              <w:rPr>
+                <w:sz w:val="24"/>
+              </w:rPr>
+              <w:t>.</w:t>
+            </w:r>
+          </w:p>
+        </w:tc>
+      </w:tr>
+      <w:tr>
+        <w:tc>
+          <w:tcPr>
+            <w:cnfStyle w:val="001000000000" w:firstRow="0" w:lastRow="0" w:firstColumn="1" w:lastColumn="0" w:oddVBand="0" w:evenVBand="0" w:oddHBand="0" w:evenHBand="0" w:firstRowFirstColumn="0" w:firstRowLastColumn="0" w:lastRowFirstColumn="0" w:lastRowLastColumn="0"/>
+            <w:tcW w:w="2263" w:type="dxa"/>
+          </w:tcPr>
+          <w:p>
+            <w:pPr>
+              <w:rPr>
+                <w:sz w:val="24"/>
+              </w:rPr>
+            </w:pPr>
+            <w:proofErr w:type="spellStart"/>
+            <w:r>
+              <w:rPr>
+                <w:sz w:val="24"/>
+              </w:rPr>
+              <w:t>id_articulo</w:t>
+            </w:r>
+            <w:proofErr w:type="spellEnd"/>
+          </w:p>
+        </w:tc>
+        <w:tc>
+          <w:tcPr>
+            <w:tcW w:w="1560" w:type="dxa"/>
+          </w:tcPr>
+          <w:p>
+            <w:pPr>
+              <w:jc w:val="center"/>
+              <w:cnfStyle w:val="000000000000" w:firstRow="0" w:lastRow="0" w:firstColumn="0" w:lastColumn="0" w:oddVBand="0" w:evenVBand="0" w:oddHBand="0" w:evenHBand="0" w:firstRowFirstColumn="0" w:firstRowLastColumn="0" w:lastRowFirstColumn="0" w:lastRowLastColumn="0"/>
+              <w:rPr>
+                <w:sz w:val="24"/>
+              </w:rPr>
+            </w:pPr>
+            <w:r>
+              <w:rPr>
+                <w:sz w:val="24"/>
+              </w:rPr>
+              <w:t>VARCHAR(20)</w:t>
+            </w:r>
+          </w:p>
+        </w:tc>
+        <w:tc>
+          <w:tcPr>
+            <w:tcW w:w="1571" w:type="dxa"/>
+          </w:tcPr>
+          <w:p>
+            <w:pPr>
+              <w:jc w:val="center"/>
+              <w:cnfStyle w:val="000000000000" w:firstRow="0" w:lastRow="0" w:firstColumn="0" w:lastColumn="0" w:oddVBand="0" w:evenVBand="0" w:oddHBand="0" w:evenHBand="0" w:firstRowFirstColumn="0" w:firstRowLastColumn="0" w:lastRowFirstColumn="0" w:lastRowLastColumn="0"/>
+              <w:rPr>
+                <w:b/>
+                <w:sz w:val="24"/>
+              </w:rPr>
+            </w:pPr>
+            <w:r>
+              <w:rPr>
+                <w:b/>
+                <w:sz w:val="24"/>
+              </w:rPr>
+              <w:t>FK, NN</w:t>
+            </w:r>
+          </w:p>
+        </w:tc>
+        <w:tc>
+          <w:tcPr>
+            <w:tcW w:w="9202" w:type="dxa"/>
+          </w:tcPr>
+          <w:p>
+            <w:pPr>
+              <w:cnfStyle w:val="000000000000" w:firstRow="0" w:lastRow="0" w:firstColumn="0" w:lastColumn="0" w:oddVBand="0" w:evenVBand="0" w:oddHBand="0" w:evenHBand="0" w:firstRowFirstColumn="0" w:firstRowLastColumn="0" w:lastRowFirstColumn="0" w:lastRowLastColumn="0"/>
+              <w:rPr>
+                <w:sz w:val="24"/>
+              </w:rPr>
+            </w:pPr>
+            <w:r>
+              <w:rPr>
+                <w:sz w:val="24"/>
+              </w:rPr>
+              <w:t>Clave única para cada artículo.</w:t>
+            </w:r>
+          </w:p>
+        </w:tc>
+      </w:tr>
+      <w:tr>
+        <w:trPr>
+          <w:cnfStyle w:val="000000100000" w:firstRow="0" w:lastRow="0" w:firstColumn="0" w:lastColumn="0" w:oddVBand="0" w:evenVBand="0" w:oddHBand="1" w:evenHBand="0" w:firstRowFirstColumn="0" w:firstRowLastColumn="0" w:lastRowFirstColumn="0" w:lastRowLastColumn="0"/>
+        </w:trPr>
+        <w:tc>
+          <w:tcPr>
+            <w:cnfStyle w:val="001000000000" w:firstRow="0" w:lastRow="0" w:firstColumn="1" w:lastColumn="0" w:oddVBand="0" w:evenVBand="0" w:oddHBand="0" w:evenHBand="0" w:firstRowFirstColumn="0" w:firstRowLastColumn="0" w:lastRowFirstColumn="0" w:lastRowLastColumn="0"/>
+            <w:tcW w:w="2263" w:type="dxa"/>
+          </w:tcPr>
+          <w:p>
+            <w:pPr>
+              <w:rPr>
+                <w:sz w:val="24"/>
+              </w:rPr>
+            </w:pPr>
+            <w:r>
+              <w:rPr>
+                <w:sz w:val="24"/>
+              </w:rPr>
+              <w:t>motivo</w:t>
+            </w:r>
+          </w:p>
+        </w:tc>
+        <w:tc>
+          <w:tcPr>
+            <w:tcW w:w="1560" w:type="dxa"/>
+          </w:tcPr>
+          <w:p>
+            <w:pPr>
+              <w:jc w:val="center"/>
+              <w:cnfStyle w:val="000000100000" w:firstRow="0" w:lastRow="0" w:firstColumn="0" w:lastColumn="0" w:oddVBand="0" w:evenVBand="0" w:oddHBand="1" w:evenHBand="0" w:firstRowFirstColumn="0" w:firstRowLastColumn="0" w:lastRowFirstColumn="0" w:lastRowLastColumn="0"/>
+              <w:rPr>
+                <w:sz w:val="24"/>
+              </w:rPr>
+            </w:pPr>
+            <w:r>
+              <w:rPr>
+                <w:sz w:val="24"/>
+              </w:rPr>
+              <w:t>VARCHAR(200)</w:t>
+            </w:r>
+          </w:p>
+        </w:tc>
+        <w:tc>
+          <w:tcPr>
+            <w:tcW w:w="1571" w:type="dxa"/>
+          </w:tcPr>
+          <w:p>
+            <w:pPr>
+              <w:jc w:val="center"/>
+              <w:cnfStyle w:val="000000100000" w:firstRow="0" w:lastRow="0" w:firstColumn="0" w:lastColumn="0" w:oddVBand="0" w:evenVBand="0" w:oddHBand="1" w:evenHBand="0" w:firstRowFirstColumn="0" w:firstRowLastColumn="0" w:lastRowFirstColumn="0" w:lastRowLastColumn="0"/>
+              <w:rPr>
+                <w:b/>
+                <w:sz w:val="24"/>
+              </w:rPr>
+            </w:pPr>
+            <w:r>
+              <w:rPr>
+                <w:b/>
+                <w:sz w:val="24"/>
+              </w:rPr>
+              <w:t>NN</w:t>
+            </w:r>
+          </w:p>
+        </w:tc>
+        <w:tc>
+          <w:tcPr>
+            <w:tcW w:w="9202" w:type="dxa"/>
+          </w:tcPr>
+          <w:p>
+            <w:pPr>
+              <w:cnfStyle w:val="000000100000" w:firstRow="0" w:lastRow="0" w:firstColumn="0" w:lastColumn="0" w:oddVBand="0" w:evenVBand="0" w:oddHBand="1" w:evenHBand="0" w:firstRowFirstColumn="0" w:firstRowLastColumn="0" w:lastRowFirstColumn="0" w:lastRowLastColumn="0"/>
+              <w:rPr>
+                <w:sz w:val="24"/>
+              </w:rPr>
+            </w:pPr>
+            <w:r>
+              <w:rPr>
+                <w:sz w:val="24"/>
+              </w:rPr>
+              <w:t>Motivo por el cual el artículo está entrando a la merma.</w:t>
+            </w:r>
+          </w:p>
+        </w:tc>
+      </w:tr>
+      <w:tr>
+        <w:tc>
+          <w:tcPr>
+            <w:cnfStyle w:val="001000000000" w:firstRow="0" w:lastRow="0" w:firstColumn="1" w:lastColumn="0" w:oddVBand="0" w:evenVBand="0" w:oddHBand="0" w:evenHBand="0" w:firstRowFirstColumn="0" w:firstRowLastColumn="0" w:lastRowFirstColumn="0" w:lastRowLastColumn="0"/>
+            <w:tcW w:w="2263" w:type="dxa"/>
+          </w:tcPr>
+          <w:p>
+            <w:pPr>
+              <w:rPr>
+                <w:sz w:val="24"/>
+              </w:rPr>
+            </w:pPr>
+            <w:r>
+              <w:rPr>
+                <w:sz w:val="24"/>
+              </w:rPr>
+              <w:t>cantidad</w:t>
+            </w:r>
+          </w:p>
+        </w:tc>
+        <w:tc>
+          <w:tcPr>
+            <w:tcW w:w="1560" w:type="dxa"/>
+          </w:tcPr>
+          <w:p>
+            <w:pPr>
+              <w:jc w:val="center"/>
+              <w:cnfStyle w:val="000000000000" w:firstRow="0" w:lastRow="0" w:firstColumn="0" w:lastColumn="0" w:oddVBand="0" w:evenVBand="0" w:oddHBand="0" w:evenHBand="0" w:firstRowFirstColumn="0" w:firstRowLastColumn="0" w:lastRowFirstColumn="0" w:lastRowLastColumn="0"/>
+              <w:rPr>
+                <w:sz w:val="24"/>
+              </w:rPr>
+            </w:pPr>
+            <w:r>
+              <w:rPr>
+                <w:sz w:val="24"/>
+              </w:rPr>
+              <w:t>DECIMAL(10,4)</w:t>
+            </w:r>
+          </w:p>
+        </w:tc>
+        <w:tc>
+          <w:tcPr>
+            <w:tcW w:w="1571" w:type="dxa"/>
+          </w:tcPr>
+          <w:p>
+            <w:pPr>
+              <w:jc w:val="center"/>
+              <w:cnfStyle w:val="000000000000" w:firstRow="0" w:lastRow="0" w:firstColumn="0" w:lastColumn="0" w:oddVBand="0" w:evenVBand="0" w:oddHBand="0" w:evenHBand="0" w:firstRowFirstColumn="0" w:firstRowLastColumn="0" w:lastRowFirstColumn="0" w:lastRowLastColumn="0"/>
+              <w:rPr>
+                <w:b/>
+                <w:sz w:val="24"/>
+              </w:rPr>
+            </w:pPr>
+            <w:r>
+              <w:rPr>
+                <w:b/>
+                <w:sz w:val="24"/>
+              </w:rPr>
+              <w:t>NN</w:t>
+            </w:r>
+          </w:p>
+        </w:tc>
+        <w:tc>
+          <w:tcPr>
+            <w:tcW w:w="9202" w:type="dxa"/>
+          </w:tcPr>
+          <w:p>
+            <w:pPr>
+              <w:cnfStyle w:val="000000000000" w:firstRow="0" w:lastRow="0" w:firstColumn="0" w:lastColumn="0" w:oddVBand="0" w:evenVBand="0" w:oddHBand="0" w:evenHBand="0" w:firstRowFirstColumn="0" w:firstRowLastColumn="0" w:lastRowFirstColumn="0" w:lastRowLastColumn="0"/>
+              <w:rPr>
+                <w:sz w:val="24"/>
+              </w:rPr>
+            </w:pPr>
+            <w:r>
+              <w:rPr>
+                <w:sz w:val="24"/>
+              </w:rPr>
+              <w:t>Cantidad de artículos.</w:t>
+            </w:r>
+          </w:p>
+        </w:tc>
+      </w:tr>
+      <w:tr>
+        <w:trPr>
+          <w:cnfStyle w:val="000000100000" w:firstRow="0" w:lastRow="0" w:firstColumn="0" w:lastColumn="0" w:oddVBand="0" w:evenVBand="0" w:oddHBand="1" w:evenHBand="0" w:firstRowFirstColumn="0" w:firstRowLastColumn="0" w:lastRowFirstColumn="0" w:lastRowLastColumn="0"/>
+        </w:trPr>
+        <w:tc>
+          <w:tcPr>
+            <w:cnfStyle w:val="001000000000" w:firstRow="0" w:lastRow="0" w:firstColumn="1" w:lastColumn="0" w:oddVBand="0" w:evenVBand="0" w:oddHBand="0" w:evenHBand="0" w:firstRowFirstColumn="0" w:firstRowLastColumn="0" w:lastRowFirstColumn="0" w:lastRowLastColumn="0"/>
+            <w:tcW w:w="2263" w:type="dxa"/>
+          </w:tcPr>
+          <w:p>
+            <w:pPr>
+              <w:rPr>
+                <w:sz w:val="24"/>
+              </w:rPr>
+            </w:pPr>
+            <w:proofErr w:type="spellStart"/>
+            <w:r>
+              <w:rPr>
+                <w:sz w:val="24"/>
+              </w:rPr>
+              <w:t>fecha_registro</w:t>
+            </w:r>
+            <w:proofErr w:type="spellEnd"/>
+          </w:p>
+        </w:tc>
+        <w:tc>
+          <w:tcPr>
+            <w:tcW w:w="1560" w:type="dxa"/>
+          </w:tcPr>
+          <w:p>
+            <w:pPr>
+              <w:jc w:val="center"/>
+              <w:cnfStyle w:val="000000100000" w:firstRow="0" w:lastRow="0" w:firstColumn="0" w:lastColumn="0" w:oddVBand="0" w:evenVBand="0" w:oddHBand="1" w:evenHBand="0" w:firstRowFirstColumn="0" w:firstRowLastColumn="0" w:lastRowFirstColumn="0" w:lastRowLastColumn="0"/>
+              <w:rPr>
+                <w:sz w:val="24"/>
+              </w:rPr>
+            </w:pPr>
+            <w:r>
+              <w:rPr>
+                <w:sz w:val="24"/>
+              </w:rPr>
+              <w:t>DATE</w:t>
+            </w:r>
+          </w:p>
+        </w:tc>
+        <w:tc>
+          <w:tcPr>
+            <w:tcW w:w="1571" w:type="dxa"/>
+          </w:tcPr>
+          <w:p>
+            <w:pPr>
+              <w:jc w:val="center"/>
+              <w:cnfStyle w:val="000000100000" w:firstRow="0" w:lastRow="0" w:firstColumn="0" w:lastColumn="0" w:oddVBand="0" w:evenVBand="0" w:oddHBand="1" w:evenHBand="0" w:firstRowFirstColumn="0" w:firstRowLastColumn="0" w:lastRowFirstColumn="0" w:lastRowLastColumn="0"/>
+              <w:rPr>
+                <w:b/>
+                <w:sz w:val="24"/>
+              </w:rPr>
+            </w:pPr>
+            <w:r>
+              <w:rPr>
+                <w:b/>
+                <w:sz w:val="24"/>
+              </w:rPr>
+              <w:t>NN</w:t>
+            </w:r>
+          </w:p>
+        </w:tc>
+        <w:tc>
+          <w:tcPr>
+            <w:tcW w:w="9202" w:type="dxa"/>
+          </w:tcPr>
+          <w:p>
+            <w:pPr>
+              <w:cnfStyle w:val="000000100000" w:firstRow="0" w:lastRow="0" w:firstColumn="0" w:lastColumn="0" w:oddVBand="0" w:evenVBand="0" w:oddHBand="1" w:evenHBand="0" w:firstRowFirstColumn="0" w:firstRowLastColumn="0" w:lastRowFirstColumn="0" w:lastRowLastColumn="0"/>
+              <w:rPr>
+                <w:sz w:val="24"/>
+              </w:rPr>
+            </w:pPr>
+            <w:r>
+              <w:rPr>
+                <w:sz w:val="24"/>
+              </w:rPr>
+              <w:t>Fecha en que se registró la merma.</w:t>
+            </w:r>
+          </w:p>
+        </w:tc>
+      </w:tr>
+      <w:tr>
+        <w:tc>
+          <w:tcPr>
+            <w:cnfStyle w:val="001000000000" w:firstRow="0" w:lastRow="0" w:firstColumn="1" w:lastColumn="0" w:oddVBand="0" w:evenVBand="0" w:oddHBand="0" w:evenHBand="0" w:firstRowFirstColumn="0" w:firstRowLastColumn="0" w:lastRowFirstColumn="0" w:lastRowLastColumn="0"/>
+            <w:tcW w:w="2263" w:type="dxa"/>
+          </w:tcPr>
+          <w:p>
+            <w:pPr>
+              <w:rPr>
+                <w:sz w:val="24"/>
+              </w:rPr>
+            </w:pPr>
+            <w:proofErr w:type="spellStart"/>
+            <w:r>
+              <w:rPr>
+                <w:sz w:val="24"/>
+              </w:rPr>
+              <w:t>hora_registro</w:t>
+            </w:r>
+            <w:proofErr w:type="spellEnd"/>
+          </w:p>
+        </w:tc>
+        <w:tc>
+          <w:tcPr>
+            <w:tcW w:w="1560" w:type="dxa"/>
+          </w:tcPr>
+          <w:p>
+            <w:pPr>
+              <w:jc w:val="center"/>
+              <w:cnfStyle w:val="000000000000" w:firstRow="0" w:lastRow="0" w:firstColumn="0" w:lastColumn="0" w:oddVBand="0" w:evenVBand="0" w:oddHBand="0" w:evenHBand="0" w:firstRowFirstColumn="0" w:firstRowLastColumn="0" w:lastRowFirstColumn="0" w:lastRowLastColumn="0"/>
+              <w:rPr>
+                <w:sz w:val="24"/>
+              </w:rPr>
+            </w:pPr>
+            <w:r>
+              <w:rPr>
+                <w:sz w:val="24"/>
+              </w:rPr>
+              <w:t>VARCHAR(15)</w:t>
+            </w:r>
+          </w:p>
+        </w:tc>
+        <w:tc>
+          <w:tcPr>
+            <w:tcW w:w="1571" w:type="dxa"/>
+          </w:tcPr>
+          <w:p>
+            <w:pPr>
+              <w:jc w:val="center"/>
+              <w:cnfStyle w:val="000000000000" w:firstRow="0" w:lastRow="0" w:firstColumn="0" w:lastColumn="0" w:oddVBand="0" w:evenVBand="0" w:oddHBand="0" w:evenHBand="0" w:firstRowFirstColumn="0" w:firstRowLastColumn="0" w:lastRowFirstColumn="0" w:lastRowLastColumn="0"/>
+              <w:rPr>
+                <w:b/>
+                <w:sz w:val="24"/>
+              </w:rPr>
+            </w:pPr>
+            <w:r>
+              <w:rPr>
+                <w:b/>
+                <w:sz w:val="24"/>
+              </w:rPr>
+              <w:t>NN</w:t>
+            </w:r>
+          </w:p>
+        </w:tc>
+        <w:tc>
+          <w:tcPr>
+            <w:tcW w:w="9202" w:type="dxa"/>
+          </w:tcPr>
+          <w:p>
+            <w:pPr>
+              <w:cnfStyle w:val="000000000000" w:firstRow="0" w:lastRow="0" w:firstColumn="0" w:lastColumn="0" w:oddVBand="0" w:evenVBand="0" w:oddHBand="0" w:evenHBand="0" w:firstRowFirstColumn="0" w:firstRowLastColumn="0" w:lastRowFirstColumn="0" w:lastRowLastColumn="0"/>
+              <w:rPr>
+                <w:sz w:val="24"/>
+              </w:rPr>
+            </w:pPr>
+            <w:r>
+              <w:rPr>
+                <w:sz w:val="24"/>
+              </w:rPr>
+              <w:t>Hora en que se registró la merma.</w:t>
+            </w:r>
           </w:p>
         </w:tc>
       </w:tr>
     </w:tbl>
+    <w:p>
+      <w:bookmarkStart w:id="14" w:name="OLE_LINK19"/>
+      <w:bookmarkEnd w:id="12"/>
+      <w:bookmarkEnd w:id="13"/>
+    </w:p>
+    <w:p>
+      <w:pPr>
+        <w:pStyle w:val="Ttulo2"/>
+      </w:pPr>
+      <w:r>
+        <w:t>Ventas</w:t>
+      </w:r>
+    </w:p>
+    <w:tbl>
+      <w:tblPr>
+        <w:tblStyle w:val="Tabladecuadrcula4-nfasis6"/>
+        <w:tblW w:w="14596" w:type="dxa"/>
+        <w:tblLook w:val="04A0" w:firstRow="1" w:lastRow="0" w:firstColumn="1" w:lastColumn="0" w:noHBand="0" w:noVBand="1"/>
+      </w:tblPr>
+      <w:tblGrid>
+        <w:gridCol w:w="2254"/>
+        <w:gridCol w:w="1685"/>
+        <w:gridCol w:w="1571"/>
+        <w:gridCol w:w="9086"/>
+      </w:tblGrid>
+      <w:tr>
+        <w:trPr>
+          <w:cnfStyle w:val="100000000000" w:firstRow="1" w:lastRow="0" w:firstColumn="0" w:lastColumn="0" w:oddVBand="0" w:evenVBand="0" w:oddHBand="0" w:evenHBand="0" w:firstRowFirstColumn="0" w:firstRowLastColumn="0" w:lastRowFirstColumn="0" w:lastRowLastColumn="0"/>
+        </w:trPr>
+        <w:tc>
+          <w:tcPr>
+            <w:cnfStyle w:val="001000000000" w:firstRow="0" w:lastRow="0" w:firstColumn="1" w:lastColumn="0" w:oddVBand="0" w:evenVBand="0" w:oddHBand="0" w:evenHBand="0" w:firstRowFirstColumn="0" w:firstRowLastColumn="0" w:lastRowFirstColumn="0" w:lastRowLastColumn="0"/>
+            <w:tcW w:w="14596" w:type="dxa"/>
+            <w:gridSpan w:val="4"/>
+          </w:tcPr>
+          <w:p>
+            <w:pPr>
+              <w:jc w:val="center"/>
+              <w:rPr>
+                <w:sz w:val="24"/>
+              </w:rPr>
+            </w:pPr>
+            <w:r>
+              <w:rPr>
+                <w:sz w:val="28"/>
+              </w:rPr>
+              <w:t>ventas</w:t>
+            </w:r>
+          </w:p>
+        </w:tc>
+      </w:tr>
+      <w:tr>
+        <w:trPr>
+          <w:cnfStyle w:val="000000100000" w:firstRow="0" w:lastRow="0" w:firstColumn="0" w:lastColumn="0" w:oddVBand="0" w:evenVBand="0" w:oddHBand="1" w:evenHBand="0" w:firstRowFirstColumn="0" w:firstRowLastColumn="0" w:lastRowFirstColumn="0" w:lastRowLastColumn="0"/>
+        </w:trPr>
+        <w:tc>
+          <w:tcPr>
+            <w:cnfStyle w:val="001000000000" w:firstRow="0" w:lastRow="0" w:firstColumn="1" w:lastColumn="0" w:oddVBand="0" w:evenVBand="0" w:oddHBand="0" w:evenHBand="0" w:firstRowFirstColumn="0" w:firstRowLastColumn="0" w:lastRowFirstColumn="0" w:lastRowLastColumn="0"/>
+            <w:tcW w:w="2254" w:type="dxa"/>
+            <w:shd w:val="clear" w:color="auto" w:fill="9CC2E5" w:themeFill="accent1" w:themeFillTint="99"/>
+          </w:tcPr>
+          <w:p>
+            <w:pPr>
+              <w:jc w:val="center"/>
+              <w:rPr>
+                <w:sz w:val="24"/>
+              </w:rPr>
+            </w:pPr>
+            <w:r>
+              <w:rPr>
+                <w:sz w:val="24"/>
+              </w:rPr>
+              <w:t>Nombre del campo</w:t>
+            </w:r>
+          </w:p>
+        </w:tc>
+        <w:tc>
+          <w:tcPr>
+            <w:tcW w:w="1685" w:type="dxa"/>
+            <w:shd w:val="clear" w:color="auto" w:fill="9CC2E5" w:themeFill="accent1" w:themeFillTint="99"/>
+          </w:tcPr>
+          <w:p>
+            <w:pPr>
+              <w:jc w:val="center"/>
+              <w:cnfStyle w:val="000000100000" w:firstRow="0" w:lastRow="0" w:firstColumn="0" w:lastColumn="0" w:oddVBand="0" w:evenVBand="0" w:oddHBand="1" w:evenHBand="0" w:firstRowFirstColumn="0" w:firstRowLastColumn="0" w:lastRowFirstColumn="0" w:lastRowLastColumn="0"/>
+              <w:rPr>
+                <w:b/>
+                <w:sz w:val="24"/>
+              </w:rPr>
+            </w:pPr>
+            <w:r>
+              <w:rPr>
+                <w:b/>
+                <w:sz w:val="24"/>
+              </w:rPr>
+              <w:t>Tipo de dato</w:t>
+            </w:r>
+          </w:p>
+        </w:tc>
+        <w:tc>
+          <w:tcPr>
+            <w:tcW w:w="1571" w:type="dxa"/>
+            <w:shd w:val="clear" w:color="auto" w:fill="9CC2E5" w:themeFill="accent1" w:themeFillTint="99"/>
+          </w:tcPr>
+          <w:p>
+            <w:pPr>
+              <w:jc w:val="center"/>
+              <w:cnfStyle w:val="000000100000" w:firstRow="0" w:lastRow="0" w:firstColumn="0" w:lastColumn="0" w:oddVBand="0" w:evenVBand="0" w:oddHBand="1" w:evenHBand="0" w:firstRowFirstColumn="0" w:firstRowLastColumn="0" w:lastRowFirstColumn="0" w:lastRowLastColumn="0"/>
+              <w:rPr>
+                <w:b/>
+                <w:sz w:val="24"/>
+              </w:rPr>
+            </w:pPr>
+            <w:r>
+              <w:rPr>
+                <w:b/>
+                <w:sz w:val="24"/>
+              </w:rPr>
+              <w:t>Característica</w:t>
+            </w:r>
+          </w:p>
+        </w:tc>
+        <w:tc>
+          <w:tcPr>
+            <w:tcW w:w="9086" w:type="dxa"/>
+            <w:shd w:val="clear" w:color="auto" w:fill="9CC2E5" w:themeFill="accent1" w:themeFillTint="99"/>
+          </w:tcPr>
+          <w:p>
+            <w:pPr>
+              <w:jc w:val="center"/>
+              <w:cnfStyle w:val="000000100000" w:firstRow="0" w:lastRow="0" w:firstColumn="0" w:lastColumn="0" w:oddVBand="0" w:evenVBand="0" w:oddHBand="1" w:evenHBand="0" w:firstRowFirstColumn="0" w:firstRowLastColumn="0" w:lastRowFirstColumn="0" w:lastRowLastColumn="0"/>
+              <w:rPr>
+                <w:b/>
+                <w:sz w:val="24"/>
+              </w:rPr>
+            </w:pPr>
+            <w:r>
+              <w:rPr>
+                <w:b/>
+                <w:sz w:val="24"/>
+              </w:rPr>
+              <w:t>Descripción</w:t>
+            </w:r>
+          </w:p>
+        </w:tc>
+      </w:tr>
+      <w:tr>
+        <w:tc>
+          <w:tcPr>
+            <w:cnfStyle w:val="001000000000" w:firstRow="0" w:lastRow="0" w:firstColumn="1" w:lastColumn="0" w:oddVBand="0" w:evenVBand="0" w:oddHBand="0" w:evenHBand="0" w:firstRowFirstColumn="0" w:firstRowLastColumn="0" w:lastRowFirstColumn="0" w:lastRowLastColumn="0"/>
+            <w:tcW w:w="2254" w:type="dxa"/>
+          </w:tcPr>
+          <w:p>
+            <w:pPr>
+              <w:rPr>
+                <w:sz w:val="24"/>
+              </w:rPr>
+            </w:pPr>
+            <w:bookmarkStart w:id="15" w:name="_Hlk417978409"/>
+            <w:proofErr w:type="spellStart"/>
+            <w:r>
+              <w:rPr>
+                <w:sz w:val="24"/>
+              </w:rPr>
+              <w:t>id_reg</w:t>
+            </w:r>
+            <w:proofErr w:type="spellEnd"/>
+          </w:p>
+        </w:tc>
+        <w:tc>
+          <w:tcPr>
+            <w:tcW w:w="1685" w:type="dxa"/>
+          </w:tcPr>
+          <w:p>
+            <w:pPr>
+              <w:jc w:val="center"/>
+              <w:cnfStyle w:val="000000000000" w:firstRow="0" w:lastRow="0" w:firstColumn="0" w:lastColumn="0" w:oddVBand="0" w:evenVBand="0" w:oddHBand="0" w:evenHBand="0" w:firstRowFirstColumn="0" w:firstRowLastColumn="0" w:lastRowFirstColumn="0" w:lastRowLastColumn="0"/>
+              <w:rPr>
+                <w:sz w:val="24"/>
+              </w:rPr>
+            </w:pPr>
+            <w:r>
+              <w:rPr>
+                <w:sz w:val="24"/>
+              </w:rPr>
+              <w:t>INT</w:t>
+            </w:r>
+          </w:p>
+        </w:tc>
+        <w:tc>
+          <w:tcPr>
+            <w:tcW w:w="1571" w:type="dxa"/>
+          </w:tcPr>
+          <w:p>
+            <w:pPr>
+              <w:jc w:val="center"/>
+              <w:cnfStyle w:val="000000000000" w:firstRow="0" w:lastRow="0" w:firstColumn="0" w:lastColumn="0" w:oddVBand="0" w:evenVBand="0" w:oddHBand="0" w:evenHBand="0" w:firstRowFirstColumn="0" w:firstRowLastColumn="0" w:lastRowFirstColumn="0" w:lastRowLastColumn="0"/>
+              <w:rPr>
+                <w:b/>
+                <w:sz w:val="24"/>
+              </w:rPr>
+            </w:pPr>
+            <w:r>
+              <w:rPr>
+                <w:b/>
+                <w:sz w:val="24"/>
+              </w:rPr>
+              <w:t>PK</w:t>
+            </w:r>
+            <w:r>
+              <w:rPr>
+                <w:b/>
+                <w:sz w:val="24"/>
+              </w:rPr>
+              <w:t>, AI</w:t>
+            </w:r>
+          </w:p>
+        </w:tc>
+        <w:tc>
+          <w:tcPr>
+            <w:tcW w:w="9086" w:type="dxa"/>
+          </w:tcPr>
+          <w:p>
+            <w:pPr>
+              <w:cnfStyle w:val="000000000000" w:firstRow="0" w:lastRow="0" w:firstColumn="0" w:lastColumn="0" w:oddVBand="0" w:evenVBand="0" w:oddHBand="0" w:evenHBand="0" w:firstRowFirstColumn="0" w:firstRowLastColumn="0" w:lastRowFirstColumn="0" w:lastRowLastColumn="0"/>
+              <w:rPr>
+                <w:sz w:val="24"/>
+              </w:rPr>
+            </w:pPr>
+            <w:r>
+              <w:rPr>
+                <w:sz w:val="24"/>
+              </w:rPr>
+              <w:t xml:space="preserve">Clave única para </w:t>
+            </w:r>
+            <w:r>
+              <w:rPr>
+                <w:sz w:val="24"/>
+              </w:rPr>
+              <w:t>cada registro</w:t>
+            </w:r>
+            <w:r>
+              <w:rPr>
+                <w:sz w:val="24"/>
+              </w:rPr>
+              <w:t>.</w:t>
+            </w:r>
+          </w:p>
+        </w:tc>
+      </w:tr>
+      <w:bookmarkEnd w:id="15"/>
+      <w:tr>
+        <w:trPr>
+          <w:cnfStyle w:val="000000100000" w:firstRow="0" w:lastRow="0" w:firstColumn="0" w:lastColumn="0" w:oddVBand="0" w:evenVBand="0" w:oddHBand="1" w:evenHBand="0" w:firstRowFirstColumn="0" w:firstRowLastColumn="0" w:lastRowFirstColumn="0" w:lastRowLastColumn="0"/>
+        </w:trPr>
+        <w:tc>
+          <w:tcPr>
+            <w:cnfStyle w:val="001000000000" w:firstRow="0" w:lastRow="0" w:firstColumn="1" w:lastColumn="0" w:oddVBand="0" w:evenVBand="0" w:oddHBand="0" w:evenHBand="0" w:firstRowFirstColumn="0" w:firstRowLastColumn="0" w:lastRowFirstColumn="0" w:lastRowLastColumn="0"/>
+            <w:tcW w:w="2254" w:type="dxa"/>
+          </w:tcPr>
+          <w:p>
+            <w:pPr>
+              <w:rPr>
+                <w:sz w:val="24"/>
+              </w:rPr>
+            </w:pPr>
+            <w:proofErr w:type="spellStart"/>
+            <w:r>
+              <w:rPr>
+                <w:sz w:val="24"/>
+              </w:rPr>
+              <w:t>id_venta</w:t>
+            </w:r>
+            <w:proofErr w:type="spellEnd"/>
+          </w:p>
+        </w:tc>
+        <w:tc>
+          <w:tcPr>
+            <w:tcW w:w="1685" w:type="dxa"/>
+          </w:tcPr>
+          <w:p>
+            <w:pPr>
+              <w:jc w:val="center"/>
+              <w:cnfStyle w:val="000000100000" w:firstRow="0" w:lastRow="0" w:firstColumn="0" w:lastColumn="0" w:oddVBand="0" w:evenVBand="0" w:oddHBand="1" w:evenHBand="0" w:firstRowFirstColumn="0" w:firstRowLastColumn="0" w:lastRowFirstColumn="0" w:lastRowLastColumn="0"/>
+              <w:rPr>
+                <w:sz w:val="24"/>
+              </w:rPr>
+            </w:pPr>
+            <w:r>
+              <w:rPr>
+                <w:sz w:val="24"/>
+              </w:rPr>
+              <w:t>VARCHAR(12)</w:t>
+            </w:r>
+          </w:p>
+        </w:tc>
+        <w:tc>
+          <w:tcPr>
+            <w:tcW w:w="1571" w:type="dxa"/>
+          </w:tcPr>
+          <w:p>
+            <w:pPr>
+              <w:jc w:val="center"/>
+              <w:cnfStyle w:val="000000100000" w:firstRow="0" w:lastRow="0" w:firstColumn="0" w:lastColumn="0" w:oddVBand="0" w:evenVBand="0" w:oddHBand="1" w:evenHBand="0" w:firstRowFirstColumn="0" w:firstRowLastColumn="0" w:lastRowFirstColumn="0" w:lastRowLastColumn="0"/>
+              <w:rPr>
+                <w:b/>
+                <w:sz w:val="24"/>
+              </w:rPr>
+            </w:pPr>
+            <w:r>
+              <w:rPr>
+                <w:b/>
+                <w:sz w:val="24"/>
+              </w:rPr>
+              <w:t>FK, NN</w:t>
+            </w:r>
+          </w:p>
+        </w:tc>
+        <w:tc>
+          <w:tcPr>
+            <w:tcW w:w="9086" w:type="dxa"/>
+          </w:tcPr>
+          <w:p>
+            <w:pPr>
+              <w:cnfStyle w:val="000000100000" w:firstRow="0" w:lastRow="0" w:firstColumn="0" w:lastColumn="0" w:oddVBand="0" w:evenVBand="0" w:oddHBand="1" w:evenHBand="0" w:firstRowFirstColumn="0" w:firstRowLastColumn="0" w:lastRowFirstColumn="0" w:lastRowLastColumn="0"/>
+              <w:rPr>
+                <w:sz w:val="24"/>
+              </w:rPr>
+            </w:pPr>
+            <w:r>
+              <w:rPr>
+                <w:sz w:val="24"/>
+              </w:rPr>
+              <w:t>Clave única para cada venta que se realice.</w:t>
+            </w:r>
+          </w:p>
+        </w:tc>
+      </w:tr>
+      <w:tr>
+        <w:tc>
+          <w:tcPr>
+            <w:cnfStyle w:val="001000000000" w:firstRow="0" w:lastRow="0" w:firstColumn="1" w:lastColumn="0" w:oddVBand="0" w:evenVBand="0" w:oddHBand="0" w:evenHBand="0" w:firstRowFirstColumn="0" w:firstRowLastColumn="0" w:lastRowFirstColumn="0" w:lastRowLastColumn="0"/>
+            <w:tcW w:w="2254" w:type="dxa"/>
+          </w:tcPr>
+          <w:p>
+            <w:pPr>
+              <w:rPr>
+                <w:sz w:val="24"/>
+              </w:rPr>
+            </w:pPr>
+            <w:proofErr w:type="spellStart"/>
+            <w:r>
+              <w:rPr>
+                <w:sz w:val="24"/>
+              </w:rPr>
+              <w:t>id_usuario</w:t>
+            </w:r>
+            <w:proofErr w:type="spellEnd"/>
+          </w:p>
+        </w:tc>
+        <w:tc>
+          <w:tcPr>
+            <w:tcW w:w="1685" w:type="dxa"/>
+          </w:tcPr>
+          <w:p>
+            <w:pPr>
+              <w:jc w:val="center"/>
+              <w:cnfStyle w:val="000000000000" w:firstRow="0" w:lastRow="0" w:firstColumn="0" w:lastColumn="0" w:oddVBand="0" w:evenVBand="0" w:oddHBand="0" w:evenHBand="0" w:firstRowFirstColumn="0" w:firstRowLastColumn="0" w:lastRowFirstColumn="0" w:lastRowLastColumn="0"/>
+              <w:rPr>
+                <w:sz w:val="24"/>
+              </w:rPr>
+            </w:pPr>
+            <w:r>
+              <w:rPr>
+                <w:sz w:val="24"/>
+              </w:rPr>
+              <w:t>VARCHAR(15)</w:t>
+            </w:r>
+          </w:p>
+        </w:tc>
+        <w:tc>
+          <w:tcPr>
+            <w:tcW w:w="1571" w:type="dxa"/>
+          </w:tcPr>
+          <w:p>
+            <w:pPr>
+              <w:jc w:val="center"/>
+              <w:cnfStyle w:val="000000000000" w:firstRow="0" w:lastRow="0" w:firstColumn="0" w:lastColumn="0" w:oddVBand="0" w:evenVBand="0" w:oddHBand="0" w:evenHBand="0" w:firstRowFirstColumn="0" w:firstRowLastColumn="0" w:lastRowFirstColumn="0" w:lastRowLastColumn="0"/>
+              <w:rPr>
+                <w:b/>
+                <w:sz w:val="24"/>
+              </w:rPr>
+            </w:pPr>
+            <w:r>
+              <w:rPr>
+                <w:b/>
+                <w:sz w:val="24"/>
+              </w:rPr>
+              <w:t>FK</w:t>
+            </w:r>
+          </w:p>
+        </w:tc>
+        <w:tc>
+          <w:tcPr>
+            <w:tcW w:w="9086" w:type="dxa"/>
+          </w:tcPr>
+          <w:p>
+            <w:pPr>
+              <w:cnfStyle w:val="000000000000" w:firstRow="0" w:lastRow="0" w:firstColumn="0" w:lastColumn="0" w:oddVBand="0" w:evenVBand="0" w:oddHBand="0" w:evenHBand="0" w:firstRowFirstColumn="0" w:firstRowLastColumn="0" w:lastRowFirstColumn="0" w:lastRowLastColumn="0"/>
+              <w:rPr>
+                <w:sz w:val="24"/>
+              </w:rPr>
+            </w:pPr>
+            <w:r>
+              <w:rPr>
+                <w:sz w:val="24"/>
+              </w:rPr>
+              <w:t>Clave única para cada usuario.</w:t>
+            </w:r>
+          </w:p>
+        </w:tc>
+      </w:tr>
+      <w:tr>
+        <w:trPr>
+          <w:cnfStyle w:val="000000100000" w:firstRow="0" w:lastRow="0" w:firstColumn="0" w:lastColumn="0" w:oddVBand="0" w:evenVBand="0" w:oddHBand="1" w:evenHBand="0" w:firstRowFirstColumn="0" w:firstRowLastColumn="0" w:lastRowFirstColumn="0" w:lastRowLastColumn="0"/>
+        </w:trPr>
+        <w:tc>
+          <w:tcPr>
+            <w:cnfStyle w:val="001000000000" w:firstRow="0" w:lastRow="0" w:firstColumn="1" w:lastColumn="0" w:oddVBand="0" w:evenVBand="0" w:oddHBand="0" w:evenHBand="0" w:firstRowFirstColumn="0" w:firstRowLastColumn="0" w:lastRowFirstColumn="0" w:lastRowLastColumn="0"/>
+            <w:tcW w:w="2254" w:type="dxa"/>
+          </w:tcPr>
+          <w:p>
+            <w:pPr>
+              <w:rPr>
+                <w:sz w:val="24"/>
+              </w:rPr>
+            </w:pPr>
+            <w:proofErr w:type="spellStart"/>
+            <w:r>
+              <w:rPr>
+                <w:sz w:val="24"/>
+              </w:rPr>
+              <w:t>id_articulo</w:t>
+            </w:r>
+            <w:proofErr w:type="spellEnd"/>
+          </w:p>
+        </w:tc>
+        <w:tc>
+          <w:tcPr>
+            <w:tcW w:w="1685" w:type="dxa"/>
+          </w:tcPr>
+          <w:p>
+            <w:pPr>
+              <w:jc w:val="center"/>
+              <w:cnfStyle w:val="000000100000" w:firstRow="0" w:lastRow="0" w:firstColumn="0" w:lastColumn="0" w:oddVBand="0" w:evenVBand="0" w:oddHBand="1" w:evenHBand="0" w:firstRowFirstColumn="0" w:firstRowLastColumn="0" w:lastRowFirstColumn="0" w:lastRowLastColumn="0"/>
+              <w:rPr>
+                <w:sz w:val="24"/>
+              </w:rPr>
+            </w:pPr>
+            <w:r>
+              <w:rPr>
+                <w:sz w:val="24"/>
+              </w:rPr>
+              <w:t>VARCHAR(20)</w:t>
+            </w:r>
+          </w:p>
+        </w:tc>
+        <w:tc>
+          <w:tcPr>
+            <w:tcW w:w="1571" w:type="dxa"/>
+          </w:tcPr>
+          <w:p>
+            <w:pPr>
+              <w:jc w:val="center"/>
+              <w:cnfStyle w:val="000000100000" w:firstRow="0" w:lastRow="0" w:firstColumn="0" w:lastColumn="0" w:oddVBand="0" w:evenVBand="0" w:oddHBand="1" w:evenHBand="0" w:firstRowFirstColumn="0" w:firstRowLastColumn="0" w:lastRowFirstColumn="0" w:lastRowLastColumn="0"/>
+              <w:rPr>
+                <w:b/>
+                <w:sz w:val="24"/>
+              </w:rPr>
+            </w:pPr>
+            <w:r>
+              <w:rPr>
+                <w:b/>
+                <w:sz w:val="24"/>
+              </w:rPr>
+              <w:t>FK, NN</w:t>
+            </w:r>
+          </w:p>
+        </w:tc>
+        <w:tc>
+          <w:tcPr>
+            <w:tcW w:w="9086" w:type="dxa"/>
+          </w:tcPr>
+          <w:p>
+            <w:pPr>
+              <w:cnfStyle w:val="000000100000" w:firstRow="0" w:lastRow="0" w:firstColumn="0" w:lastColumn="0" w:oddVBand="0" w:evenVBand="0" w:oddHBand="1" w:evenHBand="0" w:firstRowFirstColumn="0" w:firstRowLastColumn="0" w:lastRowFirstColumn="0" w:lastRowLastColumn="0"/>
+              <w:rPr>
+                <w:sz w:val="24"/>
+              </w:rPr>
+            </w:pPr>
+            <w:r>
+              <w:rPr>
+                <w:sz w:val="24"/>
+              </w:rPr>
+              <w:t>Clave única para cada artículo.</w:t>
+            </w:r>
+          </w:p>
+        </w:tc>
+      </w:tr>
+      <w:tr>
+        <w:tc>
+          <w:tcPr>
+            <w:cnfStyle w:val="001000000000" w:firstRow="0" w:lastRow="0" w:firstColumn="1" w:lastColumn="0" w:oddVBand="0" w:evenVBand="0" w:oddHBand="0" w:evenHBand="0" w:firstRowFirstColumn="0" w:firstRowLastColumn="0" w:lastRowFirstColumn="0" w:lastRowLastColumn="0"/>
+            <w:tcW w:w="2254" w:type="dxa"/>
+          </w:tcPr>
+          <w:p>
+            <w:pPr>
+              <w:rPr>
+                <w:sz w:val="24"/>
+              </w:rPr>
+            </w:pPr>
+            <w:r>
+              <w:rPr>
+                <w:sz w:val="24"/>
+              </w:rPr>
+              <w:t>cantidad</w:t>
+            </w:r>
+          </w:p>
+        </w:tc>
+        <w:tc>
+          <w:tcPr>
+            <w:tcW w:w="1685" w:type="dxa"/>
+          </w:tcPr>
+          <w:p>
+            <w:pPr>
+              <w:jc w:val="center"/>
+              <w:cnfStyle w:val="000000000000" w:firstRow="0" w:lastRow="0" w:firstColumn="0" w:lastColumn="0" w:oddVBand="0" w:evenVBand="0" w:oddHBand="0" w:evenHBand="0" w:firstRowFirstColumn="0" w:firstRowLastColumn="0" w:lastRowFirstColumn="0" w:lastRowLastColumn="0"/>
+              <w:rPr>
+                <w:sz w:val="24"/>
+              </w:rPr>
+            </w:pPr>
+            <w:r>
+              <w:rPr>
+                <w:sz w:val="24"/>
+              </w:rPr>
+              <w:t>DEC(10,4)</w:t>
+            </w:r>
+          </w:p>
+        </w:tc>
+        <w:tc>
+          <w:tcPr>
+            <w:tcW w:w="1571" w:type="dxa"/>
+          </w:tcPr>
+          <w:p>
+            <w:pPr>
+              <w:jc w:val="center"/>
+              <w:cnfStyle w:val="000000000000" w:firstRow="0" w:lastRow="0" w:firstColumn="0" w:lastColumn="0" w:oddVBand="0" w:evenVBand="0" w:oddHBand="0" w:evenHBand="0" w:firstRowFirstColumn="0" w:firstRowLastColumn="0" w:lastRowFirstColumn="0" w:lastRowLastColumn="0"/>
+              <w:rPr>
+                <w:b/>
+                <w:sz w:val="24"/>
+              </w:rPr>
+            </w:pPr>
+            <w:r>
+              <w:rPr>
+                <w:b/>
+                <w:sz w:val="24"/>
+              </w:rPr>
+              <w:t>NN</w:t>
+            </w:r>
+          </w:p>
+        </w:tc>
+        <w:tc>
+          <w:tcPr>
+            <w:tcW w:w="9086" w:type="dxa"/>
+          </w:tcPr>
+          <w:p>
+            <w:pPr>
+              <w:cnfStyle w:val="000000000000" w:firstRow="0" w:lastRow="0" w:firstColumn="0" w:lastColumn="0" w:oddVBand="0" w:evenVBand="0" w:oddHBand="0" w:evenHBand="0" w:firstRowFirstColumn="0" w:firstRowLastColumn="0" w:lastRowFirstColumn="0" w:lastRowLastColumn="0"/>
+              <w:rPr>
+                <w:sz w:val="24"/>
+              </w:rPr>
+            </w:pPr>
+            <w:r>
+              <w:rPr>
+                <w:sz w:val="24"/>
+              </w:rPr>
+              <w:t>Cantidad de artículos que se vendieron.</w:t>
+            </w:r>
+          </w:p>
+        </w:tc>
+      </w:tr>
+      <w:tr>
+        <w:trPr>
+          <w:cnfStyle w:val="000000100000" w:firstRow="0" w:lastRow="0" w:firstColumn="0" w:lastColumn="0" w:oddVBand="0" w:evenVBand="0" w:oddHBand="1" w:evenHBand="0" w:firstRowFirstColumn="0" w:firstRowLastColumn="0" w:lastRowFirstColumn="0" w:lastRowLastColumn="0"/>
+        </w:trPr>
+        <w:tc>
+          <w:tcPr>
+            <w:cnfStyle w:val="001000000000" w:firstRow="0" w:lastRow="0" w:firstColumn="1" w:lastColumn="0" w:oddVBand="0" w:evenVBand="0" w:oddHBand="0" w:evenHBand="0" w:firstRowFirstColumn="0" w:firstRowLastColumn="0" w:lastRowFirstColumn="0" w:lastRowLastColumn="0"/>
+            <w:tcW w:w="2254" w:type="dxa"/>
+          </w:tcPr>
+          <w:p>
+            <w:pPr>
+              <w:rPr>
+                <w:sz w:val="24"/>
+              </w:rPr>
+            </w:pPr>
+            <w:proofErr w:type="spellStart"/>
+            <w:r>
+              <w:rPr>
+                <w:sz w:val="24"/>
+              </w:rPr>
+              <w:t>precio_compra</w:t>
+            </w:r>
+            <w:proofErr w:type="spellEnd"/>
+          </w:p>
+        </w:tc>
+        <w:tc>
+          <w:tcPr>
+            <w:tcW w:w="1685" w:type="dxa"/>
+          </w:tcPr>
+          <w:p>
+            <w:pPr>
+              <w:jc w:val="center"/>
+              <w:cnfStyle w:val="000000100000" w:firstRow="0" w:lastRow="0" w:firstColumn="0" w:lastColumn="0" w:oddVBand="0" w:evenVBand="0" w:oddHBand="1" w:evenHBand="0" w:firstRowFirstColumn="0" w:firstRowLastColumn="0" w:lastRowFirstColumn="0" w:lastRowLastColumn="0"/>
+              <w:rPr>
+                <w:sz w:val="24"/>
+              </w:rPr>
+            </w:pPr>
+            <w:bookmarkStart w:id="16" w:name="OLE_LINK17"/>
+            <w:bookmarkStart w:id="17" w:name="OLE_LINK18"/>
+            <w:r>
+              <w:rPr>
+                <w:sz w:val="24"/>
+              </w:rPr>
+              <w:t>DEC(10,4)</w:t>
+            </w:r>
+            <w:bookmarkEnd w:id="16"/>
+            <w:bookmarkEnd w:id="17"/>
+          </w:p>
+        </w:tc>
+        <w:tc>
+          <w:tcPr>
+            <w:tcW w:w="1571" w:type="dxa"/>
+          </w:tcPr>
+          <w:p>
+            <w:pPr>
+              <w:jc w:val="center"/>
+              <w:cnfStyle w:val="000000100000" w:firstRow="0" w:lastRow="0" w:firstColumn="0" w:lastColumn="0" w:oddVBand="0" w:evenVBand="0" w:oddHBand="1" w:evenHBand="0" w:firstRowFirstColumn="0" w:firstRowLastColumn="0" w:lastRowFirstColumn="0" w:lastRowLastColumn="0"/>
+              <w:rPr>
+                <w:b/>
+                <w:sz w:val="24"/>
+              </w:rPr>
+            </w:pPr>
+            <w:r>
+              <w:rPr>
+                <w:b/>
+                <w:sz w:val="24"/>
+              </w:rPr>
+              <w:t>NN</w:t>
+            </w:r>
+          </w:p>
+        </w:tc>
+        <w:tc>
+          <w:tcPr>
+            <w:tcW w:w="9086" w:type="dxa"/>
+          </w:tcPr>
+          <w:p>
+            <w:pPr>
+              <w:cnfStyle w:val="000000100000" w:firstRow="0" w:lastRow="0" w:firstColumn="0" w:lastColumn="0" w:oddVBand="0" w:evenVBand="0" w:oddHBand="1" w:evenHBand="0" w:firstRowFirstColumn="0" w:firstRowLastColumn="0" w:lastRowFirstColumn="0" w:lastRowLastColumn="0"/>
+              <w:rPr>
+                <w:sz w:val="24"/>
+              </w:rPr>
+            </w:pPr>
+            <w:r>
+              <w:rPr>
+                <w:sz w:val="24"/>
+              </w:rPr>
+              <w:t>Precio al que se compró el producto.</w:t>
+            </w:r>
+          </w:p>
+        </w:tc>
+      </w:tr>
+      <w:tr>
+        <w:tc>
+          <w:tcPr>
+            <w:cnfStyle w:val="001000000000" w:firstRow="0" w:lastRow="0" w:firstColumn="1" w:lastColumn="0" w:oddVBand="0" w:evenVBand="0" w:oddHBand="0" w:evenHBand="0" w:firstRowFirstColumn="0" w:firstRowLastColumn="0" w:lastRowFirstColumn="0" w:lastRowLastColumn="0"/>
+            <w:tcW w:w="2254" w:type="dxa"/>
+          </w:tcPr>
+          <w:p>
+            <w:pPr>
+              <w:rPr>
+                <w:sz w:val="24"/>
+              </w:rPr>
+            </w:pPr>
+            <w:proofErr w:type="spellStart"/>
+            <w:r>
+              <w:rPr>
+                <w:sz w:val="24"/>
+              </w:rPr>
+              <w:t>precio_venta</w:t>
+            </w:r>
+            <w:proofErr w:type="spellEnd"/>
+          </w:p>
+        </w:tc>
+        <w:tc>
+          <w:tcPr>
+            <w:tcW w:w="1685" w:type="dxa"/>
+          </w:tcPr>
+          <w:p>
+            <w:pPr>
+              <w:jc w:val="center"/>
+              <w:cnfStyle w:val="000000000000" w:firstRow="0" w:lastRow="0" w:firstColumn="0" w:lastColumn="0" w:oddVBand="0" w:evenVBand="0" w:oddHBand="0" w:evenHBand="0" w:firstRowFirstColumn="0" w:firstRowLastColumn="0" w:lastRowFirstColumn="0" w:lastRowLastColumn="0"/>
+              <w:rPr>
+                <w:sz w:val="24"/>
+              </w:rPr>
+            </w:pPr>
+            <w:r>
+              <w:rPr>
+                <w:sz w:val="24"/>
+              </w:rPr>
+              <w:t>DEC(10,4)</w:t>
+            </w:r>
+          </w:p>
+        </w:tc>
+        <w:tc>
+          <w:tcPr>
+            <w:tcW w:w="1571" w:type="dxa"/>
+          </w:tcPr>
+          <w:p>
+            <w:pPr>
+              <w:jc w:val="center"/>
+              <w:cnfStyle w:val="000000000000" w:firstRow="0" w:lastRow="0" w:firstColumn="0" w:lastColumn="0" w:oddVBand="0" w:evenVBand="0" w:oddHBand="0" w:evenHBand="0" w:firstRowFirstColumn="0" w:firstRowLastColumn="0" w:lastRowFirstColumn="0" w:lastRowLastColumn="0"/>
+              <w:rPr>
+                <w:b/>
+                <w:sz w:val="24"/>
+              </w:rPr>
+            </w:pPr>
+            <w:r>
+              <w:rPr>
+                <w:b/>
+                <w:sz w:val="24"/>
+              </w:rPr>
+              <w:t>NN</w:t>
+            </w:r>
+          </w:p>
+        </w:tc>
+        <w:tc>
+          <w:tcPr>
+            <w:tcW w:w="9086" w:type="dxa"/>
+          </w:tcPr>
+          <w:p>
+            <w:pPr>
+              <w:cnfStyle w:val="000000000000" w:firstRow="0" w:lastRow="0" w:firstColumn="0" w:lastColumn="0" w:oddVBand="0" w:evenVBand="0" w:oddHBand="0" w:evenHBand="0" w:firstRowFirstColumn="0" w:firstRowLastColumn="0" w:lastRowFirstColumn="0" w:lastRowLastColumn="0"/>
+              <w:rPr>
+                <w:sz w:val="24"/>
+              </w:rPr>
+            </w:pPr>
+            <w:r>
+              <w:rPr>
+                <w:sz w:val="24"/>
+              </w:rPr>
+              <w:t>Precio del artículo expuesto al público.</w:t>
+            </w:r>
+          </w:p>
+        </w:tc>
+      </w:tr>
+      <w:tr>
+        <w:trPr>
+          <w:cnfStyle w:val="000000100000" w:firstRow="0" w:lastRow="0" w:firstColumn="0" w:lastColumn="0" w:oddVBand="0" w:evenVBand="0" w:oddHBand="1" w:evenHBand="0" w:firstRowFirstColumn="0" w:firstRowLastColumn="0" w:lastRowFirstColumn="0" w:lastRowLastColumn="0"/>
+        </w:trPr>
+        <w:tc>
+          <w:tcPr>
+            <w:cnfStyle w:val="001000000000" w:firstRow="0" w:lastRow="0" w:firstColumn="1" w:lastColumn="0" w:oddVBand="0" w:evenVBand="0" w:oddHBand="0" w:evenHBand="0" w:firstRowFirstColumn="0" w:firstRowLastColumn="0" w:lastRowFirstColumn="0" w:lastRowLastColumn="0"/>
+            <w:tcW w:w="2254" w:type="dxa"/>
+          </w:tcPr>
+          <w:p>
+            <w:pPr>
+              <w:rPr>
+                <w:sz w:val="24"/>
+              </w:rPr>
+            </w:pPr>
+            <w:proofErr w:type="spellStart"/>
+            <w:r>
+              <w:rPr>
+                <w:sz w:val="24"/>
+              </w:rPr>
+              <w:t>fecha_venta</w:t>
+            </w:r>
+            <w:proofErr w:type="spellEnd"/>
+          </w:p>
+        </w:tc>
+        <w:tc>
+          <w:tcPr>
+            <w:tcW w:w="1685" w:type="dxa"/>
+          </w:tcPr>
+          <w:p>
+            <w:pPr>
+              <w:jc w:val="center"/>
+              <w:cnfStyle w:val="000000100000" w:firstRow="0" w:lastRow="0" w:firstColumn="0" w:lastColumn="0" w:oddVBand="0" w:evenVBand="0" w:oddHBand="1" w:evenHBand="0" w:firstRowFirstColumn="0" w:firstRowLastColumn="0" w:lastRowFirstColumn="0" w:lastRowLastColumn="0"/>
+              <w:rPr>
+                <w:sz w:val="24"/>
+              </w:rPr>
+            </w:pPr>
+            <w:r>
+              <w:rPr>
+                <w:sz w:val="24"/>
+              </w:rPr>
+              <w:t>DATE</w:t>
+            </w:r>
+          </w:p>
+        </w:tc>
+        <w:tc>
+          <w:tcPr>
+            <w:tcW w:w="1571" w:type="dxa"/>
+          </w:tcPr>
+          <w:p>
+            <w:pPr>
+              <w:jc w:val="center"/>
+              <w:cnfStyle w:val="000000100000" w:firstRow="0" w:lastRow="0" w:firstColumn="0" w:lastColumn="0" w:oddVBand="0" w:evenVBand="0" w:oddHBand="1" w:evenHBand="0" w:firstRowFirstColumn="0" w:firstRowLastColumn="0" w:lastRowFirstColumn="0" w:lastRowLastColumn="0"/>
+              <w:rPr>
+                <w:b/>
+                <w:sz w:val="24"/>
+              </w:rPr>
+            </w:pPr>
+            <w:r>
+              <w:rPr>
+                <w:b/>
+                <w:sz w:val="24"/>
+              </w:rPr>
+              <w:t>NN</w:t>
+            </w:r>
+          </w:p>
+        </w:tc>
+        <w:tc>
+          <w:tcPr>
+            <w:tcW w:w="9086" w:type="dxa"/>
+          </w:tcPr>
+          <w:p>
+            <w:pPr>
+              <w:cnfStyle w:val="000000100000" w:firstRow="0" w:lastRow="0" w:firstColumn="0" w:lastColumn="0" w:oddVBand="0" w:evenVBand="0" w:oddHBand="1" w:evenHBand="0" w:firstRowFirstColumn="0" w:firstRowLastColumn="0" w:lastRowFirstColumn="0" w:lastRowLastColumn="0"/>
+              <w:rPr>
+                <w:sz w:val="24"/>
+              </w:rPr>
+            </w:pPr>
+            <w:r>
+              <w:rPr>
+                <w:sz w:val="24"/>
+              </w:rPr>
+              <w:t>Fecha de la venta.</w:t>
+            </w:r>
+          </w:p>
+        </w:tc>
+      </w:tr>
+      <w:tr>
+        <w:tc>
+          <w:tcPr>
+            <w:cnfStyle w:val="001000000000" w:firstRow="0" w:lastRow="0" w:firstColumn="1" w:lastColumn="0" w:oddVBand="0" w:evenVBand="0" w:oddHBand="0" w:evenHBand="0" w:firstRowFirstColumn="0" w:firstRowLastColumn="0" w:lastRowFirstColumn="0" w:lastRowLastColumn="0"/>
+            <w:tcW w:w="2254" w:type="dxa"/>
+          </w:tcPr>
+          <w:p>
+            <w:pPr>
+              <w:rPr>
+                <w:sz w:val="24"/>
+              </w:rPr>
+            </w:pPr>
+            <w:proofErr w:type="spellStart"/>
+            <w:r>
+              <w:rPr>
+                <w:sz w:val="24"/>
+              </w:rPr>
+              <w:t>hora_venta</w:t>
+            </w:r>
+            <w:proofErr w:type="spellEnd"/>
+          </w:p>
+        </w:tc>
+        <w:tc>
+          <w:tcPr>
+            <w:tcW w:w="1685" w:type="dxa"/>
+          </w:tcPr>
+          <w:p>
+            <w:pPr>
+              <w:jc w:val="center"/>
+              <w:cnfStyle w:val="000000000000" w:firstRow="0" w:lastRow="0" w:firstColumn="0" w:lastColumn="0" w:oddVBand="0" w:evenVBand="0" w:oddHBand="0" w:evenHBand="0" w:firstRowFirstColumn="0" w:firstRowLastColumn="0" w:lastRowFirstColumn="0" w:lastRowLastColumn="0"/>
+              <w:rPr>
+                <w:sz w:val="24"/>
+              </w:rPr>
+            </w:pPr>
+            <w:r>
+              <w:rPr>
+                <w:sz w:val="24"/>
+              </w:rPr>
+              <w:t>VARCHAR(15)</w:t>
+            </w:r>
+          </w:p>
+        </w:tc>
+        <w:tc>
+          <w:tcPr>
+            <w:tcW w:w="1571" w:type="dxa"/>
+          </w:tcPr>
+          <w:p>
+            <w:pPr>
+              <w:jc w:val="center"/>
+              <w:cnfStyle w:val="000000000000" w:firstRow="0" w:lastRow="0" w:firstColumn="0" w:lastColumn="0" w:oddVBand="0" w:evenVBand="0" w:oddHBand="0" w:evenHBand="0" w:firstRowFirstColumn="0" w:firstRowLastColumn="0" w:lastRowFirstColumn="0" w:lastRowLastColumn="0"/>
+              <w:rPr>
+                <w:b/>
+                <w:sz w:val="24"/>
+              </w:rPr>
+            </w:pPr>
+            <w:r>
+              <w:rPr>
+                <w:b/>
+                <w:sz w:val="24"/>
+              </w:rPr>
+              <w:t>NN</w:t>
+            </w:r>
+          </w:p>
+        </w:tc>
+        <w:tc>
+          <w:tcPr>
+            <w:tcW w:w="9086" w:type="dxa"/>
+          </w:tcPr>
+          <w:p>
+            <w:pPr>
+              <w:cnfStyle w:val="000000000000" w:firstRow="0" w:lastRow="0" w:firstColumn="0" w:lastColumn="0" w:oddVBand="0" w:evenVBand="0" w:oddHBand="0" w:evenHBand="0" w:firstRowFirstColumn="0" w:firstRowLastColumn="0" w:lastRowFirstColumn="0" w:lastRowLastColumn="0"/>
+              <w:rPr>
+                <w:sz w:val="24"/>
+              </w:rPr>
+            </w:pPr>
+            <w:r>
+              <w:rPr>
+                <w:sz w:val="24"/>
+              </w:rPr>
+              <w:t>Hora en que se realizó la venta.</w:t>
+            </w:r>
+          </w:p>
+        </w:tc>
+      </w:tr>
+      <w:bookmarkEnd w:id="14"/>
+    </w:tbl>
+    <w:p/>
+    <w:p/>
+    <w:p/>
+    <w:p/>
+    <w:p/>
+    <w:p/>
+    <w:p>
+      <w:pPr>
+        <w:pStyle w:val="Ttulo2"/>
+      </w:pPr>
+      <w:r>
+        <w:lastRenderedPageBreak/>
+        <w:t>Devoluciones</w:t>
+      </w:r>
+    </w:p>
+    <w:tbl>
+      <w:tblPr>
+        <w:tblStyle w:val="Tabladecuadrcula4-nfasis6"/>
+        <w:tblW w:w="14596" w:type="dxa"/>
+        <w:tblLook w:val="04A0" w:firstRow="1" w:lastRow="0" w:firstColumn="1" w:lastColumn="0" w:noHBand="0" w:noVBand="1"/>
+      </w:tblPr>
+      <w:tblGrid>
+        <w:gridCol w:w="2254"/>
+        <w:gridCol w:w="1685"/>
+        <w:gridCol w:w="1571"/>
+        <w:gridCol w:w="9086"/>
+      </w:tblGrid>
+      <w:tr>
+        <w:trPr>
+          <w:cnfStyle w:val="100000000000" w:firstRow="1" w:lastRow="0" w:firstColumn="0" w:lastColumn="0" w:oddVBand="0" w:evenVBand="0" w:oddHBand="0" w:evenHBand="0" w:firstRowFirstColumn="0" w:firstRowLastColumn="0" w:lastRowFirstColumn="0" w:lastRowLastColumn="0"/>
+        </w:trPr>
+        <w:tc>
+          <w:tcPr>
+            <w:cnfStyle w:val="001000000000" w:firstRow="0" w:lastRow="0" w:firstColumn="1" w:lastColumn="0" w:oddVBand="0" w:evenVBand="0" w:oddHBand="0" w:evenHBand="0" w:firstRowFirstColumn="0" w:firstRowLastColumn="0" w:lastRowFirstColumn="0" w:lastRowLastColumn="0"/>
+            <w:tcW w:w="14596" w:type="dxa"/>
+            <w:gridSpan w:val="4"/>
+          </w:tcPr>
+          <w:p>
+            <w:pPr>
+              <w:jc w:val="center"/>
+              <w:rPr>
+                <w:sz w:val="24"/>
+              </w:rPr>
+            </w:pPr>
+            <w:r>
+              <w:rPr>
+                <w:sz w:val="28"/>
+              </w:rPr>
+              <w:t>devoluciones</w:t>
+            </w:r>
+          </w:p>
+        </w:tc>
+      </w:tr>
+      <w:tr>
+        <w:trPr>
+          <w:cnfStyle w:val="000000100000" w:firstRow="0" w:lastRow="0" w:firstColumn="0" w:lastColumn="0" w:oddVBand="0" w:evenVBand="0" w:oddHBand="1" w:evenHBand="0" w:firstRowFirstColumn="0" w:firstRowLastColumn="0" w:lastRowFirstColumn="0" w:lastRowLastColumn="0"/>
+        </w:trPr>
+        <w:tc>
+          <w:tcPr>
+            <w:cnfStyle w:val="001000000000" w:firstRow="0" w:lastRow="0" w:firstColumn="1" w:lastColumn="0" w:oddVBand="0" w:evenVBand="0" w:oddHBand="0" w:evenHBand="0" w:firstRowFirstColumn="0" w:firstRowLastColumn="0" w:lastRowFirstColumn="0" w:lastRowLastColumn="0"/>
+            <w:tcW w:w="2254" w:type="dxa"/>
+            <w:shd w:val="clear" w:color="auto" w:fill="9CC2E5" w:themeFill="accent1" w:themeFillTint="99"/>
+          </w:tcPr>
+          <w:p>
+            <w:pPr>
+              <w:jc w:val="center"/>
+              <w:rPr>
+                <w:sz w:val="24"/>
+              </w:rPr>
+            </w:pPr>
+            <w:r>
+              <w:rPr>
+                <w:sz w:val="24"/>
+              </w:rPr>
+              <w:t>Nombre del campo</w:t>
+            </w:r>
+          </w:p>
+        </w:tc>
+        <w:tc>
+          <w:tcPr>
+            <w:tcW w:w="1685" w:type="dxa"/>
+            <w:shd w:val="clear" w:color="auto" w:fill="9CC2E5" w:themeFill="accent1" w:themeFillTint="99"/>
+          </w:tcPr>
+          <w:p>
+            <w:pPr>
+              <w:jc w:val="center"/>
+              <w:cnfStyle w:val="000000100000" w:firstRow="0" w:lastRow="0" w:firstColumn="0" w:lastColumn="0" w:oddVBand="0" w:evenVBand="0" w:oddHBand="1" w:evenHBand="0" w:firstRowFirstColumn="0" w:firstRowLastColumn="0" w:lastRowFirstColumn="0" w:lastRowLastColumn="0"/>
+              <w:rPr>
+                <w:b/>
+                <w:sz w:val="24"/>
+              </w:rPr>
+            </w:pPr>
+            <w:r>
+              <w:rPr>
+                <w:b/>
+                <w:sz w:val="24"/>
+              </w:rPr>
+              <w:t>Tipo de dato</w:t>
+            </w:r>
+          </w:p>
+        </w:tc>
+        <w:tc>
+          <w:tcPr>
+            <w:tcW w:w="1571" w:type="dxa"/>
+            <w:shd w:val="clear" w:color="auto" w:fill="9CC2E5" w:themeFill="accent1" w:themeFillTint="99"/>
+          </w:tcPr>
+          <w:p>
+            <w:pPr>
+              <w:jc w:val="center"/>
+              <w:cnfStyle w:val="000000100000" w:firstRow="0" w:lastRow="0" w:firstColumn="0" w:lastColumn="0" w:oddVBand="0" w:evenVBand="0" w:oddHBand="1" w:evenHBand="0" w:firstRowFirstColumn="0" w:firstRowLastColumn="0" w:lastRowFirstColumn="0" w:lastRowLastColumn="0"/>
+              <w:rPr>
+                <w:b/>
+                <w:sz w:val="24"/>
+              </w:rPr>
+            </w:pPr>
+            <w:r>
+              <w:rPr>
+                <w:b/>
+                <w:sz w:val="24"/>
+              </w:rPr>
+              <w:t>Característica</w:t>
+            </w:r>
+          </w:p>
+        </w:tc>
+        <w:tc>
+          <w:tcPr>
+            <w:tcW w:w="9086" w:type="dxa"/>
+            <w:shd w:val="clear" w:color="auto" w:fill="9CC2E5" w:themeFill="accent1" w:themeFillTint="99"/>
+          </w:tcPr>
+          <w:p>
+            <w:pPr>
+              <w:jc w:val="center"/>
+              <w:cnfStyle w:val="000000100000" w:firstRow="0" w:lastRow="0" w:firstColumn="0" w:lastColumn="0" w:oddVBand="0" w:evenVBand="0" w:oddHBand="1" w:evenHBand="0" w:firstRowFirstColumn="0" w:firstRowLastColumn="0" w:lastRowFirstColumn="0" w:lastRowLastColumn="0"/>
+              <w:rPr>
+                <w:b/>
+                <w:sz w:val="24"/>
+              </w:rPr>
+            </w:pPr>
+            <w:r>
+              <w:rPr>
+                <w:b/>
+                <w:sz w:val="24"/>
+              </w:rPr>
+              <w:t>Descripción</w:t>
+            </w:r>
+          </w:p>
+        </w:tc>
+      </w:tr>
+      <w:tr>
+        <w:tc>
+          <w:tcPr>
+            <w:cnfStyle w:val="001000000000" w:firstRow="0" w:lastRow="0" w:firstColumn="1" w:lastColumn="0" w:oddVBand="0" w:evenVBand="0" w:oddHBand="0" w:evenHBand="0" w:firstRowFirstColumn="0" w:firstRowLastColumn="0" w:lastRowFirstColumn="0" w:lastRowLastColumn="0"/>
+            <w:tcW w:w="2254" w:type="dxa"/>
+          </w:tcPr>
+          <w:p>
+            <w:pPr>
+              <w:rPr>
+                <w:sz w:val="24"/>
+              </w:rPr>
+            </w:pPr>
+            <w:proofErr w:type="spellStart"/>
+            <w:r>
+              <w:rPr>
+                <w:sz w:val="24"/>
+              </w:rPr>
+              <w:t>id_reg</w:t>
+            </w:r>
+            <w:proofErr w:type="spellEnd"/>
+          </w:p>
+        </w:tc>
+        <w:tc>
+          <w:tcPr>
+            <w:tcW w:w="1685" w:type="dxa"/>
+          </w:tcPr>
+          <w:p>
+            <w:pPr>
+              <w:jc w:val="center"/>
+              <w:cnfStyle w:val="000000000000" w:firstRow="0" w:lastRow="0" w:firstColumn="0" w:lastColumn="0" w:oddVBand="0" w:evenVBand="0" w:oddHBand="0" w:evenHBand="0" w:firstRowFirstColumn="0" w:firstRowLastColumn="0" w:lastRowFirstColumn="0" w:lastRowLastColumn="0"/>
+              <w:rPr>
+                <w:sz w:val="24"/>
+              </w:rPr>
+            </w:pPr>
+            <w:r>
+              <w:rPr>
+                <w:sz w:val="24"/>
+              </w:rPr>
+              <w:t>INT</w:t>
+            </w:r>
+          </w:p>
+        </w:tc>
+        <w:tc>
+          <w:tcPr>
+            <w:tcW w:w="1571" w:type="dxa"/>
+          </w:tcPr>
+          <w:p>
+            <w:pPr>
+              <w:jc w:val="center"/>
+              <w:cnfStyle w:val="000000000000" w:firstRow="0" w:lastRow="0" w:firstColumn="0" w:lastColumn="0" w:oddVBand="0" w:evenVBand="0" w:oddHBand="0" w:evenHBand="0" w:firstRowFirstColumn="0" w:firstRowLastColumn="0" w:lastRowFirstColumn="0" w:lastRowLastColumn="0"/>
+              <w:rPr>
+                <w:b/>
+                <w:sz w:val="24"/>
+              </w:rPr>
+            </w:pPr>
+            <w:r>
+              <w:rPr>
+                <w:b/>
+                <w:sz w:val="24"/>
+              </w:rPr>
+              <w:t>PK, AI</w:t>
+            </w:r>
+          </w:p>
+        </w:tc>
+        <w:tc>
+          <w:tcPr>
+            <w:tcW w:w="9086" w:type="dxa"/>
+          </w:tcPr>
+          <w:p>
+            <w:pPr>
+              <w:cnfStyle w:val="000000000000" w:firstRow="0" w:lastRow="0" w:firstColumn="0" w:lastColumn="0" w:oddVBand="0" w:evenVBand="0" w:oddHBand="0" w:evenHBand="0" w:firstRowFirstColumn="0" w:firstRowLastColumn="0" w:lastRowFirstColumn="0" w:lastRowLastColumn="0"/>
+              <w:rPr>
+                <w:sz w:val="24"/>
+              </w:rPr>
+            </w:pPr>
+            <w:r>
+              <w:rPr>
+                <w:sz w:val="24"/>
+              </w:rPr>
+              <w:t>Clave única para cada registro.</w:t>
+            </w:r>
+          </w:p>
+        </w:tc>
+      </w:tr>
+      <w:tr>
+        <w:trPr>
+          <w:cnfStyle w:val="000000100000" w:firstRow="0" w:lastRow="0" w:firstColumn="0" w:lastColumn="0" w:oddVBand="0" w:evenVBand="0" w:oddHBand="1" w:evenHBand="0" w:firstRowFirstColumn="0" w:firstRowLastColumn="0" w:lastRowFirstColumn="0" w:lastRowLastColumn="0"/>
+        </w:trPr>
+        <w:tc>
+          <w:tcPr>
+            <w:cnfStyle w:val="001000000000" w:firstRow="0" w:lastRow="0" w:firstColumn="1" w:lastColumn="0" w:oddVBand="0" w:evenVBand="0" w:oddHBand="0" w:evenHBand="0" w:firstRowFirstColumn="0" w:firstRowLastColumn="0" w:lastRowFirstColumn="0" w:lastRowLastColumn="0"/>
+            <w:tcW w:w="2254" w:type="dxa"/>
+          </w:tcPr>
+          <w:p>
+            <w:pPr>
+              <w:rPr>
+                <w:sz w:val="24"/>
+              </w:rPr>
+            </w:pPr>
+            <w:proofErr w:type="spellStart"/>
+            <w:r>
+              <w:rPr>
+                <w:sz w:val="24"/>
+              </w:rPr>
+              <w:t>id_venta</w:t>
+            </w:r>
+            <w:proofErr w:type="spellEnd"/>
+          </w:p>
+        </w:tc>
+        <w:tc>
+          <w:tcPr>
+            <w:tcW w:w="1685" w:type="dxa"/>
+          </w:tcPr>
+          <w:p>
+            <w:pPr>
+              <w:jc w:val="center"/>
+              <w:cnfStyle w:val="000000100000" w:firstRow="0" w:lastRow="0" w:firstColumn="0" w:lastColumn="0" w:oddVBand="0" w:evenVBand="0" w:oddHBand="1" w:evenHBand="0" w:firstRowFirstColumn="0" w:firstRowLastColumn="0" w:lastRowFirstColumn="0" w:lastRowLastColumn="0"/>
+              <w:rPr>
+                <w:sz w:val="24"/>
+              </w:rPr>
+            </w:pPr>
+            <w:r>
+              <w:rPr>
+                <w:sz w:val="24"/>
+              </w:rPr>
+              <w:t>VARCHAR(12)</w:t>
+            </w:r>
+          </w:p>
+        </w:tc>
+        <w:tc>
+          <w:tcPr>
+            <w:tcW w:w="1571" w:type="dxa"/>
+          </w:tcPr>
+          <w:p>
+            <w:pPr>
+              <w:jc w:val="center"/>
+              <w:cnfStyle w:val="000000100000" w:firstRow="0" w:lastRow="0" w:firstColumn="0" w:lastColumn="0" w:oddVBand="0" w:evenVBand="0" w:oddHBand="1" w:evenHBand="0" w:firstRowFirstColumn="0" w:firstRowLastColumn="0" w:lastRowFirstColumn="0" w:lastRowLastColumn="0"/>
+              <w:rPr>
+                <w:b/>
+                <w:sz w:val="24"/>
+              </w:rPr>
+            </w:pPr>
+            <w:r>
+              <w:rPr>
+                <w:b/>
+                <w:sz w:val="24"/>
+              </w:rPr>
+              <w:t>FK, NN</w:t>
+            </w:r>
+          </w:p>
+        </w:tc>
+        <w:tc>
+          <w:tcPr>
+            <w:tcW w:w="9086" w:type="dxa"/>
+          </w:tcPr>
+          <w:p>
+            <w:pPr>
+              <w:cnfStyle w:val="000000100000" w:firstRow="0" w:lastRow="0" w:firstColumn="0" w:lastColumn="0" w:oddVBand="0" w:evenVBand="0" w:oddHBand="1" w:evenHBand="0" w:firstRowFirstColumn="0" w:firstRowLastColumn="0" w:lastRowFirstColumn="0" w:lastRowLastColumn="0"/>
+              <w:rPr>
+                <w:sz w:val="24"/>
+              </w:rPr>
+            </w:pPr>
+            <w:r>
+              <w:rPr>
+                <w:sz w:val="24"/>
+              </w:rPr>
+              <w:t>Clave única para cada venta que se realice.</w:t>
+            </w:r>
+          </w:p>
+        </w:tc>
+      </w:tr>
+      <w:tr>
+        <w:tc>
+          <w:tcPr>
+            <w:cnfStyle w:val="001000000000" w:firstRow="0" w:lastRow="0" w:firstColumn="1" w:lastColumn="0" w:oddVBand="0" w:evenVBand="0" w:oddHBand="0" w:evenHBand="0" w:firstRowFirstColumn="0" w:firstRowLastColumn="0" w:lastRowFirstColumn="0" w:lastRowLastColumn="0"/>
+            <w:tcW w:w="2254" w:type="dxa"/>
+          </w:tcPr>
+          <w:p>
+            <w:pPr>
+              <w:rPr>
+                <w:sz w:val="24"/>
+              </w:rPr>
+            </w:pPr>
+            <w:proofErr w:type="spellStart"/>
+            <w:r>
+              <w:rPr>
+                <w:sz w:val="24"/>
+              </w:rPr>
+              <w:t>id_usuario</w:t>
+            </w:r>
+            <w:proofErr w:type="spellEnd"/>
+          </w:p>
+        </w:tc>
+        <w:tc>
+          <w:tcPr>
+            <w:tcW w:w="1685" w:type="dxa"/>
+          </w:tcPr>
+          <w:p>
+            <w:pPr>
+              <w:jc w:val="center"/>
+              <w:cnfStyle w:val="000000000000" w:firstRow="0" w:lastRow="0" w:firstColumn="0" w:lastColumn="0" w:oddVBand="0" w:evenVBand="0" w:oddHBand="0" w:evenHBand="0" w:firstRowFirstColumn="0" w:firstRowLastColumn="0" w:lastRowFirstColumn="0" w:lastRowLastColumn="0"/>
+              <w:rPr>
+                <w:sz w:val="24"/>
+              </w:rPr>
+            </w:pPr>
+            <w:r>
+              <w:rPr>
+                <w:sz w:val="24"/>
+              </w:rPr>
+              <w:t>VARCHAR(15)</w:t>
+            </w:r>
+          </w:p>
+        </w:tc>
+        <w:tc>
+          <w:tcPr>
+            <w:tcW w:w="1571" w:type="dxa"/>
+          </w:tcPr>
+          <w:p>
+            <w:pPr>
+              <w:jc w:val="center"/>
+              <w:cnfStyle w:val="000000000000" w:firstRow="0" w:lastRow="0" w:firstColumn="0" w:lastColumn="0" w:oddVBand="0" w:evenVBand="0" w:oddHBand="0" w:evenHBand="0" w:firstRowFirstColumn="0" w:firstRowLastColumn="0" w:lastRowFirstColumn="0" w:lastRowLastColumn="0"/>
+              <w:rPr>
+                <w:b/>
+                <w:sz w:val="24"/>
+              </w:rPr>
+            </w:pPr>
+            <w:r>
+              <w:rPr>
+                <w:b/>
+                <w:sz w:val="24"/>
+              </w:rPr>
+              <w:t>FK</w:t>
+            </w:r>
+          </w:p>
+        </w:tc>
+        <w:tc>
+          <w:tcPr>
+            <w:tcW w:w="9086" w:type="dxa"/>
+          </w:tcPr>
+          <w:p>
+            <w:pPr>
+              <w:cnfStyle w:val="000000000000" w:firstRow="0" w:lastRow="0" w:firstColumn="0" w:lastColumn="0" w:oddVBand="0" w:evenVBand="0" w:oddHBand="0" w:evenHBand="0" w:firstRowFirstColumn="0" w:firstRowLastColumn="0" w:lastRowFirstColumn="0" w:lastRowLastColumn="0"/>
+              <w:rPr>
+                <w:sz w:val="24"/>
+              </w:rPr>
+            </w:pPr>
+            <w:r>
+              <w:rPr>
+                <w:sz w:val="24"/>
+              </w:rPr>
+              <w:t>Clave única para cada usuario.</w:t>
+            </w:r>
+          </w:p>
+        </w:tc>
+      </w:tr>
+      <w:tr>
+        <w:trPr>
+          <w:cnfStyle w:val="000000100000" w:firstRow="0" w:lastRow="0" w:firstColumn="0" w:lastColumn="0" w:oddVBand="0" w:evenVBand="0" w:oddHBand="1" w:evenHBand="0" w:firstRowFirstColumn="0" w:firstRowLastColumn="0" w:lastRowFirstColumn="0" w:lastRowLastColumn="0"/>
+        </w:trPr>
+        <w:tc>
+          <w:tcPr>
+            <w:cnfStyle w:val="001000000000" w:firstRow="0" w:lastRow="0" w:firstColumn="1" w:lastColumn="0" w:oddVBand="0" w:evenVBand="0" w:oddHBand="0" w:evenHBand="0" w:firstRowFirstColumn="0" w:firstRowLastColumn="0" w:lastRowFirstColumn="0" w:lastRowLastColumn="0"/>
+            <w:tcW w:w="2254" w:type="dxa"/>
+          </w:tcPr>
+          <w:p>
+            <w:pPr>
+              <w:rPr>
+                <w:sz w:val="24"/>
+              </w:rPr>
+            </w:pPr>
+            <w:proofErr w:type="spellStart"/>
+            <w:r>
+              <w:rPr>
+                <w:sz w:val="24"/>
+              </w:rPr>
+              <w:t>id_articulo</w:t>
+            </w:r>
+            <w:proofErr w:type="spellEnd"/>
+          </w:p>
+        </w:tc>
+        <w:tc>
+          <w:tcPr>
+            <w:tcW w:w="1685" w:type="dxa"/>
+          </w:tcPr>
+          <w:p>
+            <w:pPr>
+              <w:jc w:val="center"/>
+              <w:cnfStyle w:val="000000100000" w:firstRow="0" w:lastRow="0" w:firstColumn="0" w:lastColumn="0" w:oddVBand="0" w:evenVBand="0" w:oddHBand="1" w:evenHBand="0" w:firstRowFirstColumn="0" w:firstRowLastColumn="0" w:lastRowFirstColumn="0" w:lastRowLastColumn="0"/>
+              <w:rPr>
+                <w:sz w:val="24"/>
+              </w:rPr>
+            </w:pPr>
+            <w:r>
+              <w:rPr>
+                <w:sz w:val="24"/>
+              </w:rPr>
+              <w:t>VARCHAR(20)</w:t>
+            </w:r>
+          </w:p>
+        </w:tc>
+        <w:tc>
+          <w:tcPr>
+            <w:tcW w:w="1571" w:type="dxa"/>
+          </w:tcPr>
+          <w:p>
+            <w:pPr>
+              <w:jc w:val="center"/>
+              <w:cnfStyle w:val="000000100000" w:firstRow="0" w:lastRow="0" w:firstColumn="0" w:lastColumn="0" w:oddVBand="0" w:evenVBand="0" w:oddHBand="1" w:evenHBand="0" w:firstRowFirstColumn="0" w:firstRowLastColumn="0" w:lastRowFirstColumn="0" w:lastRowLastColumn="0"/>
+              <w:rPr>
+                <w:b/>
+                <w:sz w:val="24"/>
+              </w:rPr>
+            </w:pPr>
+            <w:r>
+              <w:rPr>
+                <w:b/>
+                <w:sz w:val="24"/>
+              </w:rPr>
+              <w:t>FK, NN</w:t>
+            </w:r>
+          </w:p>
+        </w:tc>
+        <w:tc>
+          <w:tcPr>
+            <w:tcW w:w="9086" w:type="dxa"/>
+          </w:tcPr>
+          <w:p>
+            <w:pPr>
+              <w:cnfStyle w:val="000000100000" w:firstRow="0" w:lastRow="0" w:firstColumn="0" w:lastColumn="0" w:oddVBand="0" w:evenVBand="0" w:oddHBand="1" w:evenHBand="0" w:firstRowFirstColumn="0" w:firstRowLastColumn="0" w:lastRowFirstColumn="0" w:lastRowLastColumn="0"/>
+              <w:rPr>
+                <w:sz w:val="24"/>
+              </w:rPr>
+            </w:pPr>
+            <w:r>
+              <w:rPr>
+                <w:sz w:val="24"/>
+              </w:rPr>
+              <w:t>Clave única para cada artículo.</w:t>
+            </w:r>
+          </w:p>
+        </w:tc>
+      </w:tr>
+      <w:tr>
+        <w:tc>
+          <w:tcPr>
+            <w:cnfStyle w:val="001000000000" w:firstRow="0" w:lastRow="0" w:firstColumn="1" w:lastColumn="0" w:oddVBand="0" w:evenVBand="0" w:oddHBand="0" w:evenHBand="0" w:firstRowFirstColumn="0" w:firstRowLastColumn="0" w:lastRowFirstColumn="0" w:lastRowLastColumn="0"/>
+            <w:tcW w:w="2254" w:type="dxa"/>
+          </w:tcPr>
+          <w:p>
+            <w:pPr>
+              <w:rPr>
+                <w:sz w:val="24"/>
+              </w:rPr>
+            </w:pPr>
+            <w:r>
+              <w:rPr>
+                <w:sz w:val="24"/>
+              </w:rPr>
+              <w:t>motivo</w:t>
+            </w:r>
+          </w:p>
+        </w:tc>
+        <w:tc>
+          <w:tcPr>
+            <w:tcW w:w="1685" w:type="dxa"/>
+          </w:tcPr>
+          <w:p>
+            <w:pPr>
+              <w:jc w:val="center"/>
+              <w:cnfStyle w:val="000000000000" w:firstRow="0" w:lastRow="0" w:firstColumn="0" w:lastColumn="0" w:oddVBand="0" w:evenVBand="0" w:oddHBand="0" w:evenHBand="0" w:firstRowFirstColumn="0" w:firstRowLastColumn="0" w:lastRowFirstColumn="0" w:lastRowLastColumn="0"/>
+              <w:rPr>
+                <w:sz w:val="24"/>
+              </w:rPr>
+            </w:pPr>
+            <w:r>
+              <w:rPr>
+                <w:sz w:val="24"/>
+              </w:rPr>
+              <w:t>VARCHAR(6)</w:t>
+            </w:r>
+          </w:p>
+        </w:tc>
+        <w:tc>
+          <w:tcPr>
+            <w:tcW w:w="1571" w:type="dxa"/>
+          </w:tcPr>
+          <w:p>
+            <w:pPr>
+              <w:jc w:val="center"/>
+              <w:cnfStyle w:val="000000000000" w:firstRow="0" w:lastRow="0" w:firstColumn="0" w:lastColumn="0" w:oddVBand="0" w:evenVBand="0" w:oddHBand="0" w:evenHBand="0" w:firstRowFirstColumn="0" w:firstRowLastColumn="0" w:lastRowFirstColumn="0" w:lastRowLastColumn="0"/>
+              <w:rPr>
+                <w:b/>
+                <w:sz w:val="24"/>
+              </w:rPr>
+            </w:pPr>
+            <w:r>
+              <w:rPr>
+                <w:b/>
+                <w:sz w:val="24"/>
+              </w:rPr>
+              <w:t>NN</w:t>
+            </w:r>
+          </w:p>
+        </w:tc>
+        <w:tc>
+          <w:tcPr>
+            <w:tcW w:w="9086" w:type="dxa"/>
+          </w:tcPr>
+          <w:p>
+            <w:pPr>
+              <w:cnfStyle w:val="000000000000" w:firstRow="0" w:lastRow="0" w:firstColumn="0" w:lastColumn="0" w:oddVBand="0" w:evenVBand="0" w:oddHBand="0" w:evenHBand="0" w:firstRowFirstColumn="0" w:firstRowLastColumn="0" w:lastRowFirstColumn="0" w:lastRowLastColumn="0"/>
+              <w:rPr>
+                <w:sz w:val="24"/>
+              </w:rPr>
+            </w:pPr>
+            <w:r>
+              <w:rPr>
+                <w:sz w:val="24"/>
+              </w:rPr>
+              <w:t>Causa por la cual se efectúa la devolución.</w:t>
+            </w:r>
+          </w:p>
+        </w:tc>
+      </w:tr>
+      <w:tr>
+        <w:trPr>
+          <w:cnfStyle w:val="000000100000" w:firstRow="0" w:lastRow="0" w:firstColumn="0" w:lastColumn="0" w:oddVBand="0" w:evenVBand="0" w:oddHBand="1" w:evenHBand="0" w:firstRowFirstColumn="0" w:firstRowLastColumn="0" w:lastRowFirstColumn="0" w:lastRowLastColumn="0"/>
+        </w:trPr>
+        <w:tc>
+          <w:tcPr>
+            <w:cnfStyle w:val="001000000000" w:firstRow="0" w:lastRow="0" w:firstColumn="1" w:lastColumn="0" w:oddVBand="0" w:evenVBand="0" w:oddHBand="0" w:evenHBand="0" w:firstRowFirstColumn="0" w:firstRowLastColumn="0" w:lastRowFirstColumn="0" w:lastRowLastColumn="0"/>
+            <w:tcW w:w="2254" w:type="dxa"/>
+          </w:tcPr>
+          <w:p>
+            <w:pPr>
+              <w:rPr>
+                <w:sz w:val="24"/>
+              </w:rPr>
+            </w:pPr>
+            <w:proofErr w:type="spellStart"/>
+            <w:r>
+              <w:rPr>
+                <w:sz w:val="24"/>
+              </w:rPr>
+              <w:t>accion</w:t>
+            </w:r>
+            <w:proofErr w:type="spellEnd"/>
+          </w:p>
+        </w:tc>
+        <w:tc>
+          <w:tcPr>
+            <w:tcW w:w="1685" w:type="dxa"/>
+          </w:tcPr>
+          <w:p>
+            <w:pPr>
+              <w:jc w:val="center"/>
+              <w:cnfStyle w:val="000000100000" w:firstRow="0" w:lastRow="0" w:firstColumn="0" w:lastColumn="0" w:oddVBand="0" w:evenVBand="0" w:oddHBand="1" w:evenHBand="0" w:firstRowFirstColumn="0" w:firstRowLastColumn="0" w:lastRowFirstColumn="0" w:lastRowLastColumn="0"/>
+              <w:rPr>
+                <w:sz w:val="24"/>
+              </w:rPr>
+            </w:pPr>
+            <w:r>
+              <w:rPr>
+                <w:sz w:val="24"/>
+              </w:rPr>
+              <w:t>VARCHAR(3)</w:t>
+            </w:r>
+          </w:p>
+        </w:tc>
+        <w:tc>
+          <w:tcPr>
+            <w:tcW w:w="1571" w:type="dxa"/>
+          </w:tcPr>
+          <w:p>
+            <w:pPr>
+              <w:jc w:val="center"/>
+              <w:cnfStyle w:val="000000100000" w:firstRow="0" w:lastRow="0" w:firstColumn="0" w:lastColumn="0" w:oddVBand="0" w:evenVBand="0" w:oddHBand="1" w:evenHBand="0" w:firstRowFirstColumn="0" w:firstRowLastColumn="0" w:lastRowFirstColumn="0" w:lastRowLastColumn="0"/>
+              <w:rPr>
+                <w:b/>
+                <w:sz w:val="24"/>
+              </w:rPr>
+            </w:pPr>
+            <w:r>
+              <w:rPr>
+                <w:b/>
+                <w:sz w:val="24"/>
+              </w:rPr>
+              <w:t>NN</w:t>
+            </w:r>
+          </w:p>
+        </w:tc>
+        <w:tc>
+          <w:tcPr>
+            <w:tcW w:w="9086" w:type="dxa"/>
+          </w:tcPr>
+          <w:p>
+            <w:pPr>
+              <w:cnfStyle w:val="000000100000" w:firstRow="0" w:lastRow="0" w:firstColumn="0" w:lastColumn="0" w:oddVBand="0" w:evenVBand="0" w:oddHBand="1" w:evenHBand="0" w:firstRowFirstColumn="0" w:firstRowLastColumn="0" w:lastRowFirstColumn="0" w:lastRowLastColumn="0"/>
+              <w:rPr>
+                <w:sz w:val="24"/>
+              </w:rPr>
+            </w:pPr>
+            <w:r>
+              <w:rPr>
+                <w:sz w:val="24"/>
+              </w:rPr>
+              <w:t>Forma en que se resuelve el problema.</w:t>
+            </w:r>
+          </w:p>
+        </w:tc>
+      </w:tr>
+      <w:tr>
+        <w:tc>
+          <w:tcPr>
+            <w:cnfStyle w:val="001000000000" w:firstRow="0" w:lastRow="0" w:firstColumn="1" w:lastColumn="0" w:oddVBand="0" w:evenVBand="0" w:oddHBand="0" w:evenHBand="0" w:firstRowFirstColumn="0" w:firstRowLastColumn="0" w:lastRowFirstColumn="0" w:lastRowLastColumn="0"/>
+            <w:tcW w:w="2254" w:type="dxa"/>
+          </w:tcPr>
+          <w:p>
+            <w:pPr>
+              <w:rPr>
+                <w:sz w:val="24"/>
+              </w:rPr>
+            </w:pPr>
+            <w:r>
+              <w:rPr>
+                <w:sz w:val="24"/>
+              </w:rPr>
+              <w:t>cantidad</w:t>
+            </w:r>
+          </w:p>
+        </w:tc>
+        <w:tc>
+          <w:tcPr>
+            <w:tcW w:w="1685" w:type="dxa"/>
+          </w:tcPr>
+          <w:p>
+            <w:pPr>
+              <w:jc w:val="center"/>
+              <w:cnfStyle w:val="000000000000" w:firstRow="0" w:lastRow="0" w:firstColumn="0" w:lastColumn="0" w:oddVBand="0" w:evenVBand="0" w:oddHBand="0" w:evenHBand="0" w:firstRowFirstColumn="0" w:firstRowLastColumn="0" w:lastRowFirstColumn="0" w:lastRowLastColumn="0"/>
+              <w:rPr>
+                <w:sz w:val="24"/>
+              </w:rPr>
+            </w:pPr>
+            <w:r>
+              <w:rPr>
+                <w:sz w:val="24"/>
+              </w:rPr>
+              <w:t>DEC(10,4)</w:t>
+            </w:r>
+          </w:p>
+        </w:tc>
+        <w:tc>
+          <w:tcPr>
+            <w:tcW w:w="1571" w:type="dxa"/>
+          </w:tcPr>
+          <w:p>
+            <w:pPr>
+              <w:jc w:val="center"/>
+              <w:cnfStyle w:val="000000000000" w:firstRow="0" w:lastRow="0" w:firstColumn="0" w:lastColumn="0" w:oddVBand="0" w:evenVBand="0" w:oddHBand="0" w:evenHBand="0" w:firstRowFirstColumn="0" w:firstRowLastColumn="0" w:lastRowFirstColumn="0" w:lastRowLastColumn="0"/>
+              <w:rPr>
+                <w:b/>
+                <w:sz w:val="24"/>
+              </w:rPr>
+            </w:pPr>
+            <w:r>
+              <w:rPr>
+                <w:b/>
+                <w:sz w:val="24"/>
+              </w:rPr>
+              <w:t>NN</w:t>
+            </w:r>
+          </w:p>
+        </w:tc>
+        <w:tc>
+          <w:tcPr>
+            <w:tcW w:w="9086" w:type="dxa"/>
+          </w:tcPr>
+          <w:p>
+            <w:pPr>
+              <w:cnfStyle w:val="000000000000" w:firstRow="0" w:lastRow="0" w:firstColumn="0" w:lastColumn="0" w:oddVBand="0" w:evenVBand="0" w:oddHBand="0" w:evenHBand="0" w:firstRowFirstColumn="0" w:firstRowLastColumn="0" w:lastRowFirstColumn="0" w:lastRowLastColumn="0"/>
+              <w:rPr>
+                <w:sz w:val="24"/>
+              </w:rPr>
+            </w:pPr>
+            <w:r>
+              <w:rPr>
+                <w:sz w:val="24"/>
+              </w:rPr>
+              <w:t>Cantidad a devolver</w:t>
+            </w:r>
+            <w:bookmarkStart w:id="18" w:name="_GoBack"/>
+            <w:bookmarkEnd w:id="18"/>
+          </w:p>
+        </w:tc>
+      </w:tr>
+      <w:tr>
+        <w:trPr>
+          <w:cnfStyle w:val="000000100000" w:firstRow="0" w:lastRow="0" w:firstColumn="0" w:lastColumn="0" w:oddVBand="0" w:evenVBand="0" w:oddHBand="1" w:evenHBand="0" w:firstRowFirstColumn="0" w:firstRowLastColumn="0" w:lastRowFirstColumn="0" w:lastRowLastColumn="0"/>
+        </w:trPr>
+        <w:tc>
+          <w:tcPr>
+            <w:cnfStyle w:val="001000000000" w:firstRow="0" w:lastRow="0" w:firstColumn="1" w:lastColumn="0" w:oddVBand="0" w:evenVBand="0" w:oddHBand="0" w:evenHBand="0" w:firstRowFirstColumn="0" w:firstRowLastColumn="0" w:lastRowFirstColumn="0" w:lastRowLastColumn="0"/>
+            <w:tcW w:w="2254" w:type="dxa"/>
+          </w:tcPr>
+          <w:p>
+            <w:pPr>
+              <w:rPr>
+                <w:sz w:val="24"/>
+              </w:rPr>
+            </w:pPr>
+            <w:proofErr w:type="spellStart"/>
+            <w:r>
+              <w:rPr>
+                <w:sz w:val="24"/>
+              </w:rPr>
+              <w:t>fecha_venta</w:t>
+            </w:r>
+            <w:proofErr w:type="spellEnd"/>
+          </w:p>
+        </w:tc>
+        <w:tc>
+          <w:tcPr>
+            <w:tcW w:w="1685" w:type="dxa"/>
+          </w:tcPr>
+          <w:p>
+            <w:pPr>
+              <w:jc w:val="center"/>
+              <w:cnfStyle w:val="000000100000" w:firstRow="0" w:lastRow="0" w:firstColumn="0" w:lastColumn="0" w:oddVBand="0" w:evenVBand="0" w:oddHBand="1" w:evenHBand="0" w:firstRowFirstColumn="0" w:firstRowLastColumn="0" w:lastRowFirstColumn="0" w:lastRowLastColumn="0"/>
+              <w:rPr>
+                <w:sz w:val="24"/>
+              </w:rPr>
+            </w:pPr>
+            <w:r>
+              <w:rPr>
+                <w:sz w:val="24"/>
+              </w:rPr>
+              <w:t>DATE</w:t>
+            </w:r>
+          </w:p>
+        </w:tc>
+        <w:tc>
+          <w:tcPr>
+            <w:tcW w:w="1571" w:type="dxa"/>
+          </w:tcPr>
+          <w:p>
+            <w:pPr>
+              <w:jc w:val="center"/>
+              <w:cnfStyle w:val="000000100000" w:firstRow="0" w:lastRow="0" w:firstColumn="0" w:lastColumn="0" w:oddVBand="0" w:evenVBand="0" w:oddHBand="1" w:evenHBand="0" w:firstRowFirstColumn="0" w:firstRowLastColumn="0" w:lastRowFirstColumn="0" w:lastRowLastColumn="0"/>
+              <w:rPr>
+                <w:b/>
+                <w:sz w:val="24"/>
+              </w:rPr>
+            </w:pPr>
+            <w:r>
+              <w:rPr>
+                <w:b/>
+                <w:sz w:val="24"/>
+              </w:rPr>
+              <w:t>NN</w:t>
+            </w:r>
+          </w:p>
+        </w:tc>
+        <w:tc>
+          <w:tcPr>
+            <w:tcW w:w="9086" w:type="dxa"/>
+          </w:tcPr>
+          <w:p>
+            <w:pPr>
+              <w:cnfStyle w:val="000000100000" w:firstRow="0" w:lastRow="0" w:firstColumn="0" w:lastColumn="0" w:oddVBand="0" w:evenVBand="0" w:oddHBand="1" w:evenHBand="0" w:firstRowFirstColumn="0" w:firstRowLastColumn="0" w:lastRowFirstColumn="0" w:lastRowLastColumn="0"/>
+              <w:rPr>
+                <w:sz w:val="24"/>
+              </w:rPr>
+            </w:pPr>
+            <w:r>
+              <w:rPr>
+                <w:sz w:val="24"/>
+              </w:rPr>
+              <w:t>Fecha de la venta.</w:t>
+            </w:r>
+          </w:p>
+        </w:tc>
+      </w:tr>
+      <w:tr>
+        <w:tc>
+          <w:tcPr>
+            <w:cnfStyle w:val="001000000000" w:firstRow="0" w:lastRow="0" w:firstColumn="1" w:lastColumn="0" w:oddVBand="0" w:evenVBand="0" w:oddHBand="0" w:evenHBand="0" w:firstRowFirstColumn="0" w:firstRowLastColumn="0" w:lastRowFirstColumn="0" w:lastRowLastColumn="0"/>
+            <w:tcW w:w="2254" w:type="dxa"/>
+          </w:tcPr>
+          <w:p>
+            <w:pPr>
+              <w:rPr>
+                <w:sz w:val="24"/>
+              </w:rPr>
+            </w:pPr>
+            <w:proofErr w:type="spellStart"/>
+            <w:r>
+              <w:rPr>
+                <w:sz w:val="24"/>
+              </w:rPr>
+              <w:t>hora_venta</w:t>
+            </w:r>
+            <w:proofErr w:type="spellEnd"/>
+          </w:p>
+        </w:tc>
+        <w:tc>
+          <w:tcPr>
+            <w:tcW w:w="1685" w:type="dxa"/>
+          </w:tcPr>
+          <w:p>
+            <w:pPr>
+              <w:jc w:val="center"/>
+              <w:cnfStyle w:val="000000000000" w:firstRow="0" w:lastRow="0" w:firstColumn="0" w:lastColumn="0" w:oddVBand="0" w:evenVBand="0" w:oddHBand="0" w:evenHBand="0" w:firstRowFirstColumn="0" w:firstRowLastColumn="0" w:lastRowFirstColumn="0" w:lastRowLastColumn="0"/>
+              <w:rPr>
+                <w:sz w:val="24"/>
+              </w:rPr>
+            </w:pPr>
+            <w:r>
+              <w:rPr>
+                <w:sz w:val="24"/>
+              </w:rPr>
+              <w:t>VARCHAR(15)</w:t>
+            </w:r>
+          </w:p>
+        </w:tc>
+        <w:tc>
+          <w:tcPr>
+            <w:tcW w:w="1571" w:type="dxa"/>
+          </w:tcPr>
+          <w:p>
+            <w:pPr>
+              <w:jc w:val="center"/>
+              <w:cnfStyle w:val="000000000000" w:firstRow="0" w:lastRow="0" w:firstColumn="0" w:lastColumn="0" w:oddVBand="0" w:evenVBand="0" w:oddHBand="0" w:evenHBand="0" w:firstRowFirstColumn="0" w:firstRowLastColumn="0" w:lastRowFirstColumn="0" w:lastRowLastColumn="0"/>
+              <w:rPr>
+                <w:b/>
+                <w:sz w:val="24"/>
+              </w:rPr>
+            </w:pPr>
+            <w:r>
+              <w:rPr>
+                <w:b/>
+                <w:sz w:val="24"/>
+              </w:rPr>
+              <w:t>NN</w:t>
+            </w:r>
+          </w:p>
+        </w:tc>
+        <w:tc>
+          <w:tcPr>
+            <w:tcW w:w="9086" w:type="dxa"/>
+          </w:tcPr>
+          <w:p>
+            <w:pPr>
+              <w:cnfStyle w:val="000000000000" w:firstRow="0" w:lastRow="0" w:firstColumn="0" w:lastColumn="0" w:oddVBand="0" w:evenVBand="0" w:oddHBand="0" w:evenHBand="0" w:firstRowFirstColumn="0" w:firstRowLastColumn="0" w:lastRowFirstColumn="0" w:lastRowLastColumn="0"/>
+              <w:rPr>
+                <w:sz w:val="24"/>
+              </w:rPr>
+            </w:pPr>
+            <w:r>
+              <w:rPr>
+                <w:sz w:val="24"/>
+              </w:rPr>
+              <w:t>Hora en que se realizó la venta.</w:t>
+            </w:r>
+          </w:p>
+        </w:tc>
+      </w:tr>
+    </w:tbl>
+    <w:p/>
     <w:p/>
     <w:sectPr>
       <w:footerReference w:type="default" r:id="rId7"/>
@@ -3499,7 +7013,7 @@
             <w:noProof/>
             <w:lang w:val="es-ES"/>
           </w:rPr>
-          <w:t>2</w:t>
+          <w:t>4</w:t>
         </w:r>
         <w:r>
           <w:fldChar w:fldCharType="end"/>
@@ -4053,6 +7567,7 @@
   <w:style w:type="paragraph" w:default="1" w:styleId="Normal">
     <w:name w:val="Normal"/>
     <w:qFormat/>
+    <w:rsid w:val="00195847"/>
   </w:style>
   <w:style w:type="paragraph" w:styleId="Ttulo1">
     <w:name w:val="heading 1"/>

</xml_diff>

<commit_message>
Interfaz Insertar y Modificar terminadas
Reestructuración de las interfaces debido a los cambios en las tablas
</commit_message>
<xml_diff>
--- a/MySQL/Diccionario de datos SIESM 2015.docx
+++ b/MySQL/Diccionario de datos SIESM 2015.docx
@@ -5,18 +5,20 @@
     <w:p>
       <w:pPr>
         <w:pStyle w:val="Ttulo1"/>
+        <w:jc w:val="center"/>
         <w:rPr>
           <w:b/>
+          <w:sz w:val="40"/>
         </w:rPr>
       </w:pPr>
       <w:r>
         <w:rPr>
           <w:b/>
+          <w:sz w:val="40"/>
         </w:rPr>
         <w:t>Diccionario de datos SIESM 2015</w:t>
       </w:r>
     </w:p>
-    <w:p/>
     <w:p>
       <w:pPr>
         <w:pStyle w:val="Ttulo2"/>
@@ -127,11 +129,6 @@
     </w:p>
     <w:p>
       <w:pPr>
-        <w:pStyle w:val="Prrafodelista"/>
-      </w:pPr>
-    </w:p>
-    <w:p>
-      <w:pPr>
         <w:pStyle w:val="Ttulo2"/>
       </w:pPr>
       <w:r>
@@ -141,14 +138,14 @@
     <w:tbl>
       <w:tblPr>
         <w:tblStyle w:val="Tabladecuadrcula4-nfasis6"/>
-        <w:tblW w:w="14596" w:type="dxa"/>
+        <w:tblW w:w="10910" w:type="dxa"/>
         <w:tblLook w:val="04A0" w:firstRow="1" w:lastRow="0" w:firstColumn="1" w:lastColumn="0" w:noHBand="0" w:noVBand="1"/>
       </w:tblPr>
       <w:tblGrid>
         <w:gridCol w:w="2256"/>
         <w:gridCol w:w="1685"/>
         <w:gridCol w:w="1571"/>
-        <w:gridCol w:w="9084"/>
+        <w:gridCol w:w="5398"/>
       </w:tblGrid>
       <w:tr>
         <w:trPr>
@@ -157,7 +154,7 @@
         <w:tc>
           <w:tcPr>
             <w:cnfStyle w:val="001000000000" w:firstRow="0" w:lastRow="0" w:firstColumn="1" w:lastColumn="0" w:oddVBand="0" w:evenVBand="0" w:oddHBand="0" w:evenHBand="0" w:firstRowFirstColumn="0" w:firstRowLastColumn="0" w:lastRowFirstColumn="0" w:lastRowLastColumn="0"/>
-            <w:tcW w:w="14596" w:type="dxa"/>
+            <w:tcW w:w="10910" w:type="dxa"/>
             <w:gridSpan w:val="4"/>
           </w:tcPr>
           <w:p>
@@ -183,7 +180,7 @@
         <w:tc>
           <w:tcPr>
             <w:cnfStyle w:val="001000000000" w:firstRow="0" w:lastRow="0" w:firstColumn="1" w:lastColumn="0" w:oddVBand="0" w:evenVBand="0" w:oddHBand="0" w:evenHBand="0" w:firstRowFirstColumn="0" w:firstRowLastColumn="0" w:lastRowFirstColumn="0" w:lastRowLastColumn="0"/>
-            <w:tcW w:w="2263" w:type="dxa"/>
+            <w:tcW w:w="2256" w:type="dxa"/>
             <w:shd w:val="clear" w:color="auto" w:fill="9CC2E5" w:themeFill="accent1" w:themeFillTint="99"/>
           </w:tcPr>
           <w:p>
@@ -203,7 +200,7 @@
         </w:tc>
         <w:tc>
           <w:tcPr>
-            <w:tcW w:w="1560" w:type="dxa"/>
+            <w:tcW w:w="1685" w:type="dxa"/>
             <w:shd w:val="clear" w:color="auto" w:fill="9CC2E5" w:themeFill="accent1" w:themeFillTint="99"/>
           </w:tcPr>
           <w:p>
@@ -249,7 +246,7 @@
         </w:tc>
         <w:tc>
           <w:tcPr>
-            <w:tcW w:w="9202" w:type="dxa"/>
+            <w:tcW w:w="5398" w:type="dxa"/>
             <w:shd w:val="clear" w:color="auto" w:fill="9CC2E5" w:themeFill="accent1" w:themeFillTint="99"/>
           </w:tcPr>
           <w:p>
@@ -275,7 +272,7 @@
         <w:tc>
           <w:tcPr>
             <w:cnfStyle w:val="001000000000" w:firstRow="0" w:lastRow="0" w:firstColumn="1" w:lastColumn="0" w:oddVBand="0" w:evenVBand="0" w:oddHBand="0" w:evenHBand="0" w:firstRowFirstColumn="0" w:firstRowLastColumn="0" w:lastRowFirstColumn="0" w:lastRowLastColumn="0"/>
-            <w:tcW w:w="2263" w:type="dxa"/>
+            <w:tcW w:w="2256" w:type="dxa"/>
           </w:tcPr>
           <w:p>
             <w:pPr>
@@ -295,7 +292,7 @@
         </w:tc>
         <w:tc>
           <w:tcPr>
-            <w:tcW w:w="1560" w:type="dxa"/>
+            <w:tcW w:w="1685" w:type="dxa"/>
           </w:tcPr>
           <w:p>
             <w:pPr>
@@ -336,7 +333,7 @@
         </w:tc>
         <w:tc>
           <w:tcPr>
-            <w:tcW w:w="9202" w:type="dxa"/>
+            <w:tcW w:w="5398" w:type="dxa"/>
           </w:tcPr>
           <w:p>
             <w:pPr>
@@ -361,40 +358,50 @@
         <w:tc>
           <w:tcPr>
             <w:cnfStyle w:val="001000000000" w:firstRow="0" w:lastRow="0" w:firstColumn="1" w:lastColumn="0" w:oddVBand="0" w:evenVBand="0" w:oddHBand="0" w:evenHBand="0" w:firstRowFirstColumn="0" w:firstRowLastColumn="0" w:lastRowFirstColumn="0" w:lastRowLastColumn="0"/>
-            <w:tcW w:w="2263" w:type="dxa"/>
-          </w:tcPr>
-          <w:p>
-            <w:pPr>
-              <w:rPr>
-                <w:sz w:val="24"/>
-              </w:rPr>
-            </w:pPr>
-            <w:proofErr w:type="spellStart"/>
-            <w:r>
-              <w:rPr>
-                <w:sz w:val="24"/>
-              </w:rPr>
-              <w:t>nombre_corto</w:t>
-            </w:r>
-            <w:proofErr w:type="spellEnd"/>
-          </w:p>
-        </w:tc>
-        <w:tc>
-          <w:tcPr>
-            <w:tcW w:w="1560" w:type="dxa"/>
-          </w:tcPr>
-          <w:p>
-            <w:pPr>
-              <w:cnfStyle w:val="000000100000" w:firstRow="0" w:lastRow="0" w:firstColumn="0" w:lastColumn="0" w:oddVBand="0" w:evenVBand="0" w:oddHBand="1" w:evenHBand="0" w:firstRowFirstColumn="0" w:firstRowLastColumn="0" w:lastRowFirstColumn="0" w:lastRowLastColumn="0"/>
-              <w:rPr>
-                <w:sz w:val="24"/>
-              </w:rPr>
-            </w:pPr>
-            <w:r>
-              <w:rPr>
-                <w:sz w:val="24"/>
-              </w:rPr>
-              <w:t>VARCHAR(15)</w:t>
+            <w:tcW w:w="2256" w:type="dxa"/>
+          </w:tcPr>
+          <w:p>
+            <w:pPr>
+              <w:rPr>
+                <w:sz w:val="24"/>
+              </w:rPr>
+            </w:pPr>
+            <w:r>
+              <w:rPr>
+                <w:sz w:val="24"/>
+              </w:rPr>
+              <w:t>nombre</w:t>
+            </w:r>
+          </w:p>
+        </w:tc>
+        <w:tc>
+          <w:tcPr>
+            <w:tcW w:w="1685" w:type="dxa"/>
+          </w:tcPr>
+          <w:p>
+            <w:pPr>
+              <w:cnfStyle w:val="000000100000" w:firstRow="0" w:lastRow="0" w:firstColumn="0" w:lastColumn="0" w:oddVBand="0" w:evenVBand="0" w:oddHBand="1" w:evenHBand="0" w:firstRowFirstColumn="0" w:firstRowLastColumn="0" w:lastRowFirstColumn="0" w:lastRowLastColumn="0"/>
+              <w:rPr>
+                <w:sz w:val="24"/>
+              </w:rPr>
+            </w:pPr>
+            <w:r>
+              <w:rPr>
+                <w:sz w:val="24"/>
+              </w:rPr>
+              <w:t>VARCHAR(</w:t>
+            </w:r>
+            <w:r>
+              <w:rPr>
+                <w:sz w:val="24"/>
+              </w:rPr>
+              <w:t>150</w:t>
+            </w:r>
+            <w:r>
+              <w:rPr>
+                <w:sz w:val="24"/>
+              </w:rPr>
+              <w:t>)</w:t>
             </w:r>
           </w:p>
         </w:tc>
@@ -422,32 +429,20 @@
         </w:tc>
         <w:tc>
           <w:tcPr>
-            <w:tcW w:w="9202" w:type="dxa"/>
-          </w:tcPr>
-          <w:p>
-            <w:pPr>
-              <w:cnfStyle w:val="000000100000" w:firstRow="0" w:lastRow="0" w:firstColumn="0" w:lastColumn="0" w:oddVBand="0" w:evenVBand="0" w:oddHBand="1" w:evenHBand="0" w:firstRowFirstColumn="0" w:firstRowLastColumn="0" w:lastRowFirstColumn="0" w:lastRowLastColumn="0"/>
-              <w:rPr>
-                <w:sz w:val="24"/>
-              </w:rPr>
-            </w:pPr>
-            <w:r>
-              <w:rPr>
-                <w:sz w:val="24"/>
-              </w:rPr>
-              <w:t xml:space="preserve">Nombre corto para el </w:t>
-            </w:r>
-            <w:r>
-              <w:rPr>
-                <w:sz w:val="24"/>
-              </w:rPr>
-              <w:t>artículo</w:t>
-            </w:r>
-            <w:r>
-              <w:rPr>
-                <w:sz w:val="24"/>
-              </w:rPr>
-              <w:t>, se usara para imprimir nombre del artículo en el ticket</w:t>
+            <w:tcW w:w="5398" w:type="dxa"/>
+          </w:tcPr>
+          <w:p>
+            <w:pPr>
+              <w:cnfStyle w:val="000000100000" w:firstRow="0" w:lastRow="0" w:firstColumn="0" w:lastColumn="0" w:oddVBand="0" w:evenVBand="0" w:oddHBand="1" w:evenHBand="0" w:firstRowFirstColumn="0" w:firstRowLastColumn="0" w:lastRowFirstColumn="0" w:lastRowLastColumn="0"/>
+              <w:rPr>
+                <w:sz w:val="24"/>
+              </w:rPr>
+            </w:pPr>
+            <w:r>
+              <w:rPr>
+                <w:sz w:val="24"/>
+              </w:rPr>
+              <w:t>Nombre largo del artículo</w:t>
             </w:r>
             <w:r>
               <w:rPr>
@@ -462,7 +457,7 @@
         <w:tc>
           <w:tcPr>
             <w:cnfStyle w:val="001000000000" w:firstRow="0" w:lastRow="0" w:firstColumn="1" w:lastColumn="0" w:oddVBand="0" w:evenVBand="0" w:oddHBand="0" w:evenHBand="0" w:firstRowFirstColumn="0" w:firstRowLastColumn="0" w:lastRowFirstColumn="0" w:lastRowLastColumn="0"/>
-            <w:tcW w:w="2263" w:type="dxa"/>
+            <w:tcW w:w="2256" w:type="dxa"/>
           </w:tcPr>
           <w:p>
             <w:pPr>
@@ -475,27 +470,45 @@
               <w:rPr>
                 <w:sz w:val="24"/>
               </w:rPr>
-              <w:t>nombre_largo</w:t>
+              <w:t>descripcion</w:t>
             </w:r>
             <w:proofErr w:type="spellEnd"/>
           </w:p>
         </w:tc>
         <w:tc>
           <w:tcPr>
-            <w:tcW w:w="1560" w:type="dxa"/>
-          </w:tcPr>
-          <w:p>
-            <w:pPr>
-              <w:cnfStyle w:val="000000000000" w:firstRow="0" w:lastRow="0" w:firstColumn="0" w:lastColumn="0" w:oddVBand="0" w:evenVBand="0" w:oddHBand="0" w:evenHBand="0" w:firstRowFirstColumn="0" w:firstRowLastColumn="0" w:lastRowFirstColumn="0" w:lastRowLastColumn="0"/>
-              <w:rPr>
-                <w:sz w:val="24"/>
-              </w:rPr>
-            </w:pPr>
-            <w:r>
-              <w:rPr>
-                <w:sz w:val="24"/>
-              </w:rPr>
-              <w:t>VARCHAR(30)</w:t>
+            <w:tcW w:w="1685" w:type="dxa"/>
+          </w:tcPr>
+          <w:p>
+            <w:pPr>
+              <w:cnfStyle w:val="000000000000" w:firstRow="0" w:lastRow="0" w:firstColumn="0" w:lastColumn="0" w:oddVBand="0" w:evenVBand="0" w:oddHBand="0" w:evenHBand="0" w:firstRowFirstColumn="0" w:firstRowLastColumn="0" w:lastRowFirstColumn="0" w:lastRowLastColumn="0"/>
+              <w:rPr>
+                <w:sz w:val="24"/>
+              </w:rPr>
+            </w:pPr>
+            <w:r>
+              <w:rPr>
+                <w:sz w:val="24"/>
+              </w:rPr>
+              <w:t>VARCHAR(</w:t>
+            </w:r>
+            <w:r>
+              <w:rPr>
+                <w:sz w:val="24"/>
+              </w:rPr>
+              <w:t>3</w:t>
+            </w:r>
+            <w:r>
+              <w:rPr>
+                <w:sz w:val="24"/>
+              </w:rPr>
+              <w:t>0</w:t>
+            </w:r>
+            <w:r>
+              <w:rPr>
+                <w:sz w:val="24"/>
+              </w:rPr>
+              <w:t>0)</w:t>
             </w:r>
           </w:p>
         </w:tc>
@@ -512,37 +525,24 @@
                 <w:sz w:val="24"/>
               </w:rPr>
             </w:pPr>
-            <w:r>
-              <w:rPr>
-                <w:b/>
-                <w:sz w:val="24"/>
-              </w:rPr>
-              <w:t>NN</w:t>
-            </w:r>
-          </w:p>
-        </w:tc>
-        <w:tc>
-          <w:tcPr>
-            <w:tcW w:w="9202" w:type="dxa"/>
-          </w:tcPr>
-          <w:p>
-            <w:pPr>
-              <w:cnfStyle w:val="000000000000" w:firstRow="0" w:lastRow="0" w:firstColumn="0" w:lastColumn="0" w:oddVBand="0" w:evenVBand="0" w:oddHBand="0" w:evenHBand="0" w:firstRowFirstColumn="0" w:firstRowLastColumn="0" w:lastRowFirstColumn="0" w:lastRowLastColumn="0"/>
-              <w:rPr>
-                <w:sz w:val="24"/>
-              </w:rPr>
-            </w:pPr>
-            <w:r>
-              <w:rPr>
-                <w:sz w:val="24"/>
-              </w:rPr>
-              <w:t>Nombre largo del artículo, se usara para visualizarlo en la interfaz de venta</w:t>
-            </w:r>
-            <w:r>
-              <w:rPr>
-                <w:sz w:val="24"/>
-              </w:rPr>
-              <w:t>.</w:t>
+          </w:p>
+        </w:tc>
+        <w:tc>
+          <w:tcPr>
+            <w:tcW w:w="5398" w:type="dxa"/>
+          </w:tcPr>
+          <w:p>
+            <w:pPr>
+              <w:cnfStyle w:val="000000000000" w:firstRow="0" w:lastRow="0" w:firstColumn="0" w:lastColumn="0" w:oddVBand="0" w:evenVBand="0" w:oddHBand="0" w:evenHBand="0" w:firstRowFirstColumn="0" w:firstRowLastColumn="0" w:lastRowFirstColumn="0" w:lastRowLastColumn="0"/>
+              <w:rPr>
+                <w:sz w:val="24"/>
+              </w:rPr>
+            </w:pPr>
+            <w:r>
+              <w:rPr>
+                <w:sz w:val="24"/>
+              </w:rPr>
+              <w:t>Descripción del artículo.</w:t>
             </w:r>
           </w:p>
         </w:tc>
@@ -554,7 +554,7 @@
         <w:tc>
           <w:tcPr>
             <w:cnfStyle w:val="001000000000" w:firstRow="0" w:lastRow="0" w:firstColumn="1" w:lastColumn="0" w:oddVBand="0" w:evenVBand="0" w:oddHBand="0" w:evenHBand="0" w:firstRowFirstColumn="0" w:firstRowLastColumn="0" w:lastRowFirstColumn="0" w:lastRowLastColumn="0"/>
-            <w:tcW w:w="2263" w:type="dxa"/>
+            <w:tcW w:w="2256" w:type="dxa"/>
           </w:tcPr>
           <w:p>
             <w:pPr>
@@ -567,27 +567,27 @@
               <w:rPr>
                 <w:sz w:val="24"/>
               </w:rPr>
-              <w:t>descripcion</w:t>
+              <w:t>nivel_critico</w:t>
             </w:r>
             <w:proofErr w:type="spellEnd"/>
           </w:p>
         </w:tc>
         <w:tc>
           <w:tcPr>
-            <w:tcW w:w="1560" w:type="dxa"/>
-          </w:tcPr>
-          <w:p>
-            <w:pPr>
-              <w:cnfStyle w:val="000000100000" w:firstRow="0" w:lastRow="0" w:firstColumn="0" w:lastColumn="0" w:oddVBand="0" w:evenVBand="0" w:oddHBand="1" w:evenHBand="0" w:firstRowFirstColumn="0" w:firstRowLastColumn="0" w:lastRowFirstColumn="0" w:lastRowLastColumn="0"/>
-              <w:rPr>
-                <w:sz w:val="24"/>
-              </w:rPr>
-            </w:pPr>
-            <w:r>
-              <w:rPr>
-                <w:sz w:val="24"/>
-              </w:rPr>
-              <w:t>VARCHAR(120)</w:t>
+            <w:tcW w:w="1685" w:type="dxa"/>
+          </w:tcPr>
+          <w:p>
+            <w:pPr>
+              <w:cnfStyle w:val="000000100000" w:firstRow="0" w:lastRow="0" w:firstColumn="0" w:lastColumn="0" w:oddVBand="0" w:evenVBand="0" w:oddHBand="1" w:evenHBand="0" w:firstRowFirstColumn="0" w:firstRowLastColumn="0" w:lastRowFirstColumn="0" w:lastRowLastColumn="0"/>
+              <w:rPr>
+                <w:sz w:val="24"/>
+              </w:rPr>
+            </w:pPr>
+            <w:r>
+              <w:rPr>
+                <w:sz w:val="24"/>
+              </w:rPr>
+              <w:t>INT</w:t>
             </w:r>
           </w:p>
         </w:tc>
@@ -608,32 +608,20 @@
         </w:tc>
         <w:tc>
           <w:tcPr>
-            <w:tcW w:w="9202" w:type="dxa"/>
-          </w:tcPr>
-          <w:p>
-            <w:pPr>
-              <w:cnfStyle w:val="000000100000" w:firstRow="0" w:lastRow="0" w:firstColumn="0" w:lastColumn="0" w:oddVBand="0" w:evenVBand="0" w:oddHBand="1" w:evenHBand="0" w:firstRowFirstColumn="0" w:firstRowLastColumn="0" w:lastRowFirstColumn="0" w:lastRowLastColumn="0"/>
-              <w:rPr>
-                <w:sz w:val="24"/>
-              </w:rPr>
-            </w:pPr>
-            <w:r>
-              <w:rPr>
-                <w:sz w:val="24"/>
-              </w:rPr>
-              <w:t xml:space="preserve">Se puede añadir una descripción opcional del </w:t>
-            </w:r>
-            <w:r>
-              <w:rPr>
-                <w:sz w:val="24"/>
-              </w:rPr>
-              <w:t>artículo, será visible en consultas</w:t>
-            </w:r>
-            <w:r>
-              <w:rPr>
-                <w:sz w:val="24"/>
-              </w:rPr>
-              <w:t>.</w:t>
+            <w:tcW w:w="5398" w:type="dxa"/>
+          </w:tcPr>
+          <w:p>
+            <w:pPr>
+              <w:cnfStyle w:val="000000100000" w:firstRow="0" w:lastRow="0" w:firstColumn="0" w:lastColumn="0" w:oddVBand="0" w:evenVBand="0" w:oddHBand="1" w:evenHBand="0" w:firstRowFirstColumn="0" w:firstRowLastColumn="0" w:lastRowFirstColumn="0" w:lastRowLastColumn="0"/>
+              <w:rPr>
+                <w:sz w:val="24"/>
+              </w:rPr>
+            </w:pPr>
+            <w:r>
+              <w:rPr>
+                <w:sz w:val="24"/>
+              </w:rPr>
+              <w:t>Nivel mínimo de existencia del artículo.</w:t>
             </w:r>
           </w:p>
         </w:tc>
@@ -642,44 +630,40 @@
         <w:tc>
           <w:tcPr>
             <w:cnfStyle w:val="001000000000" w:firstRow="0" w:lastRow="0" w:firstColumn="1" w:lastColumn="0" w:oddVBand="0" w:evenVBand="0" w:oddHBand="0" w:evenHBand="0" w:firstRowFirstColumn="0" w:firstRowLastColumn="0" w:lastRowFirstColumn="0" w:lastRowLastColumn="0"/>
-            <w:tcW w:w="2263" w:type="dxa"/>
-          </w:tcPr>
-          <w:p>
-            <w:pPr>
-              <w:rPr>
-                <w:sz w:val="24"/>
-              </w:rPr>
-            </w:pPr>
-            <w:r>
-              <w:rPr>
-                <w:sz w:val="24"/>
-              </w:rPr>
-              <w:t>imagen</w:t>
-            </w:r>
-          </w:p>
-        </w:tc>
-        <w:tc>
-          <w:tcPr>
-            <w:tcW w:w="1560" w:type="dxa"/>
-          </w:tcPr>
-          <w:p>
-            <w:pPr>
-              <w:cnfStyle w:val="000000000000" w:firstRow="0" w:lastRow="0" w:firstColumn="0" w:lastColumn="0" w:oddVBand="0" w:evenVBand="0" w:oddHBand="0" w:evenHBand="0" w:firstRowFirstColumn="0" w:firstRowLastColumn="0" w:lastRowFirstColumn="0" w:lastRowLastColumn="0"/>
-              <w:rPr>
-                <w:sz w:val="24"/>
-              </w:rPr>
-            </w:pPr>
-            <w:r>
-              <w:rPr>
-                <w:sz w:val="24"/>
-              </w:rPr>
-              <w:t>LONG</w:t>
-            </w:r>
-            <w:r>
-              <w:rPr>
-                <w:sz w:val="24"/>
-              </w:rPr>
-              <w:t>BLOB</w:t>
+            <w:tcW w:w="2256" w:type="dxa"/>
+          </w:tcPr>
+          <w:p>
+            <w:pPr>
+              <w:rPr>
+                <w:sz w:val="24"/>
+              </w:rPr>
+            </w:pPr>
+            <w:proofErr w:type="spellStart"/>
+            <w:r>
+              <w:rPr>
+                <w:sz w:val="24"/>
+              </w:rPr>
+              <w:t>unidad_medida</w:t>
+            </w:r>
+            <w:proofErr w:type="spellEnd"/>
+          </w:p>
+        </w:tc>
+        <w:tc>
+          <w:tcPr>
+            <w:tcW w:w="1685" w:type="dxa"/>
+          </w:tcPr>
+          <w:p>
+            <w:pPr>
+              <w:cnfStyle w:val="000000000000" w:firstRow="0" w:lastRow="0" w:firstColumn="0" w:lastColumn="0" w:oddVBand="0" w:evenVBand="0" w:oddHBand="0" w:evenHBand="0" w:firstRowFirstColumn="0" w:firstRowLastColumn="0" w:lastRowFirstColumn="0" w:lastRowLastColumn="0"/>
+              <w:rPr>
+                <w:sz w:val="24"/>
+              </w:rPr>
+            </w:pPr>
+            <w:r>
+              <w:rPr>
+                <w:sz w:val="24"/>
+              </w:rPr>
+              <w:t>VARCHAR(10)</w:t>
             </w:r>
           </w:p>
         </w:tc>
@@ -700,26 +684,20 @@
         </w:tc>
         <w:tc>
           <w:tcPr>
-            <w:tcW w:w="9202" w:type="dxa"/>
-          </w:tcPr>
-          <w:p>
-            <w:pPr>
-              <w:cnfStyle w:val="000000000000" w:firstRow="0" w:lastRow="0" w:firstColumn="0" w:lastColumn="0" w:oddVBand="0" w:evenVBand="0" w:oddHBand="0" w:evenHBand="0" w:firstRowFirstColumn="0" w:firstRowLastColumn="0" w:lastRowFirstColumn="0" w:lastRowLastColumn="0"/>
-              <w:rPr>
-                <w:sz w:val="24"/>
-              </w:rPr>
-            </w:pPr>
-            <w:r>
-              <w:rPr>
-                <w:sz w:val="24"/>
-              </w:rPr>
-              <w:t xml:space="preserve">Imagen del </w:t>
-            </w:r>
-            <w:r>
-              <w:rPr>
-                <w:sz w:val="24"/>
-              </w:rPr>
-              <w:t>artículo.</w:t>
+            <w:tcW w:w="5398" w:type="dxa"/>
+          </w:tcPr>
+          <w:p>
+            <w:pPr>
+              <w:cnfStyle w:val="000000000000" w:firstRow="0" w:lastRow="0" w:firstColumn="0" w:lastColumn="0" w:oddVBand="0" w:evenVBand="0" w:oddHBand="0" w:evenHBand="0" w:firstRowFirstColumn="0" w:firstRowLastColumn="0" w:lastRowFirstColumn="0" w:lastRowLastColumn="0"/>
+              <w:rPr>
+                <w:sz w:val="24"/>
+              </w:rPr>
+            </w:pPr>
+            <w:r>
+              <w:rPr>
+                <w:sz w:val="24"/>
+              </w:rPr>
+              <w:t>Unidad de medida del artículo.</w:t>
             </w:r>
           </w:p>
         </w:tc>
@@ -731,7 +709,7 @@
         <w:tc>
           <w:tcPr>
             <w:cnfStyle w:val="001000000000" w:firstRow="0" w:lastRow="0" w:firstColumn="1" w:lastColumn="0" w:oddVBand="0" w:evenVBand="0" w:oddHBand="0" w:evenHBand="0" w:firstRowFirstColumn="0" w:firstRowLastColumn="0" w:lastRowFirstColumn="0" w:lastRowLastColumn="0"/>
-            <w:tcW w:w="2263" w:type="dxa"/>
+            <w:tcW w:w="2256" w:type="dxa"/>
           </w:tcPr>
           <w:p>
             <w:pPr>
@@ -744,28 +722,40 @@
               <w:rPr>
                 <w:sz w:val="24"/>
               </w:rPr>
-              <w:t>fecha_registro</w:t>
+              <w:t>precio_compra</w:t>
             </w:r>
             <w:proofErr w:type="spellEnd"/>
           </w:p>
         </w:tc>
         <w:tc>
           <w:tcPr>
-            <w:tcW w:w="1560" w:type="dxa"/>
-          </w:tcPr>
-          <w:p>
-            <w:pPr>
-              <w:cnfStyle w:val="000000100000" w:firstRow="0" w:lastRow="0" w:firstColumn="0" w:lastColumn="0" w:oddVBand="0" w:evenVBand="0" w:oddHBand="1" w:evenHBand="0" w:firstRowFirstColumn="0" w:firstRowLastColumn="0" w:lastRowFirstColumn="0" w:lastRowLastColumn="0"/>
-              <w:rPr>
-                <w:sz w:val="24"/>
-              </w:rPr>
-            </w:pPr>
-            <w:r>
-              <w:rPr>
-                <w:sz w:val="24"/>
-              </w:rPr>
-              <w:t>DATE</w:t>
-            </w:r>
+            <w:tcW w:w="1685" w:type="dxa"/>
+          </w:tcPr>
+          <w:p>
+            <w:pPr>
+              <w:cnfStyle w:val="000000100000" w:firstRow="0" w:lastRow="0" w:firstColumn="0" w:lastColumn="0" w:oddVBand="0" w:evenVBand="0" w:oddHBand="1" w:evenHBand="0" w:firstRowFirstColumn="0" w:firstRowLastColumn="0" w:lastRowFirstColumn="0" w:lastRowLastColumn="0"/>
+              <w:rPr>
+                <w:sz w:val="24"/>
+              </w:rPr>
+            </w:pPr>
+            <w:bookmarkStart w:id="0" w:name="OLE_LINK1"/>
+            <w:bookmarkStart w:id="1" w:name="OLE_LINK2"/>
+            <w:bookmarkStart w:id="2" w:name="OLE_LINK3"/>
+            <w:r>
+              <w:rPr>
+                <w:sz w:val="24"/>
+              </w:rPr>
+              <w:t>DECIMAL(10,2</w:t>
+            </w:r>
+            <w:r>
+              <w:rPr>
+                <w:sz w:val="24"/>
+              </w:rPr>
+              <w:t>)</w:t>
+            </w:r>
+            <w:bookmarkEnd w:id="0"/>
+            <w:bookmarkEnd w:id="1"/>
+            <w:bookmarkEnd w:id="2"/>
           </w:p>
         </w:tc>
         <w:tc>
@@ -781,37 +771,24 @@
                 <w:sz w:val="24"/>
               </w:rPr>
             </w:pPr>
-            <w:r>
-              <w:rPr>
-                <w:b/>
-                <w:sz w:val="24"/>
-              </w:rPr>
-              <w:t>NN</w:t>
-            </w:r>
-          </w:p>
-        </w:tc>
-        <w:tc>
-          <w:tcPr>
-            <w:tcW w:w="9202" w:type="dxa"/>
-          </w:tcPr>
-          <w:p>
-            <w:pPr>
-              <w:cnfStyle w:val="000000100000" w:firstRow="0" w:lastRow="0" w:firstColumn="0" w:lastColumn="0" w:oddVBand="0" w:evenVBand="0" w:oddHBand="1" w:evenHBand="0" w:firstRowFirstColumn="0" w:firstRowLastColumn="0" w:lastRowFirstColumn="0" w:lastRowLastColumn="0"/>
-              <w:rPr>
-                <w:sz w:val="24"/>
-              </w:rPr>
-            </w:pPr>
-            <w:r>
-              <w:rPr>
-                <w:sz w:val="24"/>
-              </w:rPr>
-              <w:t xml:space="preserve">Fecha en que se registró el </w:t>
-            </w:r>
-            <w:r>
-              <w:rPr>
-                <w:sz w:val="24"/>
-              </w:rPr>
-              <w:t>artículo.</w:t>
+          </w:p>
+        </w:tc>
+        <w:tc>
+          <w:tcPr>
+            <w:tcW w:w="5398" w:type="dxa"/>
+          </w:tcPr>
+          <w:p>
+            <w:pPr>
+              <w:cnfStyle w:val="000000100000" w:firstRow="0" w:lastRow="0" w:firstColumn="0" w:lastColumn="0" w:oddVBand="0" w:evenVBand="0" w:oddHBand="1" w:evenHBand="0" w:firstRowFirstColumn="0" w:firstRowLastColumn="0" w:lastRowFirstColumn="0" w:lastRowLastColumn="0"/>
+              <w:rPr>
+                <w:sz w:val="24"/>
+              </w:rPr>
+            </w:pPr>
+            <w:r>
+              <w:rPr>
+                <w:sz w:val="24"/>
+              </w:rPr>
+              <w:t>Precio al que se compró el artículo.</w:t>
             </w:r>
           </w:p>
         </w:tc>
@@ -820,7 +797,7 @@
         <w:tc>
           <w:tcPr>
             <w:cnfStyle w:val="001000000000" w:firstRow="0" w:lastRow="0" w:firstColumn="1" w:lastColumn="0" w:oddVBand="0" w:evenVBand="0" w:oddHBand="0" w:evenHBand="0" w:firstRowFirstColumn="0" w:firstRowLastColumn="0" w:lastRowFirstColumn="0" w:lastRowLastColumn="0"/>
-            <w:tcW w:w="2263" w:type="dxa"/>
+            <w:tcW w:w="2256" w:type="dxa"/>
           </w:tcPr>
           <w:p>
             <w:pPr>
@@ -833,27 +810,33 @@
               <w:rPr>
                 <w:sz w:val="24"/>
               </w:rPr>
-              <w:t>nivel_critico</w:t>
+              <w:t>precio_venta</w:t>
             </w:r>
             <w:proofErr w:type="spellEnd"/>
           </w:p>
         </w:tc>
         <w:tc>
           <w:tcPr>
-            <w:tcW w:w="1560" w:type="dxa"/>
-          </w:tcPr>
-          <w:p>
-            <w:pPr>
-              <w:cnfStyle w:val="000000000000" w:firstRow="0" w:lastRow="0" w:firstColumn="0" w:lastColumn="0" w:oddVBand="0" w:evenVBand="0" w:oddHBand="0" w:evenHBand="0" w:firstRowFirstColumn="0" w:firstRowLastColumn="0" w:lastRowFirstColumn="0" w:lastRowLastColumn="0"/>
-              <w:rPr>
-                <w:sz w:val="24"/>
-              </w:rPr>
-            </w:pPr>
-            <w:r>
-              <w:rPr>
-                <w:sz w:val="24"/>
-              </w:rPr>
-              <w:t>INT</w:t>
+            <w:tcW w:w="1685" w:type="dxa"/>
+          </w:tcPr>
+          <w:p>
+            <w:pPr>
+              <w:cnfStyle w:val="000000000000" w:firstRow="0" w:lastRow="0" w:firstColumn="0" w:lastColumn="0" w:oddVBand="0" w:evenVBand="0" w:oddHBand="0" w:evenHBand="0" w:firstRowFirstColumn="0" w:firstRowLastColumn="0" w:lastRowFirstColumn="0" w:lastRowLastColumn="0"/>
+              <w:rPr>
+                <w:sz w:val="24"/>
+              </w:rPr>
+            </w:pPr>
+            <w:r>
+              <w:rPr>
+                <w:sz w:val="24"/>
+              </w:rPr>
+              <w:t>DECIMAL(10,2</w:t>
+            </w:r>
+            <w:r>
+              <w:rPr>
+                <w:sz w:val="24"/>
+              </w:rPr>
+              <w:t>)</w:t>
             </w:r>
           </w:p>
         </w:tc>
@@ -870,24 +853,31 @@
                 <w:sz w:val="24"/>
               </w:rPr>
             </w:pPr>
-          </w:p>
-        </w:tc>
-        <w:tc>
-          <w:tcPr>
-            <w:tcW w:w="9202" w:type="dxa"/>
-          </w:tcPr>
-          <w:p>
-            <w:pPr>
-              <w:cnfStyle w:val="000000000000" w:firstRow="0" w:lastRow="0" w:firstColumn="0" w:lastColumn="0" w:oddVBand="0" w:evenVBand="0" w:oddHBand="0" w:evenHBand="0" w:firstRowFirstColumn="0" w:firstRowLastColumn="0" w:lastRowFirstColumn="0" w:lastRowLastColumn="0"/>
-              <w:rPr>
-                <w:sz w:val="24"/>
-              </w:rPr>
-            </w:pPr>
-            <w:r>
-              <w:rPr>
-                <w:sz w:val="24"/>
-              </w:rPr>
-              <w:t>Cuando un artículo alcance el nivel crítico el sistema dará un aviso.</w:t>
+            <w:r>
+              <w:rPr>
+                <w:b/>
+                <w:sz w:val="24"/>
+              </w:rPr>
+              <w:t>NN</w:t>
+            </w:r>
+          </w:p>
+        </w:tc>
+        <w:tc>
+          <w:tcPr>
+            <w:tcW w:w="5398" w:type="dxa"/>
+          </w:tcPr>
+          <w:p>
+            <w:pPr>
+              <w:cnfStyle w:val="000000000000" w:firstRow="0" w:lastRow="0" w:firstColumn="0" w:lastColumn="0" w:oddVBand="0" w:evenVBand="0" w:oddHBand="0" w:evenHBand="0" w:firstRowFirstColumn="0" w:firstRowLastColumn="0" w:lastRowFirstColumn="0" w:lastRowLastColumn="0"/>
+              <w:rPr>
+                <w:sz w:val="24"/>
+              </w:rPr>
+            </w:pPr>
+            <w:r>
+              <w:rPr>
+                <w:sz w:val="24"/>
+              </w:rPr>
+              <w:t>Precio al que será expuesto al público.</w:t>
             </w:r>
           </w:p>
         </w:tc>
@@ -899,40 +889,38 @@
         <w:tc>
           <w:tcPr>
             <w:cnfStyle w:val="001000000000" w:firstRow="0" w:lastRow="0" w:firstColumn="1" w:lastColumn="0" w:oddVBand="0" w:evenVBand="0" w:oddHBand="0" w:evenHBand="0" w:firstRowFirstColumn="0" w:firstRowLastColumn="0" w:lastRowFirstColumn="0" w:lastRowLastColumn="0"/>
-            <w:tcW w:w="2263" w:type="dxa"/>
-          </w:tcPr>
-          <w:p>
-            <w:pPr>
-              <w:rPr>
-                <w:sz w:val="24"/>
-              </w:rPr>
-            </w:pPr>
-            <w:proofErr w:type="spellStart"/>
-            <w:r>
-              <w:rPr>
-                <w:sz w:val="24"/>
-              </w:rPr>
-              <w:t>unidad_medida</w:t>
-            </w:r>
-            <w:proofErr w:type="spellEnd"/>
-          </w:p>
-        </w:tc>
-        <w:tc>
-          <w:tcPr>
-            <w:tcW w:w="1560" w:type="dxa"/>
-          </w:tcPr>
-          <w:p>
-            <w:pPr>
-              <w:cnfStyle w:val="000000100000" w:firstRow="0" w:lastRow="0" w:firstColumn="0" w:lastColumn="0" w:oddVBand="0" w:evenVBand="0" w:oddHBand="1" w:evenHBand="0" w:firstRowFirstColumn="0" w:firstRowLastColumn="0" w:lastRowFirstColumn="0" w:lastRowLastColumn="0"/>
-              <w:rPr>
-                <w:sz w:val="24"/>
-              </w:rPr>
-            </w:pPr>
-            <w:r>
-              <w:rPr>
-                <w:sz w:val="24"/>
-              </w:rPr>
-              <w:t>VARCHAR(10)</w:t>
+            <w:tcW w:w="2256" w:type="dxa"/>
+          </w:tcPr>
+          <w:p>
+            <w:pPr>
+              <w:rPr>
+                <w:sz w:val="24"/>
+              </w:rPr>
+            </w:pPr>
+            <w:r>
+              <w:rPr>
+                <w:sz w:val="24"/>
+              </w:rPr>
+              <w:t>imagen</w:t>
+            </w:r>
+          </w:p>
+        </w:tc>
+        <w:tc>
+          <w:tcPr>
+            <w:tcW w:w="1685" w:type="dxa"/>
+          </w:tcPr>
+          <w:p>
+            <w:pPr>
+              <w:cnfStyle w:val="000000100000" w:firstRow="0" w:lastRow="0" w:firstColumn="0" w:lastColumn="0" w:oddVBand="0" w:evenVBand="0" w:oddHBand="1" w:evenHBand="0" w:firstRowFirstColumn="0" w:firstRowLastColumn="0" w:lastRowFirstColumn="0" w:lastRowLastColumn="0"/>
+              <w:rPr>
+                <w:sz w:val="24"/>
+              </w:rPr>
+            </w:pPr>
+            <w:r>
+              <w:rPr>
+                <w:sz w:val="24"/>
+              </w:rPr>
+              <w:t>LONGBLOB</w:t>
             </w:r>
           </w:p>
         </w:tc>
@@ -953,26 +941,20 @@
         </w:tc>
         <w:tc>
           <w:tcPr>
-            <w:tcW w:w="9202" w:type="dxa"/>
-          </w:tcPr>
-          <w:p>
-            <w:pPr>
-              <w:cnfStyle w:val="000000100000" w:firstRow="0" w:lastRow="0" w:firstColumn="0" w:lastColumn="0" w:oddVBand="0" w:evenVBand="0" w:oddHBand="1" w:evenHBand="0" w:firstRowFirstColumn="0" w:firstRowLastColumn="0" w:lastRowFirstColumn="0" w:lastRowLastColumn="0"/>
-              <w:rPr>
-                <w:sz w:val="24"/>
-              </w:rPr>
-            </w:pPr>
-            <w:r>
-              <w:rPr>
-                <w:sz w:val="24"/>
-              </w:rPr>
-              <w:t xml:space="preserve">Unidad de medida del </w:t>
-            </w:r>
-            <w:r>
-              <w:rPr>
-                <w:sz w:val="24"/>
-              </w:rPr>
-              <w:t>artículo.</w:t>
+            <w:tcW w:w="5398" w:type="dxa"/>
+          </w:tcPr>
+          <w:p>
+            <w:pPr>
+              <w:cnfStyle w:val="000000100000" w:firstRow="0" w:lastRow="0" w:firstColumn="0" w:lastColumn="0" w:oddVBand="0" w:evenVBand="0" w:oddHBand="1" w:evenHBand="0" w:firstRowFirstColumn="0" w:firstRowLastColumn="0" w:lastRowFirstColumn="0" w:lastRowLastColumn="0"/>
+              <w:rPr>
+                <w:sz w:val="24"/>
+              </w:rPr>
+            </w:pPr>
+            <w:r>
+              <w:rPr>
+                <w:sz w:val="24"/>
+              </w:rPr>
+              <w:t>Imagen del artículo.</w:t>
             </w:r>
           </w:p>
         </w:tc>
@@ -981,47 +963,39 @@
         <w:tc>
           <w:tcPr>
             <w:cnfStyle w:val="001000000000" w:firstRow="0" w:lastRow="0" w:firstColumn="1" w:lastColumn="0" w:oddVBand="0" w:evenVBand="0" w:oddHBand="0" w:evenHBand="0" w:firstRowFirstColumn="0" w:firstRowLastColumn="0" w:lastRowFirstColumn="0" w:lastRowLastColumn="0"/>
-            <w:tcW w:w="2263" w:type="dxa"/>
-          </w:tcPr>
-          <w:p>
-            <w:pPr>
-              <w:rPr>
-                <w:sz w:val="24"/>
-              </w:rPr>
-            </w:pPr>
-            <w:proofErr w:type="spellStart"/>
-            <w:r>
-              <w:rPr>
-                <w:sz w:val="24"/>
-              </w:rPr>
-              <w:t>precio_compra</w:t>
-            </w:r>
-            <w:proofErr w:type="spellEnd"/>
-          </w:p>
-        </w:tc>
-        <w:tc>
-          <w:tcPr>
-            <w:tcW w:w="1560" w:type="dxa"/>
-          </w:tcPr>
-          <w:p>
-            <w:pPr>
-              <w:cnfStyle w:val="000000000000" w:firstRow="0" w:lastRow="0" w:firstColumn="0" w:lastColumn="0" w:oddVBand="0" w:evenVBand="0" w:oddHBand="0" w:evenHBand="0" w:firstRowFirstColumn="0" w:firstRowLastColumn="0" w:lastRowFirstColumn="0" w:lastRowLastColumn="0"/>
-              <w:rPr>
-                <w:sz w:val="24"/>
-              </w:rPr>
-            </w:pPr>
-            <w:bookmarkStart w:id="0" w:name="OLE_LINK1"/>
-            <w:bookmarkStart w:id="1" w:name="OLE_LINK2"/>
-            <w:bookmarkStart w:id="2" w:name="OLE_LINK3"/>
-            <w:r>
-              <w:rPr>
-                <w:sz w:val="24"/>
-              </w:rPr>
-              <w:t>DECIMAL(10,4)</w:t>
-            </w:r>
-            <w:bookmarkEnd w:id="0"/>
-            <w:bookmarkEnd w:id="1"/>
-            <w:bookmarkEnd w:id="2"/>
+            <w:tcW w:w="2256" w:type="dxa"/>
+          </w:tcPr>
+          <w:p>
+            <w:pPr>
+              <w:rPr>
+                <w:sz w:val="24"/>
+              </w:rPr>
+            </w:pPr>
+            <w:r>
+              <w:rPr>
+                <w:sz w:val="24"/>
+              </w:rPr>
+              <w:t>fecha</w:t>
+            </w:r>
+          </w:p>
+        </w:tc>
+        <w:tc>
+          <w:tcPr>
+            <w:tcW w:w="1685" w:type="dxa"/>
+          </w:tcPr>
+          <w:p>
+            <w:pPr>
+              <w:cnfStyle w:val="000000000000" w:firstRow="0" w:lastRow="0" w:firstColumn="0" w:lastColumn="0" w:oddVBand="0" w:evenVBand="0" w:oddHBand="0" w:evenHBand="0" w:firstRowFirstColumn="0" w:firstRowLastColumn="0" w:lastRowFirstColumn="0" w:lastRowLastColumn="0"/>
+              <w:rPr>
+                <w:sz w:val="24"/>
+              </w:rPr>
+            </w:pPr>
+            <w:r>
+              <w:rPr>
+                <w:sz w:val="24"/>
+              </w:rPr>
+              <w:t>DATE</w:t>
+            </w:r>
           </w:p>
         </w:tc>
         <w:tc>
@@ -1048,118 +1022,20 @@
         </w:tc>
         <w:tc>
           <w:tcPr>
-            <w:tcW w:w="9202" w:type="dxa"/>
-          </w:tcPr>
-          <w:p>
-            <w:pPr>
-              <w:cnfStyle w:val="000000000000" w:firstRow="0" w:lastRow="0" w:firstColumn="0" w:lastColumn="0" w:oddVBand="0" w:evenVBand="0" w:oddHBand="0" w:evenHBand="0" w:firstRowFirstColumn="0" w:firstRowLastColumn="0" w:lastRowFirstColumn="0" w:lastRowLastColumn="0"/>
-              <w:rPr>
-                <w:sz w:val="24"/>
-              </w:rPr>
-            </w:pPr>
-            <w:r>
-              <w:rPr>
-                <w:sz w:val="24"/>
-              </w:rPr>
-              <w:t xml:space="preserve">Precio al que se compró el </w:t>
-            </w:r>
-            <w:r>
-              <w:rPr>
-                <w:sz w:val="24"/>
-              </w:rPr>
-              <w:t>artículo.</w:t>
-            </w:r>
-          </w:p>
-        </w:tc>
-      </w:tr>
-      <w:tr>
-        <w:trPr>
-          <w:cnfStyle w:val="000000100000" w:firstRow="0" w:lastRow="0" w:firstColumn="0" w:lastColumn="0" w:oddVBand="0" w:evenVBand="0" w:oddHBand="1" w:evenHBand="0" w:firstRowFirstColumn="0" w:firstRowLastColumn="0" w:lastRowFirstColumn="0" w:lastRowLastColumn="0"/>
-        </w:trPr>
-        <w:tc>
-          <w:tcPr>
-            <w:cnfStyle w:val="001000000000" w:firstRow="0" w:lastRow="0" w:firstColumn="1" w:lastColumn="0" w:oddVBand="0" w:evenVBand="0" w:oddHBand="0" w:evenHBand="0" w:firstRowFirstColumn="0" w:firstRowLastColumn="0" w:lastRowFirstColumn="0" w:lastRowLastColumn="0"/>
-            <w:tcW w:w="2263" w:type="dxa"/>
-          </w:tcPr>
-          <w:p>
-            <w:pPr>
-              <w:rPr>
-                <w:sz w:val="24"/>
-              </w:rPr>
-            </w:pPr>
-            <w:proofErr w:type="spellStart"/>
-            <w:r>
-              <w:rPr>
-                <w:sz w:val="24"/>
-              </w:rPr>
-              <w:t>precio_venta</w:t>
-            </w:r>
-            <w:proofErr w:type="spellEnd"/>
-          </w:p>
-        </w:tc>
-        <w:tc>
-          <w:tcPr>
-            <w:tcW w:w="1560" w:type="dxa"/>
-          </w:tcPr>
-          <w:p>
-            <w:pPr>
-              <w:cnfStyle w:val="000000100000" w:firstRow="0" w:lastRow="0" w:firstColumn="0" w:lastColumn="0" w:oddVBand="0" w:evenVBand="0" w:oddHBand="1" w:evenHBand="0" w:firstRowFirstColumn="0" w:firstRowLastColumn="0" w:lastRowFirstColumn="0" w:lastRowLastColumn="0"/>
-              <w:rPr>
-                <w:sz w:val="24"/>
-              </w:rPr>
-            </w:pPr>
-            <w:r>
-              <w:rPr>
-                <w:sz w:val="24"/>
-              </w:rPr>
-              <w:t>DECIMAL(10,4)</w:t>
-            </w:r>
-          </w:p>
-        </w:tc>
-        <w:tc>
-          <w:tcPr>
-            <w:tcW w:w="1571" w:type="dxa"/>
-          </w:tcPr>
-          <w:p>
-            <w:pPr>
-              <w:jc w:val="center"/>
-              <w:cnfStyle w:val="000000100000" w:firstRow="0" w:lastRow="0" w:firstColumn="0" w:lastColumn="0" w:oddVBand="0" w:evenVBand="0" w:oddHBand="1" w:evenHBand="0" w:firstRowFirstColumn="0" w:firstRowLastColumn="0" w:lastRowFirstColumn="0" w:lastRowLastColumn="0"/>
-              <w:rPr>
-                <w:b/>
-                <w:sz w:val="24"/>
-              </w:rPr>
-            </w:pPr>
-            <w:r>
-              <w:rPr>
-                <w:b/>
-                <w:sz w:val="24"/>
-              </w:rPr>
-              <w:t>NN</w:t>
-            </w:r>
-          </w:p>
-        </w:tc>
-        <w:tc>
-          <w:tcPr>
-            <w:tcW w:w="9202" w:type="dxa"/>
-          </w:tcPr>
-          <w:p>
-            <w:pPr>
-              <w:cnfStyle w:val="000000100000" w:firstRow="0" w:lastRow="0" w:firstColumn="0" w:lastColumn="0" w:oddVBand="0" w:evenVBand="0" w:oddHBand="1" w:evenHBand="0" w:firstRowFirstColumn="0" w:firstRowLastColumn="0" w:lastRowFirstColumn="0" w:lastRowLastColumn="0"/>
-              <w:rPr>
-                <w:sz w:val="24"/>
-              </w:rPr>
-            </w:pPr>
-            <w:r>
-              <w:rPr>
-                <w:sz w:val="24"/>
-              </w:rPr>
-              <w:t>Precio al que será expuesto al público</w:t>
-            </w:r>
-            <w:r>
-              <w:rPr>
-                <w:sz w:val="24"/>
-              </w:rPr>
-              <w:t>.</w:t>
+            <w:tcW w:w="5398" w:type="dxa"/>
+          </w:tcPr>
+          <w:p>
+            <w:pPr>
+              <w:cnfStyle w:val="000000000000" w:firstRow="0" w:lastRow="0" w:firstColumn="0" w:lastColumn="0" w:oddVBand="0" w:evenVBand="0" w:oddHBand="0" w:evenHBand="0" w:firstRowFirstColumn="0" w:firstRowLastColumn="0" w:lastRowFirstColumn="0" w:lastRowLastColumn="0"/>
+              <w:rPr>
+                <w:sz w:val="24"/>
+              </w:rPr>
+            </w:pPr>
+            <w:r>
+              <w:rPr>
+                <w:sz w:val="24"/>
+              </w:rPr>
+              <w:t>Fecha en que se registró/ modifico el artículo.</w:t>
             </w:r>
           </w:p>
         </w:tc>
@@ -1183,14 +1059,14 @@
     <w:tbl>
       <w:tblPr>
         <w:tblStyle w:val="Tabladecuadrcula4-nfasis6"/>
-        <w:tblW w:w="14596" w:type="dxa"/>
+        <w:tblW w:w="10910" w:type="dxa"/>
         <w:tblLook w:val="04A0" w:firstRow="1" w:lastRow="0" w:firstColumn="1" w:lastColumn="0" w:noHBand="0" w:noVBand="1"/>
       </w:tblPr>
       <w:tblGrid>
         <w:gridCol w:w="2263"/>
         <w:gridCol w:w="1563"/>
         <w:gridCol w:w="1571"/>
-        <w:gridCol w:w="9199"/>
+        <w:gridCol w:w="5513"/>
       </w:tblGrid>
       <w:tr>
         <w:trPr>
@@ -1199,7 +1075,7 @@
         <w:tc>
           <w:tcPr>
             <w:cnfStyle w:val="001000000000" w:firstRow="0" w:lastRow="0" w:firstColumn="1" w:lastColumn="0" w:oddVBand="0" w:evenVBand="0" w:oddHBand="0" w:evenHBand="0" w:firstRowFirstColumn="0" w:firstRowLastColumn="0" w:lastRowFirstColumn="0" w:lastRowLastColumn="0"/>
-            <w:tcW w:w="14596" w:type="dxa"/>
+            <w:tcW w:w="10910" w:type="dxa"/>
             <w:gridSpan w:val="4"/>
           </w:tcPr>
           <w:p>
@@ -1291,7 +1167,7 @@
         </w:tc>
         <w:tc>
           <w:tcPr>
-            <w:tcW w:w="9199" w:type="dxa"/>
+            <w:tcW w:w="5513" w:type="dxa"/>
             <w:shd w:val="clear" w:color="auto" w:fill="9CC2E5" w:themeFill="accent1" w:themeFillTint="99"/>
           </w:tcPr>
           <w:p>
@@ -1378,7 +1254,7 @@
         </w:tc>
         <w:tc>
           <w:tcPr>
-            <w:tcW w:w="9199" w:type="dxa"/>
+            <w:tcW w:w="5513" w:type="dxa"/>
           </w:tcPr>
           <w:p>
             <w:pPr>
@@ -1483,7 +1359,7 @@
         </w:tc>
         <w:tc>
           <w:tcPr>
-            <w:tcW w:w="9199" w:type="dxa"/>
+            <w:tcW w:w="5513" w:type="dxa"/>
           </w:tcPr>
           <w:p>
             <w:pPr>
@@ -1585,7 +1461,7 @@
         </w:tc>
         <w:tc>
           <w:tcPr>
-            <w:tcW w:w="9199" w:type="dxa"/>
+            <w:tcW w:w="5513" w:type="dxa"/>
           </w:tcPr>
           <w:p>
             <w:pPr>
@@ -1706,7 +1582,7 @@
         </w:tc>
         <w:tc>
           <w:tcPr>
-            <w:tcW w:w="9199" w:type="dxa"/>
+            <w:tcW w:w="5513" w:type="dxa"/>
           </w:tcPr>
           <w:p>
             <w:pPr>
@@ -1805,7 +1681,7 @@
         </w:tc>
         <w:tc>
           <w:tcPr>
-            <w:tcW w:w="9199" w:type="dxa"/>
+            <w:tcW w:w="5513" w:type="dxa"/>
           </w:tcPr>
           <w:p>
             <w:pPr>
@@ -1861,7 +1737,13 @@
               <w:rPr>
                 <w:sz w:val="24"/>
               </w:rPr>
-              <w:t>DEC(10,4)</w:t>
+              <w:t>DEC(10,2</w:t>
+            </w:r>
+            <w:r>
+              <w:rPr>
+                <w:sz w:val="24"/>
+              </w:rPr>
+              <w:t>)</w:t>
             </w:r>
           </w:p>
         </w:tc>
@@ -1882,7 +1764,7 @@
         </w:tc>
         <w:tc>
           <w:tcPr>
-            <w:tcW w:w="9199" w:type="dxa"/>
+            <w:tcW w:w="5513" w:type="dxa"/>
           </w:tcPr>
           <w:p>
             <w:pPr>
@@ -1918,18 +1800,13 @@
                 <w:sz w:val="24"/>
               </w:rPr>
             </w:pPr>
+            <w:bookmarkStart w:id="10" w:name="_Hlk418001080"/>
             <w:proofErr w:type="spellStart"/>
             <w:r>
               <w:rPr>
                 <w:sz w:val="24"/>
               </w:rPr>
-              <w:t>fecha_</w:t>
-            </w:r>
-            <w:r>
-              <w:rPr>
-                <w:sz w:val="24"/>
-              </w:rPr>
-              <w:t>surtido</w:t>
+              <w:t>condicion</w:t>
             </w:r>
             <w:proofErr w:type="spellEnd"/>
           </w:p>
@@ -1949,6 +1826,91 @@
               <w:rPr>
                 <w:sz w:val="24"/>
               </w:rPr>
+              <w:t>VARCHAR(16)</w:t>
+            </w:r>
+          </w:p>
+        </w:tc>
+        <w:tc>
+          <w:tcPr>
+            <w:tcW w:w="1571" w:type="dxa"/>
+          </w:tcPr>
+          <w:p>
+            <w:pPr>
+              <w:jc w:val="center"/>
+              <w:cnfStyle w:val="000000000000" w:firstRow="0" w:lastRow="0" w:firstColumn="0" w:lastColumn="0" w:oddVBand="0" w:evenVBand="0" w:oddHBand="0" w:evenHBand="0" w:firstRowFirstColumn="0" w:firstRowLastColumn="0" w:lastRowFirstColumn="0" w:lastRowLastColumn="0"/>
+              <w:rPr>
+                <w:b/>
+                <w:sz w:val="24"/>
+              </w:rPr>
+            </w:pPr>
+            <w:r>
+              <w:rPr>
+                <w:b/>
+                <w:sz w:val="24"/>
+              </w:rPr>
+              <w:t>NN</w:t>
+            </w:r>
+          </w:p>
+        </w:tc>
+        <w:tc>
+          <w:tcPr>
+            <w:tcW w:w="5513" w:type="dxa"/>
+          </w:tcPr>
+          <w:p>
+            <w:pPr>
+              <w:cnfStyle w:val="000000000000" w:firstRow="0" w:lastRow="0" w:firstColumn="0" w:lastColumn="0" w:oddVBand="0" w:evenVBand="0" w:oddHBand="0" w:evenHBand="0" w:firstRowFirstColumn="0" w:firstRowLastColumn="0" w:lastRowFirstColumn="0" w:lastRowLastColumn="0"/>
+              <w:rPr>
+                <w:sz w:val="24"/>
+              </w:rPr>
+            </w:pPr>
+            <w:r>
+              <w:rPr>
+                <w:sz w:val="24"/>
+              </w:rPr>
+              <w:t>Condición en la que se encuentra el artículo.</w:t>
+            </w:r>
+          </w:p>
+        </w:tc>
+      </w:tr>
+      <w:bookmarkEnd w:id="10"/>
+      <w:tr>
+        <w:trPr>
+          <w:cnfStyle w:val="000000100000" w:firstRow="0" w:lastRow="0" w:firstColumn="0" w:lastColumn="0" w:oddVBand="0" w:evenVBand="0" w:oddHBand="1" w:evenHBand="0" w:firstRowFirstColumn="0" w:firstRowLastColumn="0" w:lastRowFirstColumn="0" w:lastRowLastColumn="0"/>
+        </w:trPr>
+        <w:tc>
+          <w:tcPr>
+            <w:cnfStyle w:val="001000000000" w:firstRow="0" w:lastRow="0" w:firstColumn="1" w:lastColumn="0" w:oddVBand="0" w:evenVBand="0" w:oddHBand="0" w:evenHBand="0" w:firstRowFirstColumn="0" w:firstRowLastColumn="0" w:lastRowFirstColumn="0" w:lastRowLastColumn="0"/>
+            <w:tcW w:w="2263" w:type="dxa"/>
+          </w:tcPr>
+          <w:p>
+            <w:pPr>
+              <w:rPr>
+                <w:sz w:val="24"/>
+              </w:rPr>
+            </w:pPr>
+            <w:r>
+              <w:rPr>
+                <w:sz w:val="24"/>
+              </w:rPr>
+              <w:t>fecha</w:t>
+            </w:r>
+          </w:p>
+        </w:tc>
+        <w:tc>
+          <w:tcPr>
+            <w:tcW w:w="1563" w:type="dxa"/>
+          </w:tcPr>
+          <w:p>
+            <w:pPr>
+              <w:cnfStyle w:val="000000100000" w:firstRow="0" w:lastRow="0" w:firstColumn="0" w:lastColumn="0" w:oddVBand="0" w:evenVBand="0" w:oddHBand="1" w:evenHBand="0" w:firstRowFirstColumn="0" w:firstRowLastColumn="0" w:lastRowFirstColumn="0" w:lastRowLastColumn="0"/>
+              <w:rPr>
+                <w:sz w:val="24"/>
+              </w:rPr>
+            </w:pPr>
+            <w:r>
+              <w:rPr>
+                <w:sz w:val="24"/>
+              </w:rPr>
               <w:t>DATE</w:t>
             </w:r>
           </w:p>
@@ -1960,7 +1922,7 @@
           <w:p>
             <w:pPr>
               <w:jc w:val="center"/>
-              <w:cnfStyle w:val="000000000000" w:firstRow="0" w:lastRow="0" w:firstColumn="0" w:lastColumn="0" w:oddVBand="0" w:evenVBand="0" w:oddHBand="0" w:evenHBand="0" w:firstRowFirstColumn="0" w:firstRowLastColumn="0" w:lastRowFirstColumn="0" w:lastRowLastColumn="0"/>
+              <w:cnfStyle w:val="000000100000" w:firstRow="0" w:lastRow="0" w:firstColumn="0" w:lastColumn="0" w:oddVBand="0" w:evenVBand="0" w:oddHBand="1" w:evenHBand="0" w:firstRowFirstColumn="0" w:firstRowLastColumn="0" w:lastRowFirstColumn="0" w:lastRowLastColumn="0"/>
               <w:rPr>
                 <w:b/>
                 <w:sz w:val="24"/>
@@ -1977,11 +1939,11 @@
         </w:tc>
         <w:tc>
           <w:tcPr>
-            <w:tcW w:w="9199" w:type="dxa"/>
-          </w:tcPr>
-          <w:p>
-            <w:pPr>
-              <w:cnfStyle w:val="000000000000" w:firstRow="0" w:lastRow="0" w:firstColumn="0" w:lastColumn="0" w:oddVBand="0" w:evenVBand="0" w:oddHBand="0" w:evenHBand="0" w:firstRowFirstColumn="0" w:firstRowLastColumn="0" w:lastRowFirstColumn="0" w:lastRowLastColumn="0"/>
+            <w:tcW w:w="5513" w:type="dxa"/>
+          </w:tcPr>
+          <w:p>
+            <w:pPr>
+              <w:cnfStyle w:val="000000100000" w:firstRow="0" w:lastRow="0" w:firstColumn="0" w:lastColumn="0" w:oddVBand="0" w:evenVBand="0" w:oddHBand="1" w:evenHBand="0" w:firstRowFirstColumn="0" w:firstRowLastColumn="0" w:lastRowFirstColumn="0" w:lastRowLastColumn="0"/>
               <w:rPr>
                 <w:sz w:val="24"/>
               </w:rPr>
@@ -2002,21 +1964,20 @@
         <w:pStyle w:val="Ttulo2"/>
       </w:pPr>
       <w:r>
-        <w:lastRenderedPageBreak/>
         <w:t xml:space="preserve">Sucursal </w:t>
       </w:r>
     </w:p>
     <w:tbl>
       <w:tblPr>
         <w:tblStyle w:val="Tabladecuadrcula4-nfasis6"/>
-        <w:tblW w:w="14596" w:type="dxa"/>
+        <w:tblW w:w="10910" w:type="dxa"/>
         <w:tblLook w:val="04A0" w:firstRow="1" w:lastRow="0" w:firstColumn="1" w:lastColumn="0" w:noHBand="0" w:noVBand="1"/>
       </w:tblPr>
       <w:tblGrid>
-        <w:gridCol w:w="2254"/>
+        <w:gridCol w:w="2251"/>
         <w:gridCol w:w="1679"/>
         <w:gridCol w:w="1571"/>
-        <w:gridCol w:w="9092"/>
+        <w:gridCol w:w="5409"/>
       </w:tblGrid>
       <w:tr>
         <w:trPr>
@@ -2025,7 +1986,7 @@
         <w:tc>
           <w:tcPr>
             <w:cnfStyle w:val="001000000000" w:firstRow="0" w:lastRow="0" w:firstColumn="1" w:lastColumn="0" w:oddVBand="0" w:evenVBand="0" w:oddHBand="0" w:evenHBand="0" w:firstRowFirstColumn="0" w:firstRowLastColumn="0" w:lastRowFirstColumn="0" w:lastRowLastColumn="0"/>
-            <w:tcW w:w="14596" w:type="dxa"/>
+            <w:tcW w:w="10910" w:type="dxa"/>
             <w:gridSpan w:val="4"/>
           </w:tcPr>
           <w:p>
@@ -2051,7 +2012,7 @@
         <w:tc>
           <w:tcPr>
             <w:cnfStyle w:val="001000000000" w:firstRow="0" w:lastRow="0" w:firstColumn="1" w:lastColumn="0" w:oddVBand="0" w:evenVBand="0" w:oddHBand="0" w:evenHBand="0" w:firstRowFirstColumn="0" w:firstRowLastColumn="0" w:lastRowFirstColumn="0" w:lastRowLastColumn="0"/>
-            <w:tcW w:w="2263" w:type="dxa"/>
+            <w:tcW w:w="2251" w:type="dxa"/>
             <w:shd w:val="clear" w:color="auto" w:fill="9CC2E5" w:themeFill="accent1" w:themeFillTint="99"/>
           </w:tcPr>
           <w:p>
@@ -2071,7 +2032,7 @@
         </w:tc>
         <w:tc>
           <w:tcPr>
-            <w:tcW w:w="1560" w:type="dxa"/>
+            <w:tcW w:w="1679" w:type="dxa"/>
             <w:shd w:val="clear" w:color="auto" w:fill="9CC2E5" w:themeFill="accent1" w:themeFillTint="99"/>
           </w:tcPr>
           <w:p>
@@ -2117,7 +2078,7 @@
         </w:tc>
         <w:tc>
           <w:tcPr>
-            <w:tcW w:w="9202" w:type="dxa"/>
+            <w:tcW w:w="5409" w:type="dxa"/>
             <w:shd w:val="clear" w:color="auto" w:fill="9CC2E5" w:themeFill="accent1" w:themeFillTint="99"/>
           </w:tcPr>
           <w:p>
@@ -2143,7 +2104,7 @@
         <w:tc>
           <w:tcPr>
             <w:cnfStyle w:val="001000000000" w:firstRow="0" w:lastRow="0" w:firstColumn="1" w:lastColumn="0" w:oddVBand="0" w:evenVBand="0" w:oddHBand="0" w:evenHBand="0" w:firstRowFirstColumn="0" w:firstRowLastColumn="0" w:lastRowFirstColumn="0" w:lastRowLastColumn="0"/>
-            <w:tcW w:w="2263" w:type="dxa"/>
+            <w:tcW w:w="2251" w:type="dxa"/>
           </w:tcPr>
           <w:p>
             <w:pPr>
@@ -2169,7 +2130,7 @@
         </w:tc>
         <w:tc>
           <w:tcPr>
-            <w:tcW w:w="1560" w:type="dxa"/>
+            <w:tcW w:w="1679" w:type="dxa"/>
           </w:tcPr>
           <w:p>
             <w:pPr>
@@ -2210,7 +2171,7 @@
         </w:tc>
         <w:tc>
           <w:tcPr>
-            <w:tcW w:w="9202" w:type="dxa"/>
+            <w:tcW w:w="5409" w:type="dxa"/>
           </w:tcPr>
           <w:p>
             <w:pPr>
@@ -2241,7 +2202,7 @@
         <w:tc>
           <w:tcPr>
             <w:cnfStyle w:val="001000000000" w:firstRow="0" w:lastRow="0" w:firstColumn="1" w:lastColumn="0" w:oddVBand="0" w:evenVBand="0" w:oddHBand="0" w:evenHBand="0" w:firstRowFirstColumn="0" w:firstRowLastColumn="0" w:lastRowFirstColumn="0" w:lastRowLastColumn="0"/>
-            <w:tcW w:w="2263" w:type="dxa"/>
+            <w:tcW w:w="2251" w:type="dxa"/>
           </w:tcPr>
           <w:p>
             <w:pPr>
@@ -2259,20 +2220,26 @@
         </w:tc>
         <w:tc>
           <w:tcPr>
-            <w:tcW w:w="1560" w:type="dxa"/>
-          </w:tcPr>
-          <w:p>
-            <w:pPr>
-              <w:cnfStyle w:val="000000100000" w:firstRow="0" w:lastRow="0" w:firstColumn="0" w:lastColumn="0" w:oddVBand="0" w:evenVBand="0" w:oddHBand="1" w:evenHBand="0" w:firstRowFirstColumn="0" w:firstRowLastColumn="0" w:lastRowFirstColumn="0" w:lastRowLastColumn="0"/>
-              <w:rPr>
-                <w:sz w:val="24"/>
-              </w:rPr>
-            </w:pPr>
-            <w:r>
-              <w:rPr>
-                <w:sz w:val="24"/>
-              </w:rPr>
-              <w:t>VARCHAR(30)</w:t>
+            <w:tcW w:w="1679" w:type="dxa"/>
+          </w:tcPr>
+          <w:p>
+            <w:pPr>
+              <w:cnfStyle w:val="000000100000" w:firstRow="0" w:lastRow="0" w:firstColumn="0" w:lastColumn="0" w:oddVBand="0" w:evenVBand="0" w:oddHBand="1" w:evenHBand="0" w:firstRowFirstColumn="0" w:firstRowLastColumn="0" w:lastRowFirstColumn="0" w:lastRowLastColumn="0"/>
+              <w:rPr>
+                <w:sz w:val="24"/>
+              </w:rPr>
+            </w:pPr>
+            <w:r>
+              <w:rPr>
+                <w:sz w:val="24"/>
+              </w:rPr>
+              <w:t>VARCHAR(10</w:t>
+            </w:r>
+            <w:r>
+              <w:rPr>
+                <w:sz w:val="24"/>
+              </w:rPr>
+              <w:t>0)</w:t>
             </w:r>
           </w:p>
         </w:tc>
@@ -2300,7 +2267,7 @@
         </w:tc>
         <w:tc>
           <w:tcPr>
-            <w:tcW w:w="9202" w:type="dxa"/>
+            <w:tcW w:w="5409" w:type="dxa"/>
           </w:tcPr>
           <w:p>
             <w:pPr>
@@ -2328,7 +2295,7 @@
         <w:tc>
           <w:tcPr>
             <w:cnfStyle w:val="001000000000" w:firstRow="0" w:lastRow="0" w:firstColumn="1" w:lastColumn="0" w:oddVBand="0" w:evenVBand="0" w:oddHBand="0" w:evenHBand="0" w:firstRowFirstColumn="0" w:firstRowLastColumn="0" w:lastRowFirstColumn="0" w:lastRowLastColumn="0"/>
-            <w:tcW w:w="2263" w:type="dxa"/>
+            <w:tcW w:w="2251" w:type="dxa"/>
           </w:tcPr>
           <w:p>
             <w:pPr>
@@ -2348,20 +2315,26 @@
         </w:tc>
         <w:tc>
           <w:tcPr>
-            <w:tcW w:w="1560" w:type="dxa"/>
-          </w:tcPr>
-          <w:p>
-            <w:pPr>
-              <w:cnfStyle w:val="000000000000" w:firstRow="0" w:lastRow="0" w:firstColumn="0" w:lastColumn="0" w:oddVBand="0" w:evenVBand="0" w:oddHBand="0" w:evenHBand="0" w:firstRowFirstColumn="0" w:firstRowLastColumn="0" w:lastRowFirstColumn="0" w:lastRowLastColumn="0"/>
-              <w:rPr>
-                <w:sz w:val="24"/>
-              </w:rPr>
-            </w:pPr>
-            <w:r>
-              <w:rPr>
-                <w:sz w:val="24"/>
-              </w:rPr>
-              <w:t>VARCHAR(250)</w:t>
+            <w:tcW w:w="1679" w:type="dxa"/>
+          </w:tcPr>
+          <w:p>
+            <w:pPr>
+              <w:cnfStyle w:val="000000000000" w:firstRow="0" w:lastRow="0" w:firstColumn="0" w:lastColumn="0" w:oddVBand="0" w:evenVBand="0" w:oddHBand="0" w:evenHBand="0" w:firstRowFirstColumn="0" w:firstRowLastColumn="0" w:lastRowFirstColumn="0" w:lastRowLastColumn="0"/>
+              <w:rPr>
+                <w:sz w:val="24"/>
+              </w:rPr>
+            </w:pPr>
+            <w:r>
+              <w:rPr>
+                <w:sz w:val="24"/>
+              </w:rPr>
+              <w:t>VARCHAR(500</w:t>
+            </w:r>
+            <w:r>
+              <w:rPr>
+                <w:sz w:val="24"/>
+              </w:rPr>
+              <w:t>)</w:t>
             </w:r>
           </w:p>
         </w:tc>
@@ -2382,7 +2355,7 @@
         </w:tc>
         <w:tc>
           <w:tcPr>
-            <w:tcW w:w="9202" w:type="dxa"/>
+            <w:tcW w:w="5409" w:type="dxa"/>
           </w:tcPr>
           <w:p>
             <w:pPr>
@@ -2413,7 +2386,7 @@
         <w:tc>
           <w:tcPr>
             <w:cnfStyle w:val="001000000000" w:firstRow="0" w:lastRow="0" w:firstColumn="1" w:lastColumn="0" w:oddVBand="0" w:evenVBand="0" w:oddHBand="0" w:evenHBand="0" w:firstRowFirstColumn="0" w:firstRowLastColumn="0" w:lastRowFirstColumn="0" w:lastRowLastColumn="0"/>
-            <w:tcW w:w="2263" w:type="dxa"/>
+            <w:tcW w:w="2251" w:type="dxa"/>
           </w:tcPr>
           <w:p>
             <w:pPr>
@@ -2433,20 +2406,26 @@
         </w:tc>
         <w:tc>
           <w:tcPr>
-            <w:tcW w:w="1560" w:type="dxa"/>
-          </w:tcPr>
-          <w:p>
-            <w:pPr>
-              <w:cnfStyle w:val="000000100000" w:firstRow="0" w:lastRow="0" w:firstColumn="0" w:lastColumn="0" w:oddVBand="0" w:evenVBand="0" w:oddHBand="1" w:evenHBand="0" w:firstRowFirstColumn="0" w:firstRowLastColumn="0" w:lastRowFirstColumn="0" w:lastRowLastColumn="0"/>
-              <w:rPr>
-                <w:sz w:val="24"/>
-              </w:rPr>
-            </w:pPr>
-            <w:r>
-              <w:rPr>
-                <w:sz w:val="24"/>
-              </w:rPr>
-              <w:t>VARCHAR(250)</w:t>
+            <w:tcW w:w="1679" w:type="dxa"/>
+          </w:tcPr>
+          <w:p>
+            <w:pPr>
+              <w:cnfStyle w:val="000000100000" w:firstRow="0" w:lastRow="0" w:firstColumn="0" w:lastColumn="0" w:oddVBand="0" w:evenVBand="0" w:oddHBand="1" w:evenHBand="0" w:firstRowFirstColumn="0" w:firstRowLastColumn="0" w:lastRowFirstColumn="0" w:lastRowLastColumn="0"/>
+              <w:rPr>
+                <w:sz w:val="24"/>
+              </w:rPr>
+            </w:pPr>
+            <w:r>
+              <w:rPr>
+                <w:sz w:val="24"/>
+              </w:rPr>
+              <w:t>VARCHAR(300</w:t>
+            </w:r>
+            <w:r>
+              <w:rPr>
+                <w:sz w:val="24"/>
+              </w:rPr>
+              <w:t>)</w:t>
             </w:r>
           </w:p>
         </w:tc>
@@ -2467,7 +2446,7 @@
         </w:tc>
         <w:tc>
           <w:tcPr>
-            <w:tcW w:w="9202" w:type="dxa"/>
+            <w:tcW w:w="5409" w:type="dxa"/>
           </w:tcPr>
           <w:p>
             <w:pPr>
@@ -2495,7 +2474,7 @@
         <w:tc>
           <w:tcPr>
             <w:cnfStyle w:val="001000000000" w:firstRow="0" w:lastRow="0" w:firstColumn="1" w:lastColumn="0" w:oddVBand="0" w:evenVBand="0" w:oddHBand="0" w:evenHBand="0" w:firstRowFirstColumn="0" w:firstRowLastColumn="0" w:lastRowFirstColumn="0" w:lastRowLastColumn="0"/>
-            <w:tcW w:w="2263" w:type="dxa"/>
+            <w:tcW w:w="2251" w:type="dxa"/>
           </w:tcPr>
           <w:p>
             <w:pPr>
@@ -2515,7 +2494,7 @@
         </w:tc>
         <w:tc>
           <w:tcPr>
-            <w:tcW w:w="1560" w:type="dxa"/>
+            <w:tcW w:w="1679" w:type="dxa"/>
           </w:tcPr>
           <w:p>
             <w:pPr>
@@ -2549,7 +2528,7 @@
         </w:tc>
         <w:tc>
           <w:tcPr>
-            <w:tcW w:w="9202" w:type="dxa"/>
+            <w:tcW w:w="5409" w:type="dxa"/>
           </w:tcPr>
           <w:p>
             <w:pPr>
@@ -2580,7 +2559,7 @@
         <w:tc>
           <w:tcPr>
             <w:cnfStyle w:val="001000000000" w:firstRow="0" w:lastRow="0" w:firstColumn="1" w:lastColumn="0" w:oddVBand="0" w:evenVBand="0" w:oddHBand="0" w:evenHBand="0" w:firstRowFirstColumn="0" w:firstRowLastColumn="0" w:lastRowFirstColumn="0" w:lastRowLastColumn="0"/>
-            <w:tcW w:w="2263" w:type="dxa"/>
+            <w:tcW w:w="2251" w:type="dxa"/>
           </w:tcPr>
           <w:p>
             <w:pPr>
@@ -2598,7 +2577,7 @@
         </w:tc>
         <w:tc>
           <w:tcPr>
-            <w:tcW w:w="1560" w:type="dxa"/>
+            <w:tcW w:w="1679" w:type="dxa"/>
           </w:tcPr>
           <w:p>
             <w:pPr>
@@ -2638,7 +2617,7 @@
         </w:tc>
         <w:tc>
           <w:tcPr>
-            <w:tcW w:w="9202" w:type="dxa"/>
+            <w:tcW w:w="5409" w:type="dxa"/>
           </w:tcPr>
           <w:p>
             <w:pPr>
@@ -2666,15 +2645,14 @@
         <w:tc>
           <w:tcPr>
             <w:cnfStyle w:val="001000000000" w:firstRow="0" w:lastRow="0" w:firstColumn="1" w:lastColumn="0" w:oddVBand="0" w:evenVBand="0" w:oddHBand="0" w:evenHBand="0" w:firstRowFirstColumn="0" w:firstRowLastColumn="0" w:lastRowFirstColumn="0" w:lastRowLastColumn="0"/>
-            <w:tcW w:w="2263" w:type="dxa"/>
-          </w:tcPr>
-          <w:p>
-            <w:pPr>
-              <w:rPr>
-                <w:sz w:val="24"/>
-              </w:rPr>
-            </w:pPr>
-            <w:proofErr w:type="spellStart"/>
+            <w:tcW w:w="2251" w:type="dxa"/>
+          </w:tcPr>
+          <w:p>
+            <w:pPr>
+              <w:rPr>
+                <w:sz w:val="24"/>
+              </w:rPr>
+            </w:pPr>
             <w:r>
               <w:rPr>
                 <w:sz w:val="24"/>
@@ -2685,14 +2663,13 @@
               <w:rPr>
                 <w:sz w:val="24"/>
               </w:rPr>
-              <w:t>echa_registro</w:t>
-            </w:r>
-            <w:proofErr w:type="spellEnd"/>
-          </w:p>
-        </w:tc>
-        <w:tc>
-          <w:tcPr>
-            <w:tcW w:w="1560" w:type="dxa"/>
+              <w:t>echa</w:t>
+            </w:r>
+          </w:p>
+        </w:tc>
+        <w:tc>
+          <w:tcPr>
+            <w:tcW w:w="1679" w:type="dxa"/>
           </w:tcPr>
           <w:p>
             <w:pPr>
@@ -2733,7 +2710,7 @@
         </w:tc>
         <w:tc>
           <w:tcPr>
-            <w:tcW w:w="9202" w:type="dxa"/>
+            <w:tcW w:w="5409" w:type="dxa"/>
           </w:tcPr>
           <w:p>
             <w:pPr>
@@ -2758,7 +2735,6 @@
         </w:tc>
       </w:tr>
     </w:tbl>
-    <w:p/>
     <w:p>
       <w:pPr>
         <w:pStyle w:val="Ttulo2"/>
@@ -2770,14 +2746,14 @@
     <w:tbl>
       <w:tblPr>
         <w:tblStyle w:val="Tabladecuadrcula4-nfasis6"/>
-        <w:tblW w:w="14596" w:type="dxa"/>
+        <w:tblW w:w="10910" w:type="dxa"/>
         <w:tblLook w:val="04A0" w:firstRow="1" w:lastRow="0" w:firstColumn="1" w:lastColumn="0" w:noHBand="0" w:noVBand="1"/>
       </w:tblPr>
       <w:tblGrid>
-        <w:gridCol w:w="2254"/>
+        <w:gridCol w:w="2253"/>
         <w:gridCol w:w="1679"/>
         <w:gridCol w:w="1571"/>
-        <w:gridCol w:w="9092"/>
+        <w:gridCol w:w="5407"/>
       </w:tblGrid>
       <w:tr>
         <w:trPr>
@@ -2786,7 +2762,7 @@
         <w:tc>
           <w:tcPr>
             <w:cnfStyle w:val="001000000000" w:firstRow="0" w:lastRow="0" w:firstColumn="1" w:lastColumn="0" w:oddVBand="0" w:evenVBand="0" w:oddHBand="0" w:evenHBand="0" w:firstRowFirstColumn="0" w:firstRowLastColumn="0" w:lastRowFirstColumn="0" w:lastRowLastColumn="0"/>
-            <w:tcW w:w="14596" w:type="dxa"/>
+            <w:tcW w:w="10910" w:type="dxa"/>
             <w:gridSpan w:val="4"/>
           </w:tcPr>
           <w:p>
@@ -2812,7 +2788,7 @@
         <w:tc>
           <w:tcPr>
             <w:cnfStyle w:val="001000000000" w:firstRow="0" w:lastRow="0" w:firstColumn="1" w:lastColumn="0" w:oddVBand="0" w:evenVBand="0" w:oddHBand="0" w:evenHBand="0" w:firstRowFirstColumn="0" w:firstRowLastColumn="0" w:lastRowFirstColumn="0" w:lastRowLastColumn="0"/>
-            <w:tcW w:w="2263" w:type="dxa"/>
+            <w:tcW w:w="2253" w:type="dxa"/>
             <w:shd w:val="clear" w:color="auto" w:fill="9CC2E5" w:themeFill="accent1" w:themeFillTint="99"/>
           </w:tcPr>
           <w:p>
@@ -2826,13 +2802,14 @@
               <w:rPr>
                 <w:sz w:val="24"/>
               </w:rPr>
+              <w:lastRenderedPageBreak/>
               <w:t>Nombre del campo</w:t>
             </w:r>
           </w:p>
         </w:tc>
         <w:tc>
           <w:tcPr>
-            <w:tcW w:w="1560" w:type="dxa"/>
+            <w:tcW w:w="1679" w:type="dxa"/>
             <w:shd w:val="clear" w:color="auto" w:fill="9CC2E5" w:themeFill="accent1" w:themeFillTint="99"/>
           </w:tcPr>
           <w:p>
@@ -2878,7 +2855,7 @@
         </w:tc>
         <w:tc>
           <w:tcPr>
-            <w:tcW w:w="9202" w:type="dxa"/>
+            <w:tcW w:w="5407" w:type="dxa"/>
             <w:shd w:val="clear" w:color="auto" w:fill="9CC2E5" w:themeFill="accent1" w:themeFillTint="99"/>
           </w:tcPr>
           <w:p>
@@ -2904,7 +2881,7 @@
         <w:tc>
           <w:tcPr>
             <w:cnfStyle w:val="001000000000" w:firstRow="0" w:lastRow="0" w:firstColumn="1" w:lastColumn="0" w:oddVBand="0" w:evenVBand="0" w:oddHBand="0" w:evenHBand="0" w:firstRowFirstColumn="0" w:firstRowLastColumn="0" w:lastRowFirstColumn="0" w:lastRowLastColumn="0"/>
-            <w:tcW w:w="2263" w:type="dxa"/>
+            <w:tcW w:w="2253" w:type="dxa"/>
           </w:tcPr>
           <w:p>
             <w:pPr>
@@ -2930,7 +2907,7 @@
         </w:tc>
         <w:tc>
           <w:tcPr>
-            <w:tcW w:w="1560" w:type="dxa"/>
+            <w:tcW w:w="1679" w:type="dxa"/>
           </w:tcPr>
           <w:p>
             <w:pPr>
@@ -2971,7 +2948,7 @@
         </w:tc>
         <w:tc>
           <w:tcPr>
-            <w:tcW w:w="9202" w:type="dxa"/>
+            <w:tcW w:w="5407" w:type="dxa"/>
           </w:tcPr>
           <w:p>
             <w:pPr>
@@ -3002,7 +2979,7 @@
         <w:tc>
           <w:tcPr>
             <w:cnfStyle w:val="001000000000" w:firstRow="0" w:lastRow="0" w:firstColumn="1" w:lastColumn="0" w:oddVBand="0" w:evenVBand="0" w:oddHBand="0" w:evenHBand="0" w:firstRowFirstColumn="0" w:firstRowLastColumn="0" w:lastRowFirstColumn="0" w:lastRowLastColumn="0"/>
-            <w:tcW w:w="2263" w:type="dxa"/>
+            <w:tcW w:w="2253" w:type="dxa"/>
           </w:tcPr>
           <w:p>
             <w:pPr>
@@ -3020,7 +2997,7 @@
         </w:tc>
         <w:tc>
           <w:tcPr>
-            <w:tcW w:w="1560" w:type="dxa"/>
+            <w:tcW w:w="1679" w:type="dxa"/>
           </w:tcPr>
           <w:p>
             <w:pPr>
@@ -3068,7 +3045,7 @@
         </w:tc>
         <w:tc>
           <w:tcPr>
-            <w:tcW w:w="9202" w:type="dxa"/>
+            <w:tcW w:w="5407" w:type="dxa"/>
           </w:tcPr>
           <w:p>
             <w:pPr>
@@ -3096,7 +3073,7 @@
         <w:tc>
           <w:tcPr>
             <w:cnfStyle w:val="001000000000" w:firstRow="0" w:lastRow="0" w:firstColumn="1" w:lastColumn="0" w:oddVBand="0" w:evenVBand="0" w:oddHBand="0" w:evenHBand="0" w:firstRowFirstColumn="0" w:firstRowLastColumn="0" w:lastRowFirstColumn="0" w:lastRowLastColumn="0"/>
-            <w:tcW w:w="2263" w:type="dxa"/>
+            <w:tcW w:w="2253" w:type="dxa"/>
           </w:tcPr>
           <w:p>
             <w:pPr>
@@ -3116,20 +3093,26 @@
         </w:tc>
         <w:tc>
           <w:tcPr>
-            <w:tcW w:w="1560" w:type="dxa"/>
-          </w:tcPr>
-          <w:p>
-            <w:pPr>
-              <w:cnfStyle w:val="000000000000" w:firstRow="0" w:lastRow="0" w:firstColumn="0" w:lastColumn="0" w:oddVBand="0" w:evenVBand="0" w:oddHBand="0" w:evenHBand="0" w:firstRowFirstColumn="0" w:firstRowLastColumn="0" w:lastRowFirstColumn="0" w:lastRowLastColumn="0"/>
-              <w:rPr>
-                <w:sz w:val="24"/>
-              </w:rPr>
-            </w:pPr>
-            <w:r>
-              <w:rPr>
-                <w:sz w:val="24"/>
-              </w:rPr>
-              <w:t>VARCHAR(250)</w:t>
+            <w:tcW w:w="1679" w:type="dxa"/>
+          </w:tcPr>
+          <w:p>
+            <w:pPr>
+              <w:cnfStyle w:val="000000000000" w:firstRow="0" w:lastRow="0" w:firstColumn="0" w:lastColumn="0" w:oddVBand="0" w:evenVBand="0" w:oddHBand="0" w:evenHBand="0" w:firstRowFirstColumn="0" w:firstRowLastColumn="0" w:lastRowFirstColumn="0" w:lastRowLastColumn="0"/>
+              <w:rPr>
+                <w:sz w:val="24"/>
+              </w:rPr>
+            </w:pPr>
+            <w:r>
+              <w:rPr>
+                <w:sz w:val="24"/>
+              </w:rPr>
+              <w:t>VARCHAR(50</w:t>
+            </w:r>
+            <w:r>
+              <w:rPr>
+                <w:sz w:val="24"/>
+              </w:rPr>
+              <w:t>0)</w:t>
             </w:r>
           </w:p>
         </w:tc>
@@ -3150,7 +3133,7 @@
         </w:tc>
         <w:tc>
           <w:tcPr>
-            <w:tcW w:w="9202" w:type="dxa"/>
+            <w:tcW w:w="5407" w:type="dxa"/>
           </w:tcPr>
           <w:p>
             <w:pPr>
@@ -3181,7 +3164,7 @@
         <w:tc>
           <w:tcPr>
             <w:cnfStyle w:val="001000000000" w:firstRow="0" w:lastRow="0" w:firstColumn="1" w:lastColumn="0" w:oddVBand="0" w:evenVBand="0" w:oddHBand="0" w:evenHBand="0" w:firstRowFirstColumn="0" w:firstRowLastColumn="0" w:lastRowFirstColumn="0" w:lastRowLastColumn="0"/>
-            <w:tcW w:w="2263" w:type="dxa"/>
+            <w:tcW w:w="2253" w:type="dxa"/>
           </w:tcPr>
           <w:p>
             <w:pPr>
@@ -3201,20 +3184,26 @@
         </w:tc>
         <w:tc>
           <w:tcPr>
-            <w:tcW w:w="1560" w:type="dxa"/>
-          </w:tcPr>
-          <w:p>
-            <w:pPr>
-              <w:cnfStyle w:val="000000100000" w:firstRow="0" w:lastRow="0" w:firstColumn="0" w:lastColumn="0" w:oddVBand="0" w:evenVBand="0" w:oddHBand="1" w:evenHBand="0" w:firstRowFirstColumn="0" w:firstRowLastColumn="0" w:lastRowFirstColumn="0" w:lastRowLastColumn="0"/>
-              <w:rPr>
-                <w:sz w:val="24"/>
-              </w:rPr>
-            </w:pPr>
-            <w:r>
-              <w:rPr>
-                <w:sz w:val="24"/>
-              </w:rPr>
-              <w:t>VARCHAR(250)</w:t>
+            <w:tcW w:w="1679" w:type="dxa"/>
+          </w:tcPr>
+          <w:p>
+            <w:pPr>
+              <w:cnfStyle w:val="000000100000" w:firstRow="0" w:lastRow="0" w:firstColumn="0" w:lastColumn="0" w:oddVBand="0" w:evenVBand="0" w:oddHBand="1" w:evenHBand="0" w:firstRowFirstColumn="0" w:firstRowLastColumn="0" w:lastRowFirstColumn="0" w:lastRowLastColumn="0"/>
+              <w:rPr>
+                <w:sz w:val="24"/>
+              </w:rPr>
+            </w:pPr>
+            <w:r>
+              <w:rPr>
+                <w:sz w:val="24"/>
+              </w:rPr>
+              <w:t>VARCHAR(30</w:t>
+            </w:r>
+            <w:r>
+              <w:rPr>
+                <w:sz w:val="24"/>
+              </w:rPr>
+              <w:t>0)</w:t>
             </w:r>
           </w:p>
         </w:tc>
@@ -3235,7 +3224,7 @@
         </w:tc>
         <w:tc>
           <w:tcPr>
-            <w:tcW w:w="9202" w:type="dxa"/>
+            <w:tcW w:w="5407" w:type="dxa"/>
           </w:tcPr>
           <w:p>
             <w:pPr>
@@ -3263,7 +3252,7 @@
         <w:tc>
           <w:tcPr>
             <w:cnfStyle w:val="001000000000" w:firstRow="0" w:lastRow="0" w:firstColumn="1" w:lastColumn="0" w:oddVBand="0" w:evenVBand="0" w:oddHBand="0" w:evenHBand="0" w:firstRowFirstColumn="0" w:firstRowLastColumn="0" w:lastRowFirstColumn="0" w:lastRowLastColumn="0"/>
-            <w:tcW w:w="2263" w:type="dxa"/>
+            <w:tcW w:w="2253" w:type="dxa"/>
           </w:tcPr>
           <w:p>
             <w:pPr>
@@ -3283,7 +3272,7 @@
         </w:tc>
         <w:tc>
           <w:tcPr>
-            <w:tcW w:w="1560" w:type="dxa"/>
+            <w:tcW w:w="1679" w:type="dxa"/>
           </w:tcPr>
           <w:p>
             <w:pPr>
@@ -3317,7 +3306,7 @@
         </w:tc>
         <w:tc>
           <w:tcPr>
-            <w:tcW w:w="9202" w:type="dxa"/>
+            <w:tcW w:w="5407" w:type="dxa"/>
           </w:tcPr>
           <w:p>
             <w:pPr>
@@ -3348,15 +3337,14 @@
         <w:tc>
           <w:tcPr>
             <w:cnfStyle w:val="001000000000" w:firstRow="0" w:lastRow="0" w:firstColumn="1" w:lastColumn="0" w:oddVBand="0" w:evenVBand="0" w:oddHBand="0" w:evenHBand="0" w:firstRowFirstColumn="0" w:firstRowLastColumn="0" w:lastRowFirstColumn="0" w:lastRowLastColumn="0"/>
-            <w:tcW w:w="2263" w:type="dxa"/>
-          </w:tcPr>
-          <w:p>
-            <w:pPr>
-              <w:rPr>
-                <w:sz w:val="24"/>
-              </w:rPr>
-            </w:pPr>
-            <w:proofErr w:type="spellStart"/>
+            <w:tcW w:w="2253" w:type="dxa"/>
+          </w:tcPr>
+          <w:p>
+            <w:pPr>
+              <w:rPr>
+                <w:sz w:val="24"/>
+              </w:rPr>
+            </w:pPr>
             <w:r>
               <w:rPr>
                 <w:sz w:val="24"/>
@@ -3367,14 +3355,13 @@
               <w:rPr>
                 <w:sz w:val="24"/>
               </w:rPr>
-              <w:t>echa_registro</w:t>
-            </w:r>
-            <w:proofErr w:type="spellEnd"/>
-          </w:p>
-        </w:tc>
-        <w:tc>
-          <w:tcPr>
-            <w:tcW w:w="1560" w:type="dxa"/>
+              <w:t>echa</w:t>
+            </w:r>
+          </w:p>
+        </w:tc>
+        <w:tc>
+          <w:tcPr>
+            <w:tcW w:w="1679" w:type="dxa"/>
           </w:tcPr>
           <w:p>
             <w:pPr>
@@ -3415,7 +3402,7 @@
         </w:tc>
         <w:tc>
           <w:tcPr>
-            <w:tcW w:w="9202" w:type="dxa"/>
+            <w:tcW w:w="5407" w:type="dxa"/>
           </w:tcPr>
           <w:p>
             <w:pPr>
@@ -3442,13 +3429,11 @@
     </w:tbl>
     <w:p/>
     <w:p>
-      <w:bookmarkStart w:id="10" w:name="OLE_LINK13"/>
-      <w:bookmarkStart w:id="11" w:name="OLE_LINK14"/>
-    </w:p>
-    <w:p>
       <w:pPr>
         <w:pStyle w:val="Ttulo2"/>
       </w:pPr>
+      <w:bookmarkStart w:id="11" w:name="OLE_LINK13"/>
+      <w:bookmarkStart w:id="12" w:name="OLE_LINK14"/>
       <w:r>
         <w:t>Usuario</w:t>
       </w:r>
@@ -3456,14 +3441,14 @@
     <w:tbl>
       <w:tblPr>
         <w:tblStyle w:val="Tabladecuadrcula4-nfasis6"/>
-        <w:tblW w:w="14596" w:type="dxa"/>
+        <w:tblW w:w="10910" w:type="dxa"/>
         <w:tblLook w:val="04A0" w:firstRow="1" w:lastRow="0" w:firstColumn="1" w:lastColumn="0" w:noHBand="0" w:noVBand="1"/>
       </w:tblPr>
       <w:tblGrid>
         <w:gridCol w:w="2263"/>
         <w:gridCol w:w="1560"/>
         <w:gridCol w:w="1571"/>
-        <w:gridCol w:w="9202"/>
+        <w:gridCol w:w="5516"/>
       </w:tblGrid>
       <w:tr>
         <w:trPr>
@@ -3472,7 +3457,7 @@
         <w:tc>
           <w:tcPr>
             <w:cnfStyle w:val="001000000000" w:firstRow="0" w:lastRow="0" w:firstColumn="1" w:lastColumn="0" w:oddVBand="0" w:evenVBand="0" w:oddHBand="0" w:evenHBand="0" w:firstRowFirstColumn="0" w:firstRowLastColumn="0" w:lastRowFirstColumn="0" w:lastRowLastColumn="0"/>
-            <w:tcW w:w="14596" w:type="dxa"/>
+            <w:tcW w:w="10910" w:type="dxa"/>
             <w:gridSpan w:val="4"/>
           </w:tcPr>
           <w:p>
@@ -3564,7 +3549,7 @@
         </w:tc>
         <w:tc>
           <w:tcPr>
-            <w:tcW w:w="9202" w:type="dxa"/>
+            <w:tcW w:w="5516" w:type="dxa"/>
             <w:shd w:val="clear" w:color="auto" w:fill="9CC2E5" w:themeFill="accent1" w:themeFillTint="99"/>
           </w:tcPr>
           <w:p>
@@ -3620,7 +3605,6 @@
           </w:tcPr>
           <w:p>
             <w:pPr>
-              <w:jc w:val="center"/>
               <w:cnfStyle w:val="000000000000" w:firstRow="0" w:lastRow="0" w:firstColumn="0" w:lastColumn="0" w:oddVBand="0" w:evenVBand="0" w:oddHBand="0" w:evenHBand="0" w:firstRowFirstColumn="0" w:firstRowLastColumn="0" w:lastRowFirstColumn="0" w:lastRowLastColumn="0"/>
               <w:rPr>
                 <w:sz w:val="24"/>
@@ -3658,7 +3642,7 @@
         </w:tc>
         <w:tc>
           <w:tcPr>
-            <w:tcW w:w="9202" w:type="dxa"/>
+            <w:tcW w:w="5516" w:type="dxa"/>
           </w:tcPr>
           <w:p>
             <w:pPr>
@@ -3702,7 +3686,7 @@
               <w:rPr>
                 <w:sz w:val="24"/>
               </w:rPr>
-              <w:t>password</w:t>
+              <w:t>contrasena</w:t>
             </w:r>
             <w:proofErr w:type="spellEnd"/>
           </w:p>
@@ -3713,7 +3697,6 @@
           </w:tcPr>
           <w:p>
             <w:pPr>
-              <w:jc w:val="center"/>
               <w:cnfStyle w:val="000000100000" w:firstRow="0" w:lastRow="0" w:firstColumn="0" w:lastColumn="0" w:oddVBand="0" w:evenVBand="0" w:oddHBand="1" w:evenHBand="0" w:firstRowFirstColumn="0" w:firstRowLastColumn="0" w:lastRowFirstColumn="0" w:lastRowLastColumn="0"/>
               <w:rPr>
                 <w:sz w:val="24"/>
@@ -3751,7 +3734,7 @@
         </w:tc>
         <w:tc>
           <w:tcPr>
-            <w:tcW w:w="9202" w:type="dxa"/>
+            <w:tcW w:w="5516" w:type="dxa"/>
           </w:tcPr>
           <w:p>
             <w:pPr>
@@ -3801,7 +3784,6 @@
           </w:tcPr>
           <w:p>
             <w:pPr>
-              <w:jc w:val="center"/>
               <w:cnfStyle w:val="000000000000" w:firstRow="0" w:lastRow="0" w:firstColumn="0" w:lastColumn="0" w:oddVBand="0" w:evenVBand="0" w:oddHBand="0" w:evenHBand="0" w:firstRowFirstColumn="0" w:firstRowLastColumn="0" w:lastRowFirstColumn="0" w:lastRowLastColumn="0"/>
               <w:rPr>
                 <w:sz w:val="24"/>
@@ -3839,7 +3821,7 @@
         </w:tc>
         <w:tc>
           <w:tcPr>
-            <w:tcW w:w="9202" w:type="dxa"/>
+            <w:tcW w:w="5516" w:type="dxa"/>
           </w:tcPr>
           <w:p>
             <w:pPr>
@@ -3892,7 +3874,6 @@
           </w:tcPr>
           <w:p>
             <w:pPr>
-              <w:jc w:val="center"/>
               <w:cnfStyle w:val="000000100000" w:firstRow="0" w:lastRow="0" w:firstColumn="0" w:lastColumn="0" w:oddVBand="0" w:evenVBand="0" w:oddHBand="1" w:evenHBand="0" w:firstRowFirstColumn="0" w:firstRowLastColumn="0" w:lastRowFirstColumn="0" w:lastRowLastColumn="0"/>
               <w:rPr>
                 <w:sz w:val="24"/>
@@ -3930,7 +3911,7 @@
         </w:tc>
         <w:tc>
           <w:tcPr>
-            <w:tcW w:w="9202" w:type="dxa"/>
+            <w:tcW w:w="5516" w:type="dxa"/>
           </w:tcPr>
           <w:p>
             <w:pPr>
@@ -3980,7 +3961,6 @@
           </w:tcPr>
           <w:p>
             <w:pPr>
-              <w:jc w:val="center"/>
               <w:cnfStyle w:val="000000000000" w:firstRow="0" w:lastRow="0" w:firstColumn="0" w:lastColumn="0" w:oddVBand="0" w:evenVBand="0" w:oddHBand="0" w:evenHBand="0" w:firstRowFirstColumn="0" w:firstRowLastColumn="0" w:lastRowFirstColumn="0" w:lastRowLastColumn="0"/>
               <w:rPr>
                 <w:sz w:val="24"/>
@@ -4018,7 +3998,7 @@
         </w:tc>
         <w:tc>
           <w:tcPr>
-            <w:tcW w:w="9202" w:type="dxa"/>
+            <w:tcW w:w="5516" w:type="dxa"/>
           </w:tcPr>
           <w:p>
             <w:pPr>
@@ -4085,7 +4065,6 @@
           </w:tcPr>
           <w:p>
             <w:pPr>
-              <w:jc w:val="center"/>
               <w:cnfStyle w:val="000000100000" w:firstRow="0" w:lastRow="0" w:firstColumn="0" w:lastColumn="0" w:oddVBand="0" w:evenVBand="0" w:oddHBand="1" w:evenHBand="0" w:firstRowFirstColumn="0" w:firstRowLastColumn="0" w:lastRowFirstColumn="0" w:lastRowLastColumn="0"/>
               <w:rPr>
                 <w:sz w:val="24"/>
@@ -4123,7 +4102,7 @@
         </w:tc>
         <w:tc>
           <w:tcPr>
-            <w:tcW w:w="9202" w:type="dxa"/>
+            <w:tcW w:w="5516" w:type="dxa"/>
           </w:tcPr>
           <w:p>
             <w:pPr>
@@ -4173,7 +4152,6 @@
           </w:tcPr>
           <w:p>
             <w:pPr>
-              <w:jc w:val="center"/>
               <w:cnfStyle w:val="000000000000" w:firstRow="0" w:lastRow="0" w:firstColumn="0" w:lastColumn="0" w:oddVBand="0" w:evenVBand="0" w:oddHBand="0" w:evenHBand="0" w:firstRowFirstColumn="0" w:firstRowLastColumn="0" w:lastRowFirstColumn="0" w:lastRowLastColumn="0"/>
               <w:rPr>
                 <w:sz w:val="24"/>
@@ -4204,7 +4182,7 @@
         </w:tc>
         <w:tc>
           <w:tcPr>
-            <w:tcW w:w="9202" w:type="dxa"/>
+            <w:tcW w:w="5516" w:type="dxa"/>
           </w:tcPr>
           <w:p>
             <w:pPr>
@@ -4243,14 +4221,12 @@
                 <w:sz w:val="24"/>
               </w:rPr>
             </w:pPr>
-            <w:proofErr w:type="spellStart"/>
-            <w:r>
-              <w:rPr>
-                <w:sz w:val="24"/>
-              </w:rPr>
-              <w:t>fecha_registro</w:t>
-            </w:r>
-            <w:proofErr w:type="spellEnd"/>
+            <w:r>
+              <w:rPr>
+                <w:sz w:val="24"/>
+              </w:rPr>
+              <w:t>fecha</w:t>
+            </w:r>
           </w:p>
         </w:tc>
         <w:tc>
@@ -4259,7 +4235,6 @@
           </w:tcPr>
           <w:p>
             <w:pPr>
-              <w:jc w:val="center"/>
               <w:cnfStyle w:val="000000100000" w:firstRow="0" w:lastRow="0" w:firstColumn="0" w:lastColumn="0" w:oddVBand="0" w:evenVBand="0" w:oddHBand="1" w:evenHBand="0" w:firstRowFirstColumn="0" w:firstRowLastColumn="0" w:lastRowFirstColumn="0" w:lastRowLastColumn="0"/>
               <w:rPr>
                 <w:sz w:val="24"/>
@@ -4297,7 +4272,7 @@
         </w:tc>
         <w:tc>
           <w:tcPr>
-            <w:tcW w:w="9202" w:type="dxa"/>
+            <w:tcW w:w="5516" w:type="dxa"/>
           </w:tcPr>
           <w:p>
             <w:pPr>
@@ -4321,18 +4296,16 @@
           </w:p>
         </w:tc>
       </w:tr>
-      <w:bookmarkEnd w:id="10"/>
       <w:bookmarkEnd w:id="11"/>
+      <w:bookmarkEnd w:id="12"/>
     </w:tbl>
     <w:p/>
-    <w:p>
-      <w:bookmarkStart w:id="12" w:name="OLE_LINK15"/>
-      <w:bookmarkStart w:id="13" w:name="OLE_LINK16"/>
-    </w:p>
     <w:p>
       <w:pPr>
         <w:pStyle w:val="Ttulo2"/>
       </w:pPr>
+      <w:bookmarkStart w:id="13" w:name="OLE_LINK15"/>
+      <w:bookmarkStart w:id="14" w:name="OLE_LINK16"/>
       <w:r>
         <w:t>Merma</w:t>
       </w:r>
@@ -4340,14 +4313,14 @@
     <w:tbl>
       <w:tblPr>
         <w:tblStyle w:val="Tabladecuadrcula4-nfasis6"/>
-        <w:tblW w:w="14596" w:type="dxa"/>
+        <w:tblW w:w="10910" w:type="dxa"/>
         <w:tblLook w:val="04A0" w:firstRow="1" w:lastRow="0" w:firstColumn="1" w:lastColumn="0" w:noHBand="0" w:noVBand="1"/>
       </w:tblPr>
       <w:tblGrid>
-        <w:gridCol w:w="2254"/>
+        <w:gridCol w:w="2249"/>
         <w:gridCol w:w="1685"/>
         <w:gridCol w:w="1571"/>
-        <w:gridCol w:w="9086"/>
+        <w:gridCol w:w="5405"/>
       </w:tblGrid>
       <w:tr>
         <w:trPr>
@@ -4356,7 +4329,7 @@
         <w:tc>
           <w:tcPr>
             <w:cnfStyle w:val="001000000000" w:firstRow="0" w:lastRow="0" w:firstColumn="1" w:lastColumn="0" w:oddVBand="0" w:evenVBand="0" w:oddHBand="0" w:evenHBand="0" w:firstRowFirstColumn="0" w:firstRowLastColumn="0" w:lastRowFirstColumn="0" w:lastRowLastColumn="0"/>
-            <w:tcW w:w="14596" w:type="dxa"/>
+            <w:tcW w:w="10910" w:type="dxa"/>
             <w:gridSpan w:val="4"/>
           </w:tcPr>
           <w:p>
@@ -4382,7 +4355,7 @@
         <w:tc>
           <w:tcPr>
             <w:cnfStyle w:val="001000000000" w:firstRow="0" w:lastRow="0" w:firstColumn="1" w:lastColumn="0" w:oddVBand="0" w:evenVBand="0" w:oddHBand="0" w:evenHBand="0" w:firstRowFirstColumn="0" w:firstRowLastColumn="0" w:lastRowFirstColumn="0" w:lastRowLastColumn="0"/>
-            <w:tcW w:w="2263" w:type="dxa"/>
+            <w:tcW w:w="2249" w:type="dxa"/>
             <w:shd w:val="clear" w:color="auto" w:fill="9CC2E5" w:themeFill="accent1" w:themeFillTint="99"/>
           </w:tcPr>
           <w:p>
@@ -4402,7 +4375,7 @@
         </w:tc>
         <w:tc>
           <w:tcPr>
-            <w:tcW w:w="1560" w:type="dxa"/>
+            <w:tcW w:w="1685" w:type="dxa"/>
             <w:shd w:val="clear" w:color="auto" w:fill="9CC2E5" w:themeFill="accent1" w:themeFillTint="99"/>
           </w:tcPr>
           <w:p>
@@ -4448,7 +4421,7 @@
         </w:tc>
         <w:tc>
           <w:tcPr>
-            <w:tcW w:w="9202" w:type="dxa"/>
+            <w:tcW w:w="5405" w:type="dxa"/>
             <w:shd w:val="clear" w:color="auto" w:fill="9CC2E5" w:themeFill="accent1" w:themeFillTint="99"/>
           </w:tcPr>
           <w:p>
@@ -4474,7 +4447,7 @@
         <w:tc>
           <w:tcPr>
             <w:cnfStyle w:val="001000000000" w:firstRow="0" w:lastRow="0" w:firstColumn="1" w:lastColumn="0" w:oddVBand="0" w:evenVBand="0" w:oddHBand="0" w:evenHBand="0" w:firstRowFirstColumn="0" w:firstRowLastColumn="0" w:lastRowFirstColumn="0" w:lastRowLastColumn="0"/>
-            <w:tcW w:w="2263" w:type="dxa"/>
+            <w:tcW w:w="2249" w:type="dxa"/>
           </w:tcPr>
           <w:p>
             <w:pPr>
@@ -4494,11 +4467,10 @@
         </w:tc>
         <w:tc>
           <w:tcPr>
-            <w:tcW w:w="1560" w:type="dxa"/>
-          </w:tcPr>
-          <w:p>
-            <w:pPr>
-              <w:jc w:val="center"/>
+            <w:tcW w:w="1685" w:type="dxa"/>
+          </w:tcPr>
+          <w:p>
+            <w:pPr>
               <w:cnfStyle w:val="000000000000" w:firstRow="0" w:lastRow="0" w:firstColumn="0" w:lastColumn="0" w:oddVBand="0" w:evenVBand="0" w:oddHBand="0" w:evenHBand="0" w:firstRowFirstColumn="0" w:firstRowLastColumn="0" w:lastRowFirstColumn="0" w:lastRowLastColumn="0"/>
               <w:rPr>
                 <w:sz w:val="24"/>
@@ -4536,7 +4508,7 @@
         </w:tc>
         <w:tc>
           <w:tcPr>
-            <w:tcW w:w="9202" w:type="dxa"/>
+            <w:tcW w:w="5405" w:type="dxa"/>
           </w:tcPr>
           <w:p>
             <w:pPr>
@@ -4567,7 +4539,7 @@
         <w:tc>
           <w:tcPr>
             <w:cnfStyle w:val="001000000000" w:firstRow="0" w:lastRow="0" w:firstColumn="1" w:lastColumn="0" w:oddVBand="0" w:evenVBand="0" w:oddHBand="0" w:evenHBand="0" w:firstRowFirstColumn="0" w:firstRowLastColumn="0" w:lastRowFirstColumn="0" w:lastRowLastColumn="0"/>
-            <w:tcW w:w="2263" w:type="dxa"/>
+            <w:tcW w:w="2249" w:type="dxa"/>
           </w:tcPr>
           <w:p>
             <w:pPr>
@@ -4587,11 +4559,10 @@
         </w:tc>
         <w:tc>
           <w:tcPr>
-            <w:tcW w:w="1560" w:type="dxa"/>
-          </w:tcPr>
-          <w:p>
-            <w:pPr>
-              <w:jc w:val="center"/>
+            <w:tcW w:w="1685" w:type="dxa"/>
+          </w:tcPr>
+          <w:p>
+            <w:pPr>
               <w:cnfStyle w:val="000000100000" w:firstRow="0" w:lastRow="0" w:firstColumn="0" w:lastColumn="0" w:oddVBand="0" w:evenVBand="0" w:oddHBand="1" w:evenHBand="0" w:firstRowFirstColumn="0" w:firstRowLastColumn="0" w:lastRowFirstColumn="0" w:lastRowLastColumn="0"/>
               <w:rPr>
                 <w:sz w:val="24"/>
@@ -4643,7 +4614,7 @@
         </w:tc>
         <w:tc>
           <w:tcPr>
-            <w:tcW w:w="9202" w:type="dxa"/>
+            <w:tcW w:w="5405" w:type="dxa"/>
           </w:tcPr>
           <w:p>
             <w:pPr>
@@ -4671,7 +4642,7 @@
         <w:tc>
           <w:tcPr>
             <w:cnfStyle w:val="001000000000" w:firstRow="0" w:lastRow="0" w:firstColumn="1" w:lastColumn="0" w:oddVBand="0" w:evenVBand="0" w:oddHBand="0" w:evenHBand="0" w:firstRowFirstColumn="0" w:firstRowLastColumn="0" w:lastRowFirstColumn="0" w:lastRowLastColumn="0"/>
-            <w:tcW w:w="2263" w:type="dxa"/>
+            <w:tcW w:w="2249" w:type="dxa"/>
           </w:tcPr>
           <w:p>
             <w:pPr>
@@ -4691,11 +4662,10 @@
         </w:tc>
         <w:tc>
           <w:tcPr>
-            <w:tcW w:w="1560" w:type="dxa"/>
-          </w:tcPr>
-          <w:p>
-            <w:pPr>
-              <w:jc w:val="center"/>
+            <w:tcW w:w="1685" w:type="dxa"/>
+          </w:tcPr>
+          <w:p>
+            <w:pPr>
               <w:cnfStyle w:val="000000000000" w:firstRow="0" w:lastRow="0" w:firstColumn="0" w:lastColumn="0" w:oddVBand="0" w:evenVBand="0" w:oddHBand="0" w:evenHBand="0" w:firstRowFirstColumn="0" w:firstRowLastColumn="0" w:lastRowFirstColumn="0" w:lastRowLastColumn="0"/>
               <w:rPr>
                 <w:sz w:val="24"/>
@@ -4733,7 +4703,7 @@
         </w:tc>
         <w:tc>
           <w:tcPr>
-            <w:tcW w:w="9202" w:type="dxa"/>
+            <w:tcW w:w="5405" w:type="dxa"/>
           </w:tcPr>
           <w:p>
             <w:pPr>
@@ -4758,7 +4728,7 @@
         <w:tc>
           <w:tcPr>
             <w:cnfStyle w:val="001000000000" w:firstRow="0" w:lastRow="0" w:firstColumn="1" w:lastColumn="0" w:oddVBand="0" w:evenVBand="0" w:oddHBand="0" w:evenHBand="0" w:firstRowFirstColumn="0" w:firstRowLastColumn="0" w:lastRowFirstColumn="0" w:lastRowLastColumn="0"/>
-            <w:tcW w:w="2263" w:type="dxa"/>
+            <w:tcW w:w="2249" w:type="dxa"/>
           </w:tcPr>
           <w:p>
             <w:pPr>
@@ -4776,21 +4746,26 @@
         </w:tc>
         <w:tc>
           <w:tcPr>
-            <w:tcW w:w="1560" w:type="dxa"/>
-          </w:tcPr>
-          <w:p>
-            <w:pPr>
-              <w:jc w:val="center"/>
-              <w:cnfStyle w:val="000000100000" w:firstRow="0" w:lastRow="0" w:firstColumn="0" w:lastColumn="0" w:oddVBand="0" w:evenVBand="0" w:oddHBand="1" w:evenHBand="0" w:firstRowFirstColumn="0" w:firstRowLastColumn="0" w:lastRowFirstColumn="0" w:lastRowLastColumn="0"/>
-              <w:rPr>
-                <w:sz w:val="24"/>
-              </w:rPr>
-            </w:pPr>
-            <w:r>
-              <w:rPr>
-                <w:sz w:val="24"/>
-              </w:rPr>
-              <w:t>VARCHAR(200)</w:t>
+            <w:tcW w:w="1685" w:type="dxa"/>
+          </w:tcPr>
+          <w:p>
+            <w:pPr>
+              <w:cnfStyle w:val="000000100000" w:firstRow="0" w:lastRow="0" w:firstColumn="0" w:lastColumn="0" w:oddVBand="0" w:evenVBand="0" w:oddHBand="1" w:evenHBand="0" w:firstRowFirstColumn="0" w:firstRowLastColumn="0" w:lastRowFirstColumn="0" w:lastRowLastColumn="0"/>
+              <w:rPr>
+                <w:sz w:val="24"/>
+              </w:rPr>
+            </w:pPr>
+            <w:r>
+              <w:rPr>
+                <w:sz w:val="24"/>
+              </w:rPr>
+              <w:t>VARCHAR(500</w:t>
+            </w:r>
+            <w:r>
+              <w:rPr>
+                <w:sz w:val="24"/>
+              </w:rPr>
+              <w:t>)</w:t>
             </w:r>
           </w:p>
         </w:tc>
@@ -4818,20 +4793,32 @@
         </w:tc>
         <w:tc>
           <w:tcPr>
-            <w:tcW w:w="9202" w:type="dxa"/>
-          </w:tcPr>
-          <w:p>
-            <w:pPr>
-              <w:cnfStyle w:val="000000100000" w:firstRow="0" w:lastRow="0" w:firstColumn="0" w:lastColumn="0" w:oddVBand="0" w:evenVBand="0" w:oddHBand="1" w:evenHBand="0" w:firstRowFirstColumn="0" w:firstRowLastColumn="0" w:lastRowFirstColumn="0" w:lastRowLastColumn="0"/>
-              <w:rPr>
-                <w:sz w:val="24"/>
-              </w:rPr>
-            </w:pPr>
-            <w:r>
-              <w:rPr>
-                <w:sz w:val="24"/>
-              </w:rPr>
-              <w:t>Motivo por el cual el artículo está entrando a la merma.</w:t>
+            <w:tcW w:w="5405" w:type="dxa"/>
+          </w:tcPr>
+          <w:p>
+            <w:pPr>
+              <w:cnfStyle w:val="000000100000" w:firstRow="0" w:lastRow="0" w:firstColumn="0" w:lastColumn="0" w:oddVBand="0" w:evenVBand="0" w:oddHBand="1" w:evenHBand="0" w:firstRowFirstColumn="0" w:firstRowLastColumn="0" w:lastRowFirstColumn="0" w:lastRowLastColumn="0"/>
+              <w:rPr>
+                <w:sz w:val="24"/>
+              </w:rPr>
+            </w:pPr>
+            <w:r>
+              <w:rPr>
+                <w:sz w:val="24"/>
+              </w:rPr>
+              <w:t xml:space="preserve">Motivo por el cual el artículo está </w:t>
+            </w:r>
+            <w:r>
+              <w:rPr>
+                <w:sz w:val="24"/>
+              </w:rPr>
+              <w:t>en</w:t>
+            </w:r>
+            <w:r>
+              <w:rPr>
+                <w:sz w:val="24"/>
+              </w:rPr>
+              <w:t xml:space="preserve"> la merma.</w:t>
             </w:r>
           </w:p>
         </w:tc>
@@ -4840,7 +4827,7 @@
         <w:tc>
           <w:tcPr>
             <w:cnfStyle w:val="001000000000" w:firstRow="0" w:lastRow="0" w:firstColumn="1" w:lastColumn="0" w:oddVBand="0" w:evenVBand="0" w:oddHBand="0" w:evenHBand="0" w:firstRowFirstColumn="0" w:firstRowLastColumn="0" w:lastRowFirstColumn="0" w:lastRowLastColumn="0"/>
-            <w:tcW w:w="2263" w:type="dxa"/>
+            <w:tcW w:w="2249" w:type="dxa"/>
           </w:tcPr>
           <w:p>
             <w:pPr>
@@ -4858,21 +4845,26 @@
         </w:tc>
         <w:tc>
           <w:tcPr>
-            <w:tcW w:w="1560" w:type="dxa"/>
-          </w:tcPr>
-          <w:p>
-            <w:pPr>
-              <w:jc w:val="center"/>
-              <w:cnfStyle w:val="000000000000" w:firstRow="0" w:lastRow="0" w:firstColumn="0" w:lastColumn="0" w:oddVBand="0" w:evenVBand="0" w:oddHBand="0" w:evenHBand="0" w:firstRowFirstColumn="0" w:firstRowLastColumn="0" w:lastRowFirstColumn="0" w:lastRowLastColumn="0"/>
-              <w:rPr>
-                <w:sz w:val="24"/>
-              </w:rPr>
-            </w:pPr>
-            <w:r>
-              <w:rPr>
-                <w:sz w:val="24"/>
-              </w:rPr>
-              <w:t>DECIMAL(10,4)</w:t>
+            <w:tcW w:w="1685" w:type="dxa"/>
+          </w:tcPr>
+          <w:p>
+            <w:pPr>
+              <w:cnfStyle w:val="000000000000" w:firstRow="0" w:lastRow="0" w:firstColumn="0" w:lastColumn="0" w:oddVBand="0" w:evenVBand="0" w:oddHBand="0" w:evenHBand="0" w:firstRowFirstColumn="0" w:firstRowLastColumn="0" w:lastRowFirstColumn="0" w:lastRowLastColumn="0"/>
+              <w:rPr>
+                <w:sz w:val="24"/>
+              </w:rPr>
+            </w:pPr>
+            <w:r>
+              <w:rPr>
+                <w:sz w:val="24"/>
+              </w:rPr>
+              <w:t>DECIMAL(10,2</w:t>
+            </w:r>
+            <w:r>
+              <w:rPr>
+                <w:sz w:val="24"/>
+              </w:rPr>
+              <w:t>)</w:t>
             </w:r>
           </w:p>
         </w:tc>
@@ -4900,7 +4892,7 @@
         </w:tc>
         <w:tc>
           <w:tcPr>
-            <w:tcW w:w="9202" w:type="dxa"/>
+            <w:tcW w:w="5405" w:type="dxa"/>
           </w:tcPr>
           <w:p>
             <w:pPr>
@@ -4925,31 +4917,28 @@
         <w:tc>
           <w:tcPr>
             <w:cnfStyle w:val="001000000000" w:firstRow="0" w:lastRow="0" w:firstColumn="1" w:lastColumn="0" w:oddVBand="0" w:evenVBand="0" w:oddHBand="0" w:evenHBand="0" w:firstRowFirstColumn="0" w:firstRowLastColumn="0" w:lastRowFirstColumn="0" w:lastRowLastColumn="0"/>
-            <w:tcW w:w="2263" w:type="dxa"/>
-          </w:tcPr>
-          <w:p>
-            <w:pPr>
-              <w:rPr>
-                <w:sz w:val="24"/>
-              </w:rPr>
-            </w:pPr>
-            <w:proofErr w:type="spellStart"/>
-            <w:r>
-              <w:rPr>
-                <w:sz w:val="24"/>
-              </w:rPr>
-              <w:t>fecha_registro</w:t>
-            </w:r>
-            <w:proofErr w:type="spellEnd"/>
-          </w:p>
-        </w:tc>
-        <w:tc>
-          <w:tcPr>
-            <w:tcW w:w="1560" w:type="dxa"/>
-          </w:tcPr>
-          <w:p>
-            <w:pPr>
-              <w:jc w:val="center"/>
+            <w:tcW w:w="2249" w:type="dxa"/>
+          </w:tcPr>
+          <w:p>
+            <w:pPr>
+              <w:rPr>
+                <w:sz w:val="24"/>
+              </w:rPr>
+            </w:pPr>
+            <w:r>
+              <w:rPr>
+                <w:sz w:val="24"/>
+              </w:rPr>
+              <w:t>fecha</w:t>
+            </w:r>
+          </w:p>
+        </w:tc>
+        <w:tc>
+          <w:tcPr>
+            <w:tcW w:w="1685" w:type="dxa"/>
+          </w:tcPr>
+          <w:p>
+            <w:pPr>
               <w:cnfStyle w:val="000000100000" w:firstRow="0" w:lastRow="0" w:firstColumn="0" w:lastColumn="0" w:oddVBand="0" w:evenVBand="0" w:oddHBand="1" w:evenHBand="0" w:firstRowFirstColumn="0" w:firstRowLastColumn="0" w:lastRowFirstColumn="0" w:lastRowLastColumn="0"/>
               <w:rPr>
                 <w:sz w:val="24"/>
@@ -4987,7 +4976,7 @@
         </w:tc>
         <w:tc>
           <w:tcPr>
-            <w:tcW w:w="9202" w:type="dxa"/>
+            <w:tcW w:w="5405" w:type="dxa"/>
           </w:tcPr>
           <w:p>
             <w:pPr>
@@ -5009,31 +4998,28 @@
         <w:tc>
           <w:tcPr>
             <w:cnfStyle w:val="001000000000" w:firstRow="0" w:lastRow="0" w:firstColumn="1" w:lastColumn="0" w:oddVBand="0" w:evenVBand="0" w:oddHBand="0" w:evenHBand="0" w:firstRowFirstColumn="0" w:firstRowLastColumn="0" w:lastRowFirstColumn="0" w:lastRowLastColumn="0"/>
-            <w:tcW w:w="2263" w:type="dxa"/>
-          </w:tcPr>
-          <w:p>
-            <w:pPr>
-              <w:rPr>
-                <w:sz w:val="24"/>
-              </w:rPr>
-            </w:pPr>
-            <w:proofErr w:type="spellStart"/>
-            <w:r>
-              <w:rPr>
-                <w:sz w:val="24"/>
-              </w:rPr>
-              <w:t>hora_registro</w:t>
-            </w:r>
-            <w:proofErr w:type="spellEnd"/>
-          </w:p>
-        </w:tc>
-        <w:tc>
-          <w:tcPr>
-            <w:tcW w:w="1560" w:type="dxa"/>
-          </w:tcPr>
-          <w:p>
-            <w:pPr>
-              <w:jc w:val="center"/>
+            <w:tcW w:w="2249" w:type="dxa"/>
+          </w:tcPr>
+          <w:p>
+            <w:pPr>
+              <w:rPr>
+                <w:sz w:val="24"/>
+              </w:rPr>
+            </w:pPr>
+            <w:r>
+              <w:rPr>
+                <w:sz w:val="24"/>
+              </w:rPr>
+              <w:t>hora</w:t>
+            </w:r>
+          </w:p>
+        </w:tc>
+        <w:tc>
+          <w:tcPr>
+            <w:tcW w:w="1685" w:type="dxa"/>
+          </w:tcPr>
+          <w:p>
+            <w:pPr>
               <w:cnfStyle w:val="000000000000" w:firstRow="0" w:lastRow="0" w:firstColumn="0" w:lastColumn="0" w:oddVBand="0" w:evenVBand="0" w:oddHBand="0" w:evenHBand="0" w:firstRowFirstColumn="0" w:firstRowLastColumn="0" w:lastRowFirstColumn="0" w:lastRowLastColumn="0"/>
               <w:rPr>
                 <w:sz w:val="24"/>
@@ -5071,7 +5057,7 @@
         </w:tc>
         <w:tc>
           <w:tcPr>
-            <w:tcW w:w="9202" w:type="dxa"/>
+            <w:tcW w:w="5405" w:type="dxa"/>
           </w:tcPr>
           <w:p>
             <w:pPr>
@@ -5091,9 +5077,12 @@
       </w:tr>
     </w:tbl>
     <w:p>
-      <w:bookmarkStart w:id="14" w:name="OLE_LINK19"/>
-      <w:bookmarkEnd w:id="12"/>
+      <w:pPr>
+        <w:pStyle w:val="Ttulo2"/>
+      </w:pPr>
+      <w:bookmarkStart w:id="15" w:name="OLE_LINK19"/>
       <w:bookmarkEnd w:id="13"/>
+      <w:bookmarkEnd w:id="14"/>
     </w:p>
     <w:p>
       <w:pPr>
@@ -5106,14 +5095,14 @@
     <w:tbl>
       <w:tblPr>
         <w:tblStyle w:val="Tabladecuadrcula4-nfasis6"/>
-        <w:tblW w:w="14596" w:type="dxa"/>
+        <w:tblW w:w="10910" w:type="dxa"/>
         <w:tblLook w:val="04A0" w:firstRow="1" w:lastRow="0" w:firstColumn="1" w:lastColumn="0" w:noHBand="0" w:noVBand="1"/>
       </w:tblPr>
       <w:tblGrid>
         <w:gridCol w:w="2254"/>
         <w:gridCol w:w="1685"/>
         <w:gridCol w:w="1571"/>
-        <w:gridCol w:w="9086"/>
+        <w:gridCol w:w="5400"/>
       </w:tblGrid>
       <w:tr>
         <w:trPr>
@@ -5122,7 +5111,7 @@
         <w:tc>
           <w:tcPr>
             <w:cnfStyle w:val="001000000000" w:firstRow="0" w:lastRow="0" w:firstColumn="1" w:lastColumn="0" w:oddVBand="0" w:evenVBand="0" w:oddHBand="0" w:evenHBand="0" w:firstRowFirstColumn="0" w:firstRowLastColumn="0" w:lastRowFirstColumn="0" w:lastRowLastColumn="0"/>
-            <w:tcW w:w="14596" w:type="dxa"/>
+            <w:tcW w:w="10910" w:type="dxa"/>
             <w:gridSpan w:val="4"/>
           </w:tcPr>
           <w:p>
@@ -5214,7 +5203,7 @@
         </w:tc>
         <w:tc>
           <w:tcPr>
-            <w:tcW w:w="9086" w:type="dxa"/>
+            <w:tcW w:w="5400" w:type="dxa"/>
             <w:shd w:val="clear" w:color="auto" w:fill="9CC2E5" w:themeFill="accent1" w:themeFillTint="99"/>
           </w:tcPr>
           <w:p>
@@ -5248,7 +5237,7 @@
                 <w:sz w:val="24"/>
               </w:rPr>
             </w:pPr>
-            <w:bookmarkStart w:id="15" w:name="_Hlk417978409"/>
+            <w:bookmarkStart w:id="16" w:name="_Hlk417978409"/>
             <w:proofErr w:type="spellStart"/>
             <w:r>
               <w:rPr>
@@ -5265,7 +5254,6 @@
           </w:tcPr>
           <w:p>
             <w:pPr>
-              <w:jc w:val="center"/>
               <w:cnfStyle w:val="000000000000" w:firstRow="0" w:lastRow="0" w:firstColumn="0" w:lastColumn="0" w:oddVBand="0" w:evenVBand="0" w:oddHBand="0" w:evenHBand="0" w:firstRowFirstColumn="0" w:firstRowLastColumn="0" w:lastRowFirstColumn="0" w:lastRowLastColumn="0"/>
               <w:rPr>
                 <w:sz w:val="24"/>
@@ -5310,7 +5298,7 @@
         </w:tc>
         <w:tc>
           <w:tcPr>
-            <w:tcW w:w="9086" w:type="dxa"/>
+            <w:tcW w:w="5400" w:type="dxa"/>
           </w:tcPr>
           <w:p>
             <w:pPr>
@@ -5340,7 +5328,7 @@
           </w:p>
         </w:tc>
       </w:tr>
-      <w:bookmarkEnd w:id="15"/>
+      <w:bookmarkEnd w:id="16"/>
       <w:tr>
         <w:trPr>
           <w:cnfStyle w:val="000000100000" w:firstRow="0" w:lastRow="0" w:firstColumn="0" w:lastColumn="0" w:oddVBand="0" w:evenVBand="0" w:oddHBand="1" w:evenHBand="0" w:firstRowFirstColumn="0" w:firstRowLastColumn="0" w:lastRowFirstColumn="0" w:lastRowLastColumn="0"/>
@@ -5372,7 +5360,6 @@
           </w:tcPr>
           <w:p>
             <w:pPr>
-              <w:jc w:val="center"/>
               <w:cnfStyle w:val="000000100000" w:firstRow="0" w:lastRow="0" w:firstColumn="0" w:lastColumn="0" w:oddVBand="0" w:evenVBand="0" w:oddHBand="1" w:evenHBand="0" w:firstRowFirstColumn="0" w:firstRowLastColumn="0" w:lastRowFirstColumn="0" w:lastRowLastColumn="0"/>
               <w:rPr>
                 <w:sz w:val="24"/>
@@ -5410,7 +5397,7 @@
         </w:tc>
         <w:tc>
           <w:tcPr>
-            <w:tcW w:w="9086" w:type="dxa"/>
+            <w:tcW w:w="5400" w:type="dxa"/>
           </w:tcPr>
           <w:p>
             <w:pPr>
@@ -5456,7 +5443,6 @@
           </w:tcPr>
           <w:p>
             <w:pPr>
-              <w:jc w:val="center"/>
               <w:cnfStyle w:val="000000000000" w:firstRow="0" w:lastRow="0" w:firstColumn="0" w:lastColumn="0" w:oddVBand="0" w:evenVBand="0" w:oddHBand="0" w:evenHBand="0" w:firstRowFirstColumn="0" w:firstRowLastColumn="0" w:lastRowFirstColumn="0" w:lastRowLastColumn="0"/>
               <w:rPr>
                 <w:sz w:val="24"/>
@@ -5494,7 +5480,7 @@
         </w:tc>
         <w:tc>
           <w:tcPr>
-            <w:tcW w:w="9086" w:type="dxa"/>
+            <w:tcW w:w="5400" w:type="dxa"/>
           </w:tcPr>
           <w:p>
             <w:pPr>
@@ -5543,7 +5529,6 @@
           </w:tcPr>
           <w:p>
             <w:pPr>
-              <w:jc w:val="center"/>
               <w:cnfStyle w:val="000000100000" w:firstRow="0" w:lastRow="0" w:firstColumn="0" w:lastColumn="0" w:oddVBand="0" w:evenVBand="0" w:oddHBand="1" w:evenHBand="0" w:firstRowFirstColumn="0" w:firstRowLastColumn="0" w:lastRowFirstColumn="0" w:lastRowLastColumn="0"/>
               <w:rPr>
                 <w:sz w:val="24"/>
@@ -5581,7 +5566,7 @@
         </w:tc>
         <w:tc>
           <w:tcPr>
-            <w:tcW w:w="9086" w:type="dxa"/>
+            <w:tcW w:w="5400" w:type="dxa"/>
           </w:tcPr>
           <w:p>
             <w:pPr>
@@ -5625,17 +5610,22 @@
           </w:tcPr>
           <w:p>
             <w:pPr>
-              <w:jc w:val="center"/>
-              <w:cnfStyle w:val="000000000000" w:firstRow="0" w:lastRow="0" w:firstColumn="0" w:lastColumn="0" w:oddVBand="0" w:evenVBand="0" w:oddHBand="0" w:evenHBand="0" w:firstRowFirstColumn="0" w:firstRowLastColumn="0" w:lastRowFirstColumn="0" w:lastRowLastColumn="0"/>
-              <w:rPr>
-                <w:sz w:val="24"/>
-              </w:rPr>
-            </w:pPr>
-            <w:r>
-              <w:rPr>
-                <w:sz w:val="24"/>
-              </w:rPr>
-              <w:t>DEC(10,4)</w:t>
+              <w:cnfStyle w:val="000000000000" w:firstRow="0" w:lastRow="0" w:firstColumn="0" w:lastColumn="0" w:oddVBand="0" w:evenVBand="0" w:oddHBand="0" w:evenHBand="0" w:firstRowFirstColumn="0" w:firstRowLastColumn="0" w:lastRowFirstColumn="0" w:lastRowLastColumn="0"/>
+              <w:rPr>
+                <w:sz w:val="24"/>
+              </w:rPr>
+            </w:pPr>
+            <w:r>
+              <w:rPr>
+                <w:sz w:val="24"/>
+              </w:rPr>
+              <w:t>DEC(10,2</w:t>
+            </w:r>
+            <w:r>
+              <w:rPr>
+                <w:sz w:val="24"/>
+              </w:rPr>
+              <w:t>)</w:t>
             </w:r>
           </w:p>
         </w:tc>
@@ -5663,7 +5653,7 @@
         </w:tc>
         <w:tc>
           <w:tcPr>
-            <w:tcW w:w="9086" w:type="dxa"/>
+            <w:tcW w:w="5400" w:type="dxa"/>
           </w:tcPr>
           <w:p>
             <w:pPr>
@@ -5712,22 +5702,27 @@
           </w:tcPr>
           <w:p>
             <w:pPr>
-              <w:jc w:val="center"/>
-              <w:cnfStyle w:val="000000100000" w:firstRow="0" w:lastRow="0" w:firstColumn="0" w:lastColumn="0" w:oddVBand="0" w:evenVBand="0" w:oddHBand="1" w:evenHBand="0" w:firstRowFirstColumn="0" w:firstRowLastColumn="0" w:lastRowFirstColumn="0" w:lastRowLastColumn="0"/>
-              <w:rPr>
-                <w:sz w:val="24"/>
-              </w:rPr>
-            </w:pPr>
-            <w:bookmarkStart w:id="16" w:name="OLE_LINK17"/>
-            <w:bookmarkStart w:id="17" w:name="OLE_LINK18"/>
-            <w:r>
-              <w:rPr>
-                <w:sz w:val="24"/>
-              </w:rPr>
-              <w:t>DEC(10,4)</w:t>
-            </w:r>
-            <w:bookmarkEnd w:id="16"/>
+              <w:cnfStyle w:val="000000100000" w:firstRow="0" w:lastRow="0" w:firstColumn="0" w:lastColumn="0" w:oddVBand="0" w:evenVBand="0" w:oddHBand="1" w:evenHBand="0" w:firstRowFirstColumn="0" w:firstRowLastColumn="0" w:lastRowFirstColumn="0" w:lastRowLastColumn="0"/>
+              <w:rPr>
+                <w:sz w:val="24"/>
+              </w:rPr>
+            </w:pPr>
+            <w:bookmarkStart w:id="17" w:name="OLE_LINK17"/>
+            <w:bookmarkStart w:id="18" w:name="OLE_LINK18"/>
+            <w:r>
+              <w:rPr>
+                <w:sz w:val="24"/>
+              </w:rPr>
+              <w:t>DEC(10,2</w:t>
+            </w:r>
+            <w:r>
+              <w:rPr>
+                <w:sz w:val="24"/>
+              </w:rPr>
+              <w:t>)</w:t>
+            </w:r>
             <w:bookmarkEnd w:id="17"/>
+            <w:bookmarkEnd w:id="18"/>
           </w:p>
         </w:tc>
         <w:tc>
@@ -5754,7 +5749,7 @@
         </w:tc>
         <w:tc>
           <w:tcPr>
-            <w:tcW w:w="9086" w:type="dxa"/>
+            <w:tcW w:w="5400" w:type="dxa"/>
           </w:tcPr>
           <w:p>
             <w:pPr>
@@ -5800,17 +5795,22 @@
           </w:tcPr>
           <w:p>
             <w:pPr>
-              <w:jc w:val="center"/>
-              <w:cnfStyle w:val="000000000000" w:firstRow="0" w:lastRow="0" w:firstColumn="0" w:lastColumn="0" w:oddVBand="0" w:evenVBand="0" w:oddHBand="0" w:evenHBand="0" w:firstRowFirstColumn="0" w:firstRowLastColumn="0" w:lastRowFirstColumn="0" w:lastRowLastColumn="0"/>
-              <w:rPr>
-                <w:sz w:val="24"/>
-              </w:rPr>
-            </w:pPr>
-            <w:r>
-              <w:rPr>
-                <w:sz w:val="24"/>
-              </w:rPr>
-              <w:t>DEC(10,4)</w:t>
+              <w:cnfStyle w:val="000000000000" w:firstRow="0" w:lastRow="0" w:firstColumn="0" w:lastColumn="0" w:oddVBand="0" w:evenVBand="0" w:oddHBand="0" w:evenHBand="0" w:firstRowFirstColumn="0" w:firstRowLastColumn="0" w:lastRowFirstColumn="0" w:lastRowLastColumn="0"/>
+              <w:rPr>
+                <w:sz w:val="24"/>
+              </w:rPr>
+            </w:pPr>
+            <w:r>
+              <w:rPr>
+                <w:sz w:val="24"/>
+              </w:rPr>
+              <w:t>DEC(10,2</w:t>
+            </w:r>
+            <w:r>
+              <w:rPr>
+                <w:sz w:val="24"/>
+              </w:rPr>
+              <w:t>)</w:t>
             </w:r>
           </w:p>
         </w:tc>
@@ -5838,7 +5838,7 @@
         </w:tc>
         <w:tc>
           <w:tcPr>
-            <w:tcW w:w="9086" w:type="dxa"/>
+            <w:tcW w:w="5400" w:type="dxa"/>
           </w:tcPr>
           <w:p>
             <w:pPr>
@@ -5871,14 +5871,12 @@
                 <w:sz w:val="24"/>
               </w:rPr>
             </w:pPr>
-            <w:proofErr w:type="spellStart"/>
-            <w:r>
-              <w:rPr>
-                <w:sz w:val="24"/>
-              </w:rPr>
-              <w:t>fecha_venta</w:t>
-            </w:r>
-            <w:proofErr w:type="spellEnd"/>
+            <w:r>
+              <w:rPr>
+                <w:sz w:val="24"/>
+              </w:rPr>
+              <w:t>fecha</w:t>
+            </w:r>
           </w:p>
         </w:tc>
         <w:tc>
@@ -5887,7 +5885,6 @@
           </w:tcPr>
           <w:p>
             <w:pPr>
-              <w:jc w:val="center"/>
               <w:cnfStyle w:val="000000100000" w:firstRow="0" w:lastRow="0" w:firstColumn="0" w:lastColumn="0" w:oddVBand="0" w:evenVBand="0" w:oddHBand="1" w:evenHBand="0" w:firstRowFirstColumn="0" w:firstRowLastColumn="0" w:lastRowFirstColumn="0" w:lastRowLastColumn="0"/>
               <w:rPr>
                 <w:sz w:val="24"/>
@@ -5925,7 +5922,7 @@
         </w:tc>
         <w:tc>
           <w:tcPr>
-            <w:tcW w:w="9086" w:type="dxa"/>
+            <w:tcW w:w="5400" w:type="dxa"/>
           </w:tcPr>
           <w:p>
             <w:pPr>
@@ -5955,14 +5952,12 @@
                 <w:sz w:val="24"/>
               </w:rPr>
             </w:pPr>
-            <w:proofErr w:type="spellStart"/>
-            <w:r>
-              <w:rPr>
-                <w:sz w:val="24"/>
-              </w:rPr>
-              <w:t>hora_venta</w:t>
-            </w:r>
-            <w:proofErr w:type="spellEnd"/>
+            <w:r>
+              <w:rPr>
+                <w:sz w:val="24"/>
+              </w:rPr>
+              <w:t>hora</w:t>
+            </w:r>
           </w:p>
         </w:tc>
         <w:tc>
@@ -5971,7 +5966,6 @@
           </w:tcPr>
           <w:p>
             <w:pPr>
-              <w:jc w:val="center"/>
               <w:cnfStyle w:val="000000000000" w:firstRow="0" w:lastRow="0" w:firstColumn="0" w:lastColumn="0" w:oddVBand="0" w:evenVBand="0" w:oddHBand="0" w:evenHBand="0" w:firstRowFirstColumn="0" w:firstRowLastColumn="0" w:lastRowFirstColumn="0" w:lastRowLastColumn="0"/>
               <w:rPr>
                 <w:sz w:val="24"/>
@@ -6009,7 +6003,7 @@
         </w:tc>
         <w:tc>
           <w:tcPr>
-            <w:tcW w:w="9086" w:type="dxa"/>
+            <w:tcW w:w="5400" w:type="dxa"/>
           </w:tcPr>
           <w:p>
             <w:pPr>
@@ -6027,13 +6021,8 @@
           </w:p>
         </w:tc>
       </w:tr>
-      <w:bookmarkEnd w:id="14"/>
+      <w:bookmarkEnd w:id="15"/>
     </w:tbl>
-    <w:p/>
-    <w:p/>
-    <w:p/>
-    <w:p/>
-    <w:p/>
     <w:p/>
     <w:p>
       <w:pPr>
@@ -6047,14 +6036,14 @@
     <w:tbl>
       <w:tblPr>
         <w:tblStyle w:val="Tabladecuadrcula4-nfasis6"/>
-        <w:tblW w:w="14596" w:type="dxa"/>
+        <w:tblW w:w="10910" w:type="dxa"/>
         <w:tblLook w:val="04A0" w:firstRow="1" w:lastRow="0" w:firstColumn="1" w:lastColumn="0" w:noHBand="0" w:noVBand="1"/>
       </w:tblPr>
       <w:tblGrid>
         <w:gridCol w:w="2254"/>
         <w:gridCol w:w="1685"/>
         <w:gridCol w:w="1571"/>
-        <w:gridCol w:w="9086"/>
+        <w:gridCol w:w="5400"/>
       </w:tblGrid>
       <w:tr>
         <w:trPr>
@@ -6063,7 +6052,7 @@
         <w:tc>
           <w:tcPr>
             <w:cnfStyle w:val="001000000000" w:firstRow="0" w:lastRow="0" w:firstColumn="1" w:lastColumn="0" w:oddVBand="0" w:evenVBand="0" w:oddHBand="0" w:evenHBand="0" w:firstRowFirstColumn="0" w:firstRowLastColumn="0" w:lastRowFirstColumn="0" w:lastRowLastColumn="0"/>
-            <w:tcW w:w="14596" w:type="dxa"/>
+            <w:tcW w:w="10910" w:type="dxa"/>
             <w:gridSpan w:val="4"/>
           </w:tcPr>
           <w:p>
@@ -6155,7 +6144,7 @@
         </w:tc>
         <w:tc>
           <w:tcPr>
-            <w:tcW w:w="9086" w:type="dxa"/>
+            <w:tcW w:w="5400" w:type="dxa"/>
             <w:shd w:val="clear" w:color="auto" w:fill="9CC2E5" w:themeFill="accent1" w:themeFillTint="99"/>
           </w:tcPr>
           <w:p>
@@ -6205,7 +6194,6 @@
           </w:tcPr>
           <w:p>
             <w:pPr>
-              <w:jc w:val="center"/>
               <w:cnfStyle w:val="000000000000" w:firstRow="0" w:lastRow="0" w:firstColumn="0" w:lastColumn="0" w:oddVBand="0" w:evenVBand="0" w:oddHBand="0" w:evenHBand="0" w:firstRowFirstColumn="0" w:firstRowLastColumn="0" w:lastRowFirstColumn="0" w:lastRowLastColumn="0"/>
               <w:rPr>
                 <w:sz w:val="24"/>
@@ -6243,7 +6231,7 @@
         </w:tc>
         <w:tc>
           <w:tcPr>
-            <w:tcW w:w="9086" w:type="dxa"/>
+            <w:tcW w:w="5400" w:type="dxa"/>
           </w:tcPr>
           <w:p>
             <w:pPr>
@@ -6292,7 +6280,6 @@
           </w:tcPr>
           <w:p>
             <w:pPr>
-              <w:jc w:val="center"/>
               <w:cnfStyle w:val="000000100000" w:firstRow="0" w:lastRow="0" w:firstColumn="0" w:lastColumn="0" w:oddVBand="0" w:evenVBand="0" w:oddHBand="1" w:evenHBand="0" w:firstRowFirstColumn="0" w:firstRowLastColumn="0" w:lastRowFirstColumn="0" w:lastRowLastColumn="0"/>
               <w:rPr>
                 <w:sz w:val="24"/>
@@ -6330,7 +6317,7 @@
         </w:tc>
         <w:tc>
           <w:tcPr>
-            <w:tcW w:w="9086" w:type="dxa"/>
+            <w:tcW w:w="5400" w:type="dxa"/>
           </w:tcPr>
           <w:p>
             <w:pPr>
@@ -6376,7 +6363,6 @@
           </w:tcPr>
           <w:p>
             <w:pPr>
-              <w:jc w:val="center"/>
               <w:cnfStyle w:val="000000000000" w:firstRow="0" w:lastRow="0" w:firstColumn="0" w:lastColumn="0" w:oddVBand="0" w:evenVBand="0" w:oddHBand="0" w:evenHBand="0" w:firstRowFirstColumn="0" w:firstRowLastColumn="0" w:lastRowFirstColumn="0" w:lastRowLastColumn="0"/>
               <w:rPr>
                 <w:sz w:val="24"/>
@@ -6414,7 +6400,7 @@
         </w:tc>
         <w:tc>
           <w:tcPr>
-            <w:tcW w:w="9086" w:type="dxa"/>
+            <w:tcW w:w="5400" w:type="dxa"/>
           </w:tcPr>
           <w:p>
             <w:pPr>
@@ -6463,7 +6449,6 @@
           </w:tcPr>
           <w:p>
             <w:pPr>
-              <w:jc w:val="center"/>
               <w:cnfStyle w:val="000000100000" w:firstRow="0" w:lastRow="0" w:firstColumn="0" w:lastColumn="0" w:oddVBand="0" w:evenVBand="0" w:oddHBand="1" w:evenHBand="0" w:firstRowFirstColumn="0" w:firstRowLastColumn="0" w:lastRowFirstColumn="0" w:lastRowLastColumn="0"/>
               <w:rPr>
                 <w:sz w:val="24"/>
@@ -6501,7 +6486,7 @@
         </w:tc>
         <w:tc>
           <w:tcPr>
-            <w:tcW w:w="9086" w:type="dxa"/>
+            <w:tcW w:w="5400" w:type="dxa"/>
           </w:tcPr>
           <w:p>
             <w:pPr>
@@ -6545,7 +6530,6 @@
           </w:tcPr>
           <w:p>
             <w:pPr>
-              <w:jc w:val="center"/>
               <w:cnfStyle w:val="000000000000" w:firstRow="0" w:lastRow="0" w:firstColumn="0" w:lastColumn="0" w:oddVBand="0" w:evenVBand="0" w:oddHBand="0" w:evenHBand="0" w:firstRowFirstColumn="0" w:firstRowLastColumn="0" w:lastRowFirstColumn="0" w:lastRowLastColumn="0"/>
               <w:rPr>
                 <w:sz w:val="24"/>
@@ -6557,6 +6541,8 @@
               </w:rPr>
               <w:t>VARCHAR(6)</w:t>
             </w:r>
+            <w:bookmarkStart w:id="19" w:name="_GoBack"/>
+            <w:bookmarkEnd w:id="19"/>
           </w:p>
         </w:tc>
         <w:tc>
@@ -6583,7 +6569,7 @@
         </w:tc>
         <w:tc>
           <w:tcPr>
-            <w:tcW w:w="9086" w:type="dxa"/>
+            <w:tcW w:w="5400" w:type="dxa"/>
           </w:tcPr>
           <w:p>
             <w:pPr>
@@ -6632,7 +6618,6 @@
           </w:tcPr>
           <w:p>
             <w:pPr>
-              <w:jc w:val="center"/>
               <w:cnfStyle w:val="000000100000" w:firstRow="0" w:lastRow="0" w:firstColumn="0" w:lastColumn="0" w:oddVBand="0" w:evenVBand="0" w:oddHBand="1" w:evenHBand="0" w:firstRowFirstColumn="0" w:firstRowLastColumn="0" w:lastRowFirstColumn="0" w:lastRowLastColumn="0"/>
               <w:rPr>
                 <w:sz w:val="24"/>
@@ -6670,7 +6655,7 @@
         </w:tc>
         <w:tc>
           <w:tcPr>
-            <w:tcW w:w="9086" w:type="dxa"/>
+            <w:tcW w:w="5400" w:type="dxa"/>
           </w:tcPr>
           <w:p>
             <w:pPr>
@@ -6700,12 +6685,14 @@
                 <w:sz w:val="24"/>
               </w:rPr>
             </w:pPr>
-            <w:r>
-              <w:rPr>
-                <w:sz w:val="24"/>
-              </w:rPr>
-              <w:t>cantidad</w:t>
-            </w:r>
+            <w:proofErr w:type="spellStart"/>
+            <w:r>
+              <w:rPr>
+                <w:sz w:val="24"/>
+              </w:rPr>
+              <w:t>descripcion</w:t>
+            </w:r>
+            <w:proofErr w:type="spellEnd"/>
           </w:p>
         </w:tc>
         <w:tc>
@@ -6714,17 +6701,22 @@
           </w:tcPr>
           <w:p>
             <w:pPr>
-              <w:jc w:val="center"/>
-              <w:cnfStyle w:val="000000000000" w:firstRow="0" w:lastRow="0" w:firstColumn="0" w:lastColumn="0" w:oddVBand="0" w:evenVBand="0" w:oddHBand="0" w:evenHBand="0" w:firstRowFirstColumn="0" w:firstRowLastColumn="0" w:lastRowFirstColumn="0" w:lastRowLastColumn="0"/>
-              <w:rPr>
-                <w:sz w:val="24"/>
-              </w:rPr>
-            </w:pPr>
-            <w:r>
-              <w:rPr>
-                <w:sz w:val="24"/>
-              </w:rPr>
-              <w:t>DEC(10,4)</w:t>
+              <w:cnfStyle w:val="000000000000" w:firstRow="0" w:lastRow="0" w:firstColumn="0" w:lastColumn="0" w:oddVBand="0" w:evenVBand="0" w:oddHBand="0" w:evenHBand="0" w:firstRowFirstColumn="0" w:firstRowLastColumn="0" w:lastRowFirstColumn="0" w:lastRowLastColumn="0"/>
+              <w:rPr>
+                <w:sz w:val="24"/>
+              </w:rPr>
+            </w:pPr>
+            <w:r>
+              <w:rPr>
+                <w:sz w:val="24"/>
+              </w:rPr>
+              <w:t>VARCHAR(300</w:t>
+            </w:r>
+            <w:r>
+              <w:rPr>
+                <w:sz w:val="24"/>
+              </w:rPr>
+              <w:t>)</w:t>
             </w:r>
           </w:p>
         </w:tc>
@@ -6741,34 +6733,25 @@
                 <w:sz w:val="24"/>
               </w:rPr>
             </w:pPr>
-            <w:r>
-              <w:rPr>
-                <w:b/>
-                <w:sz w:val="24"/>
-              </w:rPr>
-              <w:t>NN</w:t>
-            </w:r>
-          </w:p>
-        </w:tc>
-        <w:tc>
-          <w:tcPr>
-            <w:tcW w:w="9086" w:type="dxa"/>
-          </w:tcPr>
-          <w:p>
-            <w:pPr>
-              <w:cnfStyle w:val="000000000000" w:firstRow="0" w:lastRow="0" w:firstColumn="0" w:lastColumn="0" w:oddVBand="0" w:evenVBand="0" w:oddHBand="0" w:evenHBand="0" w:firstRowFirstColumn="0" w:firstRowLastColumn="0" w:lastRowFirstColumn="0" w:lastRowLastColumn="0"/>
-              <w:rPr>
-                <w:sz w:val="24"/>
-              </w:rPr>
-            </w:pPr>
-            <w:r>
-              <w:rPr>
-                <w:sz w:val="24"/>
-              </w:rPr>
-              <w:t>Cantidad a devolver</w:t>
-            </w:r>
-            <w:bookmarkStart w:id="18" w:name="_GoBack"/>
-            <w:bookmarkEnd w:id="18"/>
+          </w:p>
+        </w:tc>
+        <w:tc>
+          <w:tcPr>
+            <w:tcW w:w="5400" w:type="dxa"/>
+          </w:tcPr>
+          <w:p>
+            <w:pPr>
+              <w:cnfStyle w:val="000000000000" w:firstRow="0" w:lastRow="0" w:firstColumn="0" w:lastColumn="0" w:oddVBand="0" w:evenVBand="0" w:oddHBand="0" w:evenHBand="0" w:firstRowFirstColumn="0" w:firstRowLastColumn="0" w:lastRowFirstColumn="0" w:lastRowLastColumn="0"/>
+              <w:rPr>
+                <w:sz w:val="24"/>
+              </w:rPr>
+            </w:pPr>
+            <w:r>
+              <w:rPr>
+                <w:sz w:val="24"/>
+              </w:rPr>
+              <w:t>Detalle del porque se devuelve el producto</w:t>
+            </w:r>
           </w:p>
         </w:tc>
       </w:tr>
@@ -6787,14 +6770,12 @@
                 <w:sz w:val="24"/>
               </w:rPr>
             </w:pPr>
-            <w:proofErr w:type="spellStart"/>
-            <w:r>
-              <w:rPr>
-                <w:sz w:val="24"/>
-              </w:rPr>
-              <w:t>fecha_venta</w:t>
-            </w:r>
-            <w:proofErr w:type="spellEnd"/>
+            <w:r>
+              <w:rPr>
+                <w:sz w:val="24"/>
+              </w:rPr>
+              <w:t>cantidad</w:t>
+            </w:r>
           </w:p>
         </w:tc>
         <w:tc>
@@ -6803,17 +6784,22 @@
           </w:tcPr>
           <w:p>
             <w:pPr>
-              <w:jc w:val="center"/>
-              <w:cnfStyle w:val="000000100000" w:firstRow="0" w:lastRow="0" w:firstColumn="0" w:lastColumn="0" w:oddVBand="0" w:evenVBand="0" w:oddHBand="1" w:evenHBand="0" w:firstRowFirstColumn="0" w:firstRowLastColumn="0" w:lastRowFirstColumn="0" w:lastRowLastColumn="0"/>
-              <w:rPr>
-                <w:sz w:val="24"/>
-              </w:rPr>
-            </w:pPr>
-            <w:r>
-              <w:rPr>
-                <w:sz w:val="24"/>
-              </w:rPr>
-              <w:t>DATE</w:t>
+              <w:cnfStyle w:val="000000100000" w:firstRow="0" w:lastRow="0" w:firstColumn="0" w:lastColumn="0" w:oddVBand="0" w:evenVBand="0" w:oddHBand="1" w:evenHBand="0" w:firstRowFirstColumn="0" w:firstRowLastColumn="0" w:lastRowFirstColumn="0" w:lastRowLastColumn="0"/>
+              <w:rPr>
+                <w:sz w:val="24"/>
+              </w:rPr>
+            </w:pPr>
+            <w:r>
+              <w:rPr>
+                <w:sz w:val="24"/>
+              </w:rPr>
+              <w:t>DEC(10,2</w:t>
+            </w:r>
+            <w:r>
+              <w:rPr>
+                <w:sz w:val="24"/>
+              </w:rPr>
+              <w:t>)</w:t>
             </w:r>
           </w:p>
         </w:tc>
@@ -6841,20 +6827,20 @@
         </w:tc>
         <w:tc>
           <w:tcPr>
-            <w:tcW w:w="9086" w:type="dxa"/>
-          </w:tcPr>
-          <w:p>
-            <w:pPr>
-              <w:cnfStyle w:val="000000100000" w:firstRow="0" w:lastRow="0" w:firstColumn="0" w:lastColumn="0" w:oddVBand="0" w:evenVBand="0" w:oddHBand="1" w:evenHBand="0" w:firstRowFirstColumn="0" w:firstRowLastColumn="0" w:lastRowFirstColumn="0" w:lastRowLastColumn="0"/>
-              <w:rPr>
-                <w:sz w:val="24"/>
-              </w:rPr>
-            </w:pPr>
-            <w:r>
-              <w:rPr>
-                <w:sz w:val="24"/>
-              </w:rPr>
-              <w:t>Fecha de la venta.</w:t>
+            <w:tcW w:w="5400" w:type="dxa"/>
+          </w:tcPr>
+          <w:p>
+            <w:pPr>
+              <w:cnfStyle w:val="000000100000" w:firstRow="0" w:lastRow="0" w:firstColumn="0" w:lastColumn="0" w:oddVBand="0" w:evenVBand="0" w:oddHBand="1" w:evenHBand="0" w:firstRowFirstColumn="0" w:firstRowLastColumn="0" w:lastRowFirstColumn="0" w:lastRowLastColumn="0"/>
+              <w:rPr>
+                <w:sz w:val="24"/>
+              </w:rPr>
+            </w:pPr>
+            <w:r>
+              <w:rPr>
+                <w:sz w:val="24"/>
+              </w:rPr>
+              <w:t>Cantidad a devolver</w:t>
             </w:r>
           </w:p>
         </w:tc>
@@ -6871,14 +6857,12 @@
                 <w:sz w:val="24"/>
               </w:rPr>
             </w:pPr>
-            <w:proofErr w:type="spellStart"/>
-            <w:r>
-              <w:rPr>
-                <w:sz w:val="24"/>
-              </w:rPr>
-              <w:t>hora_venta</w:t>
-            </w:r>
-            <w:proofErr w:type="spellEnd"/>
+            <w:r>
+              <w:rPr>
+                <w:sz w:val="24"/>
+              </w:rPr>
+              <w:t>fecha</w:t>
+            </w:r>
           </w:p>
         </w:tc>
         <w:tc>
@@ -6887,8 +6871,91 @@
           </w:tcPr>
           <w:p>
             <w:pPr>
-              <w:jc w:val="center"/>
-              <w:cnfStyle w:val="000000000000" w:firstRow="0" w:lastRow="0" w:firstColumn="0" w:lastColumn="0" w:oddVBand="0" w:evenVBand="0" w:oddHBand="0" w:evenHBand="0" w:firstRowFirstColumn="0" w:firstRowLastColumn="0" w:lastRowFirstColumn="0" w:lastRowLastColumn="0"/>
+              <w:cnfStyle w:val="000000000000" w:firstRow="0" w:lastRow="0" w:firstColumn="0" w:lastColumn="0" w:oddVBand="0" w:evenVBand="0" w:oddHBand="0" w:evenHBand="0" w:firstRowFirstColumn="0" w:firstRowLastColumn="0" w:lastRowFirstColumn="0" w:lastRowLastColumn="0"/>
+              <w:rPr>
+                <w:sz w:val="24"/>
+              </w:rPr>
+            </w:pPr>
+            <w:r>
+              <w:rPr>
+                <w:sz w:val="24"/>
+              </w:rPr>
+              <w:t>DATE</w:t>
+            </w:r>
+          </w:p>
+        </w:tc>
+        <w:tc>
+          <w:tcPr>
+            <w:tcW w:w="1571" w:type="dxa"/>
+          </w:tcPr>
+          <w:p>
+            <w:pPr>
+              <w:jc w:val="center"/>
+              <w:cnfStyle w:val="000000000000" w:firstRow="0" w:lastRow="0" w:firstColumn="0" w:lastColumn="0" w:oddVBand="0" w:evenVBand="0" w:oddHBand="0" w:evenHBand="0" w:firstRowFirstColumn="0" w:firstRowLastColumn="0" w:lastRowFirstColumn="0" w:lastRowLastColumn="0"/>
+              <w:rPr>
+                <w:b/>
+                <w:sz w:val="24"/>
+              </w:rPr>
+            </w:pPr>
+            <w:r>
+              <w:rPr>
+                <w:b/>
+                <w:sz w:val="24"/>
+              </w:rPr>
+              <w:t>NN</w:t>
+            </w:r>
+          </w:p>
+        </w:tc>
+        <w:tc>
+          <w:tcPr>
+            <w:tcW w:w="5400" w:type="dxa"/>
+          </w:tcPr>
+          <w:p>
+            <w:pPr>
+              <w:cnfStyle w:val="000000000000" w:firstRow="0" w:lastRow="0" w:firstColumn="0" w:lastColumn="0" w:oddVBand="0" w:evenVBand="0" w:oddHBand="0" w:evenHBand="0" w:firstRowFirstColumn="0" w:firstRowLastColumn="0" w:lastRowFirstColumn="0" w:lastRowLastColumn="0"/>
+              <w:rPr>
+                <w:sz w:val="24"/>
+              </w:rPr>
+            </w:pPr>
+            <w:r>
+              <w:rPr>
+                <w:sz w:val="24"/>
+              </w:rPr>
+              <w:t>Fecha de la venta.</w:t>
+            </w:r>
+          </w:p>
+        </w:tc>
+      </w:tr>
+      <w:tr>
+        <w:trPr>
+          <w:cnfStyle w:val="000000100000" w:firstRow="0" w:lastRow="0" w:firstColumn="0" w:lastColumn="0" w:oddVBand="0" w:evenVBand="0" w:oddHBand="1" w:evenHBand="0" w:firstRowFirstColumn="0" w:firstRowLastColumn="0" w:lastRowFirstColumn="0" w:lastRowLastColumn="0"/>
+        </w:trPr>
+        <w:tc>
+          <w:tcPr>
+            <w:cnfStyle w:val="001000000000" w:firstRow="0" w:lastRow="0" w:firstColumn="1" w:lastColumn="0" w:oddVBand="0" w:evenVBand="0" w:oddHBand="0" w:evenHBand="0" w:firstRowFirstColumn="0" w:firstRowLastColumn="0" w:lastRowFirstColumn="0" w:lastRowLastColumn="0"/>
+            <w:tcW w:w="2254" w:type="dxa"/>
+          </w:tcPr>
+          <w:p>
+            <w:pPr>
+              <w:rPr>
+                <w:sz w:val="24"/>
+              </w:rPr>
+            </w:pPr>
+            <w:r>
+              <w:rPr>
+                <w:sz w:val="24"/>
+              </w:rPr>
+              <w:t>hora</w:t>
+            </w:r>
+          </w:p>
+        </w:tc>
+        <w:tc>
+          <w:tcPr>
+            <w:tcW w:w="1685" w:type="dxa"/>
+          </w:tcPr>
+          <w:p>
+            <w:pPr>
+              <w:cnfStyle w:val="000000100000" w:firstRow="0" w:lastRow="0" w:firstColumn="0" w:lastColumn="0" w:oddVBand="0" w:evenVBand="0" w:oddHBand="1" w:evenHBand="0" w:firstRowFirstColumn="0" w:firstRowLastColumn="0" w:lastRowFirstColumn="0" w:lastRowLastColumn="0"/>
               <w:rPr>
                 <w:sz w:val="24"/>
               </w:rPr>
@@ -6908,7 +6975,7 @@
           <w:p>
             <w:pPr>
               <w:jc w:val="center"/>
-              <w:cnfStyle w:val="000000000000" w:firstRow="0" w:lastRow="0" w:firstColumn="0" w:lastColumn="0" w:oddVBand="0" w:evenVBand="0" w:oddHBand="0" w:evenHBand="0" w:firstRowFirstColumn="0" w:firstRowLastColumn="0" w:lastRowFirstColumn="0" w:lastRowLastColumn="0"/>
+              <w:cnfStyle w:val="000000100000" w:firstRow="0" w:lastRow="0" w:firstColumn="0" w:lastColumn="0" w:oddVBand="0" w:evenVBand="0" w:oddHBand="1" w:evenHBand="0" w:firstRowFirstColumn="0" w:firstRowLastColumn="0" w:lastRowFirstColumn="0" w:lastRowLastColumn="0"/>
               <w:rPr>
                 <w:b/>
                 <w:sz w:val="24"/>
@@ -6925,11 +6992,11 @@
         </w:tc>
         <w:tc>
           <w:tcPr>
-            <w:tcW w:w="9086" w:type="dxa"/>
-          </w:tcPr>
-          <w:p>
-            <w:pPr>
-              <w:cnfStyle w:val="000000000000" w:firstRow="0" w:lastRow="0" w:firstColumn="0" w:lastColumn="0" w:oddVBand="0" w:evenVBand="0" w:oddHBand="0" w:evenHBand="0" w:firstRowFirstColumn="0" w:firstRowLastColumn="0" w:lastRowFirstColumn="0" w:lastRowLastColumn="0"/>
+            <w:tcW w:w="5400" w:type="dxa"/>
+          </w:tcPr>
+          <w:p>
+            <w:pPr>
+              <w:cnfStyle w:val="000000100000" w:firstRow="0" w:lastRow="0" w:firstColumn="0" w:lastColumn="0" w:oddVBand="0" w:evenVBand="0" w:oddHBand="1" w:evenHBand="0" w:firstRowFirstColumn="0" w:firstRowLastColumn="0" w:lastRowFirstColumn="0" w:lastRowLastColumn="0"/>
               <w:rPr>
                 <w:sz w:val="24"/>
               </w:rPr>
@@ -6948,8 +7015,8 @@
     <w:p/>
     <w:sectPr>
       <w:footerReference w:type="default" r:id="rId7"/>
-      <w:pgSz w:w="15840" w:h="12240" w:orient="landscape"/>
-      <w:pgMar w:top="426" w:right="672" w:bottom="709" w:left="567" w:header="0" w:footer="113" w:gutter="0"/>
+      <w:pgSz w:w="12240" w:h="15840"/>
+      <w:pgMar w:top="426" w:right="426" w:bottom="568" w:left="709" w:header="0" w:footer="113" w:gutter="0"/>
       <w:cols w:space="708"/>
       <w:docGrid w:linePitch="360"/>
     </w:sectPr>
@@ -6986,7 +7053,7 @@
 <w:ftr xmlns:wpc="http://schemas.microsoft.com/office/word/2010/wordprocessingCanvas" xmlns:mc="http://schemas.openxmlformats.org/markup-compatibility/2006" xmlns:o="urn:schemas-microsoft-com:office:office" xmlns:r="http://schemas.openxmlformats.org/officeDocument/2006/relationships" xmlns:m="http://schemas.openxmlformats.org/officeDocument/2006/math" xmlns:v="urn:schemas-microsoft-com:vml" xmlns:wp14="http://schemas.microsoft.com/office/word/2010/wordprocessingDrawing" xmlns:wp="http://schemas.openxmlformats.org/drawingml/2006/wordprocessingDrawing" xmlns:w10="urn:schemas-microsoft-com:office:word" xmlns:w="http://schemas.openxmlformats.org/wordprocessingml/2006/main" xmlns:w14="http://schemas.microsoft.com/office/word/2010/wordml" xmlns:w15="http://schemas.microsoft.com/office/word/2012/wordml" xmlns:wpg="http://schemas.microsoft.com/office/word/2010/wordprocessingGroup" xmlns:wpi="http://schemas.microsoft.com/office/word/2010/wordprocessingInk" xmlns:wne="http://schemas.microsoft.com/office/word/2006/wordml" xmlns:wps="http://schemas.microsoft.com/office/word/2010/wordprocessingShape" mc:Ignorable="w14 w15 wp14">
   <w:sdt>
     <w:sdtPr>
-      <w:id w:val="-347804824"/>
+      <w:id w:val="-1560164022"/>
       <w:docPartObj>
         <w:docPartGallery w:val="Page Numbers (Bottom of Page)"/>
         <w:docPartUnique/>
@@ -7013,7 +7080,7 @@
             <w:noProof/>
             <w:lang w:val="es-ES"/>
           </w:rPr>
-          <w:t>4</w:t>
+          <w:t>3</w:t>
         </w:r>
         <w:r>
           <w:fldChar w:fldCharType="end"/>

</xml_diff>

<commit_message>
Creación de la estructura completa del sistema
</commit_message>
<xml_diff>
--- a/MySQL/Diccionario de datos SIESM 2015.docx
+++ b/MySQL/Diccionario de datos SIESM 2015.docx
@@ -5089,7 +5089,7 @@
         <w:pStyle w:val="Ttulo2"/>
       </w:pPr>
       <w:r>
-        <w:t>Ventas</w:t>
+        <w:t>Venta</w:t>
       </w:r>
     </w:p>
     <w:tbl>
@@ -5125,8 +5125,10 @@
               <w:rPr>
                 <w:sz w:val="28"/>
               </w:rPr>
-              <w:t>ventas</w:t>
-            </w:r>
+              <w:t>venta</w:t>
+            </w:r>
+            <w:bookmarkStart w:id="16" w:name="_GoBack"/>
+            <w:bookmarkEnd w:id="16"/>
           </w:p>
         </w:tc>
       </w:tr>
@@ -5237,7 +5239,7 @@
                 <w:sz w:val="24"/>
               </w:rPr>
             </w:pPr>
-            <w:bookmarkStart w:id="16" w:name="_Hlk417978409"/>
+            <w:bookmarkStart w:id="17" w:name="_Hlk417978409"/>
             <w:proofErr w:type="spellStart"/>
             <w:r>
               <w:rPr>
@@ -5328,7 +5330,7 @@
           </w:p>
         </w:tc>
       </w:tr>
-      <w:bookmarkEnd w:id="16"/>
+      <w:bookmarkEnd w:id="17"/>
       <w:tr>
         <w:trPr>
           <w:cnfStyle w:val="000000100000" w:firstRow="0" w:lastRow="0" w:firstColumn="0" w:lastColumn="0" w:oddVBand="0" w:evenVBand="0" w:oddHBand="1" w:evenHBand="0" w:firstRowFirstColumn="0" w:firstRowLastColumn="0" w:lastRowFirstColumn="0" w:lastRowLastColumn="0"/>
@@ -5707,8 +5709,8 @@
                 <w:sz w:val="24"/>
               </w:rPr>
             </w:pPr>
-            <w:bookmarkStart w:id="17" w:name="OLE_LINK17"/>
-            <w:bookmarkStart w:id="18" w:name="OLE_LINK18"/>
+            <w:bookmarkStart w:id="18" w:name="OLE_LINK17"/>
+            <w:bookmarkStart w:id="19" w:name="OLE_LINK18"/>
             <w:r>
               <w:rPr>
                 <w:sz w:val="24"/>
@@ -5721,8 +5723,8 @@
               </w:rPr>
               <w:t>)</w:t>
             </w:r>
-            <w:bookmarkEnd w:id="17"/>
             <w:bookmarkEnd w:id="18"/>
+            <w:bookmarkEnd w:id="19"/>
           </w:p>
         </w:tc>
         <w:tc>
@@ -6028,10 +6030,12 @@
       <w:pPr>
         <w:pStyle w:val="Ttulo2"/>
       </w:pPr>
+      <w:proofErr w:type="spellStart"/>
       <w:r>
         <w:lastRenderedPageBreak/>
-        <w:t>Devoluciones</w:t>
+        <w:t>Devolucion</w:t>
       </w:r>
+      <w:proofErr w:type="spellEnd"/>
     </w:p>
     <w:tbl>
       <w:tblPr>
@@ -6062,12 +6066,14 @@
                 <w:sz w:val="24"/>
               </w:rPr>
             </w:pPr>
+            <w:proofErr w:type="spellStart"/>
             <w:r>
               <w:rPr>
                 <w:sz w:val="28"/>
               </w:rPr>
-              <w:t>devoluciones</w:t>
-            </w:r>
+              <w:t>devolucion</w:t>
+            </w:r>
+            <w:proofErr w:type="spellEnd"/>
           </w:p>
         </w:tc>
       </w:tr>
@@ -6541,8 +6547,6 @@
               </w:rPr>
               <w:t>VARCHAR(6)</w:t>
             </w:r>
-            <w:bookmarkStart w:id="19" w:name="_GoBack"/>
-            <w:bookmarkEnd w:id="19"/>
           </w:p>
         </w:tc>
         <w:tc>
@@ -7080,7 +7084,7 @@
             <w:noProof/>
             <w:lang w:val="es-ES"/>
           </w:rPr>
-          <w:t>3</w:t>
+          <w:t>2</w:t>
         </w:r>
         <w:r>
           <w:fldChar w:fldCharType="end"/>

</xml_diff>

<commit_message>
Verificación capa de datos
</commit_message>
<xml_diff>
--- a/MySQL/Diccionario de datos SIESM 2015.docx
+++ b/MySQL/Diccionario de datos SIESM 2015.docx
@@ -2507,7 +2507,15 @@
               <w:rPr>
                 <w:sz w:val="24"/>
               </w:rPr>
-              <w:t>VARCHAR(12)</w:t>
+              <w:t>VARCH</w:t>
+            </w:r>
+            <w:bookmarkStart w:id="11" w:name="_GoBack"/>
+            <w:bookmarkEnd w:id="11"/>
+            <w:r>
+              <w:rPr>
+                <w:sz w:val="24"/>
+              </w:rPr>
+              <w:t>AR(12)</w:t>
             </w:r>
           </w:p>
         </w:tc>
@@ -2630,15 +2638,7 @@
               <w:rPr>
                 <w:sz w:val="24"/>
               </w:rPr>
-              <w:t>Imagen</w:t>
-            </w:r>
-            <w:bookmarkStart w:id="11" w:name="_GoBack"/>
-            <w:bookmarkEnd w:id="11"/>
-            <w:r>
-              <w:rPr>
-                <w:sz w:val="24"/>
-              </w:rPr>
-              <w:t xml:space="preserve"> de la sucursal</w:t>
+              <w:t>Imagen de la sucursal</w:t>
             </w:r>
             <w:r>
               <w:rPr>
@@ -2769,7 +2769,7 @@
               <w:rPr>
                 <w:sz w:val="24"/>
               </w:rPr>
-              <w:t>VARCHAR(10)</w:t>
+              <w:t>DATE</w:t>
             </w:r>
           </w:p>
         </w:tc>

</xml_diff>

<commit_message>
Actualización Base de Datos
</commit_message>
<xml_diff>
--- a/MySQL/Diccionario de datos SIESM 2015.docx
+++ b/MySQL/Diccionario de datos SIESM 2015.docx
@@ -987,10 +987,10 @@
         <w:tblLook w:val="04A0" w:firstRow="1" w:lastRow="0" w:firstColumn="1" w:lastColumn="0" w:noHBand="0" w:noVBand="1"/>
       </w:tblPr>
       <w:tblGrid>
-        <w:gridCol w:w="2263"/>
-        <w:gridCol w:w="1563"/>
+        <w:gridCol w:w="2246"/>
+        <w:gridCol w:w="1679"/>
         <w:gridCol w:w="1571"/>
-        <w:gridCol w:w="5513"/>
+        <w:gridCol w:w="5414"/>
       </w:tblGrid>
       <w:tr>
         <w:trPr>
@@ -1248,7 +1248,7 @@
               <w:rPr>
                 <w:sz w:val="24"/>
               </w:rPr>
-              <w:t>INT</w:t>
+              <w:t>VARCHAR(100)</w:t>
             </w:r>
           </w:p>
         </w:tc>
@@ -1265,20 +1265,6 @@
                 <w:sz w:val="24"/>
               </w:rPr>
             </w:pPr>
-            <w:r>
-              <w:rPr>
-                <w:b/>
-                <w:sz w:val="24"/>
-              </w:rPr>
-              <w:t>FK</w:t>
-            </w:r>
-            <w:r>
-              <w:rPr>
-                <w:b/>
-                <w:sz w:val="24"/>
-              </w:rPr>
-              <w:t>, NN</w:t>
-            </w:r>
           </w:p>
         </w:tc>
         <w:tc>
@@ -1350,7 +1336,7 @@
               <w:rPr>
                 <w:sz w:val="24"/>
               </w:rPr>
-              <w:t>INT</w:t>
+              <w:t>VARCHAR(30)</w:t>
             </w:r>
           </w:p>
         </w:tc>
@@ -1367,20 +1353,6 @@
                 <w:sz w:val="24"/>
               </w:rPr>
             </w:pPr>
-            <w:r>
-              <w:rPr>
-                <w:b/>
-                <w:sz w:val="24"/>
-              </w:rPr>
-              <w:t>FK</w:t>
-            </w:r>
-            <w:r>
-              <w:rPr>
-                <w:b/>
-                <w:sz w:val="24"/>
-              </w:rPr>
-              <w:t>, NN</w:t>
-            </w:r>
           </w:p>
         </w:tc>
         <w:tc>
@@ -1875,8 +1847,93 @@
           </w:p>
         </w:tc>
       </w:tr>
+      <w:tr>
+        <w:tc>
+          <w:tcPr>
+            <w:cnfStyle w:val="001000000000" w:firstRow="0" w:lastRow="0" w:firstColumn="1" w:lastColumn="0" w:oddVBand="0" w:evenVBand="0" w:oddHBand="0" w:evenHBand="0" w:firstRowFirstColumn="0" w:firstRowLastColumn="0" w:lastRowFirstColumn="0" w:lastRowLastColumn="0"/>
+            <w:tcW w:w="2263" w:type="dxa"/>
+          </w:tcPr>
+          <w:p>
+            <w:pPr>
+              <w:rPr>
+                <w:sz w:val="24"/>
+              </w:rPr>
+            </w:pPr>
+            <w:r>
+              <w:rPr>
+                <w:sz w:val="24"/>
+              </w:rPr>
+              <w:t>inventario</w:t>
+            </w:r>
+          </w:p>
+        </w:tc>
+        <w:tc>
+          <w:tcPr>
+            <w:tcW w:w="1563" w:type="dxa"/>
+          </w:tcPr>
+          <w:p>
+            <w:pPr>
+              <w:cnfStyle w:val="000000000000" w:firstRow="0" w:lastRow="0" w:firstColumn="0" w:lastColumn="0" w:oddVBand="0" w:evenVBand="0" w:oddHBand="0" w:evenHBand="0" w:firstRowFirstColumn="0" w:firstRowLastColumn="0" w:lastRowFirstColumn="0" w:lastRowLastColumn="0"/>
+              <w:rPr>
+                <w:sz w:val="24"/>
+              </w:rPr>
+            </w:pPr>
+            <w:r>
+              <w:rPr>
+                <w:sz w:val="24"/>
+              </w:rPr>
+              <w:t>INT</w:t>
+            </w:r>
+          </w:p>
+        </w:tc>
+        <w:tc>
+          <w:tcPr>
+            <w:tcW w:w="1571" w:type="dxa"/>
+          </w:tcPr>
+          <w:p>
+            <w:pPr>
+              <w:jc w:val="center"/>
+              <w:cnfStyle w:val="000000000000" w:firstRow="0" w:lastRow="0" w:firstColumn="0" w:lastColumn="0" w:oddVBand="0" w:evenVBand="0" w:oddHBand="0" w:evenHBand="0" w:firstRowFirstColumn="0" w:firstRowLastColumn="0" w:lastRowFirstColumn="0" w:lastRowLastColumn="0"/>
+              <w:rPr>
+                <w:b/>
+                <w:sz w:val="24"/>
+              </w:rPr>
+            </w:pPr>
+          </w:p>
+        </w:tc>
+        <w:tc>
+          <w:tcPr>
+            <w:tcW w:w="5513" w:type="dxa"/>
+          </w:tcPr>
+          <w:p>
+            <w:pPr>
+              <w:cnfStyle w:val="000000000000" w:firstRow="0" w:lastRow="0" w:firstColumn="0" w:lastColumn="0" w:oddVBand="0" w:evenVBand="0" w:oddHBand="0" w:evenHBand="0" w:firstRowFirstColumn="0" w:firstRowLastColumn="0" w:lastRowFirstColumn="0" w:lastRowLastColumn="0"/>
+              <w:rPr>
+                <w:sz w:val="24"/>
+              </w:rPr>
+            </w:pPr>
+            <w:r>
+              <w:rPr>
+                <w:sz w:val="24"/>
+              </w:rPr>
+              <w:t>Especifica si está</w:t>
+            </w:r>
+            <w:bookmarkStart w:id="11" w:name="_GoBack"/>
+            <w:bookmarkEnd w:id="11"/>
+            <w:r>
+              <w:rPr>
+                <w:sz w:val="24"/>
+              </w:rPr>
+              <w:t xml:space="preserve"> dentro del inventario. 0=No, 1=Si</w:t>
+            </w:r>
+          </w:p>
+        </w:tc>
+      </w:tr>
       <w:bookmarkEnd w:id="10"/>
       <w:tr>
+        <w:trPr>
+          <w:cnfStyle w:val="000000100000" w:firstRow="0" w:lastRow="0" w:firstColumn="0" w:lastColumn="0" w:oddVBand="0" w:evenVBand="0" w:oddHBand="1" w:evenHBand="0" w:firstRowFirstColumn="0" w:firstRowLastColumn="0" w:lastRowFirstColumn="0" w:lastRowLastColumn="0"/>
+        </w:trPr>
         <w:tc>
           <w:tcPr>
             <w:cnfStyle w:val="001000000000" w:firstRow="0" w:lastRow="0" w:firstColumn="1" w:lastColumn="0" w:oddVBand="0" w:evenVBand="0" w:oddHBand="0" w:evenHBand="0" w:firstRowFirstColumn="0" w:firstRowLastColumn="0" w:lastRowFirstColumn="0" w:lastRowLastColumn="0"/>
@@ -1902,7 +1959,7 @@
           </w:tcPr>
           <w:p>
             <w:pPr>
-              <w:cnfStyle w:val="000000000000" w:firstRow="0" w:lastRow="0" w:firstColumn="0" w:lastColumn="0" w:oddVBand="0" w:evenVBand="0" w:oddHBand="0" w:evenHBand="0" w:firstRowFirstColumn="0" w:firstRowLastColumn="0" w:lastRowFirstColumn="0" w:lastRowLastColumn="0"/>
+              <w:cnfStyle w:val="000000100000" w:firstRow="0" w:lastRow="0" w:firstColumn="0" w:lastColumn="0" w:oddVBand="0" w:evenVBand="0" w:oddHBand="1" w:evenHBand="0" w:firstRowFirstColumn="0" w:firstRowLastColumn="0" w:lastRowFirstColumn="0" w:lastRowLastColumn="0"/>
               <w:rPr>
                 <w:sz w:val="24"/>
               </w:rPr>
@@ -1922,7 +1979,7 @@
           <w:p>
             <w:pPr>
               <w:jc w:val="center"/>
-              <w:cnfStyle w:val="000000000000" w:firstRow="0" w:lastRow="0" w:firstColumn="0" w:lastColumn="0" w:oddVBand="0" w:evenVBand="0" w:oddHBand="0" w:evenHBand="0" w:firstRowFirstColumn="0" w:firstRowLastColumn="0" w:lastRowFirstColumn="0" w:lastRowLastColumn="0"/>
+              <w:cnfStyle w:val="000000100000" w:firstRow="0" w:lastRow="0" w:firstColumn="0" w:lastColumn="0" w:oddVBand="0" w:evenVBand="0" w:oddHBand="1" w:evenHBand="0" w:firstRowFirstColumn="0" w:firstRowLastColumn="0" w:lastRowFirstColumn="0" w:lastRowLastColumn="0"/>
               <w:rPr>
                 <w:b/>
                 <w:sz w:val="24"/>
@@ -1943,7 +2000,7 @@
           </w:tcPr>
           <w:p>
             <w:pPr>
-              <w:cnfStyle w:val="000000000000" w:firstRow="0" w:lastRow="0" w:firstColumn="0" w:lastColumn="0" w:oddVBand="0" w:evenVBand="0" w:oddHBand="0" w:evenHBand="0" w:firstRowFirstColumn="0" w:firstRowLastColumn="0" w:lastRowFirstColumn="0" w:lastRowLastColumn="0"/>
+              <w:cnfStyle w:val="000000100000" w:firstRow="0" w:lastRow="0" w:firstColumn="0" w:lastColumn="0" w:oddVBand="0" w:evenVBand="0" w:oddHBand="1" w:evenHBand="0" w:firstRowFirstColumn="0" w:firstRowLastColumn="0" w:lastRowFirstColumn="0" w:lastRowLastColumn="0"/>
               <w:rPr>
                 <w:sz w:val="24"/>
               </w:rPr>
@@ -2573,8 +2630,6 @@
               </w:rPr>
               <w:t>imagen</w:t>
             </w:r>
-            <w:bookmarkStart w:id="11" w:name="_GoBack"/>
-            <w:bookmarkEnd w:id="11"/>
           </w:p>
         </w:tc>
         <w:tc>
@@ -7214,7 +7269,7 @@
             <w:noProof/>
             <w:lang w:val="es-ES"/>
           </w:rPr>
-          <w:t>1</w:t>
+          <w:t>3</w:t>
         </w:r>
         <w:r>
           <w:fldChar w:fldCharType="end"/>

</xml_diff>

<commit_message>
Registro de venta y actualización de inventario
</commit_message>
<xml_diff>
--- a/MySQL/Diccionario de datos SIESM 2015.docx
+++ b/MySQL/Diccionario de datos SIESM 2015.docx
@@ -1,6 +1,6 @@
 
 <file path=word/document.xml><?xml version="1.0" encoding="utf-8"?>
-<w:document xmlns:wpc="http://schemas.microsoft.com/office/word/2010/wordprocessingCanvas" xmlns:mc="http://schemas.openxmlformats.org/markup-compatibility/2006" xmlns:o="urn:schemas-microsoft-com:office:office" xmlns:r="http://schemas.openxmlformats.org/officeDocument/2006/relationships" xmlns:m="http://schemas.openxmlformats.org/officeDocument/2006/math" xmlns:v="urn:schemas-microsoft-com:vml" xmlns:wp14="http://schemas.microsoft.com/office/word/2010/wordprocessingDrawing" xmlns:wp="http://schemas.openxmlformats.org/drawingml/2006/wordprocessingDrawing" xmlns:w10="urn:schemas-microsoft-com:office:word" xmlns:w="http://schemas.openxmlformats.org/wordprocessingml/2006/main" xmlns:w14="http://schemas.microsoft.com/office/word/2010/wordml" xmlns:w15="http://schemas.microsoft.com/office/word/2012/wordml" xmlns:wpg="http://schemas.microsoft.com/office/word/2010/wordprocessingGroup" xmlns:wpi="http://schemas.microsoft.com/office/word/2010/wordprocessingInk" xmlns:wne="http://schemas.microsoft.com/office/word/2006/wordml" xmlns:wps="http://schemas.microsoft.com/office/word/2010/wordprocessingShape" mc:Ignorable="w14 w15 wp14">
+<w:document xmlns:wpc="http://schemas.microsoft.com/office/word/2010/wordprocessingCanvas" xmlns:mc="http://schemas.openxmlformats.org/markup-compatibility/2006" xmlns:o="urn:schemas-microsoft-com:office:office" xmlns:r="http://schemas.openxmlformats.org/officeDocument/2006/relationships" xmlns:m="http://schemas.openxmlformats.org/officeDocument/2006/math" xmlns:v="urn:schemas-microsoft-com:vml" xmlns:wp14="http://schemas.microsoft.com/office/word/2010/wordprocessingDrawing" xmlns:wp="http://schemas.openxmlformats.org/drawingml/2006/wordprocessingDrawing" xmlns:w10="urn:schemas-microsoft-com:office:word" xmlns:w="http://schemas.openxmlformats.org/wordprocessingml/2006/main" xmlns:w14="http://schemas.microsoft.com/office/word/2010/wordml" xmlns:wpg="http://schemas.microsoft.com/office/word/2010/wordprocessingGroup" xmlns:wpi="http://schemas.microsoft.com/office/word/2010/wordprocessingInk" xmlns:wne="http://schemas.microsoft.com/office/word/2006/wordml" xmlns:wps="http://schemas.microsoft.com/office/word/2010/wordprocessingShape" mc:Ignorable="w14 wp14">
   <w:body>
     <w:p>
       <w:pPr>
@@ -137,7 +137,7 @@
     </w:p>
     <w:tbl>
       <w:tblPr>
-        <w:tblStyle w:val="Tabladecuadrcula4-nfasis6"/>
+        <w:tblStyle w:val="GridTable4Accent6"/>
         <w:tblW w:w="10910" w:type="dxa"/>
         <w:tblLook w:val="04A0" w:firstRow="1" w:lastRow="0" w:firstColumn="1" w:lastColumn="0" w:noHBand="0" w:noVBand="1"/>
       </w:tblPr>
@@ -982,7 +982,7 @@
     </w:p>
     <w:tbl>
       <w:tblPr>
-        <w:tblStyle w:val="Tabladecuadrcula4-nfasis6"/>
+        <w:tblStyle w:val="GridTable4Accent6"/>
         <w:tblW w:w="10910" w:type="dxa"/>
         <w:tblLook w:val="04A0" w:firstRow="1" w:lastRow="0" w:firstColumn="1" w:lastColumn="0" w:noHBand="0" w:noVBand="1"/>
       </w:tblPr>
@@ -2018,7 +2018,7 @@
     </w:p>
     <w:tbl>
       <w:tblPr>
-        <w:tblStyle w:val="Tabladecuadrcula4-nfasis6"/>
+        <w:tblStyle w:val="GridTable4Accent6"/>
         <w:tblW w:w="10910" w:type="dxa"/>
         <w:tblLook w:val="04A0" w:firstRow="1" w:lastRow="0" w:firstColumn="1" w:lastColumn="0" w:noHBand="0" w:noVBand="1"/>
       </w:tblPr>
@@ -2869,7 +2869,7 @@
     </w:p>
     <w:tbl>
       <w:tblPr>
-        <w:tblStyle w:val="Tabladecuadrcula4-nfasis6"/>
+        <w:tblStyle w:val="GridTable4Accent6"/>
         <w:tblW w:w="10910" w:type="dxa"/>
         <w:tblLook w:val="04A0" w:firstRow="1" w:lastRow="0" w:firstColumn="1" w:lastColumn="0" w:noHBand="0" w:noVBand="1"/>
       </w:tblPr>
@@ -3563,7 +3563,7 @@
     </w:p>
     <w:tbl>
       <w:tblPr>
-        <w:tblStyle w:val="Tabladecuadrcula4-nfasis6"/>
+        <w:tblStyle w:val="GridTable4Accent6"/>
         <w:tblW w:w="10910" w:type="dxa"/>
         <w:tblLook w:val="04A0" w:firstRow="1" w:lastRow="0" w:firstColumn="1" w:lastColumn="0" w:noHBand="0" w:noVBand="1"/>
       </w:tblPr>
@@ -4435,7 +4435,7 @@
     </w:p>
     <w:tbl>
       <w:tblPr>
-        <w:tblStyle w:val="Tabladecuadrcula4-nfasis6"/>
+        <w:tblStyle w:val="GridTable4Accent6"/>
         <w:tblW w:w="10910" w:type="dxa"/>
         <w:tblLook w:val="04A0" w:firstRow="1" w:lastRow="0" w:firstColumn="1" w:lastColumn="0" w:noHBand="0" w:noVBand="1"/>
       </w:tblPr>
@@ -5280,7 +5280,7 @@
     </w:p>
     <w:tbl>
       <w:tblPr>
-        <w:tblStyle w:val="Tabladecuadrcula4-nfasis6"/>
+        <w:tblStyle w:val="GridTable4Accent6"/>
         <w:tblW w:w="10910" w:type="dxa"/>
         <w:tblLook w:val="04A0" w:firstRow="1" w:lastRow="0" w:firstColumn="1" w:lastColumn="0" w:noHBand="0" w:noVBand="1"/>
       </w:tblPr>
@@ -5555,7 +5555,13 @@
               <w:rPr>
                 <w:sz w:val="24"/>
               </w:rPr>
-              <w:t>VARCHAR(12)</w:t>
+              <w:t>VARCHAR(15</w:t>
+            </w:r>
+            <w:r>
+              <w:rPr>
+                <w:sz w:val="24"/>
+              </w:rPr>
+              <w:t>)</w:t>
             </w:r>
           </w:p>
         </w:tc>
@@ -5577,7 +5583,7 @@
                 <w:b/>
                 <w:sz w:val="24"/>
               </w:rPr>
-              <w:t>FK, NN</w:t>
+              <w:t>FK</w:t>
             </w:r>
           </w:p>
         </w:tc>
@@ -5843,7 +5849,7 @@
                 <w:b/>
                 <w:sz w:val="24"/>
               </w:rPr>
-              <w:t>FK, NN</w:t>
+              <w:t>FK</w:t>
             </w:r>
           </w:p>
         </w:tc>
@@ -5904,12 +5910,22 @@
                 <w:sz w:val="24"/>
               </w:rPr>
             </w:pPr>
+            <w:bookmarkStart w:id="21" w:name="OLE_LINK7"/>
+            <w:bookmarkStart w:id="22" w:name="OLE_LINK20"/>
+            <w:bookmarkStart w:id="23" w:name="OLE_LINK21"/>
+            <w:bookmarkStart w:id="24" w:name="OLE_LINK22"/>
+            <w:bookmarkStart w:id="25" w:name="OLE_LINK23"/>
             <w:r>
               <w:rPr>
                 <w:sz w:val="24"/>
               </w:rPr>
               <w:t>VARCHAR(15)</w:t>
             </w:r>
+            <w:bookmarkEnd w:id="21"/>
+            <w:bookmarkEnd w:id="22"/>
+            <w:bookmarkEnd w:id="23"/>
+            <w:bookmarkEnd w:id="24"/>
+            <w:bookmarkEnd w:id="25"/>
           </w:p>
         </w:tc>
         <w:tc>
@@ -5989,7 +6005,13 @@
               <w:rPr>
                 <w:sz w:val="24"/>
               </w:rPr>
-              <w:t>DEC(10,2)</w:t>
+              <w:t>VARCHAR(15</w:t>
+            </w:r>
+            <w:r>
+              <w:rPr>
+                <w:sz w:val="24"/>
+              </w:rPr>
+              <w:t>)</w:t>
             </w:r>
           </w:p>
         </w:tc>
@@ -6006,13 +6028,6 @@
                 <w:sz w:val="24"/>
               </w:rPr>
             </w:pPr>
-            <w:r>
-              <w:rPr>
-                <w:b/>
-                <w:sz w:val="24"/>
-              </w:rPr>
-              <w:t>NN</w:t>
-            </w:r>
           </w:p>
         </w:tc>
         <w:tc>
@@ -6071,16 +6086,12 @@
                 <w:sz w:val="24"/>
               </w:rPr>
             </w:pPr>
-            <w:bookmarkStart w:id="21" w:name="OLE_LINK17"/>
-            <w:bookmarkStart w:id="22" w:name="OLE_LINK18"/>
-            <w:r>
-              <w:rPr>
-                <w:sz w:val="24"/>
-              </w:rPr>
-              <w:t>DEC(10,2)</w:t>
-            </w:r>
-            <w:bookmarkEnd w:id="21"/>
-            <w:bookmarkEnd w:id="22"/>
+            <w:r>
+              <w:rPr>
+                <w:sz w:val="24"/>
+              </w:rPr>
+              <w:t>VARCHAR(15)</w:t>
+            </w:r>
           </w:p>
         </w:tc>
         <w:tc>
@@ -6155,8 +6166,10 @@
               <w:rPr>
                 <w:sz w:val="24"/>
               </w:rPr>
-              <w:t>DEC(10,2)</w:t>
-            </w:r>
+              <w:t>VARCHAR(15)</w:t>
+            </w:r>
+            <w:bookmarkStart w:id="26" w:name="_GoBack"/>
+            <w:bookmarkEnd w:id="26"/>
           </w:p>
         </w:tc>
         <w:tc>
@@ -6249,13 +6262,6 @@
                 <w:sz w:val="24"/>
               </w:rPr>
             </w:pPr>
-            <w:r>
-              <w:rPr>
-                <w:b/>
-                <w:sz w:val="24"/>
-              </w:rPr>
-              <w:t>NN</w:t>
-            </w:r>
           </w:p>
         </w:tc>
         <w:tc>
@@ -6330,8 +6336,6 @@
                 <w:sz w:val="24"/>
               </w:rPr>
             </w:pPr>
-            <w:bookmarkStart w:id="23" w:name="_GoBack"/>
-            <w:bookmarkEnd w:id="23"/>
           </w:p>
         </w:tc>
         <w:tc>
@@ -6356,7 +6360,7 @@
       </w:tr>
     </w:tbl>
     <w:p>
-      <w:bookmarkStart w:id="24" w:name="OLE_LINK6"/>
+      <w:bookmarkStart w:id="27" w:name="OLE_LINK6"/>
       <w:bookmarkEnd w:id="17"/>
     </w:p>
     <w:p>
@@ -6369,7 +6373,7 @@
     </w:p>
     <w:tbl>
       <w:tblPr>
-        <w:tblStyle w:val="Tabladecuadrcula4-nfasis6"/>
+        <w:tblStyle w:val="GridTable4Accent6"/>
         <w:tblW w:w="10910" w:type="dxa"/>
         <w:tblLook w:val="04A0" w:firstRow="1" w:lastRow="0" w:firstColumn="1" w:lastColumn="0" w:noHBand="0" w:noVBand="1"/>
       </w:tblPr>
@@ -7344,7 +7348,7 @@
           </w:p>
         </w:tc>
       </w:tr>
-      <w:bookmarkEnd w:id="24"/>
+      <w:bookmarkEnd w:id="27"/>
     </w:tbl>
     <w:p/>
     <w:p>
@@ -7357,7 +7361,7 @@
     </w:p>
     <w:tbl>
       <w:tblPr>
-        <w:tblStyle w:val="Tabladecuadrcula4-nfasis6"/>
+        <w:tblStyle w:val="GridTable4Accent6"/>
         <w:tblW w:w="10910" w:type="dxa"/>
         <w:tblLook w:val="04A0" w:firstRow="1" w:lastRow="0" w:firstColumn="1" w:lastColumn="0" w:noHBand="0" w:noVBand="1"/>
       </w:tblPr>
@@ -8063,7 +8067,7 @@
     </w:tbl>
     <w:p/>
     <w:sectPr>
-      <w:footerReference w:type="default" r:id="rId7"/>
+      <w:footerReference w:type="default" r:id="rId8"/>
       <w:pgSz w:w="12240" w:h="15840"/>
       <w:pgMar w:top="426" w:right="426" w:bottom="568" w:left="709" w:header="0" w:footer="113" w:gutter="0"/>
       <w:cols w:space="708"/>
@@ -8074,7 +8078,7 @@
 </file>
 
 <file path=word/endnotes.xml><?xml version="1.0" encoding="utf-8"?>
-<w:endnotes xmlns:wpc="http://schemas.microsoft.com/office/word/2010/wordprocessingCanvas" xmlns:mc="http://schemas.openxmlformats.org/markup-compatibility/2006" xmlns:o="urn:schemas-microsoft-com:office:office" xmlns:r="http://schemas.openxmlformats.org/officeDocument/2006/relationships" xmlns:m="http://schemas.openxmlformats.org/officeDocument/2006/math" xmlns:v="urn:schemas-microsoft-com:vml" xmlns:wp14="http://schemas.microsoft.com/office/word/2010/wordprocessingDrawing" xmlns:wp="http://schemas.openxmlformats.org/drawingml/2006/wordprocessingDrawing" xmlns:w10="urn:schemas-microsoft-com:office:word" xmlns:w="http://schemas.openxmlformats.org/wordprocessingml/2006/main" xmlns:w14="http://schemas.microsoft.com/office/word/2010/wordml" xmlns:w15="http://schemas.microsoft.com/office/word/2012/wordml" xmlns:wpg="http://schemas.microsoft.com/office/word/2010/wordprocessingGroup" xmlns:wpi="http://schemas.microsoft.com/office/word/2010/wordprocessingInk" xmlns:wne="http://schemas.microsoft.com/office/word/2006/wordml" xmlns:wps="http://schemas.microsoft.com/office/word/2010/wordprocessingShape" mc:Ignorable="w14 w15 wp14">
+<w:endnotes xmlns:wpc="http://schemas.microsoft.com/office/word/2010/wordprocessingCanvas" xmlns:mc="http://schemas.openxmlformats.org/markup-compatibility/2006" xmlns:o="urn:schemas-microsoft-com:office:office" xmlns:r="http://schemas.openxmlformats.org/officeDocument/2006/relationships" xmlns:m="http://schemas.openxmlformats.org/officeDocument/2006/math" xmlns:v="urn:schemas-microsoft-com:vml" xmlns:wp14="http://schemas.microsoft.com/office/word/2010/wordprocessingDrawing" xmlns:wp="http://schemas.openxmlformats.org/drawingml/2006/wordprocessingDrawing" xmlns:w10="urn:schemas-microsoft-com:office:word" xmlns:w="http://schemas.openxmlformats.org/wordprocessingml/2006/main" xmlns:w14="http://schemas.microsoft.com/office/word/2010/wordml" xmlns:wpg="http://schemas.microsoft.com/office/word/2010/wordprocessingGroup" xmlns:wpi="http://schemas.microsoft.com/office/word/2010/wordprocessingInk" xmlns:wne="http://schemas.microsoft.com/office/word/2006/wordml" xmlns:wps="http://schemas.microsoft.com/office/word/2010/wordprocessingShape" mc:Ignorable="w14 wp14">
   <w:endnote w:type="separator" w:id="-1">
     <w:p>
       <w:pPr>
@@ -8099,7 +8103,7 @@
 </file>
 
 <file path=word/footer1.xml><?xml version="1.0" encoding="utf-8"?>
-<w:ftr xmlns:wpc="http://schemas.microsoft.com/office/word/2010/wordprocessingCanvas" xmlns:mc="http://schemas.openxmlformats.org/markup-compatibility/2006" xmlns:o="urn:schemas-microsoft-com:office:office" xmlns:r="http://schemas.openxmlformats.org/officeDocument/2006/relationships" xmlns:m="http://schemas.openxmlformats.org/officeDocument/2006/math" xmlns:v="urn:schemas-microsoft-com:vml" xmlns:wp14="http://schemas.microsoft.com/office/word/2010/wordprocessingDrawing" xmlns:wp="http://schemas.openxmlformats.org/drawingml/2006/wordprocessingDrawing" xmlns:w10="urn:schemas-microsoft-com:office:word" xmlns:w="http://schemas.openxmlformats.org/wordprocessingml/2006/main" xmlns:w14="http://schemas.microsoft.com/office/word/2010/wordml" xmlns:w15="http://schemas.microsoft.com/office/word/2012/wordml" xmlns:wpg="http://schemas.microsoft.com/office/word/2010/wordprocessingGroup" xmlns:wpi="http://schemas.microsoft.com/office/word/2010/wordprocessingInk" xmlns:wne="http://schemas.microsoft.com/office/word/2006/wordml" xmlns:wps="http://schemas.microsoft.com/office/word/2010/wordprocessingShape" mc:Ignorable="w14 w15 wp14">
+<w:ftr xmlns:wpc="http://schemas.microsoft.com/office/word/2010/wordprocessingCanvas" xmlns:mc="http://schemas.openxmlformats.org/markup-compatibility/2006" xmlns:o="urn:schemas-microsoft-com:office:office" xmlns:r="http://schemas.openxmlformats.org/officeDocument/2006/relationships" xmlns:m="http://schemas.openxmlformats.org/officeDocument/2006/math" xmlns:v="urn:schemas-microsoft-com:vml" xmlns:wp14="http://schemas.microsoft.com/office/word/2010/wordprocessingDrawing" xmlns:wp="http://schemas.openxmlformats.org/drawingml/2006/wordprocessingDrawing" xmlns:w10="urn:schemas-microsoft-com:office:word" xmlns:w="http://schemas.openxmlformats.org/wordprocessingml/2006/main" xmlns:w14="http://schemas.microsoft.com/office/word/2010/wordml" xmlns:wpg="http://schemas.microsoft.com/office/word/2010/wordprocessingGroup" xmlns:wpi="http://schemas.microsoft.com/office/word/2010/wordprocessingInk" xmlns:wne="http://schemas.microsoft.com/office/word/2006/wordml" xmlns:wps="http://schemas.microsoft.com/office/word/2010/wordprocessingShape" mc:Ignorable="w14 wp14">
   <w:sdt>
     <w:sdtPr>
       <w:id w:val="-1560164022"/>
@@ -8146,7 +8150,7 @@
 </file>
 
 <file path=word/footnotes.xml><?xml version="1.0" encoding="utf-8"?>
-<w:footnotes xmlns:wpc="http://schemas.microsoft.com/office/word/2010/wordprocessingCanvas" xmlns:mc="http://schemas.openxmlformats.org/markup-compatibility/2006" xmlns:o="urn:schemas-microsoft-com:office:office" xmlns:r="http://schemas.openxmlformats.org/officeDocument/2006/relationships" xmlns:m="http://schemas.openxmlformats.org/officeDocument/2006/math" xmlns:v="urn:schemas-microsoft-com:vml" xmlns:wp14="http://schemas.microsoft.com/office/word/2010/wordprocessingDrawing" xmlns:wp="http://schemas.openxmlformats.org/drawingml/2006/wordprocessingDrawing" xmlns:w10="urn:schemas-microsoft-com:office:word" xmlns:w="http://schemas.openxmlformats.org/wordprocessingml/2006/main" xmlns:w14="http://schemas.microsoft.com/office/word/2010/wordml" xmlns:w15="http://schemas.microsoft.com/office/word/2012/wordml" xmlns:wpg="http://schemas.microsoft.com/office/word/2010/wordprocessingGroup" xmlns:wpi="http://schemas.microsoft.com/office/word/2010/wordprocessingInk" xmlns:wne="http://schemas.microsoft.com/office/word/2006/wordml" xmlns:wps="http://schemas.microsoft.com/office/word/2010/wordprocessingShape" mc:Ignorable="w14 w15 wp14">
+<w:footnotes xmlns:wpc="http://schemas.microsoft.com/office/word/2010/wordprocessingCanvas" xmlns:mc="http://schemas.openxmlformats.org/markup-compatibility/2006" xmlns:o="urn:schemas-microsoft-com:office:office" xmlns:r="http://schemas.openxmlformats.org/officeDocument/2006/relationships" xmlns:m="http://schemas.openxmlformats.org/officeDocument/2006/math" xmlns:v="urn:schemas-microsoft-com:vml" xmlns:wp14="http://schemas.microsoft.com/office/word/2010/wordprocessingDrawing" xmlns:wp="http://schemas.openxmlformats.org/drawingml/2006/wordprocessingDrawing" xmlns:w10="urn:schemas-microsoft-com:office:word" xmlns:w="http://schemas.openxmlformats.org/wordprocessingml/2006/main" xmlns:w14="http://schemas.microsoft.com/office/word/2010/wordml" xmlns:wpg="http://schemas.microsoft.com/office/word/2010/wordprocessingGroup" xmlns:wpi="http://schemas.microsoft.com/office/word/2010/wordprocessingInk" xmlns:wne="http://schemas.microsoft.com/office/word/2006/wordml" xmlns:wps="http://schemas.microsoft.com/office/word/2010/wordprocessingShape" mc:Ignorable="w14 wp14">
   <w:footnote w:type="separator" w:id="-1">
     <w:p>
       <w:pPr>
@@ -8171,7 +8175,7 @@
 </file>
 
 <file path=word/numbering.xml><?xml version="1.0" encoding="utf-8"?>
-<w:numbering xmlns:wpc="http://schemas.microsoft.com/office/word/2010/wordprocessingCanvas" xmlns:mc="http://schemas.openxmlformats.org/markup-compatibility/2006" xmlns:o="urn:schemas-microsoft-com:office:office" xmlns:r="http://schemas.openxmlformats.org/officeDocument/2006/relationships" xmlns:m="http://schemas.openxmlformats.org/officeDocument/2006/math" xmlns:v="urn:schemas-microsoft-com:vml" xmlns:wp14="http://schemas.microsoft.com/office/word/2010/wordprocessingDrawing" xmlns:wp="http://schemas.openxmlformats.org/drawingml/2006/wordprocessingDrawing" xmlns:w10="urn:schemas-microsoft-com:office:word" xmlns:w="http://schemas.openxmlformats.org/wordprocessingml/2006/main" xmlns:w14="http://schemas.microsoft.com/office/word/2010/wordml" xmlns:w15="http://schemas.microsoft.com/office/word/2012/wordml" xmlns:wpg="http://schemas.microsoft.com/office/word/2010/wordprocessingGroup" xmlns:wpi="http://schemas.microsoft.com/office/word/2010/wordprocessingInk" xmlns:wne="http://schemas.microsoft.com/office/word/2006/wordml" xmlns:wps="http://schemas.microsoft.com/office/word/2010/wordprocessingShape" mc:Ignorable="w14 w15 wp14">
+<w:numbering xmlns:wpc="http://schemas.microsoft.com/office/word/2010/wordprocessingCanvas" xmlns:mc="http://schemas.openxmlformats.org/markup-compatibility/2006" xmlns:o="urn:schemas-microsoft-com:office:office" xmlns:r="http://schemas.openxmlformats.org/officeDocument/2006/relationships" xmlns:m="http://schemas.openxmlformats.org/officeDocument/2006/math" xmlns:v="urn:schemas-microsoft-com:vml" xmlns:wp14="http://schemas.microsoft.com/office/word/2010/wordprocessingDrawing" xmlns:wp="http://schemas.openxmlformats.org/drawingml/2006/wordprocessingDrawing" xmlns:w10="urn:schemas-microsoft-com:office:word" xmlns:w="http://schemas.openxmlformats.org/wordprocessingml/2006/main" xmlns:w14="http://schemas.microsoft.com/office/word/2010/wordml" xmlns:wpg="http://schemas.microsoft.com/office/word/2010/wordprocessingGroup" xmlns:wpi="http://schemas.microsoft.com/office/word/2010/wordprocessingInk" xmlns:wne="http://schemas.microsoft.com/office/word/2006/wordml" xmlns:wps="http://schemas.microsoft.com/office/word/2010/wordprocessingShape" mc:Ignorable="w14 wp14">
   <w:abstractNum w:abstractNumId="0">
     <w:nsid w:val="7D197A60"/>
     <w:multiLevelType w:val="hybridMultilevel"/>
@@ -8291,7 +8295,7 @@
 </file>
 
 <file path=word/styles.xml><?xml version="1.0" encoding="utf-8"?>
-<w:styles xmlns:mc="http://schemas.openxmlformats.org/markup-compatibility/2006" xmlns:r="http://schemas.openxmlformats.org/officeDocument/2006/relationships" xmlns:w="http://schemas.openxmlformats.org/wordprocessingml/2006/main" xmlns:w14="http://schemas.microsoft.com/office/word/2010/wordml" xmlns:w15="http://schemas.microsoft.com/office/word/2012/wordml" mc:Ignorable="w14 w15">
+<w:styles xmlns:mc="http://schemas.openxmlformats.org/markup-compatibility/2006" xmlns:r="http://schemas.openxmlformats.org/officeDocument/2006/relationships" xmlns:w="http://schemas.openxmlformats.org/wordprocessingml/2006/main" xmlns:w14="http://schemas.microsoft.com/office/word/2010/wordml" mc:Ignorable="w14">
   <w:docDefaults>
     <w:rPrDefault>
       <w:rPr>
@@ -8307,378 +8311,144 @@
       </w:pPr>
     </w:pPrDefault>
   </w:docDefaults>
-  <w:latentStyles w:defLockedState="0" w:defUIPriority="99" w:defSemiHidden="0" w:defUnhideWhenUsed="0" w:defQFormat="0" w:count="371">
-    <w:lsdException w:name="Normal" w:uiPriority="0" w:qFormat="1"/>
-    <w:lsdException w:name="heading 1" w:uiPriority="9" w:qFormat="1"/>
-    <w:lsdException w:name="heading 2" w:semiHidden="1" w:uiPriority="9" w:unhideWhenUsed="1" w:qFormat="1"/>
-    <w:lsdException w:name="heading 3" w:semiHidden="1" w:uiPriority="9" w:unhideWhenUsed="1" w:qFormat="1"/>
-    <w:lsdException w:name="heading 4" w:semiHidden="1" w:uiPriority="9" w:unhideWhenUsed="1" w:qFormat="1"/>
-    <w:lsdException w:name="heading 5" w:semiHidden="1" w:uiPriority="9" w:unhideWhenUsed="1" w:qFormat="1"/>
-    <w:lsdException w:name="heading 6" w:semiHidden="1" w:uiPriority="9" w:unhideWhenUsed="1" w:qFormat="1"/>
-    <w:lsdException w:name="heading 7" w:semiHidden="1" w:uiPriority="9" w:unhideWhenUsed="1" w:qFormat="1"/>
-    <w:lsdException w:name="heading 8" w:semiHidden="1" w:uiPriority="9" w:unhideWhenUsed="1" w:qFormat="1"/>
-    <w:lsdException w:name="heading 9" w:semiHidden="1" w:uiPriority="9" w:unhideWhenUsed="1" w:qFormat="1"/>
-    <w:lsdException w:name="index 1" w:semiHidden="1" w:unhideWhenUsed="1"/>
-    <w:lsdException w:name="index 2" w:semiHidden="1" w:unhideWhenUsed="1"/>
-    <w:lsdException w:name="index 3" w:semiHidden="1" w:unhideWhenUsed="1"/>
-    <w:lsdException w:name="index 4" w:semiHidden="1" w:unhideWhenUsed="1"/>
-    <w:lsdException w:name="index 5" w:semiHidden="1" w:unhideWhenUsed="1"/>
-    <w:lsdException w:name="index 6" w:semiHidden="1" w:unhideWhenUsed="1"/>
-    <w:lsdException w:name="index 7" w:semiHidden="1" w:unhideWhenUsed="1"/>
-    <w:lsdException w:name="index 8" w:semiHidden="1" w:unhideWhenUsed="1"/>
-    <w:lsdException w:name="index 9" w:semiHidden="1" w:unhideWhenUsed="1"/>
-    <w:lsdException w:name="toc 1" w:semiHidden="1" w:uiPriority="39" w:unhideWhenUsed="1"/>
-    <w:lsdException w:name="toc 2" w:semiHidden="1" w:uiPriority="39" w:unhideWhenUsed="1"/>
-    <w:lsdException w:name="toc 3" w:semiHidden="1" w:uiPriority="39" w:unhideWhenUsed="1"/>
-    <w:lsdException w:name="toc 4" w:semiHidden="1" w:uiPriority="39" w:unhideWhenUsed="1"/>
-    <w:lsdException w:name="toc 5" w:semiHidden="1" w:uiPriority="39" w:unhideWhenUsed="1"/>
-    <w:lsdException w:name="toc 6" w:semiHidden="1" w:uiPriority="39" w:unhideWhenUsed="1"/>
-    <w:lsdException w:name="toc 7" w:semiHidden="1" w:uiPriority="39" w:unhideWhenUsed="1"/>
-    <w:lsdException w:name="toc 8" w:semiHidden="1" w:uiPriority="39" w:unhideWhenUsed="1"/>
-    <w:lsdException w:name="toc 9" w:semiHidden="1" w:uiPriority="39" w:unhideWhenUsed="1"/>
-    <w:lsdException w:name="Normal Indent" w:semiHidden="1" w:unhideWhenUsed="1"/>
-    <w:lsdException w:name="footnote text" w:semiHidden="1" w:unhideWhenUsed="1"/>
-    <w:lsdException w:name="annotation text" w:semiHidden="1" w:unhideWhenUsed="1"/>
-    <w:lsdException w:name="header" w:semiHidden="1" w:unhideWhenUsed="1"/>
-    <w:lsdException w:name="footer" w:semiHidden="1" w:unhideWhenUsed="1"/>
-    <w:lsdException w:name="index heading" w:semiHidden="1" w:unhideWhenUsed="1"/>
-    <w:lsdException w:name="caption" w:semiHidden="1" w:uiPriority="35" w:unhideWhenUsed="1" w:qFormat="1"/>
-    <w:lsdException w:name="table of figures" w:semiHidden="1" w:unhideWhenUsed="1"/>
-    <w:lsdException w:name="envelope address" w:semiHidden="1" w:unhideWhenUsed="1"/>
-    <w:lsdException w:name="envelope return" w:semiHidden="1" w:unhideWhenUsed="1"/>
-    <w:lsdException w:name="footnote reference" w:semiHidden="1" w:unhideWhenUsed="1"/>
-    <w:lsdException w:name="annotation reference" w:semiHidden="1" w:unhideWhenUsed="1"/>
-    <w:lsdException w:name="line number" w:semiHidden="1" w:unhideWhenUsed="1"/>
-    <w:lsdException w:name="page number" w:semiHidden="1" w:unhideWhenUsed="1"/>
-    <w:lsdException w:name="endnote reference" w:semiHidden="1" w:unhideWhenUsed="1"/>
-    <w:lsdException w:name="endnote text" w:semiHidden="1" w:unhideWhenUsed="1"/>
-    <w:lsdException w:name="table of authorities" w:semiHidden="1" w:unhideWhenUsed="1"/>
-    <w:lsdException w:name="macro" w:semiHidden="1" w:unhideWhenUsed="1"/>
-    <w:lsdException w:name="toa heading" w:semiHidden="1" w:unhideWhenUsed="1"/>
-    <w:lsdException w:name="List" w:semiHidden="1" w:unhideWhenUsed="1"/>
-    <w:lsdException w:name="List Bullet" w:semiHidden="1" w:unhideWhenUsed="1"/>
-    <w:lsdException w:name="List Number" w:semiHidden="1" w:unhideWhenUsed="1"/>
-    <w:lsdException w:name="List 2" w:semiHidden="1" w:unhideWhenUsed="1"/>
-    <w:lsdException w:name="List 3" w:semiHidden="1" w:unhideWhenUsed="1"/>
-    <w:lsdException w:name="List 4" w:semiHidden="1" w:unhideWhenUsed="1"/>
-    <w:lsdException w:name="List 5" w:semiHidden="1" w:unhideWhenUsed="1"/>
-    <w:lsdException w:name="List Bullet 2" w:semiHidden="1" w:unhideWhenUsed="1"/>
-    <w:lsdException w:name="List Bullet 3" w:semiHidden="1" w:unhideWhenUsed="1"/>
-    <w:lsdException w:name="List Bullet 4" w:semiHidden="1" w:unhideWhenUsed="1"/>
-    <w:lsdException w:name="List Bullet 5" w:semiHidden="1" w:unhideWhenUsed="1"/>
-    <w:lsdException w:name="List Number 2" w:semiHidden="1" w:unhideWhenUsed="1"/>
-    <w:lsdException w:name="List Number 3" w:semiHidden="1" w:unhideWhenUsed="1"/>
-    <w:lsdException w:name="List Number 4" w:semiHidden="1" w:unhideWhenUsed="1"/>
-    <w:lsdException w:name="List Number 5" w:semiHidden="1" w:unhideWhenUsed="1"/>
-    <w:lsdException w:name="Title" w:uiPriority="10" w:qFormat="1"/>
-    <w:lsdException w:name="Closing" w:semiHidden="1" w:unhideWhenUsed="1"/>
-    <w:lsdException w:name="Signature" w:semiHidden="1" w:unhideWhenUsed="1"/>
-    <w:lsdException w:name="Default Paragraph Font" w:semiHidden="1" w:uiPriority="1" w:unhideWhenUsed="1"/>
-    <w:lsdException w:name="Body Text" w:semiHidden="1" w:unhideWhenUsed="1"/>
-    <w:lsdException w:name="Body Text Indent" w:semiHidden="1" w:unhideWhenUsed="1"/>
-    <w:lsdException w:name="List Continue" w:semiHidden="1" w:unhideWhenUsed="1"/>
-    <w:lsdException w:name="List Continue 2" w:semiHidden="1" w:unhideWhenUsed="1"/>
-    <w:lsdException w:name="List Continue 3" w:semiHidden="1" w:unhideWhenUsed="1"/>
-    <w:lsdException w:name="List Continue 4" w:semiHidden="1" w:unhideWhenUsed="1"/>
-    <w:lsdException w:name="List Continue 5" w:semiHidden="1" w:unhideWhenUsed="1"/>
-    <w:lsdException w:name="Message Header" w:semiHidden="1" w:unhideWhenUsed="1"/>
-    <w:lsdException w:name="Subtitle" w:uiPriority="11" w:qFormat="1"/>
-    <w:lsdException w:name="Salutation" w:semiHidden="1" w:unhideWhenUsed="1"/>
-    <w:lsdException w:name="Date" w:semiHidden="1" w:unhideWhenUsed="1"/>
-    <w:lsdException w:name="Body Text First Indent" w:semiHidden="1" w:unhideWhenUsed="1"/>
-    <w:lsdException w:name="Body Text First Indent 2" w:semiHidden="1" w:unhideWhenUsed="1"/>
-    <w:lsdException w:name="Note Heading" w:semiHidden="1" w:unhideWhenUsed="1"/>
-    <w:lsdException w:name="Body Text 2" w:semiHidden="1" w:unhideWhenUsed="1"/>
-    <w:lsdException w:name="Body Text 3" w:semiHidden="1" w:unhideWhenUsed="1"/>
-    <w:lsdException w:name="Body Text Indent 2" w:semiHidden="1" w:unhideWhenUsed="1"/>
-    <w:lsdException w:name="Body Text Indent 3" w:semiHidden="1" w:unhideWhenUsed="1"/>
-    <w:lsdException w:name="Block Text" w:semiHidden="1" w:unhideWhenUsed="1"/>
-    <w:lsdException w:name="Hyperlink" w:semiHidden="1" w:unhideWhenUsed="1"/>
-    <w:lsdException w:name="FollowedHyperlink" w:semiHidden="1" w:unhideWhenUsed="1"/>
-    <w:lsdException w:name="Strong" w:uiPriority="22" w:qFormat="1"/>
-    <w:lsdException w:name="Emphasis" w:uiPriority="20" w:qFormat="1"/>
-    <w:lsdException w:name="Document Map" w:semiHidden="1" w:unhideWhenUsed="1"/>
-    <w:lsdException w:name="Plain Text" w:semiHidden="1" w:unhideWhenUsed="1"/>
-    <w:lsdException w:name="E-mail Signature" w:semiHidden="1" w:unhideWhenUsed="1"/>
-    <w:lsdException w:name="HTML Top of Form" w:semiHidden="1" w:unhideWhenUsed="1"/>
-    <w:lsdException w:name="HTML Bottom of Form" w:semiHidden="1" w:unhideWhenUsed="1"/>
-    <w:lsdException w:name="Normal (Web)" w:semiHidden="1" w:unhideWhenUsed="1"/>
-    <w:lsdException w:name="HTML Acronym" w:semiHidden="1" w:unhideWhenUsed="1"/>
-    <w:lsdException w:name="HTML Address" w:semiHidden="1" w:unhideWhenUsed="1"/>
-    <w:lsdException w:name="HTML Cite" w:semiHidden="1" w:unhideWhenUsed="1"/>
-    <w:lsdException w:name="HTML Code" w:semiHidden="1" w:unhideWhenUsed="1"/>
-    <w:lsdException w:name="HTML Definition" w:semiHidden="1" w:unhideWhenUsed="1"/>
-    <w:lsdException w:name="HTML Keyboard" w:semiHidden="1" w:unhideWhenUsed="1"/>
-    <w:lsdException w:name="HTML Preformatted" w:semiHidden="1" w:unhideWhenUsed="1"/>
-    <w:lsdException w:name="HTML Sample" w:semiHidden="1" w:unhideWhenUsed="1"/>
-    <w:lsdException w:name="HTML Typewriter" w:semiHidden="1" w:unhideWhenUsed="1"/>
-    <w:lsdException w:name="HTML Variable" w:semiHidden="1" w:unhideWhenUsed="1"/>
-    <w:lsdException w:name="Normal Table" w:semiHidden="1" w:unhideWhenUsed="1"/>
-    <w:lsdException w:name="annotation subject" w:semiHidden="1" w:unhideWhenUsed="1"/>
-    <w:lsdException w:name="No List" w:semiHidden="1" w:unhideWhenUsed="1"/>
-    <w:lsdException w:name="Outline List 1" w:semiHidden="1" w:unhideWhenUsed="1"/>
-    <w:lsdException w:name="Outline List 2" w:semiHidden="1" w:unhideWhenUsed="1"/>
-    <w:lsdException w:name="Outline List 3" w:semiHidden="1" w:unhideWhenUsed="1"/>
-    <w:lsdException w:name="Table Simple 1" w:semiHidden="1" w:unhideWhenUsed="1"/>
-    <w:lsdException w:name="Table Simple 2" w:semiHidden="1" w:unhideWhenUsed="1"/>
-    <w:lsdException w:name="Table Simple 3" w:semiHidden="1" w:unhideWhenUsed="1"/>
-    <w:lsdException w:name="Table Classic 1" w:semiHidden="1" w:unhideWhenUsed="1"/>
-    <w:lsdException w:name="Table Classic 2" w:semiHidden="1" w:unhideWhenUsed="1"/>
-    <w:lsdException w:name="Table Classic 3" w:semiHidden="1" w:unhideWhenUsed="1"/>
-    <w:lsdException w:name="Table Classic 4" w:semiHidden="1" w:unhideWhenUsed="1"/>
-    <w:lsdException w:name="Table Colorful 1" w:semiHidden="1" w:unhideWhenUsed="1"/>
-    <w:lsdException w:name="Table Colorful 2" w:semiHidden="1" w:unhideWhenUsed="1"/>
-    <w:lsdException w:name="Table Colorful 3" w:semiHidden="1" w:unhideWhenUsed="1"/>
-    <w:lsdException w:name="Table Columns 1" w:semiHidden="1" w:unhideWhenUsed="1"/>
-    <w:lsdException w:name="Table Columns 2" w:semiHidden="1" w:unhideWhenUsed="1"/>
-    <w:lsdException w:name="Table Columns 3" w:semiHidden="1" w:unhideWhenUsed="1"/>
-    <w:lsdException w:name="Table Columns 4" w:semiHidden="1" w:unhideWhenUsed="1"/>
-    <w:lsdException w:name="Table Columns 5" w:semiHidden="1" w:unhideWhenUsed="1"/>
-    <w:lsdException w:name="Table Grid 1" w:semiHidden="1" w:unhideWhenUsed="1"/>
-    <w:lsdException w:name="Table Grid 2" w:semiHidden="1" w:unhideWhenUsed="1"/>
-    <w:lsdException w:name="Table Grid 3" w:semiHidden="1" w:unhideWhenUsed="1"/>
-    <w:lsdException w:name="Table Grid 4" w:semiHidden="1" w:unhideWhenUsed="1"/>
-    <w:lsdException w:name="Table Grid 5" w:semiHidden="1" w:unhideWhenUsed="1"/>
-    <w:lsdException w:name="Table Grid 6" w:semiHidden="1" w:unhideWhenUsed="1"/>
-    <w:lsdException w:name="Table Grid 7" w:semiHidden="1" w:unhideWhenUsed="1"/>
-    <w:lsdException w:name="Table Grid 8" w:semiHidden="1" w:unhideWhenUsed="1"/>
-    <w:lsdException w:name="Table List 1" w:semiHidden="1" w:unhideWhenUsed="1"/>
-    <w:lsdException w:name="Table List 2" w:semiHidden="1" w:unhideWhenUsed="1"/>
-    <w:lsdException w:name="Table List 3" w:semiHidden="1" w:unhideWhenUsed="1"/>
-    <w:lsdException w:name="Table List 4" w:semiHidden="1" w:unhideWhenUsed="1"/>
-    <w:lsdException w:name="Table List 5" w:semiHidden="1" w:unhideWhenUsed="1"/>
-    <w:lsdException w:name="Table List 6" w:semiHidden="1" w:unhideWhenUsed="1"/>
-    <w:lsdException w:name="Table List 7" w:semiHidden="1" w:unhideWhenUsed="1"/>
-    <w:lsdException w:name="Table List 8" w:semiHidden="1" w:unhideWhenUsed="1"/>
-    <w:lsdException w:name="Table 3D effects 1" w:semiHidden="1" w:unhideWhenUsed="1"/>
-    <w:lsdException w:name="Table 3D effects 2" w:semiHidden="1" w:unhideWhenUsed="1"/>
-    <w:lsdException w:name="Table 3D effects 3" w:semiHidden="1" w:unhideWhenUsed="1"/>
-    <w:lsdException w:name="Table Contemporary" w:semiHidden="1" w:unhideWhenUsed="1"/>
-    <w:lsdException w:name="Table Elegant" w:semiHidden="1" w:unhideWhenUsed="1"/>
-    <w:lsdException w:name="Table Professional" w:semiHidden="1" w:unhideWhenUsed="1"/>
-    <w:lsdException w:name="Table Subtle 1" w:semiHidden="1" w:unhideWhenUsed="1"/>
-    <w:lsdException w:name="Table Subtle 2" w:semiHidden="1" w:unhideWhenUsed="1"/>
-    <w:lsdException w:name="Table Web 1" w:semiHidden="1" w:unhideWhenUsed="1"/>
-    <w:lsdException w:name="Table Web 2" w:semiHidden="1" w:unhideWhenUsed="1"/>
-    <w:lsdException w:name="Table Web 3" w:semiHidden="1" w:unhideWhenUsed="1"/>
-    <w:lsdException w:name="Balloon Text" w:semiHidden="1" w:unhideWhenUsed="1"/>
-    <w:lsdException w:name="Table Grid" w:uiPriority="39"/>
-    <w:lsdException w:name="Table Theme" w:semiHidden="1" w:unhideWhenUsed="1"/>
-    <w:lsdException w:name="Placeholder Text" w:semiHidden="1"/>
-    <w:lsdException w:name="No Spacing" w:uiPriority="1" w:qFormat="1"/>
-    <w:lsdException w:name="Light Shading" w:uiPriority="60"/>
-    <w:lsdException w:name="Light List" w:uiPriority="61"/>
-    <w:lsdException w:name="Light Grid" w:uiPriority="62"/>
-    <w:lsdException w:name="Medium Shading 1" w:uiPriority="63"/>
-    <w:lsdException w:name="Medium Shading 2" w:uiPriority="64"/>
-    <w:lsdException w:name="Medium List 1" w:uiPriority="65"/>
-    <w:lsdException w:name="Medium List 2" w:uiPriority="66"/>
-    <w:lsdException w:name="Medium Grid 1" w:uiPriority="67"/>
-    <w:lsdException w:name="Medium Grid 2" w:uiPriority="68"/>
-    <w:lsdException w:name="Medium Grid 3" w:uiPriority="69"/>
-    <w:lsdException w:name="Dark List" w:uiPriority="70"/>
-    <w:lsdException w:name="Colorful Shading" w:uiPriority="71"/>
-    <w:lsdException w:name="Colorful List" w:uiPriority="72"/>
-    <w:lsdException w:name="Colorful Grid" w:uiPriority="73"/>
-    <w:lsdException w:name="Light Shading Accent 1" w:uiPriority="60"/>
-    <w:lsdException w:name="Light List Accent 1" w:uiPriority="61"/>
-    <w:lsdException w:name="Light Grid Accent 1" w:uiPriority="62"/>
-    <w:lsdException w:name="Medium Shading 1 Accent 1" w:uiPriority="63"/>
-    <w:lsdException w:name="Medium Shading 2 Accent 1" w:uiPriority="64"/>
-    <w:lsdException w:name="Medium List 1 Accent 1" w:uiPriority="65"/>
-    <w:lsdException w:name="Revision" w:semiHidden="1"/>
-    <w:lsdException w:name="List Paragraph" w:uiPriority="34" w:qFormat="1"/>
-    <w:lsdException w:name="Quote" w:uiPriority="29" w:qFormat="1"/>
-    <w:lsdException w:name="Intense Quote" w:uiPriority="30" w:qFormat="1"/>
-    <w:lsdException w:name="Medium List 2 Accent 1" w:uiPriority="66"/>
-    <w:lsdException w:name="Medium Grid 1 Accent 1" w:uiPriority="67"/>
-    <w:lsdException w:name="Medium Grid 2 Accent 1" w:uiPriority="68"/>
-    <w:lsdException w:name="Medium Grid 3 Accent 1" w:uiPriority="69"/>
-    <w:lsdException w:name="Dark List Accent 1" w:uiPriority="70"/>
-    <w:lsdException w:name="Colorful Shading Accent 1" w:uiPriority="71"/>
-    <w:lsdException w:name="Colorful List Accent 1" w:uiPriority="72"/>
-    <w:lsdException w:name="Colorful Grid Accent 1" w:uiPriority="73"/>
-    <w:lsdException w:name="Light Shading Accent 2" w:uiPriority="60"/>
-    <w:lsdException w:name="Light List Accent 2" w:uiPriority="61"/>
-    <w:lsdException w:name="Light Grid Accent 2" w:uiPriority="62"/>
-    <w:lsdException w:name="Medium Shading 1 Accent 2" w:uiPriority="63"/>
-    <w:lsdException w:name="Medium Shading 2 Accent 2" w:uiPriority="64"/>
-    <w:lsdException w:name="Medium List 1 Accent 2" w:uiPriority="65"/>
-    <w:lsdException w:name="Medium List 2 Accent 2" w:uiPriority="66"/>
-    <w:lsdException w:name="Medium Grid 1 Accent 2" w:uiPriority="67"/>
-    <w:lsdException w:name="Medium Grid 2 Accent 2" w:uiPriority="68"/>
-    <w:lsdException w:name="Medium Grid 3 Accent 2" w:uiPriority="69"/>
-    <w:lsdException w:name="Dark List Accent 2" w:uiPriority="70"/>
-    <w:lsdException w:name="Colorful Shading Accent 2" w:uiPriority="71"/>
-    <w:lsdException w:name="Colorful List Accent 2" w:uiPriority="72"/>
-    <w:lsdException w:name="Colorful Grid Accent 2" w:uiPriority="73"/>
-    <w:lsdException w:name="Light Shading Accent 3" w:uiPriority="60"/>
-    <w:lsdException w:name="Light List Accent 3" w:uiPriority="61"/>
-    <w:lsdException w:name="Light Grid Accent 3" w:uiPriority="62"/>
-    <w:lsdException w:name="Medium Shading 1 Accent 3" w:uiPriority="63"/>
-    <w:lsdException w:name="Medium Shading 2 Accent 3" w:uiPriority="64"/>
-    <w:lsdException w:name="Medium List 1 Accent 3" w:uiPriority="65"/>
-    <w:lsdException w:name="Medium List 2 Accent 3" w:uiPriority="66"/>
-    <w:lsdException w:name="Medium Grid 1 Accent 3" w:uiPriority="67"/>
-    <w:lsdException w:name="Medium Grid 2 Accent 3" w:uiPriority="68"/>
-    <w:lsdException w:name="Medium Grid 3 Accent 3" w:uiPriority="69"/>
-    <w:lsdException w:name="Dark List Accent 3" w:uiPriority="70"/>
-    <w:lsdException w:name="Colorful Shading Accent 3" w:uiPriority="71"/>
-    <w:lsdException w:name="Colorful List Accent 3" w:uiPriority="72"/>
-    <w:lsdException w:name="Colorful Grid Accent 3" w:uiPriority="73"/>
-    <w:lsdException w:name="Light Shading Accent 4" w:uiPriority="60"/>
-    <w:lsdException w:name="Light List Accent 4" w:uiPriority="61"/>
-    <w:lsdException w:name="Light Grid Accent 4" w:uiPriority="62"/>
-    <w:lsdException w:name="Medium Shading 1 Accent 4" w:uiPriority="63"/>
-    <w:lsdException w:name="Medium Shading 2 Accent 4" w:uiPriority="64"/>
-    <w:lsdException w:name="Medium List 1 Accent 4" w:uiPriority="65"/>
-    <w:lsdException w:name="Medium List 2 Accent 4" w:uiPriority="66"/>
-    <w:lsdException w:name="Medium Grid 1 Accent 4" w:uiPriority="67"/>
-    <w:lsdException w:name="Medium Grid 2 Accent 4" w:uiPriority="68"/>
-    <w:lsdException w:name="Medium Grid 3 Accent 4" w:uiPriority="69"/>
-    <w:lsdException w:name="Dark List Accent 4" w:uiPriority="70"/>
-    <w:lsdException w:name="Colorful Shading Accent 4" w:uiPriority="71"/>
-    <w:lsdException w:name="Colorful List Accent 4" w:uiPriority="72"/>
-    <w:lsdException w:name="Colorful Grid Accent 4" w:uiPriority="73"/>
-    <w:lsdException w:name="Light Shading Accent 5" w:uiPriority="60"/>
-    <w:lsdException w:name="Light List Accent 5" w:uiPriority="61"/>
-    <w:lsdException w:name="Light Grid Accent 5" w:uiPriority="62"/>
-    <w:lsdException w:name="Medium Shading 1 Accent 5" w:uiPriority="63"/>
-    <w:lsdException w:name="Medium Shading 2 Accent 5" w:uiPriority="64"/>
-    <w:lsdException w:name="Medium List 1 Accent 5" w:uiPriority="65"/>
-    <w:lsdException w:name="Medium List 2 Accent 5" w:uiPriority="66"/>
-    <w:lsdException w:name="Medium Grid 1 Accent 5" w:uiPriority="67"/>
-    <w:lsdException w:name="Medium Grid 2 Accent 5" w:uiPriority="68"/>
-    <w:lsdException w:name="Medium Grid 3 Accent 5" w:uiPriority="69"/>
-    <w:lsdException w:name="Dark List Accent 5" w:uiPriority="70"/>
-    <w:lsdException w:name="Colorful Shading Accent 5" w:uiPriority="71"/>
-    <w:lsdException w:name="Colorful List Accent 5" w:uiPriority="72"/>
-    <w:lsdException w:name="Colorful Grid Accent 5" w:uiPriority="73"/>
-    <w:lsdException w:name="Light Shading Accent 6" w:uiPriority="60"/>
-    <w:lsdException w:name="Light List Accent 6" w:uiPriority="61"/>
-    <w:lsdException w:name="Light Grid Accent 6" w:uiPriority="62"/>
-    <w:lsdException w:name="Medium Shading 1 Accent 6" w:uiPriority="63"/>
-    <w:lsdException w:name="Medium Shading 2 Accent 6" w:uiPriority="64"/>
-    <w:lsdException w:name="Medium List 1 Accent 6" w:uiPriority="65"/>
-    <w:lsdException w:name="Medium List 2 Accent 6" w:uiPriority="66"/>
-    <w:lsdException w:name="Medium Grid 1 Accent 6" w:uiPriority="67"/>
-    <w:lsdException w:name="Medium Grid 2 Accent 6" w:uiPriority="68"/>
-    <w:lsdException w:name="Medium Grid 3 Accent 6" w:uiPriority="69"/>
-    <w:lsdException w:name="Dark List Accent 6" w:uiPriority="70"/>
-    <w:lsdException w:name="Colorful Shading Accent 6" w:uiPriority="71"/>
-    <w:lsdException w:name="Colorful List Accent 6" w:uiPriority="72"/>
-    <w:lsdException w:name="Colorful Grid Accent 6" w:uiPriority="73"/>
-    <w:lsdException w:name="Subtle Emphasis" w:uiPriority="19" w:qFormat="1"/>
-    <w:lsdException w:name="Intense Emphasis" w:uiPriority="21" w:qFormat="1"/>
-    <w:lsdException w:name="Subtle Reference" w:uiPriority="31" w:qFormat="1"/>
-    <w:lsdException w:name="Intense Reference" w:uiPriority="32" w:qFormat="1"/>
-    <w:lsdException w:name="Book Title" w:uiPriority="33" w:qFormat="1"/>
-    <w:lsdException w:name="Bibliography" w:semiHidden="1" w:uiPriority="37" w:unhideWhenUsed="1"/>
-    <w:lsdException w:name="TOC Heading" w:semiHidden="1" w:uiPriority="39" w:unhideWhenUsed="1" w:qFormat="1"/>
-    <w:lsdException w:name="Plain Table 1" w:uiPriority="41"/>
-    <w:lsdException w:name="Plain Table 2" w:uiPriority="42"/>
-    <w:lsdException w:name="Plain Table 3" w:uiPriority="43"/>
-    <w:lsdException w:name="Plain Table 4" w:uiPriority="44"/>
-    <w:lsdException w:name="Plain Table 5" w:uiPriority="45"/>
-    <w:lsdException w:name="Grid Table Light" w:uiPriority="40"/>
-    <w:lsdException w:name="Grid Table 1 Light" w:uiPriority="46"/>
-    <w:lsdException w:name="Grid Table 2" w:uiPriority="47"/>
-    <w:lsdException w:name="Grid Table 3" w:uiPriority="48"/>
-    <w:lsdException w:name="Grid Table 4" w:uiPriority="49"/>
-    <w:lsdException w:name="Grid Table 5 Dark" w:uiPriority="50"/>
-    <w:lsdException w:name="Grid Table 6 Colorful" w:uiPriority="51"/>
-    <w:lsdException w:name="Grid Table 7 Colorful" w:uiPriority="52"/>
-    <w:lsdException w:name="Grid Table 1 Light Accent 1" w:uiPriority="46"/>
-    <w:lsdException w:name="Grid Table 2 Accent 1" w:uiPriority="47"/>
-    <w:lsdException w:name="Grid Table 3 Accent 1" w:uiPriority="48"/>
-    <w:lsdException w:name="Grid Table 4 Accent 1" w:uiPriority="49"/>
-    <w:lsdException w:name="Grid Table 5 Dark Accent 1" w:uiPriority="50"/>
-    <w:lsdException w:name="Grid Table 6 Colorful Accent 1" w:uiPriority="51"/>
-    <w:lsdException w:name="Grid Table 7 Colorful Accent 1" w:uiPriority="52"/>
-    <w:lsdException w:name="Grid Table 1 Light Accent 2" w:uiPriority="46"/>
-    <w:lsdException w:name="Grid Table 2 Accent 2" w:uiPriority="47"/>
-    <w:lsdException w:name="Grid Table 3 Accent 2" w:uiPriority="48"/>
-    <w:lsdException w:name="Grid Table 4 Accent 2" w:uiPriority="49"/>
-    <w:lsdException w:name="Grid Table 5 Dark Accent 2" w:uiPriority="50"/>
-    <w:lsdException w:name="Grid Table 6 Colorful Accent 2" w:uiPriority="51"/>
-    <w:lsdException w:name="Grid Table 7 Colorful Accent 2" w:uiPriority="52"/>
-    <w:lsdException w:name="Grid Table 1 Light Accent 3" w:uiPriority="46"/>
-    <w:lsdException w:name="Grid Table 2 Accent 3" w:uiPriority="47"/>
-    <w:lsdException w:name="Grid Table 3 Accent 3" w:uiPriority="48"/>
-    <w:lsdException w:name="Grid Table 4 Accent 3" w:uiPriority="49"/>
-    <w:lsdException w:name="Grid Table 5 Dark Accent 3" w:uiPriority="50"/>
-    <w:lsdException w:name="Grid Table 6 Colorful Accent 3" w:uiPriority="51"/>
-    <w:lsdException w:name="Grid Table 7 Colorful Accent 3" w:uiPriority="52"/>
-    <w:lsdException w:name="Grid Table 1 Light Accent 4" w:uiPriority="46"/>
-    <w:lsdException w:name="Grid Table 2 Accent 4" w:uiPriority="47"/>
-    <w:lsdException w:name="Grid Table 3 Accent 4" w:uiPriority="48"/>
-    <w:lsdException w:name="Grid Table 4 Accent 4" w:uiPriority="49"/>
-    <w:lsdException w:name="Grid Table 5 Dark Accent 4" w:uiPriority="50"/>
-    <w:lsdException w:name="Grid Table 6 Colorful Accent 4" w:uiPriority="51"/>
-    <w:lsdException w:name="Grid Table 7 Colorful Accent 4" w:uiPriority="52"/>
-    <w:lsdException w:name="Grid Table 1 Light Accent 5" w:uiPriority="46"/>
-    <w:lsdException w:name="Grid Table 2 Accent 5" w:uiPriority="47"/>
-    <w:lsdException w:name="Grid Table 3 Accent 5" w:uiPriority="48"/>
-    <w:lsdException w:name="Grid Table 4 Accent 5" w:uiPriority="49"/>
-    <w:lsdException w:name="Grid Table 5 Dark Accent 5" w:uiPriority="50"/>
-    <w:lsdException w:name="Grid Table 6 Colorful Accent 5" w:uiPriority="51"/>
-    <w:lsdException w:name="Grid Table 7 Colorful Accent 5" w:uiPriority="52"/>
-    <w:lsdException w:name="Grid Table 1 Light Accent 6" w:uiPriority="46"/>
-    <w:lsdException w:name="Grid Table 2 Accent 6" w:uiPriority="47"/>
-    <w:lsdException w:name="Grid Table 3 Accent 6" w:uiPriority="48"/>
-    <w:lsdException w:name="Grid Table 4 Accent 6" w:uiPriority="49"/>
-    <w:lsdException w:name="Grid Table 5 Dark Accent 6" w:uiPriority="50"/>
-    <w:lsdException w:name="Grid Table 6 Colorful Accent 6" w:uiPriority="51"/>
-    <w:lsdException w:name="Grid Table 7 Colorful Accent 6" w:uiPriority="52"/>
-    <w:lsdException w:name="List Table 1 Light" w:uiPriority="46"/>
-    <w:lsdException w:name="List Table 2" w:uiPriority="47"/>
-    <w:lsdException w:name="List Table 3" w:uiPriority="48"/>
-    <w:lsdException w:name="List Table 4" w:uiPriority="49"/>
-    <w:lsdException w:name="List Table 5 Dark" w:uiPriority="50"/>
-    <w:lsdException w:name="List Table 6 Colorful" w:uiPriority="51"/>
-    <w:lsdException w:name="List Table 7 Colorful" w:uiPriority="52"/>
-    <w:lsdException w:name="List Table 1 Light Accent 1" w:uiPriority="46"/>
-    <w:lsdException w:name="List Table 2 Accent 1" w:uiPriority="47"/>
-    <w:lsdException w:name="List Table 3 Accent 1" w:uiPriority="48"/>
-    <w:lsdException w:name="List Table 4 Accent 1" w:uiPriority="49"/>
-    <w:lsdException w:name="List Table 5 Dark Accent 1" w:uiPriority="50"/>
-    <w:lsdException w:name="List Table 6 Colorful Accent 1" w:uiPriority="51"/>
-    <w:lsdException w:name="List Table 7 Colorful Accent 1" w:uiPriority="52"/>
-    <w:lsdException w:name="List Table 1 Light Accent 2" w:uiPriority="46"/>
-    <w:lsdException w:name="List Table 2 Accent 2" w:uiPriority="47"/>
-    <w:lsdException w:name="List Table 3 Accent 2" w:uiPriority="48"/>
-    <w:lsdException w:name="List Table 4 Accent 2" w:uiPriority="49"/>
-    <w:lsdException w:name="List Table 5 Dark Accent 2" w:uiPriority="50"/>
-    <w:lsdException w:name="List Table 6 Colorful Accent 2" w:uiPriority="51"/>
-    <w:lsdException w:name="List Table 7 Colorful Accent 2" w:uiPriority="52"/>
-    <w:lsdException w:name="List Table 1 Light Accent 3" w:uiPriority="46"/>
-    <w:lsdException w:name="List Table 2 Accent 3" w:uiPriority="47"/>
-    <w:lsdException w:name="List Table 3 Accent 3" w:uiPriority="48"/>
-    <w:lsdException w:name="List Table 4 Accent 3" w:uiPriority="49"/>
-    <w:lsdException w:name="List Table 5 Dark Accent 3" w:uiPriority="50"/>
-    <w:lsdException w:name="List Table 6 Colorful Accent 3" w:uiPriority="51"/>
-    <w:lsdException w:name="List Table 7 Colorful Accent 3" w:uiPriority="52"/>
-    <w:lsdException w:name="List Table 1 Light Accent 4" w:uiPriority="46"/>
-    <w:lsdException w:name="List Table 2 Accent 4" w:uiPriority="47"/>
-    <w:lsdException w:name="List Table 3 Accent 4" w:uiPriority="48"/>
-    <w:lsdException w:name="List Table 4 Accent 4" w:uiPriority="49"/>
-    <w:lsdException w:name="List Table 5 Dark Accent 4" w:uiPriority="50"/>
-    <w:lsdException w:name="List Table 6 Colorful Accent 4" w:uiPriority="51"/>
-    <w:lsdException w:name="List Table 7 Colorful Accent 4" w:uiPriority="52"/>
-    <w:lsdException w:name="List Table 1 Light Accent 5" w:uiPriority="46"/>
-    <w:lsdException w:name="List Table 2 Accent 5" w:uiPriority="47"/>
-    <w:lsdException w:name="List Table 3 Accent 5" w:uiPriority="48"/>
-    <w:lsdException w:name="List Table 4 Accent 5" w:uiPriority="49"/>
-    <w:lsdException w:name="List Table 5 Dark Accent 5" w:uiPriority="50"/>
-    <w:lsdException w:name="List Table 6 Colorful Accent 5" w:uiPriority="51"/>
-    <w:lsdException w:name="List Table 7 Colorful Accent 5" w:uiPriority="52"/>
-    <w:lsdException w:name="List Table 1 Light Accent 6" w:uiPriority="46"/>
-    <w:lsdException w:name="List Table 2 Accent 6" w:uiPriority="47"/>
-    <w:lsdException w:name="List Table 3 Accent 6" w:uiPriority="48"/>
-    <w:lsdException w:name="List Table 4 Accent 6" w:uiPriority="49"/>
-    <w:lsdException w:name="List Table 5 Dark Accent 6" w:uiPriority="50"/>
-    <w:lsdException w:name="List Table 6 Colorful Accent 6" w:uiPriority="51"/>
-    <w:lsdException w:name="List Table 7 Colorful Accent 6" w:uiPriority="52"/>
+  <w:latentStyles w:defLockedState="0" w:defUIPriority="99" w:defSemiHidden="1" w:defUnhideWhenUsed="1" w:defQFormat="0" w:count="267">
+    <w:lsdException w:name="Normal" w:semiHidden="0" w:uiPriority="0" w:unhideWhenUsed="0" w:qFormat="1"/>
+    <w:lsdException w:name="heading 1" w:semiHidden="0" w:uiPriority="9" w:unhideWhenUsed="0" w:qFormat="1"/>
+    <w:lsdException w:name="heading 2" w:uiPriority="9" w:qFormat="1"/>
+    <w:lsdException w:name="heading 3" w:uiPriority="9" w:qFormat="1"/>
+    <w:lsdException w:name="heading 4" w:uiPriority="9" w:qFormat="1"/>
+    <w:lsdException w:name="heading 5" w:uiPriority="9" w:qFormat="1"/>
+    <w:lsdException w:name="heading 6" w:uiPriority="9" w:qFormat="1"/>
+    <w:lsdException w:name="heading 7" w:uiPriority="9" w:qFormat="1"/>
+    <w:lsdException w:name="heading 8" w:uiPriority="9" w:qFormat="1"/>
+    <w:lsdException w:name="heading 9" w:uiPriority="9" w:qFormat="1"/>
+    <w:lsdException w:name="toc 1" w:uiPriority="39"/>
+    <w:lsdException w:name="toc 2" w:uiPriority="39"/>
+    <w:lsdException w:name="toc 3" w:uiPriority="39"/>
+    <w:lsdException w:name="toc 4" w:uiPriority="39"/>
+    <w:lsdException w:name="toc 5" w:uiPriority="39"/>
+    <w:lsdException w:name="toc 6" w:uiPriority="39"/>
+    <w:lsdException w:name="toc 7" w:uiPriority="39"/>
+    <w:lsdException w:name="toc 8" w:uiPriority="39"/>
+    <w:lsdException w:name="toc 9" w:uiPriority="39"/>
+    <w:lsdException w:name="caption" w:uiPriority="35" w:qFormat="1"/>
+    <w:lsdException w:name="Title" w:semiHidden="0" w:uiPriority="10" w:unhideWhenUsed="0" w:qFormat="1"/>
+    <w:lsdException w:name="Default Paragraph Font" w:uiPriority="1"/>
+    <w:lsdException w:name="Subtitle" w:semiHidden="0" w:uiPriority="11" w:unhideWhenUsed="0" w:qFormat="1"/>
+    <w:lsdException w:name="Strong" w:semiHidden="0" w:uiPriority="22" w:unhideWhenUsed="0" w:qFormat="1"/>
+    <w:lsdException w:name="Emphasis" w:semiHidden="0" w:uiPriority="20" w:unhideWhenUsed="0" w:qFormat="1"/>
+    <w:lsdException w:name="Table Grid" w:semiHidden="0" w:uiPriority="39" w:unhideWhenUsed="0"/>
+    <w:lsdException w:name="Placeholder Text" w:unhideWhenUsed="0"/>
+    <w:lsdException w:name="No Spacing" w:semiHidden="0" w:uiPriority="1" w:unhideWhenUsed="0" w:qFormat="1"/>
+    <w:lsdException w:name="Light Shading" w:semiHidden="0" w:uiPriority="60" w:unhideWhenUsed="0"/>
+    <w:lsdException w:name="Light List" w:semiHidden="0" w:uiPriority="61" w:unhideWhenUsed="0"/>
+    <w:lsdException w:name="Light Grid" w:semiHidden="0" w:uiPriority="62" w:unhideWhenUsed="0"/>
+    <w:lsdException w:name="Medium Shading 1" w:semiHidden="0" w:uiPriority="63" w:unhideWhenUsed="0"/>
+    <w:lsdException w:name="Medium Shading 2" w:semiHidden="0" w:uiPriority="64" w:unhideWhenUsed="0"/>
+    <w:lsdException w:name="Medium List 1" w:semiHidden="0" w:uiPriority="65" w:unhideWhenUsed="0"/>
+    <w:lsdException w:name="Medium List 2" w:semiHidden="0" w:uiPriority="66" w:unhideWhenUsed="0"/>
+    <w:lsdException w:name="Medium Grid 1" w:semiHidden="0" w:uiPriority="67" w:unhideWhenUsed="0"/>
+    <w:lsdException w:name="Medium Grid 2" w:semiHidden="0" w:uiPriority="68" w:unhideWhenUsed="0"/>
+    <w:lsdException w:name="Medium Grid 3" w:semiHidden="0" w:uiPriority="69" w:unhideWhenUsed="0"/>
+    <w:lsdException w:name="Dark List" w:semiHidden="0" w:uiPriority="70" w:unhideWhenUsed="0"/>
+    <w:lsdException w:name="Colorful Shading" w:semiHidden="0" w:uiPriority="71" w:unhideWhenUsed="0"/>
+    <w:lsdException w:name="Colorful List" w:semiHidden="0" w:uiPriority="72" w:unhideWhenUsed="0"/>
+    <w:lsdException w:name="Colorful Grid" w:semiHidden="0" w:uiPriority="73" w:unhideWhenUsed="0"/>
+    <w:lsdException w:name="Light Shading Accent 1" w:semiHidden="0" w:uiPriority="60" w:unhideWhenUsed="0"/>
+    <w:lsdException w:name="Light List Accent 1" w:semiHidden="0" w:uiPriority="61" w:unhideWhenUsed="0"/>
+    <w:lsdException w:name="Light Grid Accent 1" w:semiHidden="0" w:uiPriority="62" w:unhideWhenUsed="0"/>
+    <w:lsdException w:name="Medium Shading 1 Accent 1" w:semiHidden="0" w:uiPriority="63" w:unhideWhenUsed="0"/>
+    <w:lsdException w:name="Medium Shading 2 Accent 1" w:semiHidden="0" w:uiPriority="64" w:unhideWhenUsed="0"/>
+    <w:lsdException w:name="Medium List 1 Accent 1" w:semiHidden="0" w:uiPriority="65" w:unhideWhenUsed="0"/>
+    <w:lsdException w:name="Revision" w:unhideWhenUsed="0"/>
+    <w:lsdException w:name="List Paragraph" w:semiHidden="0" w:uiPriority="34" w:unhideWhenUsed="0" w:qFormat="1"/>
+    <w:lsdException w:name="Quote" w:semiHidden="0" w:uiPriority="29" w:unhideWhenUsed="0" w:qFormat="1"/>
+    <w:lsdException w:name="Intense Quote" w:semiHidden="0" w:uiPriority="30" w:unhideWhenUsed="0" w:qFormat="1"/>
+    <w:lsdException w:name="Medium List 2 Accent 1" w:semiHidden="0" w:uiPriority="66" w:unhideWhenUsed="0"/>
+    <w:lsdException w:name="Medium Grid 1 Accent 1" w:semiHidden="0" w:uiPriority="67" w:unhideWhenUsed="0"/>
+    <w:lsdException w:name="Medium Grid 2 Accent 1" w:semiHidden="0" w:uiPriority="68" w:unhideWhenUsed="0"/>
+    <w:lsdException w:name="Medium Grid 3 Accent 1" w:semiHidden="0" w:uiPriority="69" w:unhideWhenUsed="0"/>
+    <w:lsdException w:name="Dark List Accent 1" w:semiHidden="0" w:uiPriority="70" w:unhideWhenUsed="0"/>
+    <w:lsdException w:name="Colorful Shading Accent 1" w:semiHidden="0" w:uiPriority="71" w:unhideWhenUsed="0"/>
+    <w:lsdException w:name="Colorful List Accent 1" w:semiHidden="0" w:uiPriority="72" w:unhideWhenUsed="0"/>
+    <w:lsdException w:name="Colorful Grid Accent 1" w:semiHidden="0" w:uiPriority="73" w:unhideWhenUsed="0"/>
+    <w:lsdException w:name="Light Shading Accent 2" w:semiHidden="0" w:uiPriority="60" w:unhideWhenUsed="0"/>
+    <w:lsdException w:name="Light List Accent 2" w:semiHidden="0" w:uiPriority="61" w:unhideWhenUsed="0"/>
+    <w:lsdException w:name="Light Grid Accent 2" w:semiHidden="0" w:uiPriority="62" w:unhideWhenUsed="0"/>
+    <w:lsdException w:name="Medium Shading 1 Accent 2" w:semiHidden="0" w:uiPriority="63" w:unhideWhenUsed="0"/>
+    <w:lsdException w:name="Medium Shading 2 Accent 2" w:semiHidden="0" w:uiPriority="64" w:unhideWhenUsed="0"/>
+    <w:lsdException w:name="Medium List 1 Accent 2" w:semiHidden="0" w:uiPriority="65" w:unhideWhenUsed="0"/>
+    <w:lsdException w:name="Medium List 2 Accent 2" w:semiHidden="0" w:uiPriority="66" w:unhideWhenUsed="0"/>
+    <w:lsdException w:name="Medium Grid 1 Accent 2" w:semiHidden="0" w:uiPriority="67" w:unhideWhenUsed="0"/>
+    <w:lsdException w:name="Medium Grid 2 Accent 2" w:semiHidden="0" w:uiPriority="68" w:unhideWhenUsed="0"/>
+    <w:lsdException w:name="Medium Grid 3 Accent 2" w:semiHidden="0" w:uiPriority="69" w:unhideWhenUsed="0"/>
+    <w:lsdException w:name="Dark List Accent 2" w:semiHidden="0" w:uiPriority="70" w:unhideWhenUsed="0"/>
+    <w:lsdException w:name="Colorful Shading Accent 2" w:semiHidden="0" w:uiPriority="71" w:unhideWhenUsed="0"/>
+    <w:lsdException w:name="Colorful List Accent 2" w:semiHidden="0" w:uiPriority="72" w:unhideWhenUsed="0"/>
+    <w:lsdException w:name="Colorful Grid Accent 2" w:semiHidden="0" w:uiPriority="73" w:unhideWhenUsed="0"/>
+    <w:lsdException w:name="Light Shading Accent 3" w:semiHidden="0" w:uiPriority="60" w:unhideWhenUsed="0"/>
+    <w:lsdException w:name="Light List Accent 3" w:semiHidden="0" w:uiPriority="61" w:unhideWhenUsed="0"/>
+    <w:lsdException w:name="Light Grid Accent 3" w:semiHidden="0" w:uiPriority="62" w:unhideWhenUsed="0"/>
+    <w:lsdException w:name="Medium Shading 1 Accent 3" w:semiHidden="0" w:uiPriority="63" w:unhideWhenUsed="0"/>
+    <w:lsdException w:name="Medium Shading 2 Accent 3" w:semiHidden="0" w:uiPriority="64" w:unhideWhenUsed="0"/>
+    <w:lsdException w:name="Medium List 1 Accent 3" w:semiHidden="0" w:uiPriority="65" w:unhideWhenUsed="0"/>
+    <w:lsdException w:name="Medium List 2 Accent 3" w:semiHidden="0" w:uiPriority="66" w:unhideWhenUsed="0"/>
+    <w:lsdException w:name="Medium Grid 1 Accent 3" w:semiHidden="0" w:uiPriority="67" w:unhideWhenUsed="0"/>
+    <w:lsdException w:name="Medium Grid 2 Accent 3" w:semiHidden="0" w:uiPriority="68" w:unhideWhenUsed="0"/>
+    <w:lsdException w:name="Medium Grid 3 Accent 3" w:semiHidden="0" w:uiPriority="69" w:unhideWhenUsed="0"/>
+    <w:lsdException w:name="Dark List Accent 3" w:semiHidden="0" w:uiPriority="70" w:unhideWhenUsed="0"/>
+    <w:lsdException w:name="Colorful Shading Accent 3" w:semiHidden="0" w:uiPriority="71" w:unhideWhenUsed="0"/>
+    <w:lsdException w:name="Colorful List Accent 3" w:semiHidden="0" w:uiPriority="72" w:unhideWhenUsed="0"/>
+    <w:lsdException w:name="Colorful Grid Accent 3" w:semiHidden="0" w:uiPriority="73" w:unhideWhenUsed="0"/>
+    <w:lsdException w:name="Light Shading Accent 4" w:semiHidden="0" w:uiPriority="60" w:unhideWhenUsed="0"/>
+    <w:lsdException w:name="Light List Accent 4" w:semiHidden="0" w:uiPriority="61" w:unhideWhenUsed="0"/>
+    <w:lsdException w:name="Light Grid Accent 4" w:semiHidden="0" w:uiPriority="62" w:unhideWhenUsed="0"/>
+    <w:lsdException w:name="Medium Shading 1 Accent 4" w:semiHidden="0" w:uiPriority="63" w:unhideWhenUsed="0"/>
+    <w:lsdException w:name="Medium Shading 2 Accent 4" w:semiHidden="0" w:uiPriority="64" w:unhideWhenUsed="0"/>
+    <w:lsdException w:name="Medium List 1 Accent 4" w:semiHidden="0" w:uiPriority="65" w:unhideWhenUsed="0"/>
+    <w:lsdException w:name="Medium List 2 Accent 4" w:semiHidden="0" w:uiPriority="66" w:unhideWhenUsed="0"/>
+    <w:lsdException w:name="Medium Grid 1 Accent 4" w:semiHidden="0" w:uiPriority="67" w:unhideWhenUsed="0"/>
+    <w:lsdException w:name="Medium Grid 2 Accent 4" w:semiHidden="0" w:uiPriority="68" w:unhideWhenUsed="0"/>
+    <w:lsdException w:name="Medium Grid 3 Accent 4" w:semiHidden="0" w:uiPriority="69" w:unhideWhenUsed="0"/>
+    <w:lsdException w:name="Dark List Accent 4" w:semiHidden="0" w:uiPriority="70" w:unhideWhenUsed="0"/>
+    <w:lsdException w:name="Colorful Shading Accent 4" w:semiHidden="0" w:uiPriority="71" w:unhideWhenUsed="0"/>
+    <w:lsdException w:name="Colorful List Accent 4" w:semiHidden="0" w:uiPriority="72" w:unhideWhenUsed="0"/>
+    <w:lsdException w:name="Colorful Grid Accent 4" w:semiHidden="0" w:uiPriority="73" w:unhideWhenUsed="0"/>
+    <w:lsdException w:name="Light Shading Accent 5" w:semiHidden="0" w:uiPriority="60" w:unhideWhenUsed="0"/>
+    <w:lsdException w:name="Light List Accent 5" w:semiHidden="0" w:uiPriority="61" w:unhideWhenUsed="0"/>
+    <w:lsdException w:name="Light Grid Accent 5" w:semiHidden="0" w:uiPriority="62" w:unhideWhenUsed="0"/>
+    <w:lsdException w:name="Medium Shading 1 Accent 5" w:semiHidden="0" w:uiPriority="63" w:unhideWhenUsed="0"/>
+    <w:lsdException w:name="Medium Shading 2 Accent 5" w:semiHidden="0" w:uiPriority="64" w:unhideWhenUsed="0"/>
+    <w:lsdException w:name="Medium List 1 Accent 5" w:semiHidden="0" w:uiPriority="65" w:unhideWhenUsed="0"/>
+    <w:lsdException w:name="Medium List 2 Accent 5" w:semiHidden="0" w:uiPriority="66" w:unhideWhenUsed="0"/>
+    <w:lsdException w:name="Medium Grid 1 Accent 5" w:semiHidden="0" w:uiPriority="67" w:unhideWhenUsed="0"/>
+    <w:lsdException w:name="Medium Grid 2 Accent 5" w:semiHidden="0" w:uiPriority="68" w:unhideWhenUsed="0"/>
+    <w:lsdException w:name="Medium Grid 3 Accent 5" w:semiHidden="0" w:uiPriority="69" w:unhideWhenUsed="0"/>
+    <w:lsdException w:name="Dark List Accent 5" w:semiHidden="0" w:uiPriority="70" w:unhideWhenUsed="0"/>
+    <w:lsdException w:name="Colorful Shading Accent 5" w:semiHidden="0" w:uiPriority="71" w:unhideWhenUsed="0"/>
+    <w:lsdException w:name="Colorful List Accent 5" w:semiHidden="0" w:uiPriority="72" w:unhideWhenUsed="0"/>
+    <w:lsdException w:name="Colorful Grid Accent 5" w:semiHidden="0" w:uiPriority="73" w:unhideWhenUsed="0"/>
+    <w:lsdException w:name="Light Shading Accent 6" w:semiHidden="0" w:uiPriority="60" w:unhideWhenUsed="0"/>
+    <w:lsdException w:name="Light List Accent 6" w:semiHidden="0" w:uiPriority="61" w:unhideWhenUsed="0"/>
+    <w:lsdException w:name="Light Grid Accent 6" w:semiHidden="0" w:uiPriority="62" w:unhideWhenUsed="0"/>
+    <w:lsdException w:name="Medium Shading 1 Accent 6" w:semiHidden="0" w:uiPriority="63" w:unhideWhenUsed="0"/>
+    <w:lsdException w:name="Medium Shading 2 Accent 6" w:semiHidden="0" w:uiPriority="64" w:unhideWhenUsed="0"/>
+    <w:lsdException w:name="Medium List 1 Accent 6" w:semiHidden="0" w:uiPriority="65" w:unhideWhenUsed="0"/>
+    <w:lsdException w:name="Medium List 2 Accent 6" w:semiHidden="0" w:uiPriority="66" w:unhideWhenUsed="0"/>
+    <w:lsdException w:name="Medium Grid 1 Accent 6" w:semiHidden="0" w:uiPriority="67" w:unhideWhenUsed="0"/>
+    <w:lsdException w:name="Medium Grid 2 Accent 6" w:semiHidden="0" w:uiPriority="68" w:unhideWhenUsed="0"/>
+    <w:lsdException w:name="Medium Grid 3 Accent 6" w:semiHidden="0" w:uiPriority="69" w:unhideWhenUsed="0"/>
+    <w:lsdException w:name="Dark List Accent 6" w:semiHidden="0" w:uiPriority="70" w:unhideWhenUsed="0"/>
+    <w:lsdException w:name="Colorful Shading Accent 6" w:semiHidden="0" w:uiPriority="71" w:unhideWhenUsed="0"/>
+    <w:lsdException w:name="Colorful List Accent 6" w:semiHidden="0" w:uiPriority="72" w:unhideWhenUsed="0"/>
+    <w:lsdException w:name="Colorful Grid Accent 6" w:semiHidden="0" w:uiPriority="73" w:unhideWhenUsed="0"/>
+    <w:lsdException w:name="Subtle Emphasis" w:semiHidden="0" w:uiPriority="19" w:unhideWhenUsed="0" w:qFormat="1"/>
+    <w:lsdException w:name="Intense Emphasis" w:semiHidden="0" w:uiPriority="21" w:unhideWhenUsed="0" w:qFormat="1"/>
+    <w:lsdException w:name="Subtle Reference" w:semiHidden="0" w:uiPriority="31" w:unhideWhenUsed="0" w:qFormat="1"/>
+    <w:lsdException w:name="Intense Reference" w:semiHidden="0" w:uiPriority="32" w:unhideWhenUsed="0" w:qFormat="1"/>
+    <w:lsdException w:name="Book Title" w:semiHidden="0" w:uiPriority="33" w:unhideWhenUsed="0" w:qFormat="1"/>
+    <w:lsdException w:name="Bibliography" w:uiPriority="37"/>
+    <w:lsdException w:name="TOC Heading" w:uiPriority="39" w:qFormat="1"/>
   </w:latentStyles>
   <w:style w:type="paragraph" w:default="1" w:styleId="Normal">
     <w:name w:val="Normal"/>
@@ -8790,6 +8560,7 @@
       <w:spacing w:after="0" w:line="240" w:lineRule="auto"/>
     </w:pPr>
     <w:tblPr>
+      <w:tblInd w:w="0" w:type="dxa"/>
       <w:tblBorders>
         <w:top w:val="single" w:sz="4" w:space="0" w:color="auto"/>
         <w:left w:val="single" w:sz="4" w:space="0" w:color="auto"/>
@@ -8798,9 +8569,15 @@
         <w:insideH w:val="single" w:sz="4" w:space="0" w:color="auto"/>
         <w:insideV w:val="single" w:sz="4" w:space="0" w:color="auto"/>
       </w:tblBorders>
+      <w:tblCellMar>
+        <w:top w:w="0" w:type="dxa"/>
+        <w:left w:w="108" w:type="dxa"/>
+        <w:bottom w:w="0" w:type="dxa"/>
+        <w:right w:w="108" w:type="dxa"/>
+      </w:tblCellMar>
     </w:tblPr>
   </w:style>
-  <w:style w:type="table" w:styleId="Tabladecuadrcula4-nfasis6">
+  <w:style w:type="table" w:customStyle="1" w:styleId="GridTable4Accent6">
     <w:name w:val="Grid Table 4 Accent 6"/>
     <w:basedOn w:val="Tablanormal"/>
     <w:uiPriority w:val="49"/>
@@ -8811,6 +8588,7 @@
     <w:tblPr>
       <w:tblStyleRowBandSize w:val="1"/>
       <w:tblStyleColBandSize w:val="1"/>
+      <w:tblInd w:w="0" w:type="dxa"/>
       <w:tblBorders>
         <w:top w:val="single" w:sz="4" w:space="0" w:color="A8D08D" w:themeColor="accent6" w:themeTint="99"/>
         <w:left w:val="single" w:sz="4" w:space="0" w:color="A8D08D" w:themeColor="accent6" w:themeTint="99"/>
@@ -8819,6 +8597,445 @@
         <w:insideH w:val="single" w:sz="4" w:space="0" w:color="A8D08D" w:themeColor="accent6" w:themeTint="99"/>
         <w:insideV w:val="single" w:sz="4" w:space="0" w:color="A8D08D" w:themeColor="accent6" w:themeTint="99"/>
       </w:tblBorders>
+      <w:tblCellMar>
+        <w:top w:w="0" w:type="dxa"/>
+        <w:left w:w="108" w:type="dxa"/>
+        <w:bottom w:w="0" w:type="dxa"/>
+        <w:right w:w="108" w:type="dxa"/>
+      </w:tblCellMar>
+    </w:tblPr>
+    <w:tblStylePr w:type="firstRow">
+      <w:rPr>
+        <w:b/>
+        <w:bCs/>
+        <w:color w:val="FFFFFF" w:themeColor="background1"/>
+      </w:rPr>
+      <w:tblPr/>
+      <w:tcPr>
+        <w:tcBorders>
+          <w:top w:val="single" w:sz="4" w:space="0" w:color="70AD47" w:themeColor="accent6"/>
+          <w:left w:val="single" w:sz="4" w:space="0" w:color="70AD47" w:themeColor="accent6"/>
+          <w:bottom w:val="single" w:sz="4" w:space="0" w:color="70AD47" w:themeColor="accent6"/>
+          <w:right w:val="single" w:sz="4" w:space="0" w:color="70AD47" w:themeColor="accent6"/>
+          <w:insideH w:val="nil"/>
+          <w:insideV w:val="nil"/>
+        </w:tcBorders>
+        <w:shd w:val="clear" w:color="auto" w:fill="70AD47" w:themeFill="accent6"/>
+      </w:tcPr>
+    </w:tblStylePr>
+    <w:tblStylePr w:type="lastRow">
+      <w:rPr>
+        <w:b/>
+        <w:bCs/>
+      </w:rPr>
+      <w:tblPr/>
+      <w:tcPr>
+        <w:tcBorders>
+          <w:top w:val="double" w:sz="4" w:space="0" w:color="70AD47" w:themeColor="accent6"/>
+        </w:tcBorders>
+      </w:tcPr>
+    </w:tblStylePr>
+    <w:tblStylePr w:type="firstCol">
+      <w:rPr>
+        <w:b/>
+        <w:bCs/>
+      </w:rPr>
+    </w:tblStylePr>
+    <w:tblStylePr w:type="lastCol">
+      <w:rPr>
+        <w:b/>
+        <w:bCs/>
+      </w:rPr>
+    </w:tblStylePr>
+    <w:tblStylePr w:type="band1Vert">
+      <w:tblPr/>
+      <w:tcPr>
+        <w:shd w:val="clear" w:color="auto" w:fill="E2EFD9" w:themeFill="accent6" w:themeFillTint="33"/>
+      </w:tcPr>
+    </w:tblStylePr>
+    <w:tblStylePr w:type="band1Horz">
+      <w:tblPr/>
+      <w:tcPr>
+        <w:shd w:val="clear" w:color="auto" w:fill="E2EFD9" w:themeFill="accent6" w:themeFillTint="33"/>
+      </w:tcPr>
+    </w:tblStylePr>
+  </w:style>
+  <w:style w:type="paragraph" w:styleId="Prrafodelista">
+    <w:name w:val="List Paragraph"/>
+    <w:basedOn w:val="Normal"/>
+    <w:uiPriority w:val="34"/>
+    <w:qFormat/>
+    <w:rsid w:val="004B7EE2"/>
+    <w:pPr>
+      <w:ind w:left="720"/>
+      <w:contextualSpacing/>
+    </w:pPr>
+  </w:style>
+  <w:style w:type="paragraph" w:styleId="Encabezado">
+    <w:name w:val="header"/>
+    <w:basedOn w:val="Normal"/>
+    <w:link w:val="EncabezadoCar"/>
+    <w:uiPriority w:val="99"/>
+    <w:unhideWhenUsed/>
+    <w:rsid w:val="00BB3019"/>
+    <w:pPr>
+      <w:tabs>
+        <w:tab w:val="center" w:pos="4419"/>
+        <w:tab w:val="right" w:pos="8838"/>
+      </w:tabs>
+      <w:spacing w:after="0" w:line="240" w:lineRule="auto"/>
+    </w:pPr>
+  </w:style>
+  <w:style w:type="character" w:customStyle="1" w:styleId="EncabezadoCar">
+    <w:name w:val="Encabezado Car"/>
+    <w:basedOn w:val="Fuentedeprrafopredeter"/>
+    <w:link w:val="Encabezado"/>
+    <w:uiPriority w:val="99"/>
+    <w:rsid w:val="00BB3019"/>
+  </w:style>
+  <w:style w:type="paragraph" w:styleId="Piedepgina">
+    <w:name w:val="footer"/>
+    <w:basedOn w:val="Normal"/>
+    <w:link w:val="PiedepginaCar"/>
+    <w:uiPriority w:val="99"/>
+    <w:unhideWhenUsed/>
+    <w:rsid w:val="00BB3019"/>
+    <w:pPr>
+      <w:tabs>
+        <w:tab w:val="center" w:pos="4419"/>
+        <w:tab w:val="right" w:pos="8838"/>
+      </w:tabs>
+      <w:spacing w:after="0" w:line="240" w:lineRule="auto"/>
+    </w:pPr>
+  </w:style>
+  <w:style w:type="character" w:customStyle="1" w:styleId="PiedepginaCar">
+    <w:name w:val="Pie de página Car"/>
+    <w:basedOn w:val="Fuentedeprrafopredeter"/>
+    <w:link w:val="Piedepgina"/>
+    <w:uiPriority w:val="99"/>
+    <w:rsid w:val="00BB3019"/>
+  </w:style>
+  <w:style w:type="paragraph" w:styleId="Sinespaciado">
+    <w:name w:val="No Spacing"/>
+    <w:uiPriority w:val="1"/>
+    <w:qFormat/>
+    <w:rsid w:val="008A6449"/>
+    <w:pPr>
+      <w:spacing w:after="0" w:line="240" w:lineRule="auto"/>
+    </w:pPr>
+  </w:style>
+</w:styles>
+</file>
+
+<file path=word/stylesWithEffects.xml><?xml version="1.0" encoding="utf-8"?>
+<w:styles xmlns:wpc="http://schemas.microsoft.com/office/word/2010/wordprocessingCanvas" xmlns:mc="http://schemas.openxmlformats.org/markup-compatibility/2006" xmlns:o="urn:schemas-microsoft-com:office:office" xmlns:r="http://schemas.openxmlformats.org/officeDocument/2006/relationships" xmlns:m="http://schemas.openxmlformats.org/officeDocument/2006/math" xmlns:v="urn:schemas-microsoft-com:vml" xmlns:wp14="http://schemas.microsoft.com/office/word/2010/wordprocessingDrawing" xmlns:wp="http://schemas.openxmlformats.org/drawingml/2006/wordprocessingDrawing" xmlns:w10="urn:schemas-microsoft-com:office:word" xmlns:w="http://schemas.openxmlformats.org/wordprocessingml/2006/main" xmlns:w14="http://schemas.microsoft.com/office/word/2010/wordml" xmlns:wpg="http://schemas.microsoft.com/office/word/2010/wordprocessingGroup" xmlns:wpi="http://schemas.microsoft.com/office/word/2010/wordprocessingInk" xmlns:wne="http://schemas.microsoft.com/office/word/2006/wordml" xmlns:wps="http://schemas.microsoft.com/office/word/2010/wordprocessingShape" mc:Ignorable="w14 wp14">
+  <w:docDefaults>
+    <w:rPrDefault>
+      <w:rPr>
+        <w:rFonts w:asciiTheme="minorHAnsi" w:eastAsiaTheme="minorHAnsi" w:hAnsiTheme="minorHAnsi" w:cstheme="minorBidi"/>
+        <w:sz w:val="22"/>
+        <w:szCs w:val="22"/>
+        <w:lang w:val="es-MX" w:eastAsia="en-US" w:bidi="ar-SA"/>
+      </w:rPr>
+    </w:rPrDefault>
+    <w:pPrDefault>
+      <w:pPr>
+        <w:spacing w:after="160" w:line="259" w:lineRule="auto"/>
+      </w:pPr>
+    </w:pPrDefault>
+  </w:docDefaults>
+  <w:latentStyles w:defLockedState="0" w:defUIPriority="99" w:defSemiHidden="1" w:defUnhideWhenUsed="1" w:defQFormat="0" w:count="267">
+    <w:lsdException w:name="Normal" w:semiHidden="0" w:uiPriority="0" w:unhideWhenUsed="0" w:qFormat="1"/>
+    <w:lsdException w:name="heading 1" w:semiHidden="0" w:uiPriority="9" w:unhideWhenUsed="0" w:qFormat="1"/>
+    <w:lsdException w:name="heading 2" w:uiPriority="9" w:qFormat="1"/>
+    <w:lsdException w:name="heading 3" w:uiPriority="9" w:qFormat="1"/>
+    <w:lsdException w:name="heading 4" w:uiPriority="9" w:qFormat="1"/>
+    <w:lsdException w:name="heading 5" w:uiPriority="9" w:qFormat="1"/>
+    <w:lsdException w:name="heading 6" w:uiPriority="9" w:qFormat="1"/>
+    <w:lsdException w:name="heading 7" w:uiPriority="9" w:qFormat="1"/>
+    <w:lsdException w:name="heading 8" w:uiPriority="9" w:qFormat="1"/>
+    <w:lsdException w:name="heading 9" w:uiPriority="9" w:qFormat="1"/>
+    <w:lsdException w:name="toc 1" w:uiPriority="39"/>
+    <w:lsdException w:name="toc 2" w:uiPriority="39"/>
+    <w:lsdException w:name="toc 3" w:uiPriority="39"/>
+    <w:lsdException w:name="toc 4" w:uiPriority="39"/>
+    <w:lsdException w:name="toc 5" w:uiPriority="39"/>
+    <w:lsdException w:name="toc 6" w:uiPriority="39"/>
+    <w:lsdException w:name="toc 7" w:uiPriority="39"/>
+    <w:lsdException w:name="toc 8" w:uiPriority="39"/>
+    <w:lsdException w:name="toc 9" w:uiPriority="39"/>
+    <w:lsdException w:name="caption" w:uiPriority="35" w:qFormat="1"/>
+    <w:lsdException w:name="Title" w:semiHidden="0" w:uiPriority="10" w:unhideWhenUsed="0" w:qFormat="1"/>
+    <w:lsdException w:name="Default Paragraph Font" w:uiPriority="1"/>
+    <w:lsdException w:name="Subtitle" w:semiHidden="0" w:uiPriority="11" w:unhideWhenUsed="0" w:qFormat="1"/>
+    <w:lsdException w:name="Strong" w:semiHidden="0" w:uiPriority="22" w:unhideWhenUsed="0" w:qFormat="1"/>
+    <w:lsdException w:name="Emphasis" w:semiHidden="0" w:uiPriority="20" w:unhideWhenUsed="0" w:qFormat="1"/>
+    <w:lsdException w:name="Table Grid" w:semiHidden="0" w:uiPriority="39" w:unhideWhenUsed="0"/>
+    <w:lsdException w:name="Placeholder Text" w:unhideWhenUsed="0"/>
+    <w:lsdException w:name="No Spacing" w:semiHidden="0" w:uiPriority="1" w:unhideWhenUsed="0" w:qFormat="1"/>
+    <w:lsdException w:name="Light Shading" w:semiHidden="0" w:uiPriority="60" w:unhideWhenUsed="0"/>
+    <w:lsdException w:name="Light List" w:semiHidden="0" w:uiPriority="61" w:unhideWhenUsed="0"/>
+    <w:lsdException w:name="Light Grid" w:semiHidden="0" w:uiPriority="62" w:unhideWhenUsed="0"/>
+    <w:lsdException w:name="Medium Shading 1" w:semiHidden="0" w:uiPriority="63" w:unhideWhenUsed="0"/>
+    <w:lsdException w:name="Medium Shading 2" w:semiHidden="0" w:uiPriority="64" w:unhideWhenUsed="0"/>
+    <w:lsdException w:name="Medium List 1" w:semiHidden="0" w:uiPriority="65" w:unhideWhenUsed="0"/>
+    <w:lsdException w:name="Medium List 2" w:semiHidden="0" w:uiPriority="66" w:unhideWhenUsed="0"/>
+    <w:lsdException w:name="Medium Grid 1" w:semiHidden="0" w:uiPriority="67" w:unhideWhenUsed="0"/>
+    <w:lsdException w:name="Medium Grid 2" w:semiHidden="0" w:uiPriority="68" w:unhideWhenUsed="0"/>
+    <w:lsdException w:name="Medium Grid 3" w:semiHidden="0" w:uiPriority="69" w:unhideWhenUsed="0"/>
+    <w:lsdException w:name="Dark List" w:semiHidden="0" w:uiPriority="70" w:unhideWhenUsed="0"/>
+    <w:lsdException w:name="Colorful Shading" w:semiHidden="0" w:uiPriority="71" w:unhideWhenUsed="0"/>
+    <w:lsdException w:name="Colorful List" w:semiHidden="0" w:uiPriority="72" w:unhideWhenUsed="0"/>
+    <w:lsdException w:name="Colorful Grid" w:semiHidden="0" w:uiPriority="73" w:unhideWhenUsed="0"/>
+    <w:lsdException w:name="Light Shading Accent 1" w:semiHidden="0" w:uiPriority="60" w:unhideWhenUsed="0"/>
+    <w:lsdException w:name="Light List Accent 1" w:semiHidden="0" w:uiPriority="61" w:unhideWhenUsed="0"/>
+    <w:lsdException w:name="Light Grid Accent 1" w:semiHidden="0" w:uiPriority="62" w:unhideWhenUsed="0"/>
+    <w:lsdException w:name="Medium Shading 1 Accent 1" w:semiHidden="0" w:uiPriority="63" w:unhideWhenUsed="0"/>
+    <w:lsdException w:name="Medium Shading 2 Accent 1" w:semiHidden="0" w:uiPriority="64" w:unhideWhenUsed="0"/>
+    <w:lsdException w:name="Medium List 1 Accent 1" w:semiHidden="0" w:uiPriority="65" w:unhideWhenUsed="0"/>
+    <w:lsdException w:name="Revision" w:unhideWhenUsed="0"/>
+    <w:lsdException w:name="List Paragraph" w:semiHidden="0" w:uiPriority="34" w:unhideWhenUsed="0" w:qFormat="1"/>
+    <w:lsdException w:name="Quote" w:semiHidden="0" w:uiPriority="29" w:unhideWhenUsed="0" w:qFormat="1"/>
+    <w:lsdException w:name="Intense Quote" w:semiHidden="0" w:uiPriority="30" w:unhideWhenUsed="0" w:qFormat="1"/>
+    <w:lsdException w:name="Medium List 2 Accent 1" w:semiHidden="0" w:uiPriority="66" w:unhideWhenUsed="0"/>
+    <w:lsdException w:name="Medium Grid 1 Accent 1" w:semiHidden="0" w:uiPriority="67" w:unhideWhenUsed="0"/>
+    <w:lsdException w:name="Medium Grid 2 Accent 1" w:semiHidden="0" w:uiPriority="68" w:unhideWhenUsed="0"/>
+    <w:lsdException w:name="Medium Grid 3 Accent 1" w:semiHidden="0" w:uiPriority="69" w:unhideWhenUsed="0"/>
+    <w:lsdException w:name="Dark List Accent 1" w:semiHidden="0" w:uiPriority="70" w:unhideWhenUsed="0"/>
+    <w:lsdException w:name="Colorful Shading Accent 1" w:semiHidden="0" w:uiPriority="71" w:unhideWhenUsed="0"/>
+    <w:lsdException w:name="Colorful List Accent 1" w:semiHidden="0" w:uiPriority="72" w:unhideWhenUsed="0"/>
+    <w:lsdException w:name="Colorful Grid Accent 1" w:semiHidden="0" w:uiPriority="73" w:unhideWhenUsed="0"/>
+    <w:lsdException w:name="Light Shading Accent 2" w:semiHidden="0" w:uiPriority="60" w:unhideWhenUsed="0"/>
+    <w:lsdException w:name="Light List Accent 2" w:semiHidden="0" w:uiPriority="61" w:unhideWhenUsed="0"/>
+    <w:lsdException w:name="Light Grid Accent 2" w:semiHidden="0" w:uiPriority="62" w:unhideWhenUsed="0"/>
+    <w:lsdException w:name="Medium Shading 1 Accent 2" w:semiHidden="0" w:uiPriority="63" w:unhideWhenUsed="0"/>
+    <w:lsdException w:name="Medium Shading 2 Accent 2" w:semiHidden="0" w:uiPriority="64" w:unhideWhenUsed="0"/>
+    <w:lsdException w:name="Medium List 1 Accent 2" w:semiHidden="0" w:uiPriority="65" w:unhideWhenUsed="0"/>
+    <w:lsdException w:name="Medium List 2 Accent 2" w:semiHidden="0" w:uiPriority="66" w:unhideWhenUsed="0"/>
+    <w:lsdException w:name="Medium Grid 1 Accent 2" w:semiHidden="0" w:uiPriority="67" w:unhideWhenUsed="0"/>
+    <w:lsdException w:name="Medium Grid 2 Accent 2" w:semiHidden="0" w:uiPriority="68" w:unhideWhenUsed="0"/>
+    <w:lsdException w:name="Medium Grid 3 Accent 2" w:semiHidden="0" w:uiPriority="69" w:unhideWhenUsed="0"/>
+    <w:lsdException w:name="Dark List Accent 2" w:semiHidden="0" w:uiPriority="70" w:unhideWhenUsed="0"/>
+    <w:lsdException w:name="Colorful Shading Accent 2" w:semiHidden="0" w:uiPriority="71" w:unhideWhenUsed="0"/>
+    <w:lsdException w:name="Colorful List Accent 2" w:semiHidden="0" w:uiPriority="72" w:unhideWhenUsed="0"/>
+    <w:lsdException w:name="Colorful Grid Accent 2" w:semiHidden="0" w:uiPriority="73" w:unhideWhenUsed="0"/>
+    <w:lsdException w:name="Light Shading Accent 3" w:semiHidden="0" w:uiPriority="60" w:unhideWhenUsed="0"/>
+    <w:lsdException w:name="Light List Accent 3" w:semiHidden="0" w:uiPriority="61" w:unhideWhenUsed="0"/>
+    <w:lsdException w:name="Light Grid Accent 3" w:semiHidden="0" w:uiPriority="62" w:unhideWhenUsed="0"/>
+    <w:lsdException w:name="Medium Shading 1 Accent 3" w:semiHidden="0" w:uiPriority="63" w:unhideWhenUsed="0"/>
+    <w:lsdException w:name="Medium Shading 2 Accent 3" w:semiHidden="0" w:uiPriority="64" w:unhideWhenUsed="0"/>
+    <w:lsdException w:name="Medium List 1 Accent 3" w:semiHidden="0" w:uiPriority="65" w:unhideWhenUsed="0"/>
+    <w:lsdException w:name="Medium List 2 Accent 3" w:semiHidden="0" w:uiPriority="66" w:unhideWhenUsed="0"/>
+    <w:lsdException w:name="Medium Grid 1 Accent 3" w:semiHidden="0" w:uiPriority="67" w:unhideWhenUsed="0"/>
+    <w:lsdException w:name="Medium Grid 2 Accent 3" w:semiHidden="0" w:uiPriority="68" w:unhideWhenUsed="0"/>
+    <w:lsdException w:name="Medium Grid 3 Accent 3" w:semiHidden="0" w:uiPriority="69" w:unhideWhenUsed="0"/>
+    <w:lsdException w:name="Dark List Accent 3" w:semiHidden="0" w:uiPriority="70" w:unhideWhenUsed="0"/>
+    <w:lsdException w:name="Colorful Shading Accent 3" w:semiHidden="0" w:uiPriority="71" w:unhideWhenUsed="0"/>
+    <w:lsdException w:name="Colorful List Accent 3" w:semiHidden="0" w:uiPriority="72" w:unhideWhenUsed="0"/>
+    <w:lsdException w:name="Colorful Grid Accent 3" w:semiHidden="0" w:uiPriority="73" w:unhideWhenUsed="0"/>
+    <w:lsdException w:name="Light Shading Accent 4" w:semiHidden="0" w:uiPriority="60" w:unhideWhenUsed="0"/>
+    <w:lsdException w:name="Light List Accent 4" w:semiHidden="0" w:uiPriority="61" w:unhideWhenUsed="0"/>
+    <w:lsdException w:name="Light Grid Accent 4" w:semiHidden="0" w:uiPriority="62" w:unhideWhenUsed="0"/>
+    <w:lsdException w:name="Medium Shading 1 Accent 4" w:semiHidden="0" w:uiPriority="63" w:unhideWhenUsed="0"/>
+    <w:lsdException w:name="Medium Shading 2 Accent 4" w:semiHidden="0" w:uiPriority="64" w:unhideWhenUsed="0"/>
+    <w:lsdException w:name="Medium List 1 Accent 4" w:semiHidden="0" w:uiPriority="65" w:unhideWhenUsed="0"/>
+    <w:lsdException w:name="Medium List 2 Accent 4" w:semiHidden="0" w:uiPriority="66" w:unhideWhenUsed="0"/>
+    <w:lsdException w:name="Medium Grid 1 Accent 4" w:semiHidden="0" w:uiPriority="67" w:unhideWhenUsed="0"/>
+    <w:lsdException w:name="Medium Grid 2 Accent 4" w:semiHidden="0" w:uiPriority="68" w:unhideWhenUsed="0"/>
+    <w:lsdException w:name="Medium Grid 3 Accent 4" w:semiHidden="0" w:uiPriority="69" w:unhideWhenUsed="0"/>
+    <w:lsdException w:name="Dark List Accent 4" w:semiHidden="0" w:uiPriority="70" w:unhideWhenUsed="0"/>
+    <w:lsdException w:name="Colorful Shading Accent 4" w:semiHidden="0" w:uiPriority="71" w:unhideWhenUsed="0"/>
+    <w:lsdException w:name="Colorful List Accent 4" w:semiHidden="0" w:uiPriority="72" w:unhideWhenUsed="0"/>
+    <w:lsdException w:name="Colorful Grid Accent 4" w:semiHidden="0" w:uiPriority="73" w:unhideWhenUsed="0"/>
+    <w:lsdException w:name="Light Shading Accent 5" w:semiHidden="0" w:uiPriority="60" w:unhideWhenUsed="0"/>
+    <w:lsdException w:name="Light List Accent 5" w:semiHidden="0" w:uiPriority="61" w:unhideWhenUsed="0"/>
+    <w:lsdException w:name="Light Grid Accent 5" w:semiHidden="0" w:uiPriority="62" w:unhideWhenUsed="0"/>
+    <w:lsdException w:name="Medium Shading 1 Accent 5" w:semiHidden="0" w:uiPriority="63" w:unhideWhenUsed="0"/>
+    <w:lsdException w:name="Medium Shading 2 Accent 5" w:semiHidden="0" w:uiPriority="64" w:unhideWhenUsed="0"/>
+    <w:lsdException w:name="Medium List 1 Accent 5" w:semiHidden="0" w:uiPriority="65" w:unhideWhenUsed="0"/>
+    <w:lsdException w:name="Medium List 2 Accent 5" w:semiHidden="0" w:uiPriority="66" w:unhideWhenUsed="0"/>
+    <w:lsdException w:name="Medium Grid 1 Accent 5" w:semiHidden="0" w:uiPriority="67" w:unhideWhenUsed="0"/>
+    <w:lsdException w:name="Medium Grid 2 Accent 5" w:semiHidden="0" w:uiPriority="68" w:unhideWhenUsed="0"/>
+    <w:lsdException w:name="Medium Grid 3 Accent 5" w:semiHidden="0" w:uiPriority="69" w:unhideWhenUsed="0"/>
+    <w:lsdException w:name="Dark List Accent 5" w:semiHidden="0" w:uiPriority="70" w:unhideWhenUsed="0"/>
+    <w:lsdException w:name="Colorful Shading Accent 5" w:semiHidden="0" w:uiPriority="71" w:unhideWhenUsed="0"/>
+    <w:lsdException w:name="Colorful List Accent 5" w:semiHidden="0" w:uiPriority="72" w:unhideWhenUsed="0"/>
+    <w:lsdException w:name="Colorful Grid Accent 5" w:semiHidden="0" w:uiPriority="73" w:unhideWhenUsed="0"/>
+    <w:lsdException w:name="Light Shading Accent 6" w:semiHidden="0" w:uiPriority="60" w:unhideWhenUsed="0"/>
+    <w:lsdException w:name="Light List Accent 6" w:semiHidden="0" w:uiPriority="61" w:unhideWhenUsed="0"/>
+    <w:lsdException w:name="Light Grid Accent 6" w:semiHidden="0" w:uiPriority="62" w:unhideWhenUsed="0"/>
+    <w:lsdException w:name="Medium Shading 1 Accent 6" w:semiHidden="0" w:uiPriority="63" w:unhideWhenUsed="0"/>
+    <w:lsdException w:name="Medium Shading 2 Accent 6" w:semiHidden="0" w:uiPriority="64" w:unhideWhenUsed="0"/>
+    <w:lsdException w:name="Medium List 1 Accent 6" w:semiHidden="0" w:uiPriority="65" w:unhideWhenUsed="0"/>
+    <w:lsdException w:name="Medium List 2 Accent 6" w:semiHidden="0" w:uiPriority="66" w:unhideWhenUsed="0"/>
+    <w:lsdException w:name="Medium Grid 1 Accent 6" w:semiHidden="0" w:uiPriority="67" w:unhideWhenUsed="0"/>
+    <w:lsdException w:name="Medium Grid 2 Accent 6" w:semiHidden="0" w:uiPriority="68" w:unhideWhenUsed="0"/>
+    <w:lsdException w:name="Medium Grid 3 Accent 6" w:semiHidden="0" w:uiPriority="69" w:unhideWhenUsed="0"/>
+    <w:lsdException w:name="Dark List Accent 6" w:semiHidden="0" w:uiPriority="70" w:unhideWhenUsed="0"/>
+    <w:lsdException w:name="Colorful Shading Accent 6" w:semiHidden="0" w:uiPriority="71" w:unhideWhenUsed="0"/>
+    <w:lsdException w:name="Colorful List Accent 6" w:semiHidden="0" w:uiPriority="72" w:unhideWhenUsed="0"/>
+    <w:lsdException w:name="Colorful Grid Accent 6" w:semiHidden="0" w:uiPriority="73" w:unhideWhenUsed="0"/>
+    <w:lsdException w:name="Subtle Emphasis" w:semiHidden="0" w:uiPriority="19" w:unhideWhenUsed="0" w:qFormat="1"/>
+    <w:lsdException w:name="Intense Emphasis" w:semiHidden="0" w:uiPriority="21" w:unhideWhenUsed="0" w:qFormat="1"/>
+    <w:lsdException w:name="Subtle Reference" w:semiHidden="0" w:uiPriority="31" w:unhideWhenUsed="0" w:qFormat="1"/>
+    <w:lsdException w:name="Intense Reference" w:semiHidden="0" w:uiPriority="32" w:unhideWhenUsed="0" w:qFormat="1"/>
+    <w:lsdException w:name="Book Title" w:semiHidden="0" w:uiPriority="33" w:unhideWhenUsed="0" w:qFormat="1"/>
+    <w:lsdException w:name="Bibliography" w:uiPriority="37"/>
+    <w:lsdException w:name="TOC Heading" w:uiPriority="39" w:qFormat="1"/>
+  </w:latentStyles>
+  <w:style w:type="paragraph" w:default="1" w:styleId="Normal">
+    <w:name w:val="Normal"/>
+    <w:qFormat/>
+    <w:rsid w:val="00FE50AC"/>
+  </w:style>
+  <w:style w:type="paragraph" w:styleId="Ttulo1">
+    <w:name w:val="heading 1"/>
+    <w:basedOn w:val="Normal"/>
+    <w:next w:val="Normal"/>
+    <w:link w:val="Ttulo1Car"/>
+    <w:uiPriority w:val="9"/>
+    <w:qFormat/>
+    <w:rsid w:val="007F716C"/>
+    <w:pPr>
+      <w:keepNext/>
+      <w:keepLines/>
+      <w:spacing w:before="240" w:after="0"/>
+      <w:outlineLvl w:val="0"/>
+    </w:pPr>
+    <w:rPr>
+      <w:rFonts w:asciiTheme="majorHAnsi" w:eastAsiaTheme="majorEastAsia" w:hAnsiTheme="majorHAnsi" w:cstheme="majorBidi"/>
+      <w:color w:val="2E74B5" w:themeColor="accent1" w:themeShade="BF"/>
+      <w:sz w:val="32"/>
+      <w:szCs w:val="32"/>
+    </w:rPr>
+  </w:style>
+  <w:style w:type="paragraph" w:styleId="Ttulo2">
+    <w:name w:val="heading 2"/>
+    <w:basedOn w:val="Normal"/>
+    <w:next w:val="Normal"/>
+    <w:link w:val="Ttulo2Car"/>
+    <w:uiPriority w:val="9"/>
+    <w:unhideWhenUsed/>
+    <w:qFormat/>
+    <w:rsid w:val="007F716C"/>
+    <w:pPr>
+      <w:keepNext/>
+      <w:keepLines/>
+      <w:spacing w:before="40" w:after="0"/>
+      <w:outlineLvl w:val="1"/>
+    </w:pPr>
+    <w:rPr>
+      <w:rFonts w:asciiTheme="majorHAnsi" w:eastAsiaTheme="majorEastAsia" w:hAnsiTheme="majorHAnsi" w:cstheme="majorBidi"/>
+      <w:color w:val="2E74B5" w:themeColor="accent1" w:themeShade="BF"/>
+      <w:sz w:val="26"/>
+      <w:szCs w:val="26"/>
+    </w:rPr>
+  </w:style>
+  <w:style w:type="character" w:default="1" w:styleId="Fuentedeprrafopredeter">
+    <w:name w:val="Default Paragraph Font"/>
+    <w:uiPriority w:val="1"/>
+    <w:semiHidden/>
+    <w:unhideWhenUsed/>
+  </w:style>
+  <w:style w:type="table" w:default="1" w:styleId="Tablanormal">
+    <w:name w:val="Normal Table"/>
+    <w:uiPriority w:val="99"/>
+    <w:semiHidden/>
+    <w:unhideWhenUsed/>
+    <w:tblPr>
+      <w:tblInd w:w="0" w:type="dxa"/>
+      <w:tblCellMar>
+        <w:top w:w="0" w:type="dxa"/>
+        <w:left w:w="108" w:type="dxa"/>
+        <w:bottom w:w="0" w:type="dxa"/>
+        <w:right w:w="108" w:type="dxa"/>
+      </w:tblCellMar>
+    </w:tblPr>
+  </w:style>
+  <w:style w:type="numbering" w:default="1" w:styleId="Sinlista">
+    <w:name w:val="No List"/>
+    <w:uiPriority w:val="99"/>
+    <w:semiHidden/>
+    <w:unhideWhenUsed/>
+  </w:style>
+  <w:style w:type="character" w:customStyle="1" w:styleId="Ttulo1Car">
+    <w:name w:val="Título 1 Car"/>
+    <w:basedOn w:val="Fuentedeprrafopredeter"/>
+    <w:link w:val="Ttulo1"/>
+    <w:uiPriority w:val="9"/>
+    <w:rsid w:val="007F716C"/>
+    <w:rPr>
+      <w:rFonts w:asciiTheme="majorHAnsi" w:eastAsiaTheme="majorEastAsia" w:hAnsiTheme="majorHAnsi" w:cstheme="majorBidi"/>
+      <w:color w:val="2E74B5" w:themeColor="accent1" w:themeShade="BF"/>
+      <w:sz w:val="32"/>
+      <w:szCs w:val="32"/>
+    </w:rPr>
+  </w:style>
+  <w:style w:type="character" w:customStyle="1" w:styleId="Ttulo2Car">
+    <w:name w:val="Título 2 Car"/>
+    <w:basedOn w:val="Fuentedeprrafopredeter"/>
+    <w:link w:val="Ttulo2"/>
+    <w:uiPriority w:val="9"/>
+    <w:rsid w:val="007F716C"/>
+    <w:rPr>
+      <w:rFonts w:asciiTheme="majorHAnsi" w:eastAsiaTheme="majorEastAsia" w:hAnsiTheme="majorHAnsi" w:cstheme="majorBidi"/>
+      <w:color w:val="2E74B5" w:themeColor="accent1" w:themeShade="BF"/>
+      <w:sz w:val="26"/>
+      <w:szCs w:val="26"/>
+    </w:rPr>
+  </w:style>
+  <w:style w:type="table" w:styleId="Tablaconcuadrcula">
+    <w:name w:val="Table Grid"/>
+    <w:basedOn w:val="Tablanormal"/>
+    <w:uiPriority w:val="39"/>
+    <w:rsid w:val="007F716C"/>
+    <w:pPr>
+      <w:spacing w:after="0" w:line="240" w:lineRule="auto"/>
+    </w:pPr>
+    <w:tblPr>
+      <w:tblInd w:w="0" w:type="dxa"/>
+      <w:tblBorders>
+        <w:top w:val="single" w:sz="4" w:space="0" w:color="auto"/>
+        <w:left w:val="single" w:sz="4" w:space="0" w:color="auto"/>
+        <w:bottom w:val="single" w:sz="4" w:space="0" w:color="auto"/>
+        <w:right w:val="single" w:sz="4" w:space="0" w:color="auto"/>
+        <w:insideH w:val="single" w:sz="4" w:space="0" w:color="auto"/>
+        <w:insideV w:val="single" w:sz="4" w:space="0" w:color="auto"/>
+      </w:tblBorders>
+      <w:tblCellMar>
+        <w:top w:w="0" w:type="dxa"/>
+        <w:left w:w="108" w:type="dxa"/>
+        <w:bottom w:w="0" w:type="dxa"/>
+        <w:right w:w="108" w:type="dxa"/>
+      </w:tblCellMar>
+    </w:tblPr>
+  </w:style>
+  <w:style w:type="table" w:customStyle="1" w:styleId="GridTable4Accent6">
+    <w:name w:val="Grid Table 4 Accent 6"/>
+    <w:basedOn w:val="Tablanormal"/>
+    <w:uiPriority w:val="49"/>
+    <w:rsid w:val="007F716C"/>
+    <w:pPr>
+      <w:spacing w:after="0" w:line="240" w:lineRule="auto"/>
+    </w:pPr>
+    <w:tblPr>
+      <w:tblStyleRowBandSize w:val="1"/>
+      <w:tblStyleColBandSize w:val="1"/>
+      <w:tblInd w:w="0" w:type="dxa"/>
+      <w:tblBorders>
+        <w:top w:val="single" w:sz="4" w:space="0" w:color="A8D08D" w:themeColor="accent6" w:themeTint="99"/>
+        <w:left w:val="single" w:sz="4" w:space="0" w:color="A8D08D" w:themeColor="accent6" w:themeTint="99"/>
+        <w:bottom w:val="single" w:sz="4" w:space="0" w:color="A8D08D" w:themeColor="accent6" w:themeTint="99"/>
+        <w:right w:val="single" w:sz="4" w:space="0" w:color="A8D08D" w:themeColor="accent6" w:themeTint="99"/>
+        <w:insideH w:val="single" w:sz="4" w:space="0" w:color="A8D08D" w:themeColor="accent6" w:themeTint="99"/>
+        <w:insideV w:val="single" w:sz="4" w:space="0" w:color="A8D08D" w:themeColor="accent6" w:themeTint="99"/>
+      </w:tblBorders>
+      <w:tblCellMar>
+        <w:top w:w="0" w:type="dxa"/>
+        <w:left w:w="108" w:type="dxa"/>
+        <w:bottom w:w="0" w:type="dxa"/>
+        <w:right w:w="108" w:type="dxa"/>
+      </w:tblCellMar>
     </w:tblPr>
     <w:tblStylePr w:type="firstRow">
       <w:rPr>
@@ -8986,7 +9203,7 @@
     </a:clrScheme>
     <a:fontScheme name="Office">
       <a:majorFont>
-        <a:latin typeface="Calibri Light" panose="020F0302020204030204"/>
+        <a:latin typeface="Calibri Light"/>
         <a:ea typeface=""/>
         <a:cs typeface=""/>
         <a:font script="Jpan" typeface="ＭＳ ゴシック"/>
@@ -9021,7 +9238,7 @@
         <a:font script="Geor" typeface="Sylfaen"/>
       </a:majorFont>
       <a:minorFont>
-        <a:latin typeface="Calibri" panose="020F0502020204030204"/>
+        <a:latin typeface="Calibri"/>
         <a:ea typeface=""/>
         <a:cs typeface=""/>
         <a:font script="Jpan" typeface="ＭＳ 明朝"/>
@@ -9198,7 +9415,7 @@
   <a:extraClrSchemeLst/>
   <a:extLst>
     <a:ext uri="{05A4C25C-085E-4340-85A3-A5531E510DB2}">
-      <thm15:themeFamily xmlns:thm15="http://schemas.microsoft.com/office/thememl/2012/main" name="Office Theme" id="{62F939B6-93AF-4DB8-9C6B-D6C7DFDC589F}" vid="{4A3C46E8-61CC-4603-A589-7422A47A8E4A}"/>
+      <thm15:themeFamily xmlns:thm15="http://schemas.microsoft.com/office/thememl/2012/main" xmlns="" name="Office Theme" id="{62F939B6-93AF-4DB8-9C6B-D6C7DFDC589F}" vid="{4A3C46E8-61CC-4603-A589-7422A47A8E4A}"/>
     </a:ext>
   </a:extLst>
 </a:theme>

</xml_diff>